<commit_message>
Added Matts section to intro and added first paragraph to the discussion
</commit_message>
<xml_diff>
--- a/Paper/paper.docx
+++ b/Paper/paper.docx
@@ -82,7 +82,7 @@
         <w:pStyle w:val="FirstParagraph"/>
       </w:pPr>
       <w:r>
-        <w:t xml:space="preserve">Modulation of inspired</w:t>
+        <w:t xml:space="preserve">      Modulation of inspired</w:t>
       </w:r>
       <w:r>
         <w:t xml:space="preserve"> </w:t>
@@ -347,7 +347,55 @@
         <w:pStyle w:val="BodyText"/>
       </w:pPr>
       <w:r>
-        <w:t xml:space="preserve">Effects of hyperoxia on blood metabolites</w:t>
+        <w:t xml:space="preserve">      The effects of long-term hyperoxia (LTH) on blood metabolites is still not entirely understood. A common finding that exists in this area presents the idea that exposure to LTH reduces the activity of voltage-gated K+ channels in lung tissue.</w:t>
+      </w:r>
+      <w:r>
+        <w:rPr>
+          <w:vertAlign w:val="superscript"/>
+        </w:rPr>
+        <w:t xml:space="preserve">3,4</w:t>
+      </w:r>
+      <w:r>
+        <w:t xml:space="preserve"> </w:t>
+      </w:r>
+      <w:r>
+        <w:t xml:space="preserve">Specifically, LTH exposure downregulates TREK-1 K+ channels in alveolar tissue, which can cause an increased risk of acute lung injury. LTH exposure also plays a role in the regulation of inflammatory cytokine secretion in alveolar AT2 cells. Such lung injury can potentially cause hypoxic effects and the release of K+ into the blood as seen in such cases. It has been proposed that the mechanism behind this increase in plasma K+ is due to the LTH exposure causing changes in action potentials (APs) on the surface of cell membranes.</w:t>
+      </w:r>
+      <w:r>
+        <w:rPr>
+          <w:vertAlign w:val="superscript"/>
+        </w:rPr>
+        <w:t xml:space="preserve">5</w:t>
+      </w:r>
+      <w:r>
+        <w:t xml:space="preserve"> </w:t>
+      </w:r>
+      <w:r>
+        <w:t xml:space="preserve">Rapid depolarization caused by LTH exposure results in a highly positive potential present in the cell.</w:t>
+      </w:r>
+      <w:r>
+        <w:rPr>
+          <w:vertAlign w:val="superscript"/>
+        </w:rPr>
+        <w:t xml:space="preserve">3</w:t>
+      </w:r>
+      <w:r>
+        <w:t xml:space="preserve"> </w:t>
+      </w:r>
+      <w:r>
+        <w:t xml:space="preserve">The downregulation of K+ channels such as TREK-1 prolongs APs on the membrane surface due to K+ ions not being able to flow into the cell to repolarize the membrane. Consequently, the repolarization reserve of the action potential appears to be extended by LTH exposure, resulting in a longer repolarization time and a slower return to resting membrane potential.</w:t>
+      </w:r>
+      <w:r>
+        <w:rPr>
+          <w:vertAlign w:val="superscript"/>
+        </w:rPr>
+        <w:t xml:space="preserve">5</w:t>
+      </w:r>
+      <w:r>
+        <w:t xml:space="preserve"> </w:t>
+      </w:r>
+      <w:r>
+        <w:t xml:space="preserve">It is widely known that depolarization of cell membranes increases the permeability of membranes to positive ions such as K+, leading to an increase in plasma K+ concentration.</w:t>
       </w:r>
     </w:p>
     <w:p>
@@ -363,13 +411,13 @@
         <w:pStyle w:val="BodyText"/>
       </w:pPr>
       <w:r>
-        <w:t xml:space="preserve">One metabolite of interest in this study was potassium. Plasma potassium levels are dependent on a multitude of factors and result from the interplay of intracellular and extracellular changes and intake and execration rates.</w:t>
+        <w:t xml:space="preserve">      One metabolite of interest in this study was potassium. Plasma potassium levels are dependent on a multitude of factors and result from the interplay of intracellular and extracellular changes and intake and execration rates.</w:t>
       </w:r>
       <w:r>
         <w:rPr>
           <w:vertAlign w:val="superscript"/>
         </w:rPr>
-        <w:t xml:space="preserve">3,4</w:t>
+        <w:t xml:space="preserve">6,7</w:t>
       </w:r>
       <w:r>
         <w:t xml:space="preserve"> </w:t>
@@ -381,7 +429,7 @@
         <w:rPr>
           <w:vertAlign w:val="superscript"/>
         </w:rPr>
-        <w:t xml:space="preserve">5</w:t>
+        <w:t xml:space="preserve">8</w:t>
       </w:r>
       <w:r>
         <w:t xml:space="preserve"> </w:t>
@@ -416,7 +464,7 @@
         <w:rPr>
           <w:vertAlign w:val="superscript"/>
         </w:rPr>
-        <w:t xml:space="preserve">4</w:t>
+        <w:t xml:space="preserve">7</w:t>
       </w:r>
       <w:r>
         <w:t xml:space="preserve"> </w:t>
@@ -428,7 +476,7 @@
         <w:rPr>
           <w:vertAlign w:val="superscript"/>
         </w:rPr>
-        <w:t xml:space="preserve">4,6</w:t>
+        <w:t xml:space="preserve">7,9</w:t>
       </w:r>
       <w:r>
         <w:t xml:space="preserve"> </w:t>
@@ -495,7 +543,7 @@
         <w:rPr>
           <w:vertAlign w:val="superscript"/>
         </w:rPr>
-        <w:t xml:space="preserve">7–10</w:t>
+        <w:t xml:space="preserve">10–13</w:t>
       </w:r>
       <w:r>
         <w:t xml:space="preserve"> </w:t>
@@ -519,7 +567,7 @@
         <w:pStyle w:val="FirstParagraph"/>
       </w:pPr>
       <w:r>
-        <w:t xml:space="preserve">Healthy adult subjects were recruited via REDCap using university of Wisconsin’s email list. A questionnaire was administered to determine characteristics of individuals such as pre-existing conditions and age. Individuals who responded to the survey were selected at random contacted via phone. Participants in the study were separated into two groups. The first group received hyperbaric treatment in altitude sickness bags (n=14) while the second group received concentrated oxygen at room pressure (n=12).</w:t>
+        <w:t xml:space="preserve">      Healthy adult subjects were recruited via REDCap using university of Wisconsin’s email list. A questionnaire was administered to determine characteristics of individuals such as pre-existing conditions and age. Individuals who responded to the survey were selected at random contacted via phone. Participants in the study were separated into two groups. The first group received hyperbaric treatment in altitude sickness bags (n=14) while the second group received concentrated oxygen at room pressure (n=12).</w:t>
       </w:r>
     </w:p>
     <w:p>
@@ -527,7 +575,7 @@
         <w:pStyle w:val="BodyText"/>
       </w:pPr>
       <w:r>
-        <w:t xml:space="preserve">Although treatment varied between groups, treatment schedule remained consistent and was the following. Subjects arrived Monday and height and weight were determined. Blood collected via venipuncture before treatment was used for a baseline metabolic panel and analyzed on arterial blood gas (ABG) machine. Following blood draws subjects underwent 1.5 hours of their respective treatments. After treatment blood was collected to determine acute response in blood metabolites. Following this, treatment was given Tuesday through Friday of the following week, taking a break for weekends where no treatment was administered. A blood draw and ABG analysis was preformed before the tenth and final treatment. After a weekend of no treatment following the final treatment a blood draw occurred and subsequent analysis was preformed.</w:t>
+        <w:t xml:space="preserve">       Although treatment varied between groups, treatment schedule remained consistent and was the following. Subjects arrived Monday and height and weight were determined. Blood collected via venipuncture before treatment was used for a baseline metabolic panel and analyzed on arterial blood gas (ABG) machine. Following blood draws subjects underwent 1.5 hours of their respective treatments. After treatment blood was collected to determine acute response in blood metabolites. Following this, treatment was given Tuesday through Friday of the following week, taking a break for weekends where no treatment was administered. A blood draw and ABG analysis was preformed before the tenth and final treatment. After a weekend of no treatment following the final treatment a blood draw occurred and subsequent analysis was preformed.</w:t>
       </w:r>
     </w:p>
     <w:p>
@@ -535,7 +583,7 @@
         <w:pStyle w:val="BodyText"/>
       </w:pPr>
       <w:r>
-        <w:t xml:space="preserve">A total of 36 metabolic indicators were reported by the ABG machine. Indicators were compared pairwise between the four draws. Statistical analysis and data visualization was performed using R (The R Foundation) and paired Wilcoxon tests.</w:t>
+        <w:t xml:space="preserve">      A total of 36 metabolic indicators were reported by the ABG machine. Indicators were compared pairwise between the four draws. Statistical analysis and data visualization was performed using R (The R Foundation) and paired Wilcoxon tests.</w:t>
       </w:r>
     </w:p>
     <w:bookmarkEnd w:id="22"/>
@@ -549,7 +597,7 @@
       </w:r>
     </w:p>
     <w:bookmarkEnd w:id="23"/>
-    <w:bookmarkStart w:id="25" w:name="discussion"/>
+    <w:bookmarkStart w:id="24" w:name="discussion"/>
     <w:p>
       <w:pPr>
         <w:pStyle w:val="Heading1"/>
@@ -558,20 +606,97 @@
         <w:t xml:space="preserve">Discussion</w:t>
       </w:r>
     </w:p>
-    <w:bookmarkStart w:id="24" w:name="possible-explanations"/>
-    <w:p>
-      <w:pPr>
-        <w:pStyle w:val="Heading2"/>
-      </w:pPr>
-      <w:r>
-        <w:t xml:space="preserve">Possible Explanations</w:t>
-      </w:r>
-    </w:p>
     <w:p>
       <w:pPr>
         <w:pStyle w:val="FirstParagraph"/>
       </w:pPr>
       <w:r>
+        <w:t xml:space="preserve">     Based on the fact that the classical metabolites implicated in plasma potassium levels experienced no significant fluctuations hints at a possible novel relationship between plasma potassium and hyperbaric treatment. However, limitations of this study mean that an exact explication for the observed plasma potassium levels in the hyperbaric group was not be determined. In spite of this fact several possible explanations based on findings in the literature and conditions present in this study arose and were as follows; increase in hyperbaric chamber</w:t>
+      </w:r>
+      <w:r>
+        <w:t xml:space="preserve"> </w:t>
+      </w:r>
+      <m:oMath>
+        <m:r>
+          <m:t>C</m:t>
+        </m:r>
+        <m:sSub>
+          <m:e>
+            <m:r>
+              <m:t>O</m:t>
+            </m:r>
+          </m:e>
+          <m:sub>
+            <m:r>
+              <m:t>2</m:t>
+            </m:r>
+          </m:sub>
+        </m:sSub>
+      </m:oMath>
+      <w:r>
+        <w:t xml:space="preserve"> </w:t>
+      </w:r>
+      <w:r>
+        <w:t xml:space="preserve">resulting in mild respratory acidosis, increase in</w:t>
+      </w:r>
+      <w:r>
+        <w:t xml:space="preserve"> </w:t>
+      </w:r>
+      <m:oMath>
+        <m:sSub>
+          <m:e>
+            <m:r>
+              <m:t>N</m:t>
+            </m:r>
+          </m:e>
+          <m:sub>
+            <m:r>
+              <m:t>2</m:t>
+            </m:r>
+          </m:sub>
+        </m:sSub>
+      </m:oMath>
+      <w:r>
+        <w:t xml:space="preserve"> </w:t>
+      </w:r>
+      <w:r>
+        <w:t xml:space="preserve">and creation of reactive nitrogen species (RNS) in tissue, potassium mediated fluctuations in vasoconstriction/dilation in resonse to changes in pressure and changes in potassium channel expression via</w:t>
+      </w:r>
+      <w:r>
+        <w:t xml:space="preserve"> </w:t>
+      </w:r>
+      <m:oMath>
+        <m:r>
+          <m:t>H</m:t>
+        </m:r>
+        <m:r>
+          <m:t>I</m:t>
+        </m:r>
+        <m:r>
+          <m:t>F</m:t>
+        </m:r>
+        <m:r>
+          <m:rPr>
+            <m:sty m:val="p"/>
+          </m:rPr>
+          <m:t>−</m:t>
+        </m:r>
+        <m:r>
+          <m:t>1</m:t>
+        </m:r>
+        <m:r>
+          <m:t>α</m:t>
+        </m:r>
+      </m:oMath>
+      <w:r>
+        <w:t xml:space="preserve">.</w:t>
+      </w:r>
+    </w:p>
+    <w:p>
+      <w:pPr>
+        <w:pStyle w:val="BodyText"/>
+      </w:pPr>
+      <w:r>
         <w:t xml:space="preserve">Limitations</w:t>
       </w:r>
       <w:r>
@@ -594,8 +719,7 @@
       </w:r>
     </w:p>
     <w:bookmarkEnd w:id="24"/>
-    <w:bookmarkEnd w:id="25"/>
-    <w:bookmarkStart w:id="46" w:name="references"/>
+    <w:bookmarkStart w:id="63" w:name="references"/>
     <w:p>
       <w:pPr>
         <w:pStyle w:val="Heading1"/>
@@ -604,8 +728,228 @@
         <w:t xml:space="preserve">References</w:t>
       </w:r>
     </w:p>
-    <w:bookmarkStart w:id="45" w:name="refs"/>
-    <w:bookmarkStart w:id="26" w:name="ref-moon_hyperbaric_2019"/>
+    <w:p>
+      <w:pPr>
+        <w:pStyle w:val="CaptionedFigure"/>
+      </w:pPr>
+      <w:r>
+        <w:drawing>
+          <wp:inline>
+            <wp:extent cx="5334000" cy="5811837"/>
+            <wp:effectExtent b="0" l="0" r="0" t="0"/>
+            <wp:docPr descr="Comparison of plasma potassium concentration before and after treatment in the hyperbaric group" title="Plasma Potassium levels in The Hyperbaric Group" id="26" name="Picture"/>
+            <a:graphic>
+              <a:graphicData uri="http://schemas.openxmlformats.org/drawingml/2006/picture">
+                <pic:pic>
+                  <pic:nvPicPr>
+                    <pic:cNvPr descr="C:\Users\jakel\github\Increase-in-venous-K-\Figures\hyper_K+.jpg" id="27" name="Picture"/>
+                    <pic:cNvPicPr>
+                      <a:picLocks noChangeArrowheads="1" noChangeAspect="1"/>
+                    </pic:cNvPicPr>
+                  </pic:nvPicPr>
+                  <pic:blipFill>
+                    <a:blip r:embed="rId25"/>
+                    <a:stretch>
+                      <a:fillRect/>
+                    </a:stretch>
+                  </pic:blipFill>
+                  <pic:spPr bwMode="auto">
+                    <a:xfrm>
+                      <a:off x="0" y="0"/>
+                      <a:ext cx="5334000" cy="5811837"/>
+                    </a:xfrm>
+                    <a:prstGeom prst="rect">
+                      <a:avLst/>
+                    </a:prstGeom>
+                    <a:noFill/>
+                    <a:ln w="9525">
+                      <a:noFill/>
+                      <a:headEnd/>
+                      <a:tailEnd/>
+                    </a:ln>
+                  </pic:spPr>
+                </pic:pic>
+              </a:graphicData>
+            </a:graphic>
+          </wp:inline>
+        </w:drawing>
+      </w:r>
+    </w:p>
+    <w:p>
+      <w:pPr>
+        <w:pStyle w:val="ImageCaption"/>
+      </w:pPr>
+      <w:r>
+        <w:t xml:space="preserve">Comparison of plasma potassium concentration before and after treatment in the hyperbaric group</w:t>
+      </w:r>
+    </w:p>
+    <w:p>
+      <w:pPr>
+        <w:pStyle w:val="CaptionedFigure"/>
+      </w:pPr>
+      <w:r>
+        <w:drawing>
+          <wp:inline>
+            <wp:extent cx="5334000" cy="5767387"/>
+            <wp:effectExtent b="0" l="0" r="0" t="0"/>
+            <wp:docPr descr="Comparison of plasma potassium concentration before and after treatment in the concentrated oxygen group" title="Plasma Potassium levels in The Concentrated Oxygen Group" id="29" name="Picture"/>
+            <a:graphic>
+              <a:graphicData uri="http://schemas.openxmlformats.org/drawingml/2006/picture">
+                <pic:pic>
+                  <pic:nvPicPr>
+                    <pic:cNvPr descr="C:\Users\jakel\github\Increase-in-venous-K-\Figures\conc_K+.jpg" id="30" name="Picture"/>
+                    <pic:cNvPicPr>
+                      <a:picLocks noChangeArrowheads="1" noChangeAspect="1"/>
+                    </pic:cNvPicPr>
+                  </pic:nvPicPr>
+                  <pic:blipFill>
+                    <a:blip r:embed="rId28"/>
+                    <a:stretch>
+                      <a:fillRect/>
+                    </a:stretch>
+                  </pic:blipFill>
+                  <pic:spPr bwMode="auto">
+                    <a:xfrm>
+                      <a:off x="0" y="0"/>
+                      <a:ext cx="5334000" cy="5767387"/>
+                    </a:xfrm>
+                    <a:prstGeom prst="rect">
+                      <a:avLst/>
+                    </a:prstGeom>
+                    <a:noFill/>
+                    <a:ln w="9525">
+                      <a:noFill/>
+                      <a:headEnd/>
+                      <a:tailEnd/>
+                    </a:ln>
+                  </pic:spPr>
+                </pic:pic>
+              </a:graphicData>
+            </a:graphic>
+          </wp:inline>
+        </w:drawing>
+      </w:r>
+    </w:p>
+    <w:p>
+      <w:pPr>
+        <w:pStyle w:val="ImageCaption"/>
+      </w:pPr>
+      <w:r>
+        <w:t xml:space="preserve">Comparison of plasma potassium concentration before and after treatment in the concentrated oxygen group</w:t>
+      </w:r>
+    </w:p>
+    <w:p>
+      <w:pPr>
+        <w:pStyle w:val="CaptionedFigure"/>
+      </w:pPr>
+      <w:r>
+        <w:drawing>
+          <wp:inline>
+            <wp:extent cx="5334000" cy="4933950"/>
+            <wp:effectExtent b="0" l="0" r="0" t="0"/>
+            <wp:docPr descr="Comparison of plasma sodium, chloride and bicarbonate concentrations and pH levels before and after treatment in the hyperbaric group" title="" id="32" name="Picture"/>
+            <a:graphic>
+              <a:graphicData uri="http://schemas.openxmlformats.org/drawingml/2006/picture">
+                <pic:pic>
+                  <pic:nvPicPr>
+                    <pic:cNvPr descr="C:\Users\jakel\github\Increase-in-venous-K-\Figures\hyper_ions.jpg" id="33" name="Picture"/>
+                    <pic:cNvPicPr>
+                      <a:picLocks noChangeArrowheads="1" noChangeAspect="1"/>
+                    </pic:cNvPicPr>
+                  </pic:nvPicPr>
+                  <pic:blipFill>
+                    <a:blip r:embed="rId31"/>
+                    <a:stretch>
+                      <a:fillRect/>
+                    </a:stretch>
+                  </pic:blipFill>
+                  <pic:spPr bwMode="auto">
+                    <a:xfrm>
+                      <a:off x="0" y="0"/>
+                      <a:ext cx="5334000" cy="4933950"/>
+                    </a:xfrm>
+                    <a:prstGeom prst="rect">
+                      <a:avLst/>
+                    </a:prstGeom>
+                    <a:noFill/>
+                    <a:ln w="9525">
+                      <a:noFill/>
+                      <a:headEnd/>
+                      <a:tailEnd/>
+                    </a:ln>
+                  </pic:spPr>
+                </pic:pic>
+              </a:graphicData>
+            </a:graphic>
+          </wp:inline>
+        </w:drawing>
+      </w:r>
+    </w:p>
+    <w:p>
+      <w:pPr>
+        <w:pStyle w:val="ImageCaption"/>
+      </w:pPr>
+      <w:r>
+        <w:t xml:space="preserve">Comparison of plasma sodium, chloride and bicarbonate concentrations and pH levels before and after treatment in the hyperbaric group</w:t>
+      </w:r>
+    </w:p>
+    <w:p>
+      <w:pPr>
+        <w:pStyle w:val="CaptionedFigure"/>
+      </w:pPr>
+      <w:r>
+        <w:drawing>
+          <wp:inline>
+            <wp:extent cx="5334000" cy="4956175"/>
+            <wp:effectExtent b="0" l="0" r="0" t="0"/>
+            <wp:docPr descr="Comparison of plasma sodium, chloride and bicarbonate concentrations and pH levels before and after treatment in the concentrated oxygen group" title="" id="35" name="Picture"/>
+            <a:graphic>
+              <a:graphicData uri="http://schemas.openxmlformats.org/drawingml/2006/picture">
+                <pic:pic>
+                  <pic:nvPicPr>
+                    <pic:cNvPr descr="C:\Users\jakel\github\Increase-in-venous-K-\Figures\conc_ions.jpg" id="36" name="Picture"/>
+                    <pic:cNvPicPr>
+                      <a:picLocks noChangeArrowheads="1" noChangeAspect="1"/>
+                    </pic:cNvPicPr>
+                  </pic:nvPicPr>
+                  <pic:blipFill>
+                    <a:blip r:embed="rId34"/>
+                    <a:stretch>
+                      <a:fillRect/>
+                    </a:stretch>
+                  </pic:blipFill>
+                  <pic:spPr bwMode="auto">
+                    <a:xfrm>
+                      <a:off x="0" y="0"/>
+                      <a:ext cx="5334000" cy="4956175"/>
+                    </a:xfrm>
+                    <a:prstGeom prst="rect">
+                      <a:avLst/>
+                    </a:prstGeom>
+                    <a:noFill/>
+                    <a:ln w="9525">
+                      <a:noFill/>
+                      <a:headEnd/>
+                      <a:tailEnd/>
+                    </a:ln>
+                  </pic:spPr>
+                </pic:pic>
+              </a:graphicData>
+            </a:graphic>
+          </wp:inline>
+        </w:drawing>
+      </w:r>
+    </w:p>
+    <w:p>
+      <w:pPr>
+        <w:pStyle w:val="ImageCaption"/>
+      </w:pPr>
+      <w:r>
+        <w:t xml:space="preserve">Comparison of plasma sodium, chloride and bicarbonate concentrations and pH levels before and after treatment in the concentrated oxygen group</w:t>
+      </w:r>
+    </w:p>
+    <w:bookmarkStart w:id="62" w:name="refs"/>
+    <w:bookmarkStart w:id="37" w:name="ref-moon_hyperbaric_2019"/>
     <w:p>
       <w:pPr>
         <w:pStyle w:val="Bibliography"/>
@@ -672,8 +1016,8 @@
         <w:t xml:space="preserve">; Moon, R. E., Ed.; Undersea; Hyperbaric Medical Society, 2019; Vol. 14th.</w:t>
       </w:r>
     </w:p>
-    <w:bookmarkEnd w:id="26"/>
-    <w:bookmarkStart w:id="28" w:name="ref-noauthor_hyperbaric_2021"/>
+    <w:bookmarkEnd w:id="37"/>
+    <w:bookmarkStart w:id="39" w:name="ref-noauthor_hyperbaric_2021"/>
     <w:p>
       <w:pPr>
         <w:pStyle w:val="Bibliography"/>
@@ -687,7 +1031,7 @@
       <w:r>
         <w:t xml:space="preserve">	</w:t>
       </w:r>
-      <w:hyperlink r:id="rId27">
+      <w:hyperlink r:id="rId38">
         <w:r>
           <w:rPr>
             <w:rStyle w:val="Hyperlink"/>
@@ -778,8 +1122,8 @@
         <w:t xml:space="preserve">, 2021.</w:t>
       </w:r>
     </w:p>
-    <w:bookmarkEnd w:id="28"/>
-    <w:bookmarkStart w:id="30" w:name="ref-aronson_effects_2011"/>
+    <w:bookmarkEnd w:id="39"/>
+    <w:bookmarkStart w:id="41" w:name="ref-zyrianova_k2p21_2020"/>
     <w:p>
       <w:pPr>
         <w:pStyle w:val="Bibliography"/>
@@ -794,123 +1138,22 @@
         <w:t xml:space="preserve">	</w:t>
       </w:r>
       <w:r>
-        <w:t xml:space="preserve">Aronson, P. S.; Giebisch, G.</w:t>
-      </w:r>
-      <w:r>
-        <w:t xml:space="preserve"> </w:t>
-      </w:r>
-      <w:hyperlink r:id="rId29">
-        <w:r>
-          <w:rPr>
-            <w:rStyle w:val="Hyperlink"/>
-          </w:rPr>
-          <w:t xml:space="preserve">Effects of</w:t>
-        </w:r>
-        <w:r>
-          <w:rPr>
-            <w:rStyle w:val="Hyperlink"/>
-          </w:rPr>
-          <w:t xml:space="preserve"> </w:t>
-        </w:r>
-        <w:r>
-          <w:rPr>
-            <w:rStyle w:val="Hyperlink"/>
-          </w:rPr>
-          <w:t xml:space="preserve">pH</w:t>
-        </w:r>
-        <w:r>
-          <w:rPr>
-            <w:rStyle w:val="Hyperlink"/>
-          </w:rPr>
-          <w:t xml:space="preserve"> </w:t>
-        </w:r>
-        <w:r>
-          <w:rPr>
-            <w:rStyle w:val="Hyperlink"/>
-          </w:rPr>
-          <w:t xml:space="preserve">on</w:t>
-        </w:r>
-        <w:r>
-          <w:rPr>
-            <w:rStyle w:val="Hyperlink"/>
-          </w:rPr>
-          <w:t xml:space="preserve"> </w:t>
-        </w:r>
-        <w:r>
-          <w:rPr>
-            <w:rStyle w:val="Hyperlink"/>
-          </w:rPr>
-          <w:t xml:space="preserve">Potassium</w:t>
-        </w:r>
-        <w:r>
-          <w:rPr>
-            <w:rStyle w:val="Hyperlink"/>
-          </w:rPr>
-          <w:t xml:space="preserve">:</w:t>
-        </w:r>
-        <w:r>
-          <w:rPr>
-            <w:rStyle w:val="Hyperlink"/>
-          </w:rPr>
-          <w:t xml:space="preserve"> </w:t>
-        </w:r>
-        <w:r>
-          <w:rPr>
-            <w:rStyle w:val="Hyperlink"/>
-          </w:rPr>
-          <w:t xml:space="preserve">New</w:t>
-        </w:r>
-        <w:r>
-          <w:rPr>
-            <w:rStyle w:val="Hyperlink"/>
-          </w:rPr>
-          <w:t xml:space="preserve"> </w:t>
-        </w:r>
-        <w:r>
-          <w:rPr>
-            <w:rStyle w:val="Hyperlink"/>
-          </w:rPr>
-          <w:t xml:space="preserve">Explanations</w:t>
-        </w:r>
-        <w:r>
-          <w:rPr>
-            <w:rStyle w:val="Hyperlink"/>
-          </w:rPr>
-          <w:t xml:space="preserve"> </w:t>
-        </w:r>
-        <w:r>
-          <w:rPr>
-            <w:rStyle w:val="Hyperlink"/>
-          </w:rPr>
-          <w:t xml:space="preserve">for</w:t>
-        </w:r>
-        <w:r>
-          <w:rPr>
-            <w:rStyle w:val="Hyperlink"/>
-          </w:rPr>
-          <w:t xml:space="preserve"> </w:t>
-        </w:r>
-        <w:r>
-          <w:rPr>
-            <w:rStyle w:val="Hyperlink"/>
-          </w:rPr>
-          <w:t xml:space="preserve">Old</w:t>
-        </w:r>
-        <w:r>
-          <w:rPr>
-            <w:rStyle w:val="Hyperlink"/>
-          </w:rPr>
-          <w:t xml:space="preserve"> </w:t>
-        </w:r>
-        <w:r>
-          <w:rPr>
-            <w:rStyle w:val="Hyperlink"/>
-          </w:rPr>
-          <w:t xml:space="preserve">Observations</w:t>
-        </w:r>
-      </w:hyperlink>
-      <w:r>
-        <w:t xml:space="preserve">.</w:t>
+        <w:t xml:space="preserve">Zyrianova, T.; Lopez, B.; Olcese, R.; Belperio, J.; Waters, C. M.; Wong, L.; Nguyen, V.; Talapaneni, S.; Schwingshackl, A.</w:t>
+      </w:r>
+      <w:r>
+        <w:t xml:space="preserve"> </w:t>
+      </w:r>
+      <w:r>
+        <w:t xml:space="preserve">K2p2</w:t>
+      </w:r>
+      <w:r>
+        <w:t xml:space="preserve">.1 (</w:t>
+      </w:r>
+      <w:r>
+        <w:t xml:space="preserve">TREK</w:t>
+      </w:r>
+      <w:r>
+        <w:t xml:space="preserve">-1) Potassium Channel Activation Protects Against Hyperoxia-Induced Lung Injury.</w:t>
       </w:r>
       <w:r>
         <w:t xml:space="preserve"> </w:t>
@@ -920,7 +1163,7 @@
           <w:iCs/>
           <w:i/>
         </w:rPr>
-        <w:t xml:space="preserve">Journal of the American Society of Nephrology</w:t>
+        <w:t xml:space="preserve">Scientific Reports</w:t>
       </w:r>
       <w:r>
         <w:t xml:space="preserve"> </w:t>
@@ -930,7 +1173,7 @@
           <w:bCs/>
           <w:b/>
         </w:rPr>
-        <w:t xml:space="preserve">2011</w:t>
+        <w:t xml:space="preserve">2020</w:t>
       </w:r>
       <w:r>
         <w:t xml:space="preserve">,</w:t>
@@ -943,14 +1186,28 @@
           <w:iCs/>
           <w:i/>
         </w:rPr>
-        <w:t xml:space="preserve">22</w:t>
-      </w:r>
-      <w:r>
-        <w:t xml:space="preserve">, 1981–1989.</w:t>
-      </w:r>
-    </w:p>
-    <w:bookmarkEnd w:id="30"/>
-    <w:bookmarkStart w:id="32" w:name="ref-adrogue_changes_1981"/>
+        <w:t xml:space="preserve">10</w:t>
+      </w:r>
+      <w:r>
+        <w:t xml:space="preserve"> </w:t>
+      </w:r>
+      <w:r>
+        <w:t xml:space="preserve">(1), 22011. https://doi.org/</w:t>
+      </w:r>
+      <w:hyperlink r:id="rId40">
+        <w:r>
+          <w:rPr>
+            <w:rStyle w:val="Hyperlink"/>
+          </w:rPr>
+          <w:t xml:space="preserve">10.1038/s41598-020-78886-y</w:t>
+        </w:r>
+      </w:hyperlink>
+      <w:r>
+        <w:t xml:space="preserve">.</w:t>
+      </w:r>
+    </w:p>
+    <w:bookmarkEnd w:id="41"/>
+    <w:bookmarkStart w:id="43" w:name="ref-schwingshackl_regulation_2012"/>
     <w:p>
       <w:pPr>
         <w:pStyle w:val="Bibliography"/>
@@ -965,7 +1222,22 @@
         <w:t xml:space="preserve">	</w:t>
       </w:r>
       <w:r>
-        <w:t xml:space="preserve">Adrogué, H. J.; Madias, N. E. Changes in Plasma Potassium Concentration During Acute Acid-Base Disturbances.</w:t>
+        <w:t xml:space="preserve">Schwingshackl, A.; Teng, B.; Ghosh, M.; West, A. N.; Makena, P.; Gorantla, V.; Sinclair, S. E.; Waters, C. M. Regulation and Function of the Two-Pore-Domain (</w:t>
+      </w:r>
+      <w:r>
+        <w:t xml:space="preserve">K2p</w:t>
+      </w:r>
+      <w:r>
+        <w:t xml:space="preserve">) Potassium Channel</w:t>
+      </w:r>
+      <w:r>
+        <w:t xml:space="preserve"> </w:t>
+      </w:r>
+      <w:r>
+        <w:t xml:space="preserve">Trek</w:t>
+      </w:r>
+      <w:r>
+        <w:t xml:space="preserve">-1 in Alveolar Epithelial Cells.</w:t>
       </w:r>
       <w:r>
         <w:t xml:space="preserve"> </w:t>
@@ -975,7 +1247,7 @@
           <w:iCs/>
           <w:i/>
         </w:rPr>
-        <w:t xml:space="preserve">The American Journal of Medicine</w:t>
+        <w:t xml:space="preserve">American Journal of Physiology-Lung Cellular and Molecular Physiology</w:t>
       </w:r>
       <w:r>
         <w:t xml:space="preserve"> </w:t>
@@ -985,7 +1257,7 @@
           <w:bCs/>
           <w:b/>
         </w:rPr>
-        <w:t xml:space="preserve">1981</w:t>
+        <w:t xml:space="preserve">2012</w:t>
       </w:r>
       <w:r>
         <w:t xml:space="preserve">,</w:t>
@@ -998,28 +1270,28 @@
           <w:iCs/>
           <w:i/>
         </w:rPr>
-        <w:t xml:space="preserve">71</w:t>
-      </w:r>
-      <w:r>
-        <w:t xml:space="preserve"> </w:t>
-      </w:r>
-      <w:r>
-        <w:t xml:space="preserve">(3), 456–467. https://doi.org/</w:t>
-      </w:r>
-      <w:hyperlink r:id="rId31">
-        <w:r>
-          <w:rPr>
-            <w:rStyle w:val="Hyperlink"/>
-          </w:rPr>
-          <w:t xml:space="preserve">10.1016/0002-9343(81)90182-0</w:t>
+        <w:t xml:space="preserve">302</w:t>
+      </w:r>
+      <w:r>
+        <w:t xml:space="preserve"> </w:t>
+      </w:r>
+      <w:r>
+        <w:t xml:space="preserve">(1), L93–L102. https://doi.org/</w:t>
+      </w:r>
+      <w:hyperlink r:id="rId42">
+        <w:r>
+          <w:rPr>
+            <w:rStyle w:val="Hyperlink"/>
+          </w:rPr>
+          <w:t xml:space="preserve">10.1152/ajplung.00078.2011</w:t>
         </w:r>
       </w:hyperlink>
       <w:r>
         <w:t xml:space="preserve">.</w:t>
       </w:r>
     </w:p>
-    <w:bookmarkEnd w:id="32"/>
-    <w:bookmarkStart w:id="34" w:name="ref-youn_recent_2009"/>
+    <w:bookmarkEnd w:id="43"/>
+    <w:bookmarkStart w:id="45" w:name="ref-chapalamadugu_high_2015"/>
     <w:p>
       <w:pPr>
         <w:pStyle w:val="Bibliography"/>
@@ -1034,58 +1306,7 @@
         <w:t xml:space="preserve">	</w:t>
       </w:r>
       <w:r>
-        <w:t xml:space="preserve">Youn, J. H.; McDonough, A. A. Recent</w:t>
-      </w:r>
-      <w:r>
-        <w:t xml:space="preserve"> </w:t>
-      </w:r>
-      <w:r>
-        <w:t xml:space="preserve">Advances</w:t>
-      </w:r>
-      <w:r>
-        <w:t xml:space="preserve"> </w:t>
-      </w:r>
-      <w:r>
-        <w:t xml:space="preserve">in</w:t>
-      </w:r>
-      <w:r>
-        <w:t xml:space="preserve"> </w:t>
-      </w:r>
-      <w:r>
-        <w:t xml:space="preserve">Understanding</w:t>
-      </w:r>
-      <w:r>
-        <w:t xml:space="preserve"> </w:t>
-      </w:r>
-      <w:r>
-        <w:t xml:space="preserve">Integrative</w:t>
-      </w:r>
-      <w:r>
-        <w:t xml:space="preserve"> </w:t>
-      </w:r>
-      <w:r>
-        <w:t xml:space="preserve">Control</w:t>
-      </w:r>
-      <w:r>
-        <w:t xml:space="preserve"> </w:t>
-      </w:r>
-      <w:r>
-        <w:t xml:space="preserve">of</w:t>
-      </w:r>
-      <w:r>
-        <w:t xml:space="preserve"> </w:t>
-      </w:r>
-      <w:r>
-        <w:t xml:space="preserve">Potassium</w:t>
-      </w:r>
-      <w:r>
-        <w:t xml:space="preserve"> </w:t>
-      </w:r>
-      <w:r>
-        <w:t xml:space="preserve">Homeostasis</w:t>
-      </w:r>
-      <w:r>
-        <w:t xml:space="preserve">.</w:t>
+        <w:t xml:space="preserve">Chapalamadugu, K. C.; Panguluri, S. K.; Bennett, E. S.; Kolliputi, N.; Tipparaju, S. M. High Level of Oxygen Treatment Causes Cardiotoxicity with Arrhythmias and Redox Modulation.</w:t>
       </w:r>
       <w:r>
         <w:t xml:space="preserve"> </w:t>
@@ -1095,7 +1316,7 @@
           <w:iCs/>
           <w:i/>
         </w:rPr>
-        <w:t xml:space="preserve">Annual Review of Physiology</w:t>
+        <w:t xml:space="preserve">Toxicology and Applied Pharmacology</w:t>
       </w:r>
       <w:r>
         <w:t xml:space="preserve"> </w:t>
@@ -1105,7 +1326,7 @@
           <w:bCs/>
           <w:b/>
         </w:rPr>
-        <w:t xml:space="preserve">2009</w:t>
+        <w:t xml:space="preserve">2015</w:t>
       </w:r>
       <w:r>
         <w:t xml:space="preserve">,</w:t>
@@ -1118,28 +1339,28 @@
           <w:iCs/>
           <w:i/>
         </w:rPr>
-        <w:t xml:space="preserve">71</w:t>
-      </w:r>
-      <w:r>
-        <w:t xml:space="preserve"> </w:t>
-      </w:r>
-      <w:r>
-        <w:t xml:space="preserve">(1), 381–401. https://doi.org/</w:t>
-      </w:r>
-      <w:hyperlink r:id="rId33">
-        <w:r>
-          <w:rPr>
-            <w:rStyle w:val="Hyperlink"/>
-          </w:rPr>
-          <w:t xml:space="preserve">10.1146/annurev.physiol.010908.163241</w:t>
+        <w:t xml:space="preserve">282</w:t>
+      </w:r>
+      <w:r>
+        <w:t xml:space="preserve"> </w:t>
+      </w:r>
+      <w:r>
+        <w:t xml:space="preserve">(1), 100–107. https://doi.org/</w:t>
+      </w:r>
+      <w:hyperlink r:id="rId44">
+        <w:r>
+          <w:rPr>
+            <w:rStyle w:val="Hyperlink"/>
+          </w:rPr>
+          <w:t xml:space="preserve">10.1016/j.taap.2014.10.019</w:t>
         </w:r>
       </w:hyperlink>
       <w:r>
         <w:t xml:space="preserve">.</w:t>
       </w:r>
     </w:p>
-    <w:bookmarkEnd w:id="34"/>
-    <w:bookmarkStart w:id="36" w:name="ref-fraley_isohydric_1976"/>
+    <w:bookmarkEnd w:id="45"/>
+    <w:bookmarkStart w:id="47" w:name="ref-aronson_effects_2011"/>
     <w:p>
       <w:pPr>
         <w:pStyle w:val="Bibliography"/>
@@ -1154,7 +1375,123 @@
         <w:t xml:space="preserve">	</w:t>
       </w:r>
       <w:r>
-        <w:t xml:space="preserve">Fraley, D. S.; Adler, S. Isohydric Regulation of Plasma Potassium by Bicarbonate in the Rat.</w:t>
+        <w:t xml:space="preserve">Aronson, P. S.; Giebisch, G.</w:t>
+      </w:r>
+      <w:r>
+        <w:t xml:space="preserve"> </w:t>
+      </w:r>
+      <w:hyperlink r:id="rId46">
+        <w:r>
+          <w:rPr>
+            <w:rStyle w:val="Hyperlink"/>
+          </w:rPr>
+          <w:t xml:space="preserve">Effects of</w:t>
+        </w:r>
+        <w:r>
+          <w:rPr>
+            <w:rStyle w:val="Hyperlink"/>
+          </w:rPr>
+          <w:t xml:space="preserve"> </w:t>
+        </w:r>
+        <w:r>
+          <w:rPr>
+            <w:rStyle w:val="Hyperlink"/>
+          </w:rPr>
+          <w:t xml:space="preserve">pH</w:t>
+        </w:r>
+        <w:r>
+          <w:rPr>
+            <w:rStyle w:val="Hyperlink"/>
+          </w:rPr>
+          <w:t xml:space="preserve"> </w:t>
+        </w:r>
+        <w:r>
+          <w:rPr>
+            <w:rStyle w:val="Hyperlink"/>
+          </w:rPr>
+          <w:t xml:space="preserve">on</w:t>
+        </w:r>
+        <w:r>
+          <w:rPr>
+            <w:rStyle w:val="Hyperlink"/>
+          </w:rPr>
+          <w:t xml:space="preserve"> </w:t>
+        </w:r>
+        <w:r>
+          <w:rPr>
+            <w:rStyle w:val="Hyperlink"/>
+          </w:rPr>
+          <w:t xml:space="preserve">Potassium</w:t>
+        </w:r>
+        <w:r>
+          <w:rPr>
+            <w:rStyle w:val="Hyperlink"/>
+          </w:rPr>
+          <w:t xml:space="preserve">:</w:t>
+        </w:r>
+        <w:r>
+          <w:rPr>
+            <w:rStyle w:val="Hyperlink"/>
+          </w:rPr>
+          <w:t xml:space="preserve"> </w:t>
+        </w:r>
+        <w:r>
+          <w:rPr>
+            <w:rStyle w:val="Hyperlink"/>
+          </w:rPr>
+          <w:t xml:space="preserve">New</w:t>
+        </w:r>
+        <w:r>
+          <w:rPr>
+            <w:rStyle w:val="Hyperlink"/>
+          </w:rPr>
+          <w:t xml:space="preserve"> </w:t>
+        </w:r>
+        <w:r>
+          <w:rPr>
+            <w:rStyle w:val="Hyperlink"/>
+          </w:rPr>
+          <w:t xml:space="preserve">Explanations</w:t>
+        </w:r>
+        <w:r>
+          <w:rPr>
+            <w:rStyle w:val="Hyperlink"/>
+          </w:rPr>
+          <w:t xml:space="preserve"> </w:t>
+        </w:r>
+        <w:r>
+          <w:rPr>
+            <w:rStyle w:val="Hyperlink"/>
+          </w:rPr>
+          <w:t xml:space="preserve">for</w:t>
+        </w:r>
+        <w:r>
+          <w:rPr>
+            <w:rStyle w:val="Hyperlink"/>
+          </w:rPr>
+          <w:t xml:space="preserve"> </w:t>
+        </w:r>
+        <w:r>
+          <w:rPr>
+            <w:rStyle w:val="Hyperlink"/>
+          </w:rPr>
+          <w:t xml:space="preserve">Old</w:t>
+        </w:r>
+        <w:r>
+          <w:rPr>
+            <w:rStyle w:val="Hyperlink"/>
+          </w:rPr>
+          <w:t xml:space="preserve"> </w:t>
+        </w:r>
+        <w:r>
+          <w:rPr>
+            <w:rStyle w:val="Hyperlink"/>
+          </w:rPr>
+          <w:t xml:space="preserve">Observations</w:t>
+        </w:r>
+      </w:hyperlink>
+      <w:r>
+        <w:t xml:space="preserve">.</w:t>
       </w:r>
       <w:r>
         <w:t xml:space="preserve"> </w:t>
@@ -1164,7 +1501,7 @@
           <w:iCs/>
           <w:i/>
         </w:rPr>
-        <w:t xml:space="preserve">Kidney International</w:t>
+        <w:t xml:space="preserve">Journal of the American Society of Nephrology</w:t>
       </w:r>
       <w:r>
         <w:t xml:space="preserve"> </w:t>
@@ -1174,7 +1511,7 @@
           <w:bCs/>
           <w:b/>
         </w:rPr>
-        <w:t xml:space="preserve">1976</w:t>
+        <w:t xml:space="preserve">2011</w:t>
       </w:r>
       <w:r>
         <w:t xml:space="preserve">,</w:t>
@@ -1187,28 +1524,14 @@
           <w:iCs/>
           <w:i/>
         </w:rPr>
-        <w:t xml:space="preserve">9</w:t>
-      </w:r>
-      <w:r>
-        <w:t xml:space="preserve"> </w:t>
-      </w:r>
-      <w:r>
-        <w:t xml:space="preserve">(4), 333–343. https://doi.org/</w:t>
-      </w:r>
-      <w:hyperlink r:id="rId35">
-        <w:r>
-          <w:rPr>
-            <w:rStyle w:val="Hyperlink"/>
-          </w:rPr>
-          <w:t xml:space="preserve">10.1038/ki.1976.39</w:t>
-        </w:r>
-      </w:hyperlink>
-      <w:r>
-        <w:t xml:space="preserve">.</w:t>
-      </w:r>
-    </w:p>
-    <w:bookmarkEnd w:id="36"/>
-    <w:bookmarkStart w:id="38" w:name="ref-barlow_effect_1994"/>
+        <w:t xml:space="preserve">22</w:t>
+      </w:r>
+      <w:r>
+        <w:t xml:space="preserve">, 1981–1989.</w:t>
+      </w:r>
+    </w:p>
+    <w:bookmarkEnd w:id="47"/>
+    <w:bookmarkStart w:id="49" w:name="ref-adrogue_changes_1981"/>
     <w:p>
       <w:pPr>
         <w:pStyle w:val="Bibliography"/>
@@ -1223,7 +1546,7 @@
         <w:t xml:space="preserve">	</w:t>
       </w:r>
       <w:r>
-        <w:t xml:space="preserve">Barlow, C. W.; Qayyum, M. S.; Davey, P. P.; Paterson, D. J.; Robbins, P. A. Effect of Hypoxia on Arterial Potassium Concentration at Rest and During Exercise in Man.</w:t>
+        <w:t xml:space="preserve">Adrogué, H. J.; Madias, N. E. Changes in Plasma Potassium Concentration During Acute Acid-Base Disturbances.</w:t>
       </w:r>
       <w:r>
         <w:t xml:space="preserve"> </w:t>
@@ -1233,7 +1556,7 @@
           <w:iCs/>
           <w:i/>
         </w:rPr>
-        <w:t xml:space="preserve">Exp Physiol</w:t>
+        <w:t xml:space="preserve">The American Journal of Medicine</w:t>
       </w:r>
       <w:r>
         <w:t xml:space="preserve"> </w:t>
@@ -1243,7 +1566,7 @@
           <w:bCs/>
           <w:b/>
         </w:rPr>
-        <w:t xml:space="preserve">1994</w:t>
+        <w:t xml:space="preserve">1981</w:t>
       </w:r>
       <w:r>
         <w:t xml:space="preserve">,</w:t>
@@ -1256,28 +1579,28 @@
           <w:iCs/>
           <w:i/>
         </w:rPr>
-        <w:t xml:space="preserve">79</w:t>
-      </w:r>
-      <w:r>
-        <w:t xml:space="preserve"> </w:t>
-      </w:r>
-      <w:r>
-        <w:t xml:space="preserve">(2), 257–260. https://doi.org/</w:t>
-      </w:r>
-      <w:hyperlink r:id="rId37">
-        <w:r>
-          <w:rPr>
-            <w:rStyle w:val="Hyperlink"/>
-          </w:rPr>
-          <w:t xml:space="preserve">10.1113/expphysiol.1994.sp003759</w:t>
+        <w:t xml:space="preserve">71</w:t>
+      </w:r>
+      <w:r>
+        <w:t xml:space="preserve"> </w:t>
+      </w:r>
+      <w:r>
+        <w:t xml:space="preserve">(3), 456–467. https://doi.org/</w:t>
+      </w:r>
+      <w:hyperlink r:id="rId48">
+        <w:r>
+          <w:rPr>
+            <w:rStyle w:val="Hyperlink"/>
+          </w:rPr>
+          <w:t xml:space="preserve">10.1016/0002-9343(81)90182-0</w:t>
         </w:r>
       </w:hyperlink>
       <w:r>
         <w:t xml:space="preserve">.</w:t>
       </w:r>
     </w:p>
-    <w:bookmarkEnd w:id="38"/>
-    <w:bookmarkStart w:id="40" w:name="ref-whitman_endothelin-1_2008"/>
+    <w:bookmarkEnd w:id="49"/>
+    <w:bookmarkStart w:id="51" w:name="ref-youn_recent_2009"/>
     <w:p>
       <w:pPr>
         <w:pStyle w:val="Bibliography"/>
@@ -1292,16 +1615,58 @@
         <w:t xml:space="preserve">	</w:t>
       </w:r>
       <w:r>
-        <w:t xml:space="preserve">Whitman, E. M.; Pisarcik, S.; Luke, T.; Fallon, M.; Wang, J.; Sylvester, J. T.; Semenza, G. L.; Shimoda, L. A. Endothelin-1 Mediates Hypoxia-Induced Inhibition of Voltage-Gated</w:t>
-      </w:r>
-      <w:r>
-        <w:t xml:space="preserve"> </w:t>
-      </w:r>
-      <w:r>
-        <w:t xml:space="preserve">K</w:t>
-      </w:r>
-      <w:r>
-        <w:t xml:space="preserve">+ Channel Expression in Pulmonary Arterial Myocytes.</w:t>
+        <w:t xml:space="preserve">Youn, J. H.; McDonough, A. A. Recent</w:t>
+      </w:r>
+      <w:r>
+        <w:t xml:space="preserve"> </w:t>
+      </w:r>
+      <w:r>
+        <w:t xml:space="preserve">Advances</w:t>
+      </w:r>
+      <w:r>
+        <w:t xml:space="preserve"> </w:t>
+      </w:r>
+      <w:r>
+        <w:t xml:space="preserve">in</w:t>
+      </w:r>
+      <w:r>
+        <w:t xml:space="preserve"> </w:t>
+      </w:r>
+      <w:r>
+        <w:t xml:space="preserve">Understanding</w:t>
+      </w:r>
+      <w:r>
+        <w:t xml:space="preserve"> </w:t>
+      </w:r>
+      <w:r>
+        <w:t xml:space="preserve">Integrative</w:t>
+      </w:r>
+      <w:r>
+        <w:t xml:space="preserve"> </w:t>
+      </w:r>
+      <w:r>
+        <w:t xml:space="preserve">Control</w:t>
+      </w:r>
+      <w:r>
+        <w:t xml:space="preserve"> </w:t>
+      </w:r>
+      <w:r>
+        <w:t xml:space="preserve">of</w:t>
+      </w:r>
+      <w:r>
+        <w:t xml:space="preserve"> </w:t>
+      </w:r>
+      <w:r>
+        <w:t xml:space="preserve">Potassium</w:t>
+      </w:r>
+      <w:r>
+        <w:t xml:space="preserve"> </w:t>
+      </w:r>
+      <w:r>
+        <w:t xml:space="preserve">Homeostasis</w:t>
+      </w:r>
+      <w:r>
+        <w:t xml:space="preserve">.</w:t>
       </w:r>
       <w:r>
         <w:t xml:space="preserve"> </w:t>
@@ -1311,7 +1676,7 @@
           <w:iCs/>
           <w:i/>
         </w:rPr>
-        <w:t xml:space="preserve">American Journal of Physiology-Lung Cellular and Molecular Physiology</w:t>
+        <w:t xml:space="preserve">Annual Review of Physiology</w:t>
       </w:r>
       <w:r>
         <w:t xml:space="preserve"> </w:t>
@@ -1321,7 +1686,7 @@
           <w:bCs/>
           <w:b/>
         </w:rPr>
-        <w:t xml:space="preserve">2008</w:t>
+        <w:t xml:space="preserve">2009</w:t>
       </w:r>
       <w:r>
         <w:t xml:space="preserve">,</w:t>
@@ -1334,28 +1699,28 @@
           <w:iCs/>
           <w:i/>
         </w:rPr>
-        <w:t xml:space="preserve">294</w:t>
-      </w:r>
-      <w:r>
-        <w:t xml:space="preserve"> </w:t>
-      </w:r>
-      <w:r>
-        <w:t xml:space="preserve">(2), L309–L318. https://doi.org/</w:t>
-      </w:r>
-      <w:hyperlink r:id="rId39">
-        <w:r>
-          <w:rPr>
-            <w:rStyle w:val="Hyperlink"/>
-          </w:rPr>
-          <w:t xml:space="preserve">10.1152/ajplung.00091.2007</w:t>
+        <w:t xml:space="preserve">71</w:t>
+      </w:r>
+      <w:r>
+        <w:t xml:space="preserve"> </w:t>
+      </w:r>
+      <w:r>
+        <w:t xml:space="preserve">(1), 381–401. https://doi.org/</w:t>
+      </w:r>
+      <w:hyperlink r:id="rId50">
+        <w:r>
+          <w:rPr>
+            <w:rStyle w:val="Hyperlink"/>
+          </w:rPr>
+          <w:t xml:space="preserve">10.1146/annurev.physiol.010908.163241</w:t>
         </w:r>
       </w:hyperlink>
       <w:r>
         <w:t xml:space="preserve">.</w:t>
       </w:r>
     </w:p>
-    <w:bookmarkEnd w:id="40"/>
-    <w:bookmarkStart w:id="42" w:name="ref-dong_hypoxia_2012"/>
+    <w:bookmarkEnd w:id="51"/>
+    <w:bookmarkStart w:id="53" w:name="ref-fraley_isohydric_1976"/>
     <w:p>
       <w:pPr>
         <w:pStyle w:val="Bibliography"/>
@@ -1370,28 +1735,7 @@
         <w:t xml:space="preserve">	</w:t>
       </w:r>
       <w:r>
-        <w:t xml:space="preserve">Dong, Q.; Zhao, N.; Xia, C. K.; Du, L. L.; Fu, X. X.; Du, Y. M. Hypoxia Induces Voltage-Gated</w:t>
-      </w:r>
-      <w:r>
-        <w:t xml:space="preserve"> </w:t>
-      </w:r>
-      <w:r>
-        <w:t xml:space="preserve">K</w:t>
-      </w:r>
-      <w:r>
-        <w:t xml:space="preserve">+ (</w:t>
-      </w:r>
-      <w:r>
-        <w:t xml:space="preserve">Kv</w:t>
-      </w:r>
-      <w:r>
-        <w:t xml:space="preserve">) Channel Expression in Pulmonary Arterial Smooth Muscle Cells Through Hypoxia-Inducible Factor-1 (</w:t>
-      </w:r>
-      <w:r>
-        <w:t xml:space="preserve">HIF</w:t>
-      </w:r>
-      <w:r>
-        <w:t xml:space="preserve">-1).</w:t>
+        <w:t xml:space="preserve">Fraley, D. S.; Adler, S. Isohydric Regulation of Plasma Potassium by Bicarbonate in the Rat.</w:t>
       </w:r>
       <w:r>
         <w:t xml:space="preserve"> </w:t>
@@ -1401,7 +1745,7 @@
           <w:iCs/>
           <w:i/>
         </w:rPr>
-        <w:t xml:space="preserve">Bosn J Basic Med Sci</w:t>
+        <w:t xml:space="preserve">Kidney International</w:t>
       </w:r>
       <w:r>
         <w:t xml:space="preserve"> </w:t>
@@ -1411,7 +1755,7 @@
           <w:bCs/>
           <w:b/>
         </w:rPr>
-        <w:t xml:space="preserve">2012</w:t>
+        <w:t xml:space="preserve">1976</w:t>
       </w:r>
       <w:r>
         <w:t xml:space="preserve">,</w:t>
@@ -1424,28 +1768,28 @@
           <w:iCs/>
           <w:i/>
         </w:rPr>
-        <w:t xml:space="preserve">12</w:t>
-      </w:r>
-      <w:r>
-        <w:t xml:space="preserve"> </w:t>
-      </w:r>
-      <w:r>
-        <w:t xml:space="preserve">(3), 158–163. https://doi.org/</w:t>
-      </w:r>
-      <w:hyperlink r:id="rId41">
-        <w:r>
-          <w:rPr>
-            <w:rStyle w:val="Hyperlink"/>
-          </w:rPr>
-          <w:t xml:space="preserve">10.17305/bjbms.2012.2463</w:t>
+        <w:t xml:space="preserve">9</w:t>
+      </w:r>
+      <w:r>
+        <w:t xml:space="preserve"> </w:t>
+      </w:r>
+      <w:r>
+        <w:t xml:space="preserve">(4), 333–343. https://doi.org/</w:t>
+      </w:r>
+      <w:hyperlink r:id="rId52">
+        <w:r>
+          <w:rPr>
+            <w:rStyle w:val="Hyperlink"/>
+          </w:rPr>
+          <w:t xml:space="preserve">10.1038/ki.1976.39</w:t>
         </w:r>
       </w:hyperlink>
       <w:r>
         <w:t xml:space="preserve">.</w:t>
       </w:r>
     </w:p>
-    <w:bookmarkEnd w:id="42"/>
-    <w:bookmarkStart w:id="44" w:name="ref-semenza_regulation_2009"/>
+    <w:bookmarkEnd w:id="53"/>
+    <w:bookmarkStart w:id="55" w:name="ref-barlow_effect_1994"/>
     <w:p>
       <w:pPr>
         <w:pStyle w:val="Bibliography"/>
@@ -1460,49 +1804,7 @@
         <w:t xml:space="preserve">	</w:t>
       </w:r>
       <w:r>
-        <w:t xml:space="preserve">Semenza, G. L. Regulation of</w:t>
-      </w:r>
-      <w:r>
-        <w:t xml:space="preserve"> </w:t>
-      </w:r>
-      <w:r>
-        <w:t xml:space="preserve">Oxygen</w:t>
-      </w:r>
-      <w:r>
-        <w:t xml:space="preserve"> </w:t>
-      </w:r>
-      <w:r>
-        <w:t xml:space="preserve">Homeostasis</w:t>
-      </w:r>
-      <w:r>
-        <w:t xml:space="preserve"> </w:t>
-      </w:r>
-      <w:r>
-        <w:t xml:space="preserve">by</w:t>
-      </w:r>
-      <w:r>
-        <w:t xml:space="preserve"> </w:t>
-      </w:r>
-      <w:r>
-        <w:t xml:space="preserve">Hypoxia</w:t>
-      </w:r>
-      <w:r>
-        <w:t xml:space="preserve">-</w:t>
-      </w:r>
-      <w:r>
-        <w:t xml:space="preserve">Inducible</w:t>
-      </w:r>
-      <w:r>
-        <w:t xml:space="preserve"> </w:t>
-      </w:r>
-      <w:r>
-        <w:t xml:space="preserve">Factor</w:t>
-      </w:r>
-      <w:r>
-        <w:t xml:space="preserve"> </w:t>
-      </w:r>
-      <w:r>
-        <w:t xml:space="preserve">1.</w:t>
+        <w:t xml:space="preserve">Barlow, C. W.; Qayyum, M. S.; Davey, P. P.; Paterson, D. J.; Robbins, P. A. Effect of Hypoxia on Arterial Potassium Concentration at Rest and During Exercise in Man.</w:t>
       </w:r>
       <w:r>
         <w:t xml:space="preserve"> </w:t>
@@ -1512,7 +1814,7 @@
           <w:iCs/>
           <w:i/>
         </w:rPr>
-        <w:t xml:space="preserve">Physiology</w:t>
+        <w:t xml:space="preserve">Exp Physiol</w:t>
       </w:r>
       <w:r>
         <w:t xml:space="preserve"> </w:t>
@@ -1522,12 +1824,291 @@
           <w:bCs/>
           <w:b/>
         </w:rPr>
+        <w:t xml:space="preserve">1994</w:t>
+      </w:r>
+      <w:r>
+        <w:t xml:space="preserve">,</w:t>
+      </w:r>
+      <w:r>
+        <w:t xml:space="preserve"> </w:t>
+      </w:r>
+      <w:r>
+        <w:rPr>
+          <w:iCs/>
+          <w:i/>
+        </w:rPr>
+        <w:t xml:space="preserve">79</w:t>
+      </w:r>
+      <w:r>
+        <w:t xml:space="preserve"> </w:t>
+      </w:r>
+      <w:r>
+        <w:t xml:space="preserve">(2), 257–260. https://doi.org/</w:t>
+      </w:r>
+      <w:hyperlink r:id="rId54">
+        <w:r>
+          <w:rPr>
+            <w:rStyle w:val="Hyperlink"/>
+          </w:rPr>
+          <w:t xml:space="preserve">10.1113/expphysiol.1994.sp003759</w:t>
+        </w:r>
+      </w:hyperlink>
+      <w:r>
+        <w:t xml:space="preserve">.</w:t>
+      </w:r>
+    </w:p>
+    <w:bookmarkEnd w:id="55"/>
+    <w:bookmarkStart w:id="57" w:name="ref-whitman_endothelin-1_2008"/>
+    <w:p>
+      <w:pPr>
+        <w:pStyle w:val="Bibliography"/>
+      </w:pPr>
+      <w:r>
+        <w:t xml:space="preserve">(11)</w:t>
+      </w:r>
+      <w:r>
+        <w:t xml:space="preserve"> </w:t>
+      </w:r>
+      <w:r>
+        <w:t xml:space="preserve">	</w:t>
+      </w:r>
+      <w:r>
+        <w:t xml:space="preserve">Whitman, E. M.; Pisarcik, S.; Luke, T.; Fallon, M.; Wang, J.; Sylvester, J. T.; Semenza, G. L.; Shimoda, L. A. Endothelin-1 Mediates Hypoxia-Induced Inhibition of Voltage-Gated</w:t>
+      </w:r>
+      <w:r>
+        <w:t xml:space="preserve"> </w:t>
+      </w:r>
+      <w:r>
+        <w:t xml:space="preserve">K</w:t>
+      </w:r>
+      <w:r>
+        <w:t xml:space="preserve">+ Channel Expression in Pulmonary Arterial Myocytes.</w:t>
+      </w:r>
+      <w:r>
+        <w:t xml:space="preserve"> </w:t>
+      </w:r>
+      <w:r>
+        <w:rPr>
+          <w:iCs/>
+          <w:i/>
+        </w:rPr>
+        <w:t xml:space="preserve">American Journal of Physiology-Lung Cellular and Molecular Physiology</w:t>
+      </w:r>
+      <w:r>
+        <w:t xml:space="preserve"> </w:t>
+      </w:r>
+      <w:r>
+        <w:rPr>
+          <w:bCs/>
+          <w:b/>
+        </w:rPr>
+        <w:t xml:space="preserve">2008</w:t>
+      </w:r>
+      <w:r>
+        <w:t xml:space="preserve">,</w:t>
+      </w:r>
+      <w:r>
+        <w:t xml:space="preserve"> </w:t>
+      </w:r>
+      <w:r>
+        <w:rPr>
+          <w:iCs/>
+          <w:i/>
+        </w:rPr>
+        <w:t xml:space="preserve">294</w:t>
+      </w:r>
+      <w:r>
+        <w:t xml:space="preserve"> </w:t>
+      </w:r>
+      <w:r>
+        <w:t xml:space="preserve">(2), L309–L318. https://doi.org/</w:t>
+      </w:r>
+      <w:hyperlink r:id="rId56">
+        <w:r>
+          <w:rPr>
+            <w:rStyle w:val="Hyperlink"/>
+          </w:rPr>
+          <w:t xml:space="preserve">10.1152/ajplung.00091.2007</w:t>
+        </w:r>
+      </w:hyperlink>
+      <w:r>
+        <w:t xml:space="preserve">.</w:t>
+      </w:r>
+    </w:p>
+    <w:bookmarkEnd w:id="57"/>
+    <w:bookmarkStart w:id="59" w:name="ref-dong_hypoxia_2012"/>
+    <w:p>
+      <w:pPr>
+        <w:pStyle w:val="Bibliography"/>
+      </w:pPr>
+      <w:r>
+        <w:t xml:space="preserve">(12)</w:t>
+      </w:r>
+      <w:r>
+        <w:t xml:space="preserve"> </w:t>
+      </w:r>
+      <w:r>
+        <w:t xml:space="preserve">	</w:t>
+      </w:r>
+      <w:r>
+        <w:t xml:space="preserve">Dong, Q.; Zhao, N.; Xia, C. K.; Du, L. L.; Fu, X. X.; Du, Y. M. Hypoxia Induces Voltage-Gated</w:t>
+      </w:r>
+      <w:r>
+        <w:t xml:space="preserve"> </w:t>
+      </w:r>
+      <w:r>
+        <w:t xml:space="preserve">K</w:t>
+      </w:r>
+      <w:r>
+        <w:t xml:space="preserve">+ (</w:t>
+      </w:r>
+      <w:r>
+        <w:t xml:space="preserve">Kv</w:t>
+      </w:r>
+      <w:r>
+        <w:t xml:space="preserve">) Channel Expression in Pulmonary Arterial Smooth Muscle Cells Through Hypoxia-Inducible Factor-1 (</w:t>
+      </w:r>
+      <w:r>
+        <w:t xml:space="preserve">HIF</w:t>
+      </w:r>
+      <w:r>
+        <w:t xml:space="preserve">-1).</w:t>
+      </w:r>
+      <w:r>
+        <w:t xml:space="preserve"> </w:t>
+      </w:r>
+      <w:r>
+        <w:rPr>
+          <w:iCs/>
+          <w:i/>
+        </w:rPr>
+        <w:t xml:space="preserve">Bosn J Basic Med Sci</w:t>
+      </w:r>
+      <w:r>
+        <w:t xml:space="preserve"> </w:t>
+      </w:r>
+      <w:r>
+        <w:rPr>
+          <w:bCs/>
+          <w:b/>
+        </w:rPr>
+        <w:t xml:space="preserve">2012</w:t>
+      </w:r>
+      <w:r>
+        <w:t xml:space="preserve">,</w:t>
+      </w:r>
+      <w:r>
+        <w:t xml:space="preserve"> </w:t>
+      </w:r>
+      <w:r>
+        <w:rPr>
+          <w:iCs/>
+          <w:i/>
+        </w:rPr>
+        <w:t xml:space="preserve">12</w:t>
+      </w:r>
+      <w:r>
+        <w:t xml:space="preserve"> </w:t>
+      </w:r>
+      <w:r>
+        <w:t xml:space="preserve">(3), 158–163. https://doi.org/</w:t>
+      </w:r>
+      <w:hyperlink r:id="rId58">
+        <w:r>
+          <w:rPr>
+            <w:rStyle w:val="Hyperlink"/>
+          </w:rPr>
+          <w:t xml:space="preserve">10.17305/bjbms.2012.2463</w:t>
+        </w:r>
+      </w:hyperlink>
+      <w:r>
+        <w:t xml:space="preserve">.</w:t>
+      </w:r>
+    </w:p>
+    <w:bookmarkEnd w:id="59"/>
+    <w:bookmarkStart w:id="61" w:name="ref-semenza_regulation_2009"/>
+    <w:p>
+      <w:pPr>
+        <w:pStyle w:val="Bibliography"/>
+      </w:pPr>
+      <w:r>
+        <w:t xml:space="preserve">(13)</w:t>
+      </w:r>
+      <w:r>
+        <w:t xml:space="preserve"> </w:t>
+      </w:r>
+      <w:r>
+        <w:t xml:space="preserve">	</w:t>
+      </w:r>
+      <w:r>
+        <w:t xml:space="preserve">Semenza, G. L. Regulation of</w:t>
+      </w:r>
+      <w:r>
+        <w:t xml:space="preserve"> </w:t>
+      </w:r>
+      <w:r>
+        <w:t xml:space="preserve">Oxygen</w:t>
+      </w:r>
+      <w:r>
+        <w:t xml:space="preserve"> </w:t>
+      </w:r>
+      <w:r>
+        <w:t xml:space="preserve">Homeostasis</w:t>
+      </w:r>
+      <w:r>
+        <w:t xml:space="preserve"> </w:t>
+      </w:r>
+      <w:r>
+        <w:t xml:space="preserve">by</w:t>
+      </w:r>
+      <w:r>
+        <w:t xml:space="preserve"> </w:t>
+      </w:r>
+      <w:r>
+        <w:t xml:space="preserve">Hypoxia</w:t>
+      </w:r>
+      <w:r>
+        <w:t xml:space="preserve">-</w:t>
+      </w:r>
+      <w:r>
+        <w:t xml:space="preserve">Inducible</w:t>
+      </w:r>
+      <w:r>
+        <w:t xml:space="preserve"> </w:t>
+      </w:r>
+      <w:r>
+        <w:t xml:space="preserve">Factor</w:t>
+      </w:r>
+      <w:r>
+        <w:t xml:space="preserve"> </w:t>
+      </w:r>
+      <w:r>
+        <w:t xml:space="preserve">1.</w:t>
+      </w:r>
+      <w:r>
+        <w:t xml:space="preserve"> </w:t>
+      </w:r>
+      <w:r>
+        <w:rPr>
+          <w:iCs/>
+          <w:i/>
+        </w:rPr>
+        <w:t xml:space="preserve">Physiology</w:t>
+      </w:r>
+      <w:r>
+        <w:t xml:space="preserve"> </w:t>
+      </w:r>
+      <w:r>
+        <w:rPr>
+          <w:bCs/>
+          <w:b/>
+        </w:rPr>
         <w:t xml:space="preserve">2009</w:t>
       </w:r>
       <w:r>
         <w:t xml:space="preserve">. https://doi.org/</w:t>
       </w:r>
-      <w:hyperlink r:id="rId43">
+      <w:hyperlink r:id="rId60">
         <w:r>
           <w:rPr>
             <w:rStyle w:val="Hyperlink"/>
@@ -1539,9 +2120,9 @@
         <w:t xml:space="preserve">.</w:t>
       </w:r>
     </w:p>
-    <w:bookmarkEnd w:id="44"/>
-    <w:bookmarkEnd w:id="45"/>
-    <w:bookmarkEnd w:id="46"/>
+    <w:bookmarkEnd w:id="61"/>
+    <w:bookmarkEnd w:id="62"/>
+    <w:bookmarkEnd w:id="63"/>
     <w:sectPr/>
   </w:body>
 </w:document>

</xml_diff>

<commit_message>
added complete tables and moved around the introduction
</commit_message>
<xml_diff>
--- a/Paper/paper.docx
+++ b/Paper/paper.docx
@@ -567,7 +567,7 @@
         <w:pStyle w:val="FirstParagraph"/>
       </w:pPr>
       <w:r>
-        <w:t xml:space="preserve">      Healthy adult subjects were recruited via REDCap using university of Wisconsin’s email list. A questionnaire was administered to determine characteristics of individuals such as pre-existing conditions and age. Individuals who responded to the survey were selected at random contacted via phone. Participants in the study were separated into two groups. The first group received hyperbaric treatment in altitude sickness bags (n=14) while the second group received concentrated oxygen at room pressure (n=12).</w:t>
+        <w:t xml:space="preserve">      Healthy adult subjects were recruited via REDCap using a University of Wisconsin’s email list. A questionnaire was administered to determine characteristics of individuals such as pre-existing conditions and age. Individuals who responded to the survey were selected at random contacted via phone. Participants in the study were separated into two groups. The first group received hyperbaric treatment in altitude sickness bags (n=14) while the second group received concentrated oxygen at room pressure (n=12).</w:t>
       </w:r>
     </w:p>
     <w:p>
@@ -596,6 +596,1539 @@
         <w:t xml:space="preserve">Results</w:t>
       </w:r>
     </w:p>
+    <w:p>
+      <w:pPr>
+        <w:pStyle w:val="TableCaption"/>
+      </w:pPr>
+      <w:r>
+        <w:t xml:space="preserve">Metabolite concentrations for concentrated oxygen group from pre, post, day 10 and final blood draws. Signifigance denoted by (* &lt; 0.05), (** &lt; 0.001)</w:t>
+      </w:r>
+    </w:p>
+    <w:tbl>
+      <w:tblPr>
+        <w:tblStyle w:val="Table"/>
+        <w:tblW w:type="pct" w:w="5000"/>
+        <w:tblLook w:firstRow="1" w:lastRow="0" w:firstColumn="0" w:lastColumn="0" w:noHBand="0" w:noVBand="0" w:val="0020"/>
+        <w:tblCaption w:val="Metabolite concentrations for concentrated oxygen group from pre, post, day 10 and final blood draws. Signifigance denoted by (* &lt; 0.05), (** &lt; 0.001)"/>
+      </w:tblPr>
+      <w:tblGrid>
+        <w:gridCol w:w="1380"/>
+        <w:gridCol w:w="1525"/>
+        <w:gridCol w:w="1743"/>
+        <w:gridCol w:w="1525"/>
+        <w:gridCol w:w="1743"/>
+      </w:tblGrid>
+      <w:tr>
+        <w:trPr>
+          <w:tblHeader w:val="true"/>
+        </w:trPr>
+        <w:tc>
+          <w:tcPr/>
+          <w:p>
+            <w:pPr>
+              <w:pStyle w:val="Compact"/>
+              <w:jc w:val="left"/>
+            </w:pPr>
+            <w:r>
+              <w:t xml:space="preserve">Metabolite</w:t>
+            </w:r>
+          </w:p>
+        </w:tc>
+        <w:tc>
+          <w:tcPr/>
+          <w:p>
+            <w:pPr>
+              <w:pStyle w:val="Compact"/>
+              <w:jc w:val="left"/>
+            </w:pPr>
+            <w:r>
+              <w:t xml:space="preserve">Pre</w:t>
+            </w:r>
+          </w:p>
+        </w:tc>
+        <w:tc>
+          <w:tcPr/>
+          <w:p>
+            <w:pPr>
+              <w:pStyle w:val="Compact"/>
+              <w:jc w:val="left"/>
+            </w:pPr>
+            <w:r>
+              <w:t xml:space="preserve">Post</w:t>
+            </w:r>
+          </w:p>
+        </w:tc>
+        <w:tc>
+          <w:tcPr/>
+          <w:p>
+            <w:pPr>
+              <w:pStyle w:val="Compact"/>
+              <w:jc w:val="left"/>
+            </w:pPr>
+            <w:r>
+              <w:t xml:space="preserve">Day 10</w:t>
+            </w:r>
+          </w:p>
+        </w:tc>
+        <w:tc>
+          <w:tcPr/>
+          <w:p>
+            <w:pPr>
+              <w:pStyle w:val="Compact"/>
+              <w:jc w:val="left"/>
+            </w:pPr>
+            <w:r>
+              <w:t xml:space="preserve">Final</w:t>
+            </w:r>
+          </w:p>
+        </w:tc>
+      </w:tr>
+      <w:tr>
+        <w:tc>
+          <w:tcPr/>
+          <w:p>
+            <w:pPr>
+              <w:pStyle w:val="Compact"/>
+              <w:jc w:val="left"/>
+            </w:pPr>
+            <m:oMath>
+              <m:r>
+                <m:t>p</m:t>
+              </m:r>
+              <m:r>
+                <m:t>H</m:t>
+              </m:r>
+            </m:oMath>
+          </w:p>
+        </w:tc>
+        <w:tc>
+          <w:tcPr/>
+          <w:p>
+            <w:pPr>
+              <w:pStyle w:val="Compact"/>
+              <w:jc w:val="left"/>
+            </w:pPr>
+            <m:oMath>
+              <m:r>
+                <m:t>7.374</m:t>
+              </m:r>
+              <m:r>
+                <m:rPr>
+                  <m:sty m:val="p"/>
+                </m:rPr>
+                <m:t>±</m:t>
+              </m:r>
+              <m:r>
+                <m:t>0.029</m:t>
+              </m:r>
+            </m:oMath>
+          </w:p>
+        </w:tc>
+        <w:tc>
+          <w:tcPr/>
+          <w:p>
+            <w:pPr>
+              <w:pStyle w:val="Compact"/>
+              <w:jc w:val="left"/>
+            </w:pPr>
+            <m:oMath>
+              <m:r>
+                <m:t>7.393</m:t>
+              </m:r>
+              <m:r>
+                <m:rPr>
+                  <m:sty m:val="p"/>
+                </m:rPr>
+                <m:t>±</m:t>
+              </m:r>
+              <m:sSup>
+                <m:e>
+                  <m:r>
+                    <m:t>0.014</m:t>
+                  </m:r>
+                </m:e>
+                <m:sup>
+                  <m:r>
+                    <m:rPr>
+                      <m:sty m:val="p"/>
+                    </m:rPr>
+                    <m:t>*</m:t>
+                  </m:r>
+                </m:sup>
+              </m:sSup>
+            </m:oMath>
+          </w:p>
+        </w:tc>
+        <w:tc>
+          <w:tcPr/>
+          <w:p>
+            <w:pPr>
+              <w:pStyle w:val="Compact"/>
+              <w:jc w:val="left"/>
+            </w:pPr>
+            <m:oMath>
+              <m:r>
+                <m:t>7.368</m:t>
+              </m:r>
+              <m:r>
+                <m:rPr>
+                  <m:sty m:val="p"/>
+                </m:rPr>
+                <m:t>±</m:t>
+              </m:r>
+              <m:r>
+                <m:t>0.033</m:t>
+              </m:r>
+            </m:oMath>
+          </w:p>
+        </w:tc>
+        <w:tc>
+          <w:tcPr/>
+          <w:p>
+            <w:pPr>
+              <w:pStyle w:val="Compact"/>
+              <w:jc w:val="left"/>
+            </w:pPr>
+            <m:oMath>
+              <m:r>
+                <m:t>7.384</m:t>
+              </m:r>
+              <m:r>
+                <m:rPr>
+                  <m:sty m:val="p"/>
+                </m:rPr>
+                <m:t>±</m:t>
+              </m:r>
+              <m:r>
+                <m:t>0.027</m:t>
+              </m:r>
+            </m:oMath>
+          </w:p>
+        </w:tc>
+      </w:tr>
+      <w:tr>
+        <w:tc>
+          <w:tcPr/>
+          <w:p>
+            <w:pPr>
+              <w:pStyle w:val="Compact"/>
+              <w:jc w:val="left"/>
+            </w:pPr>
+            <m:oMath>
+              <m:r>
+                <m:t>p</m:t>
+              </m:r>
+              <m:r>
+                <m:t>C</m:t>
+              </m:r>
+              <m:sSub>
+                <m:e>
+                  <m:r>
+                    <m:t>O</m:t>
+                  </m:r>
+                </m:e>
+                <m:sub>
+                  <m:r>
+                    <m:t>2</m:t>
+                  </m:r>
+                </m:sub>
+              </m:sSub>
+            </m:oMath>
+          </w:p>
+        </w:tc>
+        <w:tc>
+          <w:tcPr/>
+          <w:p>
+            <w:pPr>
+              <w:pStyle w:val="Compact"/>
+              <w:jc w:val="left"/>
+            </w:pPr>
+            <m:oMath>
+              <m:r>
+                <m:t>48.46</m:t>
+              </m:r>
+              <m:r>
+                <m:rPr>
+                  <m:sty m:val="p"/>
+                </m:rPr>
+                <m:t>±</m:t>
+              </m:r>
+              <m:r>
+                <m:t>5.58</m:t>
+              </m:r>
+            </m:oMath>
+          </w:p>
+        </w:tc>
+        <w:tc>
+          <w:tcPr/>
+          <w:p>
+            <w:pPr>
+              <w:pStyle w:val="Compact"/>
+              <w:jc w:val="left"/>
+            </w:pPr>
+            <m:oMath>
+              <m:r>
+                <m:t>47.08</m:t>
+              </m:r>
+              <m:r>
+                <m:rPr>
+                  <m:sty m:val="p"/>
+                </m:rPr>
+                <m:t>±</m:t>
+              </m:r>
+              <m:r>
+                <m:t>4.28</m:t>
+              </m:r>
+            </m:oMath>
+          </w:p>
+        </w:tc>
+        <w:tc>
+          <w:tcPr/>
+          <w:p>
+            <w:pPr>
+              <w:pStyle w:val="Compact"/>
+              <w:jc w:val="left"/>
+            </w:pPr>
+            <m:oMath>
+              <m:r>
+                <m:t>44.68</m:t>
+              </m:r>
+              <m:r>
+                <m:rPr>
+                  <m:sty m:val="p"/>
+                </m:rPr>
+                <m:t>±</m:t>
+              </m:r>
+              <m:r>
+                <m:t>6.32</m:t>
+              </m:r>
+            </m:oMath>
+          </w:p>
+        </w:tc>
+        <w:tc>
+          <w:tcPr/>
+          <w:p>
+            <w:pPr>
+              <w:pStyle w:val="Compact"/>
+              <w:jc w:val="left"/>
+            </w:pPr>
+            <m:oMath>
+              <m:r>
+                <m:t>38.83</m:t>
+              </m:r>
+              <m:r>
+                <m:rPr>
+                  <m:sty m:val="p"/>
+                </m:rPr>
+                <m:t>±</m:t>
+              </m:r>
+              <m:sSup>
+                <m:e>
+                  <m:r>
+                    <m:t>8.69</m:t>
+                  </m:r>
+                </m:e>
+                <m:sup>
+                  <m:r>
+                    <m:rPr>
+                      <m:sty m:val="p"/>
+                    </m:rPr>
+                    <m:t>*</m:t>
+                  </m:r>
+                  <m:r>
+                    <m:rPr>
+                      <m:sty m:val="p"/>
+                    </m:rPr>
+                    <m:t>*</m:t>
+                  </m:r>
+                </m:sup>
+              </m:sSup>
+            </m:oMath>
+          </w:p>
+        </w:tc>
+      </w:tr>
+      <w:tr>
+        <w:tc>
+          <w:tcPr/>
+          <w:p>
+            <w:pPr>
+              <w:pStyle w:val="Compact"/>
+              <w:jc w:val="left"/>
+            </w:pPr>
+            <m:oMath>
+              <m:r>
+                <m:t>p</m:t>
+              </m:r>
+              <m:sSub>
+                <m:e>
+                  <m:r>
+                    <m:t>O</m:t>
+                  </m:r>
+                </m:e>
+                <m:sub>
+                  <m:r>
+                    <m:t>2</m:t>
+                  </m:r>
+                </m:sub>
+              </m:sSub>
+            </m:oMath>
+          </w:p>
+        </w:tc>
+        <w:tc>
+          <w:tcPr/>
+          <w:p>
+            <w:pPr>
+              <w:pStyle w:val="Compact"/>
+              <w:jc w:val="left"/>
+            </w:pPr>
+            <m:oMath>
+              <m:r>
+                <m:t>26.25</m:t>
+              </m:r>
+              <m:r>
+                <m:rPr>
+                  <m:sty m:val="p"/>
+                </m:rPr>
+                <m:t>±</m:t>
+              </m:r>
+              <m:r>
+                <m:t>8.22</m:t>
+              </m:r>
+            </m:oMath>
+          </w:p>
+        </w:tc>
+        <w:tc>
+          <w:tcPr/>
+          <w:p>
+            <w:pPr>
+              <w:pStyle w:val="Compact"/>
+              <w:jc w:val="left"/>
+            </w:pPr>
+            <m:oMath>
+              <m:r>
+                <m:t>21.79</m:t>
+              </m:r>
+              <m:r>
+                <m:rPr>
+                  <m:sty m:val="p"/>
+                </m:rPr>
+                <m:t>±</m:t>
+              </m:r>
+              <m:r>
+                <m:t>5.16</m:t>
+              </m:r>
+            </m:oMath>
+          </w:p>
+        </w:tc>
+        <w:tc>
+          <w:tcPr/>
+          <w:p>
+            <w:pPr>
+              <w:pStyle w:val="Compact"/>
+              <w:jc w:val="left"/>
+            </w:pPr>
+            <m:oMath>
+              <m:r>
+                <m:t>30.51</m:t>
+              </m:r>
+              <m:r>
+                <m:rPr>
+                  <m:sty m:val="p"/>
+                </m:rPr>
+                <m:t>±</m:t>
+              </m:r>
+              <m:r>
+                <m:t>19.62</m:t>
+              </m:r>
+            </m:oMath>
+          </w:p>
+        </w:tc>
+        <w:tc>
+          <w:tcPr/>
+          <w:p>
+            <w:pPr>
+              <w:pStyle w:val="Compact"/>
+              <w:jc w:val="left"/>
+            </w:pPr>
+            <m:oMath>
+              <m:r>
+                <m:t>26.91</m:t>
+              </m:r>
+              <m:r>
+                <m:rPr>
+                  <m:sty m:val="p"/>
+                </m:rPr>
+                <m:t>±</m:t>
+              </m:r>
+              <m:r>
+                <m:t>10.2</m:t>
+              </m:r>
+            </m:oMath>
+          </w:p>
+        </w:tc>
+      </w:tr>
+      <w:tr>
+        <w:tc>
+          <w:tcPr/>
+          <w:p>
+            <w:pPr>
+              <w:pStyle w:val="Compact"/>
+              <w:jc w:val="left"/>
+            </w:pPr>
+            <m:oMath>
+              <m:r>
+                <m:t>S</m:t>
+              </m:r>
+              <m:sSub>
+                <m:e>
+                  <m:r>
+                    <m:t>O</m:t>
+                  </m:r>
+                </m:e>
+                <m:sub>
+                  <m:r>
+                    <m:t>2</m:t>
+                  </m:r>
+                </m:sub>
+              </m:sSub>
+            </m:oMath>
+          </w:p>
+        </w:tc>
+        <w:tc>
+          <w:tcPr/>
+          <w:p>
+            <w:pPr>
+              <w:pStyle w:val="Compact"/>
+              <w:jc w:val="left"/>
+            </w:pPr>
+            <m:oMath>
+              <m:r>
+                <m:t>48.18</m:t>
+              </m:r>
+              <m:r>
+                <m:rPr>
+                  <m:sty m:val="p"/>
+                </m:rPr>
+                <m:t>±</m:t>
+              </m:r>
+              <m:r>
+                <m:t>16.28</m:t>
+              </m:r>
+            </m:oMath>
+          </w:p>
+        </w:tc>
+        <w:tc>
+          <w:tcPr/>
+          <w:p>
+            <w:pPr>
+              <w:pStyle w:val="Compact"/>
+              <w:jc w:val="left"/>
+            </w:pPr>
+            <m:oMath>
+              <m:r>
+                <m:t>36.72</m:t>
+              </m:r>
+              <m:r>
+                <m:rPr>
+                  <m:sty m:val="p"/>
+                </m:rPr>
+                <m:t>±</m:t>
+              </m:r>
+              <m:r>
+                <m:t>11.51</m:t>
+              </m:r>
+            </m:oMath>
+          </w:p>
+        </w:tc>
+        <w:tc>
+          <w:tcPr/>
+          <w:p>
+            <w:pPr>
+              <w:pStyle w:val="Compact"/>
+              <w:jc w:val="left"/>
+            </w:pPr>
+            <m:oMath>
+              <m:r>
+                <m:t>50.22</m:t>
+              </m:r>
+              <m:r>
+                <m:rPr>
+                  <m:sty m:val="p"/>
+                </m:rPr>
+                <m:t>±</m:t>
+              </m:r>
+              <m:r>
+                <m:t>24.73</m:t>
+              </m:r>
+            </m:oMath>
+          </w:p>
+        </w:tc>
+        <w:tc>
+          <w:tcPr/>
+          <w:p>
+            <w:pPr>
+              <w:pStyle w:val="Compact"/>
+              <w:jc w:val="left"/>
+            </w:pPr>
+            <m:oMath>
+              <m:r>
+                <m:t>47.65</m:t>
+              </m:r>
+              <m:r>
+                <m:rPr>
+                  <m:sty m:val="p"/>
+                </m:rPr>
+                <m:t>±</m:t>
+              </m:r>
+              <m:r>
+                <m:t>17.57</m:t>
+              </m:r>
+            </m:oMath>
+          </w:p>
+        </w:tc>
+      </w:tr>
+      <w:tr>
+        <w:tc>
+          <w:tcPr/>
+          <w:p>
+            <w:pPr>
+              <w:pStyle w:val="Compact"/>
+              <w:jc w:val="left"/>
+            </w:pPr>
+            <m:oMath>
+              <m:r>
+                <m:t>H</m:t>
+              </m:r>
+              <m:r>
+                <m:t>c</m:t>
+              </m:r>
+              <m:r>
+                <m:t>t</m:t>
+              </m:r>
+            </m:oMath>
+          </w:p>
+        </w:tc>
+        <w:tc>
+          <w:tcPr/>
+          <w:p>
+            <w:pPr>
+              <w:pStyle w:val="Compact"/>
+              <w:jc w:val="left"/>
+            </w:pPr>
+            <m:oMath>
+              <m:r>
+                <m:t>42.08</m:t>
+              </m:r>
+              <m:r>
+                <m:rPr>
+                  <m:sty m:val="p"/>
+                </m:rPr>
+                <m:t>±</m:t>
+              </m:r>
+              <m:r>
+                <m:t>3.59</m:t>
+              </m:r>
+            </m:oMath>
+          </w:p>
+        </w:tc>
+        <w:tc>
+          <w:tcPr/>
+          <w:p>
+            <w:pPr>
+              <w:pStyle w:val="Compact"/>
+              <w:jc w:val="left"/>
+            </w:pPr>
+            <m:oMath>
+              <m:r>
+                <m:t>40.69</m:t>
+              </m:r>
+              <m:r>
+                <m:rPr>
+                  <m:sty m:val="p"/>
+                </m:rPr>
+                <m:t>±</m:t>
+              </m:r>
+              <m:sSup>
+                <m:e>
+                  <m:r>
+                    <m:t>3.61</m:t>
+                  </m:r>
+                </m:e>
+                <m:sup>
+                  <m:r>
+                    <m:rPr>
+                      <m:sty m:val="p"/>
+                    </m:rPr>
+                    <m:t>*</m:t>
+                  </m:r>
+                </m:sup>
+              </m:sSup>
+            </m:oMath>
+          </w:p>
+        </w:tc>
+        <w:tc>
+          <w:tcPr/>
+          <w:p>
+            <w:pPr>
+              <w:pStyle w:val="Compact"/>
+              <w:jc w:val="left"/>
+            </w:pPr>
+            <m:oMath>
+              <m:r>
+                <m:t>42.20</m:t>
+              </m:r>
+              <m:r>
+                <m:rPr>
+                  <m:sty m:val="p"/>
+                </m:rPr>
+                <m:t>±</m:t>
+              </m:r>
+              <m:r>
+                <m:t>3.79</m:t>
+              </m:r>
+            </m:oMath>
+          </w:p>
+        </w:tc>
+        <w:tc>
+          <w:tcPr/>
+          <w:p>
+            <w:pPr>
+              <w:pStyle w:val="Compact"/>
+              <w:jc w:val="left"/>
+            </w:pPr>
+            <m:oMath>
+              <m:r>
+                <m:t>42.44</m:t>
+              </m:r>
+              <m:r>
+                <m:rPr>
+                  <m:sty m:val="p"/>
+                </m:rPr>
+                <m:t>±</m:t>
+              </m:r>
+              <m:r>
+                <m:t>3.50</m:t>
+              </m:r>
+            </m:oMath>
+          </w:p>
+        </w:tc>
+      </w:tr>
+      <w:tr>
+        <w:tc>
+          <w:tcPr/>
+          <w:p>
+            <w:pPr>
+              <w:pStyle w:val="Compact"/>
+              <w:jc w:val="left"/>
+            </w:pPr>
+            <m:oMath>
+              <m:r>
+                <m:t>H</m:t>
+              </m:r>
+              <m:r>
+                <m:t>b</m:t>
+              </m:r>
+            </m:oMath>
+          </w:p>
+        </w:tc>
+        <w:tc>
+          <w:tcPr/>
+          <w:p>
+            <w:pPr>
+              <w:pStyle w:val="Compact"/>
+              <w:jc w:val="left"/>
+            </w:pPr>
+            <m:oMath>
+              <m:r>
+                <m:t>13.63</m:t>
+              </m:r>
+              <m:r>
+                <m:rPr>
+                  <m:sty m:val="p"/>
+                </m:rPr>
+                <m:t>±</m:t>
+              </m:r>
+              <m:r>
+                <m:t>1.23</m:t>
+              </m:r>
+            </m:oMath>
+          </w:p>
+        </w:tc>
+        <w:tc>
+          <w:tcPr/>
+          <w:p>
+            <w:pPr>
+              <w:pStyle w:val="Compact"/>
+              <w:jc w:val="left"/>
+            </w:pPr>
+            <m:oMath>
+              <m:r>
+                <m:t>13.17</m:t>
+              </m:r>
+              <m:r>
+                <m:rPr>
+                  <m:sty m:val="p"/>
+                </m:rPr>
+                <m:t>±</m:t>
+              </m:r>
+              <m:sSup>
+                <m:e>
+                  <m:r>
+                    <m:t>1.16</m:t>
+                  </m:r>
+                </m:e>
+                <m:sup>
+                  <m:r>
+                    <m:rPr>
+                      <m:sty m:val="p"/>
+                    </m:rPr>
+                    <m:t>*</m:t>
+                  </m:r>
+                  <m:r>
+                    <m:rPr>
+                      <m:sty m:val="p"/>
+                    </m:rPr>
+                    <m:t>*</m:t>
+                  </m:r>
+                </m:sup>
+              </m:sSup>
+            </m:oMath>
+          </w:p>
+        </w:tc>
+        <w:tc>
+          <w:tcPr/>
+          <w:p>
+            <w:pPr>
+              <w:pStyle w:val="Compact"/>
+              <w:jc w:val="left"/>
+            </w:pPr>
+            <m:oMath>
+              <m:r>
+                <m:t>13.70</m:t>
+              </m:r>
+              <m:r>
+                <m:rPr>
+                  <m:sty m:val="p"/>
+                </m:rPr>
+                <m:t>±</m:t>
+              </m:r>
+              <m:r>
+                <m:t>1.30</m:t>
+              </m:r>
+            </m:oMath>
+          </w:p>
+        </w:tc>
+        <w:tc>
+          <w:tcPr/>
+          <w:p>
+            <w:pPr>
+              <w:pStyle w:val="Compact"/>
+              <w:jc w:val="left"/>
+            </w:pPr>
+            <m:oMath>
+              <m:r>
+                <m:t>13.72</m:t>
+              </m:r>
+              <m:r>
+                <m:rPr>
+                  <m:sty m:val="p"/>
+                </m:rPr>
+                <m:t>±</m:t>
+              </m:r>
+              <m:r>
+                <m:t>1.18</m:t>
+              </m:r>
+            </m:oMath>
+          </w:p>
+        </w:tc>
+      </w:tr>
+      <w:tr>
+        <w:tc>
+          <w:tcPr/>
+          <w:p>
+            <w:pPr>
+              <w:pStyle w:val="Compact"/>
+              <w:jc w:val="left"/>
+            </w:pPr>
+            <m:oMath>
+              <m:r>
+                <m:t>N</m:t>
+              </m:r>
+              <m:r>
+                <m:t>a</m:t>
+              </m:r>
+            </m:oMath>
+          </w:p>
+        </w:tc>
+        <w:tc>
+          <w:tcPr/>
+          <w:p>
+            <w:pPr>
+              <w:pStyle w:val="Compact"/>
+              <w:jc w:val="left"/>
+            </w:pPr>
+            <m:oMath>
+              <m:r>
+                <m:t>139.55</m:t>
+              </m:r>
+              <m:r>
+                <m:rPr>
+                  <m:sty m:val="p"/>
+                </m:rPr>
+                <m:t>±</m:t>
+              </m:r>
+              <m:r>
+                <m:t>0.91</m:t>
+              </m:r>
+            </m:oMath>
+          </w:p>
+        </w:tc>
+        <w:tc>
+          <w:tcPr/>
+          <w:p>
+            <w:pPr>
+              <w:pStyle w:val="Compact"/>
+              <w:jc w:val="left"/>
+            </w:pPr>
+            <m:oMath>
+              <m:r>
+                <m:t>139.23</m:t>
+              </m:r>
+              <m:r>
+                <m:rPr>
+                  <m:sty m:val="p"/>
+                </m:rPr>
+                <m:t>±</m:t>
+              </m:r>
+              <m:r>
+                <m:t>1.19</m:t>
+              </m:r>
+            </m:oMath>
+          </w:p>
+        </w:tc>
+        <w:tc>
+          <w:tcPr/>
+          <w:p>
+            <w:pPr>
+              <w:pStyle w:val="Compact"/>
+              <w:jc w:val="left"/>
+            </w:pPr>
+            <m:oMath>
+              <m:r>
+                <m:t>139.36</m:t>
+              </m:r>
+              <m:r>
+                <m:rPr>
+                  <m:sty m:val="p"/>
+                </m:rPr>
+                <m:t>±</m:t>
+              </m:r>
+              <m:r>
+                <m:t>1.66</m:t>
+              </m:r>
+            </m:oMath>
+          </w:p>
+        </w:tc>
+        <w:tc>
+          <w:tcPr/>
+          <w:p>
+            <w:pPr>
+              <w:pStyle w:val="Compact"/>
+              <w:jc w:val="left"/>
+            </w:pPr>
+            <m:oMath>
+              <m:r>
+                <m:t>138.64</m:t>
+              </m:r>
+              <m:r>
+                <m:rPr>
+                  <m:sty m:val="p"/>
+                </m:rPr>
+                <m:t>±</m:t>
+              </m:r>
+              <m:r>
+                <m:t>3.88</m:t>
+              </m:r>
+            </m:oMath>
+          </w:p>
+        </w:tc>
+      </w:tr>
+      <w:tr>
+        <w:tc>
+          <w:tcPr/>
+          <w:p>
+            <w:pPr>
+              <w:pStyle w:val="Compact"/>
+              <w:jc w:val="left"/>
+            </w:pPr>
+            <m:oMath>
+              <m:r>
+                <m:t>K</m:t>
+              </m:r>
+              <m:r>
+                <m:rPr>
+                  <m:sty m:val="p"/>
+                </m:rPr>
+                <m:t>+</m:t>
+              </m:r>
+            </m:oMath>
+          </w:p>
+        </w:tc>
+        <w:tc>
+          <w:tcPr/>
+          <w:p>
+            <w:pPr>
+              <w:pStyle w:val="Compact"/>
+              <w:jc w:val="left"/>
+            </w:pPr>
+            <m:oMath>
+              <m:r>
+                <m:t>4.09</m:t>
+              </m:r>
+              <m:r>
+                <m:rPr>
+                  <m:sty m:val="p"/>
+                </m:rPr>
+                <m:t>±</m:t>
+              </m:r>
+              <m:r>
+                <m:t>0.12</m:t>
+              </m:r>
+            </m:oMath>
+          </w:p>
+        </w:tc>
+        <w:tc>
+          <w:tcPr/>
+          <w:p>
+            <w:pPr>
+              <w:pStyle w:val="Compact"/>
+              <w:jc w:val="left"/>
+            </w:pPr>
+            <m:oMath>
+              <m:r>
+                <m:t>4.28</m:t>
+              </m:r>
+              <m:r>
+                <m:rPr>
+                  <m:sty m:val="p"/>
+                </m:rPr>
+                <m:t>±</m:t>
+              </m:r>
+              <m:r>
+                <m:t>0.28</m:t>
+              </m:r>
+            </m:oMath>
+          </w:p>
+        </w:tc>
+        <w:tc>
+          <w:tcPr/>
+          <w:p>
+            <w:pPr>
+              <w:pStyle w:val="Compact"/>
+              <w:jc w:val="left"/>
+            </w:pPr>
+            <m:oMath>
+              <m:r>
+                <m:t>4.28</m:t>
+              </m:r>
+              <m:r>
+                <m:rPr>
+                  <m:sty m:val="p"/>
+                </m:rPr>
+                <m:t>±</m:t>
+              </m:r>
+              <m:r>
+                <m:t>0.44</m:t>
+              </m:r>
+            </m:oMath>
+          </w:p>
+        </w:tc>
+        <w:tc>
+          <w:tcPr/>
+          <w:p>
+            <w:pPr>
+              <w:pStyle w:val="Compact"/>
+              <w:jc w:val="left"/>
+            </w:pPr>
+            <m:oMath>
+              <m:r>
+                <m:t>4.29</m:t>
+              </m:r>
+              <m:r>
+                <m:rPr>
+                  <m:sty m:val="p"/>
+                </m:rPr>
+                <m:t>±</m:t>
+              </m:r>
+              <m:r>
+                <m:t>0.27</m:t>
+              </m:r>
+            </m:oMath>
+          </w:p>
+        </w:tc>
+      </w:tr>
+      <w:tr>
+        <w:tc>
+          <w:tcPr/>
+          <w:p>
+            <w:pPr>
+              <w:pStyle w:val="Compact"/>
+              <w:jc w:val="left"/>
+            </w:pPr>
+            <m:oMath>
+              <m:r>
+                <m:t>C</m:t>
+              </m:r>
+              <m:r>
+                <m:t>l</m:t>
+              </m:r>
+              <m:r>
+                <m:rPr>
+                  <m:sty m:val="p"/>
+                </m:rPr>
+                <m:t>−</m:t>
+              </m:r>
+            </m:oMath>
+          </w:p>
+        </w:tc>
+        <w:tc>
+          <w:tcPr/>
+          <w:p>
+            <w:pPr>
+              <w:pStyle w:val="Compact"/>
+              <w:jc w:val="left"/>
+            </w:pPr>
+            <m:oMath>
+              <m:r>
+                <m:t>106.92</m:t>
+              </m:r>
+              <m:r>
+                <m:rPr>
+                  <m:sty m:val="p"/>
+                </m:rPr>
+                <m:t>±</m:t>
+              </m:r>
+              <m:r>
+                <m:t>1.5</m:t>
+              </m:r>
+            </m:oMath>
+          </w:p>
+        </w:tc>
+        <w:tc>
+          <w:tcPr/>
+          <w:p>
+            <w:pPr>
+              <w:pStyle w:val="Compact"/>
+              <w:jc w:val="left"/>
+            </w:pPr>
+            <m:oMath>
+              <m:r>
+                <m:t>107.39</m:t>
+              </m:r>
+              <m:r>
+                <m:rPr>
+                  <m:sty m:val="p"/>
+                </m:rPr>
+                <m:t>±</m:t>
+              </m:r>
+              <m:r>
+                <m:t>1.32</m:t>
+              </m:r>
+            </m:oMath>
+          </w:p>
+        </w:tc>
+        <w:tc>
+          <w:tcPr/>
+          <w:p>
+            <w:pPr>
+              <w:pStyle w:val="Compact"/>
+              <w:jc w:val="left"/>
+            </w:pPr>
+            <m:oMath>
+              <m:r>
+                <m:t>105.13</m:t>
+              </m:r>
+              <m:r>
+                <m:rPr>
+                  <m:sty m:val="p"/>
+                </m:rPr>
+                <m:t>±</m:t>
+              </m:r>
+              <m:sSup>
+                <m:e>
+                  <m:r>
+                    <m:t>1.76</m:t>
+                  </m:r>
+                </m:e>
+                <m:sup>
+                  <m:r>
+                    <m:rPr>
+                      <m:sty m:val="p"/>
+                    </m:rPr>
+                    <m:t>*</m:t>
+                  </m:r>
+                </m:sup>
+              </m:sSup>
+            </m:oMath>
+          </w:p>
+        </w:tc>
+        <w:tc>
+          <w:tcPr/>
+          <w:p>
+            <w:pPr>
+              <w:pStyle w:val="Compact"/>
+              <w:jc w:val="left"/>
+            </w:pPr>
+            <m:oMath>
+              <m:r>
+                <m:t>106.36</m:t>
+              </m:r>
+              <m:r>
+                <m:rPr>
+                  <m:sty m:val="p"/>
+                </m:rPr>
+                <m:t>±</m:t>
+              </m:r>
+              <m:r>
+                <m:t>3.36</m:t>
+              </m:r>
+            </m:oMath>
+          </w:p>
+        </w:tc>
+      </w:tr>
+      <w:tr>
+        <w:tc>
+          <w:tcPr/>
+          <w:p>
+            <w:pPr>
+              <w:pStyle w:val="Compact"/>
+              <w:jc w:val="left"/>
+            </w:pPr>
+            <m:oMath>
+              <m:r>
+                <m:t>C</m:t>
+              </m:r>
+              <m:r>
+                <m:t>a</m:t>
+              </m:r>
+              <m:r>
+                <m:rPr>
+                  <m:sty m:val="p"/>
+                </m:rPr>
+                <m:t>+</m:t>
+              </m:r>
+            </m:oMath>
+          </w:p>
+        </w:tc>
+        <w:tc>
+          <w:tcPr/>
+          <w:p>
+            <w:pPr>
+              <w:pStyle w:val="Compact"/>
+              <w:jc w:val="left"/>
+            </w:pPr>
+            <m:oMath>
+              <m:r>
+                <m:t>1.19</m:t>
+              </m:r>
+              <m:r>
+                <m:rPr>
+                  <m:sty m:val="p"/>
+                </m:rPr>
+                <m:t>±</m:t>
+              </m:r>
+              <m:r>
+                <m:t>0.04</m:t>
+              </m:r>
+            </m:oMath>
+          </w:p>
+        </w:tc>
+        <w:tc>
+          <w:tcPr/>
+          <w:p>
+            <w:pPr>
+              <w:pStyle w:val="Compact"/>
+              <w:jc w:val="left"/>
+            </w:pPr>
+            <m:oMath>
+              <m:r>
+                <m:t>1.21</m:t>
+              </m:r>
+              <m:r>
+                <m:rPr>
+                  <m:sty m:val="p"/>
+                </m:rPr>
+                <m:t>±</m:t>
+              </m:r>
+              <m:sSup>
+                <m:e>
+                  <m:r>
+                    <m:t>0.03</m:t>
+                  </m:r>
+                </m:e>
+                <m:sup>
+                  <m:r>
+                    <m:rPr>
+                      <m:sty m:val="p"/>
+                    </m:rPr>
+                    <m:t>*</m:t>
+                  </m:r>
+                </m:sup>
+              </m:sSup>
+            </m:oMath>
+          </w:p>
+        </w:tc>
+        <w:tc>
+          <w:tcPr/>
+          <w:p>
+            <w:pPr>
+              <w:pStyle w:val="Compact"/>
+              <w:jc w:val="left"/>
+            </w:pPr>
+            <m:oMath>
+              <m:r>
+                <m:t>1.22</m:t>
+              </m:r>
+              <m:r>
+                <m:rPr>
+                  <m:sty m:val="p"/>
+                </m:rPr>
+                <m:t>±</m:t>
+              </m:r>
+              <m:r>
+                <m:t>2</m:t>
+              </m:r>
+              <m:r>
+                <m:t>0.02</m:t>
+              </m:r>
+            </m:oMath>
+          </w:p>
+        </w:tc>
+        <w:tc>
+          <w:tcPr/>
+          <w:p>
+            <w:pPr>
+              <w:pStyle w:val="Compact"/>
+              <w:jc w:val="left"/>
+            </w:pPr>
+            <m:oMath>
+              <m:r>
+                <m:t>1.21</m:t>
+              </m:r>
+              <m:r>
+                <m:rPr>
+                  <m:sty m:val="p"/>
+                </m:rPr>
+                <m:t>±</m:t>
+              </m:r>
+              <m:r>
+                <m:t>0.04</m:t>
+              </m:r>
+            </m:oMath>
+          </w:p>
+        </w:tc>
+      </w:tr>
+    </w:tbl>
+    <w:p/>
+    <w:p>
+      <w:pPr>
+        <w:pStyle w:val="TableCaption"/>
+      </w:pPr>
+      <w:r>
+        <w:t xml:space="preserve">Metabolite concentrations for hyperbaric group from pre, post, day 10 and final blood draws. Signifigance denoted by (* &lt; 0.05), (** &lt; 0.001)</w:t>
+      </w:r>
+    </w:p>
+    <w:tbl>
+      <w:tblPr>
+        <w:tblStyle w:val="Table"/>
+        <w:tblW w:type="pct" w:w="5000"/>
+        <w:tblLook w:firstRow="1" w:lastRow="0" w:firstColumn="0" w:lastColumn="0" w:noHBand="0" w:noVBand="0" w:val="0020"/>
+        <w:tblCaption w:val="Metabolite concentrations for hyperbaric group from pre, post, day 10 and final blood draws. Signifigance denoted by (* &lt; 0.05), (** &lt; 0.001)"/>
+      </w:tblPr>
+      <w:tblGrid>
+        <w:gridCol w:w="1380"/>
+        <w:gridCol w:w="1525"/>
+        <w:gridCol w:w="1743"/>
+        <w:gridCol w:w="1525"/>
+        <w:gridCol w:w="1743"/>
+      </w:tblGrid>
+      <w:tr>
+        <w:trPr>
+          <w:tblHeader w:val="true"/>
+        </w:trPr>
+        <w:tc>
+          <w:tcPr/>
+          <w:p>
+            <w:pPr>
+              <w:pStyle w:val="Compact"/>
+              <w:jc w:val="left"/>
+            </w:pPr>
+            <w:r>
+              <w:t xml:space="preserve">Metabolite</w:t>
+            </w:r>
+          </w:p>
+        </w:tc>
+        <w:tc>
+          <w:tcPr/>
+          <w:p>
+            <w:pPr>
+              <w:pStyle w:val="Compact"/>
+              <w:jc w:val="left"/>
+            </w:pPr>
+            <w:r>
+              <w:t xml:space="preserve">Pre</w:t>
+            </w:r>
+          </w:p>
+        </w:tc>
+        <w:tc>
+          <w:tcPr/>
+          <w:p>
+            <w:pPr>
+              <w:pStyle w:val="Compact"/>
+              <w:jc w:val="left"/>
+            </w:pPr>
+            <w:r>
+              <w:t xml:space="preserve">Post</w:t>
+            </w:r>
+          </w:p>
+        </w:tc>
+        <w:tc>
+          <w:tcPr/>
+          <w:p>
+            <w:pPr>
+              <w:pStyle w:val="Compact"/>
+              <w:jc w:val="left"/>
+            </w:pPr>
+            <w:r>
+              <w:t xml:space="preserve">Day 10</w:t>
+            </w:r>
+          </w:p>
+        </w:tc>
+        <w:tc>
+          <w:tcPr/>
+          <w:p>
+            <w:pPr>
+              <w:pStyle w:val="Compact"/>
+              <w:jc w:val="left"/>
+            </w:pPr>
+            <w:r>
+              <w:t xml:space="preserve">Final</w:t>
+            </w:r>
+          </w:p>
+        </w:tc>
+      </w:tr>
+      <w:tr>
+        <w:tc>
+          <w:tcPr/>
+          <w:p>
+            <w:pPr>
+              <w:pStyle w:val="Compact"/>
+              <w:jc w:val="left"/>
+            </w:pPr>
+            <m:oMath>
+              <m:r>
+                <m:t>p</m:t>
+              </m:r>
+              <m:r>
+                <m:t>H</m:t>
+              </m:r>
+            </m:oMath>
+          </w:p>
+        </w:tc>
+        <w:tc>
+          <w:tcPr/>
+          <w:p>
+            <w:pPr>
+              <w:pStyle w:val="Compact"/>
+              <w:jc w:val="left"/>
+            </w:pPr>
+            <m:oMath>
+              <m:r>
+                <m:t>7.383</m:t>
+              </m:r>
+              <m:r>
+                <m:rPr>
+                  <m:sty m:val="p"/>
+                </m:rPr>
+                <m:t>±</m:t>
+              </m:r>
+              <m:r>
+                <m:t>0.033</m:t>
+              </m:r>
+            </m:oMath>
+          </w:p>
+        </w:tc>
+        <w:tc>
+          <w:tcPr/>
+          <w:p>
+            <w:pPr>
+              <w:pStyle w:val="Compact"/>
+              <w:jc w:val="left"/>
+            </w:pPr>
+            <m:oMath>
+              <m:r>
+                <m:t>7.408</m:t>
+              </m:r>
+              <m:r>
+                <m:rPr>
+                  <m:sty m:val="p"/>
+                </m:rPr>
+                <m:t>±</m:t>
+              </m:r>
+              <m:r>
+                <m:t>0.029</m:t>
+              </m:r>
+            </m:oMath>
+          </w:p>
+        </w:tc>
+        <w:tc>
+          <w:tcPr/>
+          <w:p>
+            <w:pPr>
+              <w:pStyle w:val="Compact"/>
+              <w:jc w:val="left"/>
+            </w:pPr>
+            <m:oMath>
+              <m:r>
+                <m:t>7.387</m:t>
+              </m:r>
+              <m:r>
+                <m:rPr>
+                  <m:sty m:val="p"/>
+                </m:rPr>
+                <m:t>±</m:t>
+              </m:r>
+              <m:r>
+                <m:t>0.049</m:t>
+              </m:r>
+            </m:oMath>
+          </w:p>
+        </w:tc>
+        <w:tc>
+          <w:tcPr/>
+          <w:p>
+            <w:pPr>
+              <w:pStyle w:val="Compact"/>
+              <w:jc w:val="left"/>
+            </w:pPr>
+            <m:oMath>
+              <m:r>
+                <m:t>7.387</m:t>
+              </m:r>
+              <m:r>
+                <m:rPr>
+                  <m:sty m:val="p"/>
+                </m:rPr>
+                <m:t>±</m:t>
+              </m:r>
+              <m:r>
+                <m:t>0.037</m:t>
+              </m:r>
+            </m:oMath>
+          </w:p>
+        </w:tc>
+      </w:tr>
+    </w:tbl>
     <w:bookmarkEnd w:id="23"/>
     <w:bookmarkStart w:id="24" w:name="discussion"/>
     <w:p>
@@ -611,7 +2144,7 @@
         <w:pStyle w:val="FirstParagraph"/>
       </w:pPr>
       <w:r>
-        <w:t xml:space="preserve">     Based on the fact that the classical metabolites implicated in plasma potassium levels experienced no significant fluctuations hints at a possible novel relationship between plasma potassium and hyperbaric treatment. However, limitations of this study mean that an exact explication for the observed plasma potassium levels in the hyperbaric group was not be determined. In spite of this fact several possible explanations based on findings in the literature and conditions present in this study arose and were as follows; increase in hyperbaric chamber</w:t>
+        <w:t xml:space="preserve">     Based on the fact that the classical metabolites implicated in plasma potassium levels experienced no significant fluctuations this hints at a possible novel relationship between plasma potassium and hyperbaric treatment. However, limitations of this study mean that an exact explication for the observed plasma potassium levels in the hyperbaric group was not be determined. In spite of this fact several possible explanations based on findings in the literature and conditions present in this study arose and were as follows: an increase in hyperbaric chamber</w:t>
       </w:r>
       <w:r>
         <w:t xml:space="preserve"> </w:t>
@@ -691,35 +2224,87 @@
       <w:r>
         <w:t xml:space="preserve">.</w:t>
       </w:r>
+      <w:r>
+        <w:br/>
+      </w:r>
+      <w:r>
+        <w:t xml:space="preserve">     Correlations between respratory acidosis and an increase in plasma potassium have been reported with few exceptions.</w:t>
+      </w:r>
+      <w:r>
+        <w:rPr>
+          <w:vertAlign w:val="superscript"/>
+        </w:rPr>
+        <w:t xml:space="preserve">7</w:t>
+      </w:r>
+      <w:r>
+        <w:t xml:space="preserve"> </w:t>
+      </w:r>
+      <w:r>
+        <w:t xml:space="preserve">During hyperbaric exprosure subjects exprienced an increase of levels of</w:t>
+      </w:r>
+      <w:r>
+        <w:t xml:space="preserve"> </w:t>
+      </w:r>
+      <m:oMath>
+        <m:r>
+          <m:t>C</m:t>
+        </m:r>
+        <m:sSub>
+          <m:e>
+            <m:r>
+              <m:t>O</m:t>
+            </m:r>
+          </m:e>
+          <m:sub>
+            <m:r>
+              <m:t>2</m:t>
+            </m:r>
+          </m:sub>
+        </m:sSub>
+      </m:oMath>
+      <w:r>
+        <w:t xml:space="preserve"> </w:t>
+      </w:r>
+      <w:r>
+        <w:t xml:space="preserve">by =FIXME:INSERT CO2 LEVELS IN CHAMBER==. Subject expired gases and a lack of outflow of those respired gases in the altitude sickness bags is most likely responsible for the increase in</w:t>
+      </w:r>
+      <w:r>
+        <w:t xml:space="preserve"> </w:t>
+      </w:r>
+      <m:oMath>
+        <m:r>
+          <m:t>C</m:t>
+        </m:r>
+        <m:sSub>
+          <m:e>
+            <m:r>
+              <m:t>O</m:t>
+            </m:r>
+          </m:e>
+          <m:sub>
+            <m:r>
+              <m:t>2</m:t>
+            </m:r>
+          </m:sub>
+        </m:sSub>
+      </m:oMath>
+      <w:r>
+        <w:t xml:space="preserve"> </w:t>
+      </w:r>
+      <w:r>
+        <w:t xml:space="preserve">observed in chamber.</w:t>
+      </w:r>
     </w:p>
     <w:p>
       <w:pPr>
         <w:pStyle w:val="BodyText"/>
       </w:pPr>
       <w:r>
-        <w:t xml:space="preserve">Limitations</w:t>
-      </w:r>
-      <w:r>
-        <w:t xml:space="preserve"> </w:t>
-      </w:r>
-      <w:r>
-        <w:t xml:space="preserve">- dietary restrictions for potassium not used</w:t>
-      </w:r>
-      <w:r>
-        <w:t xml:space="preserve"> </w:t>
-      </w:r>
-      <w:r>
-        <w:t xml:space="preserve">- single draw for each patient</w:t>
-      </w:r>
-      <w:r>
-        <w:t xml:space="preserve"> </w:t>
-      </w:r>
-      <w:r>
-        <w:t xml:space="preserve">- difference in subjects between groups</w:t>
+        <w:t xml:space="preserve">     Further limitations of this study include lack of dietary restrictions on subjects, single Pre vs Post draw time point and variations between treatment cohorts.</w:t>
       </w:r>
     </w:p>
     <w:bookmarkEnd w:id="24"/>
-    <w:bookmarkStart w:id="63" w:name="references"/>
+    <w:bookmarkStart w:id="51" w:name="references"/>
     <w:p>
       <w:pPr>
         <w:pStyle w:val="Heading1"/>
@@ -728,228 +2313,8 @@
         <w:t xml:space="preserve">References</w:t>
       </w:r>
     </w:p>
-    <w:p>
-      <w:pPr>
-        <w:pStyle w:val="CaptionedFigure"/>
-      </w:pPr>
-      <w:r>
-        <w:drawing>
-          <wp:inline>
-            <wp:extent cx="5334000" cy="5811837"/>
-            <wp:effectExtent b="0" l="0" r="0" t="0"/>
-            <wp:docPr descr="Comparison of plasma potassium concentration before and after treatment in the hyperbaric group" title="Plasma Potassium levels in The Hyperbaric Group" id="26" name="Picture"/>
-            <a:graphic>
-              <a:graphicData uri="http://schemas.openxmlformats.org/drawingml/2006/picture">
-                <pic:pic>
-                  <pic:nvPicPr>
-                    <pic:cNvPr descr="C:\Users\jakel\github\Increase-in-venous-K-\Figures\hyper_K+.jpg" id="27" name="Picture"/>
-                    <pic:cNvPicPr>
-                      <a:picLocks noChangeArrowheads="1" noChangeAspect="1"/>
-                    </pic:cNvPicPr>
-                  </pic:nvPicPr>
-                  <pic:blipFill>
-                    <a:blip r:embed="rId25"/>
-                    <a:stretch>
-                      <a:fillRect/>
-                    </a:stretch>
-                  </pic:blipFill>
-                  <pic:spPr bwMode="auto">
-                    <a:xfrm>
-                      <a:off x="0" y="0"/>
-                      <a:ext cx="5334000" cy="5811837"/>
-                    </a:xfrm>
-                    <a:prstGeom prst="rect">
-                      <a:avLst/>
-                    </a:prstGeom>
-                    <a:noFill/>
-                    <a:ln w="9525">
-                      <a:noFill/>
-                      <a:headEnd/>
-                      <a:tailEnd/>
-                    </a:ln>
-                  </pic:spPr>
-                </pic:pic>
-              </a:graphicData>
-            </a:graphic>
-          </wp:inline>
-        </w:drawing>
-      </w:r>
-    </w:p>
-    <w:p>
-      <w:pPr>
-        <w:pStyle w:val="ImageCaption"/>
-      </w:pPr>
-      <w:r>
-        <w:t xml:space="preserve">Comparison of plasma potassium concentration before and after treatment in the hyperbaric group</w:t>
-      </w:r>
-    </w:p>
-    <w:p>
-      <w:pPr>
-        <w:pStyle w:val="CaptionedFigure"/>
-      </w:pPr>
-      <w:r>
-        <w:drawing>
-          <wp:inline>
-            <wp:extent cx="5334000" cy="5767387"/>
-            <wp:effectExtent b="0" l="0" r="0" t="0"/>
-            <wp:docPr descr="Comparison of plasma potassium concentration before and after treatment in the concentrated oxygen group" title="Plasma Potassium levels in The Concentrated Oxygen Group" id="29" name="Picture"/>
-            <a:graphic>
-              <a:graphicData uri="http://schemas.openxmlformats.org/drawingml/2006/picture">
-                <pic:pic>
-                  <pic:nvPicPr>
-                    <pic:cNvPr descr="C:\Users\jakel\github\Increase-in-venous-K-\Figures\conc_K+.jpg" id="30" name="Picture"/>
-                    <pic:cNvPicPr>
-                      <a:picLocks noChangeArrowheads="1" noChangeAspect="1"/>
-                    </pic:cNvPicPr>
-                  </pic:nvPicPr>
-                  <pic:blipFill>
-                    <a:blip r:embed="rId28"/>
-                    <a:stretch>
-                      <a:fillRect/>
-                    </a:stretch>
-                  </pic:blipFill>
-                  <pic:spPr bwMode="auto">
-                    <a:xfrm>
-                      <a:off x="0" y="0"/>
-                      <a:ext cx="5334000" cy="5767387"/>
-                    </a:xfrm>
-                    <a:prstGeom prst="rect">
-                      <a:avLst/>
-                    </a:prstGeom>
-                    <a:noFill/>
-                    <a:ln w="9525">
-                      <a:noFill/>
-                      <a:headEnd/>
-                      <a:tailEnd/>
-                    </a:ln>
-                  </pic:spPr>
-                </pic:pic>
-              </a:graphicData>
-            </a:graphic>
-          </wp:inline>
-        </w:drawing>
-      </w:r>
-    </w:p>
-    <w:p>
-      <w:pPr>
-        <w:pStyle w:val="ImageCaption"/>
-      </w:pPr>
-      <w:r>
-        <w:t xml:space="preserve">Comparison of plasma potassium concentration before and after treatment in the concentrated oxygen group</w:t>
-      </w:r>
-    </w:p>
-    <w:p>
-      <w:pPr>
-        <w:pStyle w:val="CaptionedFigure"/>
-      </w:pPr>
-      <w:r>
-        <w:drawing>
-          <wp:inline>
-            <wp:extent cx="5334000" cy="4933950"/>
-            <wp:effectExtent b="0" l="0" r="0" t="0"/>
-            <wp:docPr descr="Comparison of plasma sodium, chloride and bicarbonate concentrations and pH levels before and after treatment in the hyperbaric group" title="" id="32" name="Picture"/>
-            <a:graphic>
-              <a:graphicData uri="http://schemas.openxmlformats.org/drawingml/2006/picture">
-                <pic:pic>
-                  <pic:nvPicPr>
-                    <pic:cNvPr descr="C:\Users\jakel\github\Increase-in-venous-K-\Figures\hyper_ions.jpg" id="33" name="Picture"/>
-                    <pic:cNvPicPr>
-                      <a:picLocks noChangeArrowheads="1" noChangeAspect="1"/>
-                    </pic:cNvPicPr>
-                  </pic:nvPicPr>
-                  <pic:blipFill>
-                    <a:blip r:embed="rId31"/>
-                    <a:stretch>
-                      <a:fillRect/>
-                    </a:stretch>
-                  </pic:blipFill>
-                  <pic:spPr bwMode="auto">
-                    <a:xfrm>
-                      <a:off x="0" y="0"/>
-                      <a:ext cx="5334000" cy="4933950"/>
-                    </a:xfrm>
-                    <a:prstGeom prst="rect">
-                      <a:avLst/>
-                    </a:prstGeom>
-                    <a:noFill/>
-                    <a:ln w="9525">
-                      <a:noFill/>
-                      <a:headEnd/>
-                      <a:tailEnd/>
-                    </a:ln>
-                  </pic:spPr>
-                </pic:pic>
-              </a:graphicData>
-            </a:graphic>
-          </wp:inline>
-        </w:drawing>
-      </w:r>
-    </w:p>
-    <w:p>
-      <w:pPr>
-        <w:pStyle w:val="ImageCaption"/>
-      </w:pPr>
-      <w:r>
-        <w:t xml:space="preserve">Comparison of plasma sodium, chloride and bicarbonate concentrations and pH levels before and after treatment in the hyperbaric group</w:t>
-      </w:r>
-    </w:p>
-    <w:p>
-      <w:pPr>
-        <w:pStyle w:val="CaptionedFigure"/>
-      </w:pPr>
-      <w:r>
-        <w:drawing>
-          <wp:inline>
-            <wp:extent cx="5334000" cy="4956175"/>
-            <wp:effectExtent b="0" l="0" r="0" t="0"/>
-            <wp:docPr descr="Comparison of plasma sodium, chloride and bicarbonate concentrations and pH levels before and after treatment in the concentrated oxygen group" title="" id="35" name="Picture"/>
-            <a:graphic>
-              <a:graphicData uri="http://schemas.openxmlformats.org/drawingml/2006/picture">
-                <pic:pic>
-                  <pic:nvPicPr>
-                    <pic:cNvPr descr="C:\Users\jakel\github\Increase-in-venous-K-\Figures\conc_ions.jpg" id="36" name="Picture"/>
-                    <pic:cNvPicPr>
-                      <a:picLocks noChangeArrowheads="1" noChangeAspect="1"/>
-                    </pic:cNvPicPr>
-                  </pic:nvPicPr>
-                  <pic:blipFill>
-                    <a:blip r:embed="rId34"/>
-                    <a:stretch>
-                      <a:fillRect/>
-                    </a:stretch>
-                  </pic:blipFill>
-                  <pic:spPr bwMode="auto">
-                    <a:xfrm>
-                      <a:off x="0" y="0"/>
-                      <a:ext cx="5334000" cy="4956175"/>
-                    </a:xfrm>
-                    <a:prstGeom prst="rect">
-                      <a:avLst/>
-                    </a:prstGeom>
-                    <a:noFill/>
-                    <a:ln w="9525">
-                      <a:noFill/>
-                      <a:headEnd/>
-                      <a:tailEnd/>
-                    </a:ln>
-                  </pic:spPr>
-                </pic:pic>
-              </a:graphicData>
-            </a:graphic>
-          </wp:inline>
-        </w:drawing>
-      </w:r>
-    </w:p>
-    <w:p>
-      <w:pPr>
-        <w:pStyle w:val="ImageCaption"/>
-      </w:pPr>
-      <w:r>
-        <w:t xml:space="preserve">Comparison of plasma sodium, chloride and bicarbonate concentrations and pH levels before and after treatment in the concentrated oxygen group</w:t>
-      </w:r>
-    </w:p>
-    <w:bookmarkStart w:id="62" w:name="refs"/>
-    <w:bookmarkStart w:id="37" w:name="ref-moon_hyperbaric_2019"/>
+    <w:bookmarkStart w:id="50" w:name="refs"/>
+    <w:bookmarkStart w:id="25" w:name="ref-moon_hyperbaric_2019"/>
     <w:p>
       <w:pPr>
         <w:pStyle w:val="Bibliography"/>
@@ -1016,8 +2381,8 @@
         <w:t xml:space="preserve">; Moon, R. E., Ed.; Undersea; Hyperbaric Medical Society, 2019; Vol. 14th.</w:t>
       </w:r>
     </w:p>
-    <w:bookmarkEnd w:id="37"/>
-    <w:bookmarkStart w:id="39" w:name="ref-noauthor_hyperbaric_2021"/>
+    <w:bookmarkEnd w:id="25"/>
+    <w:bookmarkStart w:id="27" w:name="ref-noauthor_hyperbaric_2021"/>
     <w:p>
       <w:pPr>
         <w:pStyle w:val="Bibliography"/>
@@ -1031,7 +2396,7 @@
       <w:r>
         <w:t xml:space="preserve">	</w:t>
       </w:r>
-      <w:hyperlink r:id="rId38">
+      <w:hyperlink r:id="rId26">
         <w:r>
           <w:rPr>
             <w:rStyle w:val="Hyperlink"/>
@@ -1122,8 +2487,8 @@
         <w:t xml:space="preserve">, 2021.</w:t>
       </w:r>
     </w:p>
-    <w:bookmarkEnd w:id="39"/>
-    <w:bookmarkStart w:id="41" w:name="ref-zyrianova_k2p21_2020"/>
+    <w:bookmarkEnd w:id="27"/>
+    <w:bookmarkStart w:id="29" w:name="ref-zyrianova_k2p21_2020"/>
     <w:p>
       <w:pPr>
         <w:pStyle w:val="Bibliography"/>
@@ -1194,7 +2559,7 @@
       <w:r>
         <w:t xml:space="preserve">(1), 22011. https://doi.org/</w:t>
       </w:r>
-      <w:hyperlink r:id="rId40">
+      <w:hyperlink r:id="rId28">
         <w:r>
           <w:rPr>
             <w:rStyle w:val="Hyperlink"/>
@@ -1206,8 +2571,8 @@
         <w:t xml:space="preserve">.</w:t>
       </w:r>
     </w:p>
-    <w:bookmarkEnd w:id="41"/>
-    <w:bookmarkStart w:id="43" w:name="ref-schwingshackl_regulation_2012"/>
+    <w:bookmarkEnd w:id="29"/>
+    <w:bookmarkStart w:id="31" w:name="ref-schwingshackl_regulation_2012"/>
     <w:p>
       <w:pPr>
         <w:pStyle w:val="Bibliography"/>
@@ -1278,7 +2643,7 @@
       <w:r>
         <w:t xml:space="preserve">(1), L93–L102. https://doi.org/</w:t>
       </w:r>
-      <w:hyperlink r:id="rId42">
+      <w:hyperlink r:id="rId30">
         <w:r>
           <w:rPr>
             <w:rStyle w:val="Hyperlink"/>
@@ -1290,8 +2655,8 @@
         <w:t xml:space="preserve">.</w:t>
       </w:r>
     </w:p>
-    <w:bookmarkEnd w:id="43"/>
-    <w:bookmarkStart w:id="45" w:name="ref-chapalamadugu_high_2015"/>
+    <w:bookmarkEnd w:id="31"/>
+    <w:bookmarkStart w:id="33" w:name="ref-chapalamadugu_high_2015"/>
     <w:p>
       <w:pPr>
         <w:pStyle w:val="Bibliography"/>
@@ -1347,7 +2712,7 @@
       <w:r>
         <w:t xml:space="preserve">(1), 100–107. https://doi.org/</w:t>
       </w:r>
-      <w:hyperlink r:id="rId44">
+      <w:hyperlink r:id="rId32">
         <w:r>
           <w:rPr>
             <w:rStyle w:val="Hyperlink"/>
@@ -1359,8 +2724,8 @@
         <w:t xml:space="preserve">.</w:t>
       </w:r>
     </w:p>
-    <w:bookmarkEnd w:id="45"/>
-    <w:bookmarkStart w:id="47" w:name="ref-aronson_effects_2011"/>
+    <w:bookmarkEnd w:id="33"/>
+    <w:bookmarkStart w:id="35" w:name="ref-aronson_effects_2011"/>
     <w:p>
       <w:pPr>
         <w:pStyle w:val="Bibliography"/>
@@ -1380,7 +2745,7 @@
       <w:r>
         <w:t xml:space="preserve"> </w:t>
       </w:r>
-      <w:hyperlink r:id="rId46">
+      <w:hyperlink r:id="rId34">
         <w:r>
           <w:rPr>
             <w:rStyle w:val="Hyperlink"/>
@@ -1530,8 +2895,8 @@
         <w:t xml:space="preserve">, 1981–1989.</w:t>
       </w:r>
     </w:p>
-    <w:bookmarkEnd w:id="47"/>
-    <w:bookmarkStart w:id="49" w:name="ref-adrogue_changes_1981"/>
+    <w:bookmarkEnd w:id="35"/>
+    <w:bookmarkStart w:id="37" w:name="ref-adrogue_changes_1981"/>
     <w:p>
       <w:pPr>
         <w:pStyle w:val="Bibliography"/>
@@ -1587,7 +2952,7 @@
       <w:r>
         <w:t xml:space="preserve">(3), 456–467. https://doi.org/</w:t>
       </w:r>
-      <w:hyperlink r:id="rId48">
+      <w:hyperlink r:id="rId36">
         <w:r>
           <w:rPr>
             <w:rStyle w:val="Hyperlink"/>
@@ -1599,8 +2964,8 @@
         <w:t xml:space="preserve">.</w:t>
       </w:r>
     </w:p>
-    <w:bookmarkEnd w:id="49"/>
-    <w:bookmarkStart w:id="51" w:name="ref-youn_recent_2009"/>
+    <w:bookmarkEnd w:id="37"/>
+    <w:bookmarkStart w:id="39" w:name="ref-youn_recent_2009"/>
     <w:p>
       <w:pPr>
         <w:pStyle w:val="Bibliography"/>
@@ -1707,7 +3072,7 @@
       <w:r>
         <w:t xml:space="preserve">(1), 381–401. https://doi.org/</w:t>
       </w:r>
-      <w:hyperlink r:id="rId50">
+      <w:hyperlink r:id="rId38">
         <w:r>
           <w:rPr>
             <w:rStyle w:val="Hyperlink"/>
@@ -1719,8 +3084,8 @@
         <w:t xml:space="preserve">.</w:t>
       </w:r>
     </w:p>
-    <w:bookmarkEnd w:id="51"/>
-    <w:bookmarkStart w:id="53" w:name="ref-fraley_isohydric_1976"/>
+    <w:bookmarkEnd w:id="39"/>
+    <w:bookmarkStart w:id="41" w:name="ref-fraley_isohydric_1976"/>
     <w:p>
       <w:pPr>
         <w:pStyle w:val="Bibliography"/>
@@ -1776,7 +3141,7 @@
       <w:r>
         <w:t xml:space="preserve">(4), 333–343. https://doi.org/</w:t>
       </w:r>
-      <w:hyperlink r:id="rId52">
+      <w:hyperlink r:id="rId40">
         <w:r>
           <w:rPr>
             <w:rStyle w:val="Hyperlink"/>
@@ -1788,8 +3153,8 @@
         <w:t xml:space="preserve">.</w:t>
       </w:r>
     </w:p>
-    <w:bookmarkEnd w:id="53"/>
-    <w:bookmarkStart w:id="55" w:name="ref-barlow_effect_1994"/>
+    <w:bookmarkEnd w:id="41"/>
+    <w:bookmarkStart w:id="43" w:name="ref-barlow_effect_1994"/>
     <w:p>
       <w:pPr>
         <w:pStyle w:val="Bibliography"/>
@@ -1845,7 +3210,7 @@
       <w:r>
         <w:t xml:space="preserve">(2), 257–260. https://doi.org/</w:t>
       </w:r>
-      <w:hyperlink r:id="rId54">
+      <w:hyperlink r:id="rId42">
         <w:r>
           <w:rPr>
             <w:rStyle w:val="Hyperlink"/>
@@ -1857,8 +3222,8 @@
         <w:t xml:space="preserve">.</w:t>
       </w:r>
     </w:p>
-    <w:bookmarkEnd w:id="55"/>
-    <w:bookmarkStart w:id="57" w:name="ref-whitman_endothelin-1_2008"/>
+    <w:bookmarkEnd w:id="43"/>
+    <w:bookmarkStart w:id="45" w:name="ref-whitman_endothelin-1_2008"/>
     <w:p>
       <w:pPr>
         <w:pStyle w:val="Bibliography"/>
@@ -1923,7 +3288,7 @@
       <w:r>
         <w:t xml:space="preserve">(2), L309–L318. https://doi.org/</w:t>
       </w:r>
-      <w:hyperlink r:id="rId56">
+      <w:hyperlink r:id="rId44">
         <w:r>
           <w:rPr>
             <w:rStyle w:val="Hyperlink"/>
@@ -1935,8 +3300,8 @@
         <w:t xml:space="preserve">.</w:t>
       </w:r>
     </w:p>
-    <w:bookmarkEnd w:id="57"/>
-    <w:bookmarkStart w:id="59" w:name="ref-dong_hypoxia_2012"/>
+    <w:bookmarkEnd w:id="45"/>
+    <w:bookmarkStart w:id="47" w:name="ref-dong_hypoxia_2012"/>
     <w:p>
       <w:pPr>
         <w:pStyle w:val="Bibliography"/>
@@ -2013,7 +3378,7 @@
       <w:r>
         <w:t xml:space="preserve">(3), 158–163. https://doi.org/</w:t>
       </w:r>
-      <w:hyperlink r:id="rId58">
+      <w:hyperlink r:id="rId46">
         <w:r>
           <w:rPr>
             <w:rStyle w:val="Hyperlink"/>
@@ -2025,8 +3390,8 @@
         <w:t xml:space="preserve">.</w:t>
       </w:r>
     </w:p>
-    <w:bookmarkEnd w:id="59"/>
-    <w:bookmarkStart w:id="61" w:name="ref-semenza_regulation_2009"/>
+    <w:bookmarkEnd w:id="47"/>
+    <w:bookmarkStart w:id="49" w:name="ref-semenza_regulation_2009"/>
     <w:p>
       <w:pPr>
         <w:pStyle w:val="Bibliography"/>
@@ -2108,7 +3473,7 @@
       <w:r>
         <w:t xml:space="preserve">. https://doi.org/</w:t>
       </w:r>
-      <w:hyperlink r:id="rId60">
+      <w:hyperlink r:id="rId48">
         <w:r>
           <w:rPr>
             <w:rStyle w:val="Hyperlink"/>
@@ -2120,9 +3485,9 @@
         <w:t xml:space="preserve">.</w:t>
       </w:r>
     </w:p>
-    <w:bookmarkEnd w:id="61"/>
-    <w:bookmarkEnd w:id="62"/>
-    <w:bookmarkEnd w:id="63"/>
+    <w:bookmarkEnd w:id="49"/>
+    <w:bookmarkEnd w:id="50"/>
+    <w:bookmarkEnd w:id="51"/>
     <w:sectPr/>
   </w:body>
 </w:document>

</xml_diff>

<commit_message>
adjusted intro and began results
</commit_message>
<xml_diff>
--- a/Paper/paper.docx
+++ b/Paper/paper.docx
@@ -80,6 +80,73 @@
     <w:p>
       <w:pPr>
         <w:pStyle w:val="FirstParagraph"/>
+      </w:pPr>
+      <w:r>
+        <w:t xml:space="preserve">      Plasma potassium levels are dependent on a multitude of factors and result from the interplay of intracellular and extracellular changes and intake and execration rates.</w:t>
+      </w:r>
+      <w:r>
+        <w:rPr>
+          <w:vertAlign w:val="superscript"/>
+        </w:rPr>
+        <w:t xml:space="preserve">1–3</w:t>
+      </w:r>
+      <w:r>
+        <w:t xml:space="preserve"> </w:t>
+      </w:r>
+      <w:r>
+        <w:t xml:space="preserve">Plasma potassium levels are heavly regulated to fall within a narrow range of 3.5 to 5.0 mmol per liter and maintenance at these concentrations are of extreme importance to the function of many organs in the body.</w:t>
+      </w:r>
+      <w:r>
+        <w:rPr>
+          <w:vertAlign w:val="superscript"/>
+        </w:rPr>
+        <w:t xml:space="preserve">3</w:t>
+      </w:r>
+      <w:r>
+        <w:t xml:space="preserve"> </w:t>
+      </w:r>
+      <w:r>
+        <w:t xml:space="preserve">This is underscored by the fact that both hypokalemia or hyperkalemia lead to an increased death rate in certain conditions.</w:t>
+      </w:r>
+      <w:r>
+        <w:rPr>
+          <w:vertAlign w:val="superscript"/>
+        </w:rPr>
+        <w:t xml:space="preserve">5,6</w:t>
+      </w:r>
+      <w:r>
+        <w:t xml:space="preserve"> </w:t>
+      </w:r>
+      <w:r>
+        <w:t xml:space="preserve">This places importance on the determination of pathways of regulation and disease that lead to changes in plasma potassium levels. Factors investigated in this study that may lead to changes in plasma potassium levels, but remains understudied, are the effect of</w:t>
+      </w:r>
+      <w:r>
+        <w:t xml:space="preserve"> </w:t>
+      </w:r>
+      <m:oMath>
+        <m:sSub>
+          <m:e>
+            <m:r>
+              <m:t>O</m:t>
+            </m:r>
+          </m:e>
+          <m:sub>
+            <m:r>
+              <m:t>2</m:t>
+            </m:r>
+          </m:sub>
+        </m:sSub>
+      </m:oMath>
+      <w:r>
+        <w:t xml:space="preserve"> </w:t>
+      </w:r>
+      <w:r>
+        <w:t xml:space="preserve">concentration and increased pressure.</w:t>
+      </w:r>
+    </w:p>
+    <w:p>
+      <w:pPr>
+        <w:pStyle w:val="BodyText"/>
       </w:pPr>
       <w:r>
         <w:t xml:space="preserve">      Modulation of inspired</w:t>
@@ -223,7 +290,7 @@
         <w:rPr>
           <w:vertAlign w:val="superscript"/>
         </w:rPr>
-        <w:t xml:space="preserve">1</w:t>
+        <w:t xml:space="preserve">7</w:t>
       </w:r>
       <w:r>
         <w:t xml:space="preserve"> </w:t>
@@ -264,7 +331,7 @@
         <w:rPr>
           <w:vertAlign w:val="superscript"/>
         </w:rPr>
-        <w:t xml:space="preserve">2</w:t>
+        <w:t xml:space="preserve">8</w:t>
       </w:r>
       <w:r>
         <w:t xml:space="preserve"> </w:t>
@@ -339,7 +406,7 @@
         <w:t xml:space="preserve"> </w:t>
       </w:r>
       <w:r>
-        <w:t xml:space="preserve">than normal air.</w:t>
+        <w:t xml:space="preserve">than normal air. Concentrated oxygen and hyperbaric treatment were the two treatments administered in this study.</w:t>
       </w:r>
     </w:p>
     <w:p>
@@ -347,142 +414,79 @@
         <w:pStyle w:val="BodyText"/>
       </w:pPr>
       <w:r>
-        <w:t xml:space="preserve">      The effects of long-term hyperoxia (LTH) on blood metabolites is still not entirely understood. A common finding that exists in this area presents the idea that exposure to LTH reduces the activity of voltage-gated K+ channels in lung tissue.</w:t>
+        <w:t xml:space="preserve">      Effects of hyperoxia on plasma potassium levels remain ambiguous.</w:t>
       </w:r>
       <w:r>
         <w:rPr>
           <w:vertAlign w:val="superscript"/>
         </w:rPr>
-        <w:t xml:space="preserve">3,4</w:t>
-      </w:r>
-      <w:r>
-        <w:t xml:space="preserve"> </w:t>
-      </w:r>
-      <w:r>
-        <w:t xml:space="preserve">Specifically, LTH exposure downregulates TREK-1 K+ channels in alveolar tissue, which can cause an increased risk of acute lung injury. LTH exposure also plays a role in the regulation of inflammatory cytokine secretion in alveolar AT2 cells. Such lung injury can potentially cause hypoxic effects and the release of K+ into the blood as seen in such cases. It has been proposed that the mechanism behind this increase in plasma K+ is due to the LTH exposure causing changes in action potentials (APs) on the surface of cell membranes.</w:t>
+        <w:t xml:space="preserve">2</w:t>
+      </w:r>
+      <w:r>
+        <w:t xml:space="preserve"> </w:t>
+      </w:r>
+      <w:r>
+        <w:t xml:space="preserve">A few studies have demonstrated an increase in plasma potassium as the result of hyperoxic exposure while others have found no similar increase.</w:t>
       </w:r>
       <w:r>
         <w:rPr>
           <w:vertAlign w:val="superscript"/>
         </w:rPr>
-        <w:t xml:space="preserve">5</w:t>
-      </w:r>
-      <w:r>
-        <w:t xml:space="preserve"> </w:t>
-      </w:r>
-      <w:r>
-        <w:t xml:space="preserve">Rapid depolarization caused by LTH exposure results in a highly positive potential present in the cell.</w:t>
+        <w:t xml:space="preserve">2,9</w:t>
+      </w:r>
+      <w:r>
+        <w:t xml:space="preserve"> </w:t>
+      </w:r>
+      <w:r>
+        <w:t xml:space="preserve">However research has shown that hyperoxia can effect voltage-gated K+ channels in humans</w:t>
       </w:r>
       <w:r>
         <w:rPr>
           <w:vertAlign w:val="superscript"/>
         </w:rPr>
-        <w:t xml:space="preserve">3</w:t>
-      </w:r>
-      <w:r>
-        <w:t xml:space="preserve"> </w:t>
-      </w:r>
-      <w:r>
-        <w:t xml:space="preserve">The downregulation of K+ channels such as TREK-1 prolongs APs on the membrane surface due to K+ ions not being able to flow into the cell to repolarize the membrane. Consequently, the repolarization reserve of the action potential appears to be extended by LTH exposure, resulting in a longer repolarization time and a slower return to resting membrane potential.</w:t>
+        <w:t xml:space="preserve">10–12</w:t>
+      </w:r>
+      <w:r>
+        <w:t xml:space="preserve"> </w:t>
+      </w:r>
+      <w:r>
+        <w:t xml:space="preserve">One group found that long-term exposure to hyperoxia can result in a decrease in activity of voltage-gated K+ channels in lung tissue.</w:t>
       </w:r>
       <w:r>
         <w:rPr>
           <w:vertAlign w:val="superscript"/>
         </w:rPr>
-        <w:t xml:space="preserve">5</w:t>
-      </w:r>
-      <w:r>
-        <w:t xml:space="preserve"> </w:t>
-      </w:r>
-      <w:r>
-        <w:t xml:space="preserve">It is widely known that depolarization of cell membranes increases the permeability of membranes to positive ions such as K+, leading to an increase in plasma K+ concentration.</w:t>
-      </w:r>
-    </w:p>
-    <w:p>
-      <w:pPr>
-        <w:pStyle w:val="BodyText"/>
-      </w:pPr>
-      <w:r>
-        <w:t xml:space="preserve">Effects of hyperbaria on blood metabolites</w:t>
-      </w:r>
-    </w:p>
-    <w:p>
-      <w:pPr>
-        <w:pStyle w:val="BodyText"/>
-      </w:pPr>
-      <w:r>
-        <w:t xml:space="preserve">      One metabolite of interest in this study was potassium. Plasma potassium levels are dependent on a multitude of factors and result from the interplay of intracellular and extracellular changes and intake and execration rates.</w:t>
+        <w:t xml:space="preserve">10,11</w:t>
+      </w:r>
+      <w:r>
+        <w:t xml:space="preserve"> </w:t>
+      </w:r>
+      <w:r>
+        <w:t xml:space="preserve">Where as another study looking at voltage-gated K+ channels of the heart and saw a signifigant reduction of oxygen-sensitive Kv1.5 potassium channel protein expression.</w:t>
       </w:r>
       <w:r>
         <w:rPr>
           <w:vertAlign w:val="superscript"/>
         </w:rPr>
-        <w:t xml:space="preserve">6,7</w:t>
-      </w:r>
-      <w:r>
-        <w:t xml:space="preserve"> </w:t>
-      </w:r>
-      <w:r>
-        <w:t xml:space="preserve">Regulation of these levels within normal ranges is of extreme importance to the function of various cells in the body.</w:t>
+        <w:t xml:space="preserve">12</w:t>
+      </w:r>
+      <w:r>
+        <w:t xml:space="preserve"> </w:t>
+      </w:r>
+      <w:r>
+        <w:t xml:space="preserve">Internal potassium homeostasis and the distribution of intracellular and extracellular potassium in the body is primarly the reuslt of ion-exchanges pumps and passive efflux.</w:t>
       </w:r>
       <w:r>
         <w:rPr>
           <w:vertAlign w:val="superscript"/>
         </w:rPr>
-        <w:t xml:space="preserve">8</w:t>
-      </w:r>
-      <w:r>
-        <w:t xml:space="preserve"> </w:t>
-      </w:r>
-      <w:r>
-        <w:t xml:space="preserve">Effects of increased inspired</w:t>
-      </w:r>
-      <w:r>
-        <w:t xml:space="preserve"> </w:t>
-      </w:r>
-      <m:oMath>
-        <m:sSub>
-          <m:e>
-            <m:r>
-              <m:t>O</m:t>
-            </m:r>
-          </m:e>
-          <m:sub>
-            <m:r>
-              <m:t>2</m:t>
-            </m:r>
-          </m:sub>
-        </m:sSub>
-      </m:oMath>
-      <w:r>
-        <w:t xml:space="preserve"> </w:t>
-      </w:r>
-      <w:r>
-        <w:t xml:space="preserve">on plasma potassium remain ambiguous.</w:t>
-      </w:r>
-      <w:r>
-        <w:rPr>
-          <w:vertAlign w:val="superscript"/>
-        </w:rPr>
-        <w:t xml:space="preserve">7</w:t>
-      </w:r>
-      <w:r>
-        <w:t xml:space="preserve"> </w:t>
-      </w:r>
-      <w:r>
-        <w:t xml:space="preserve">A few studies have demonstrated an increase in plasma potassium while others have found no similar increase.</w:t>
-      </w:r>
-      <w:r>
-        <w:rPr>
-          <w:vertAlign w:val="superscript"/>
-        </w:rPr>
-        <w:t xml:space="preserve">7,9</w:t>
-      </w:r>
-      <w:r>
-        <w:t xml:space="preserve"> </w:t>
-      </w:r>
-      <w:r>
-        <w:t xml:space="preserve">However the fact hypoxia has been shown to cause an increase in arterial potassium levels and cause changes in expression of Voltage gated K+ channel in pulmonary arterial myocytes through</w:t>
+        <w:t xml:space="preserve">1,3</w:t>
+      </w:r>
+      <w:r>
+        <w:t xml:space="preserve"> </w:t>
+      </w:r>
+      <w:r>
+        <w:t xml:space="preserve">Hypoxia has also been shown to cause an increase in arterial potassium levels and cause changes in expression of Voltage gated K+ channel in pulmonary arterial myocytes through</w:t>
       </w:r>
       <w:r>
         <w:t xml:space="preserve"> </w:t>
@@ -514,7 +518,7 @@
         <w:t xml:space="preserve"> </w:t>
       </w:r>
       <w:r>
-        <w:t xml:space="preserve">indicates some pathway through which potassium levels are modulated via changes in</w:t>
+        <w:t xml:space="preserve">indicating some pathway through which potassium levels are modulated via changes in</w:t>
       </w:r>
       <w:r>
         <w:t xml:space="preserve"> </w:t>
@@ -543,13 +547,44 @@
         <w:rPr>
           <w:vertAlign w:val="superscript"/>
         </w:rPr>
-        <w:t xml:space="preserve">10–13</w:t>
-      </w:r>
-      <w:r>
-        <w:t xml:space="preserve"> </w:t>
-      </w:r>
-      <w:r>
-        <w:t xml:space="preserve">In contrast the effects of hyperbaria on plasma potassium levels are much less understood.</w:t>
+        <w:t xml:space="preserve">13–16</w:t>
+      </w:r>
+      <w:r>
+        <w:t xml:space="preserve"> </w:t>
+      </w:r>
+      <w:r>
+        <w:t xml:space="preserve">Therefore changes in activity or expression of these channels offers a potential linkage between effects hyperoxia on plasma poatassium.</w:t>
+      </w:r>
+    </w:p>
+    <w:p>
+      <w:pPr>
+        <w:pStyle w:val="BodyText"/>
+      </w:pPr>
+      <w:r>
+        <w:t xml:space="preserve">      The main goal of this study was to determine the similarities and differences in effects of conentrated</w:t>
+      </w:r>
+      <w:r>
+        <w:t xml:space="preserve"> </w:t>
+      </w:r>
+      <m:oMath>
+        <m:sSub>
+          <m:e>
+            <m:r>
+              <m:t>O</m:t>
+            </m:r>
+          </m:e>
+          <m:sub>
+            <m:r>
+              <m:t>2</m:t>
+            </m:r>
+          </m:sub>
+        </m:sSub>
+      </m:oMath>
+      <w:r>
+        <w:t xml:space="preserve"> </w:t>
+      </w:r>
+      <w:r>
+        <w:t xml:space="preserve">and hyperbaria on the blood metabolites, specifically plasma potassium levels.</w:t>
       </w:r>
     </w:p>
     <w:bookmarkEnd w:id="21"/>
@@ -575,7 +610,7 @@
         <w:pStyle w:val="BodyText"/>
       </w:pPr>
       <w:r>
-        <w:t xml:space="preserve">       Although treatment varied between groups, treatment schedule remained consistent and was the following. Subjects arrived Monday and height and weight were determined. Blood collected via venipuncture before treatment was used for a baseline metabolic panel and analyzed on arterial blood gas (ABG) machine. Following blood draws subjects underwent 1.5 hours of their respective treatments. After treatment blood was collected to determine acute response in blood metabolites. Following this, treatment was given Tuesday through Friday of the following week, taking a break for weekends where no treatment was administered. A blood draw and ABG analysis was preformed before the tenth and final treatment. After a weekend of no treatment following the final treatment a blood draw occurred and subsequent analysis was preformed.</w:t>
+        <w:t xml:space="preserve">      Although treatment varied between groups, treatment schedule remained consistent and was the following. Subjects arrived Monday and height and weight were determined. Blood collected via venipuncture before treatment was used for a baseline metabolic panel and analyzed on arterial blood gas (ABG) machine. Following blood draws subjects underwent 1.5 hours of their respective treatments. After treatment blood was collected to determine acute response in blood metabolites. Following this, treatment was given Tuesday through Friday of the following week, taking a break for weekends where no treatment was administered. A blood draw and ABG analysis was preformed before the tenth and final treatment. After a weekend of no treatment following the final treatment a blood draw occurred and subsequent analysis was preformed.</w:t>
       </w:r>
     </w:p>
     <w:p>
@@ -583,7 +618,7 @@
         <w:pStyle w:val="BodyText"/>
       </w:pPr>
       <w:r>
-        <w:t xml:space="preserve">      A total of 36 metabolic indicators were reported by the ABG machine. Indicators were compared pairwise between the four draws. Statistical analysis and data visualization was performed using R (The R Foundation) and paired Wilcoxon tests.</w:t>
+        <w:t xml:space="preserve">      A total of 36 metabolic indicators were reported by the ABG machine. Indicators were compared pairwise between the four draws. Statistical analysis and data visualization was performed using R (The R Foundation) and paired student t-tests.</w:t>
       </w:r>
     </w:p>
     <w:bookmarkEnd w:id="22"/>
@@ -594,6 +629,305 @@
       </w:pPr>
       <w:r>
         <w:t xml:space="preserve">Results</w:t>
+      </w:r>
+    </w:p>
+    <w:p>
+      <w:pPr>
+        <w:pStyle w:val="FirstParagraph"/>
+      </w:pPr>
+      <w:r>
+        <w:t xml:space="preserve">      Tables one and two display values for classical ions of interest in potassium homeostasis for concentrated</w:t>
+      </w:r>
+      <w:r>
+        <w:t xml:space="preserve"> </w:t>
+      </w:r>
+      <m:oMath>
+        <m:sSub>
+          <m:e>
+            <m:r>
+              <m:t>O</m:t>
+            </m:r>
+          </m:e>
+          <m:sub>
+            <m:r>
+              <m:t>2</m:t>
+            </m:r>
+          </m:sub>
+        </m:sSub>
+      </m:oMath>
+      <w:r>
+        <w:t xml:space="preserve"> </w:t>
+      </w:r>
+      <w:r>
+        <w:t xml:space="preserve">and hyperbaric air respectively. The concentrated</w:t>
+      </w:r>
+      <w:r>
+        <w:t xml:space="preserve"> </w:t>
+      </w:r>
+      <m:oMath>
+        <m:sSub>
+          <m:e>
+            <m:r>
+              <m:t>O</m:t>
+            </m:r>
+          </m:e>
+          <m:sub>
+            <m:r>
+              <m:t>2</m:t>
+            </m:r>
+          </m:sub>
+        </m:sSub>
+      </m:oMath>
+      <w:r>
+        <w:t xml:space="preserve"> </w:t>
+      </w:r>
+      <w:r>
+        <w:t xml:space="preserve">group saw a signiﬁcant increase in pH from baseline levels of</w:t>
+      </w:r>
+      <w:r>
+        <w:t xml:space="preserve"> </w:t>
+      </w:r>
+      <m:oMath>
+        <m:r>
+          <m:t>7.374</m:t>
+        </m:r>
+        <m:r>
+          <m:rPr>
+            <m:sty m:val="p"/>
+          </m:rPr>
+          <m:t>±</m:t>
+        </m:r>
+        <m:r>
+          <m:t>0.029</m:t>
+        </m:r>
+      </m:oMath>
+      <w:r>
+        <w:t xml:space="preserve"> </w:t>
+      </w:r>
+      <w:r>
+        <w:t xml:space="preserve">to post exsposure levels of</w:t>
+      </w:r>
+      <w:r>
+        <w:t xml:space="preserve"> </w:t>
+      </w:r>
+      <m:oMath>
+        <m:r>
+          <m:t>7.393</m:t>
+        </m:r>
+        <m:r>
+          <m:rPr>
+            <m:sty m:val="p"/>
+          </m:rPr>
+          <m:t>±</m:t>
+        </m:r>
+        <m:r>
+          <m:t>0.014</m:t>
+        </m:r>
+      </m:oMath>
+      <w:r>
+        <w:t xml:space="preserve">(p=0.023) while the hyperbaric group saw no similar signifigant increase. Potassium levels were also increased in both the concentrated</w:t>
+      </w:r>
+      <w:r>
+        <w:t xml:space="preserve"> </w:t>
+      </w:r>
+      <m:oMath>
+        <m:sSub>
+          <m:e>
+            <m:r>
+              <m:t>O</m:t>
+            </m:r>
+          </m:e>
+          <m:sub>
+            <m:r>
+              <m:t>2</m:t>
+            </m:r>
+          </m:sub>
+        </m:sSub>
+      </m:oMath>
+      <w:r>
+        <w:t xml:space="preserve"> </w:t>
+      </w:r>
+      <w:r>
+        <w:t xml:space="preserve">group and the hyperbaric oxygen group immediately post exposure. In the concentrated group the potassium levels were increased from</w:t>
+      </w:r>
+      <w:r>
+        <w:t xml:space="preserve"> </w:t>
+      </w:r>
+      <m:oMath>
+        <m:r>
+          <m:t>4.09</m:t>
+        </m:r>
+        <m:r>
+          <m:rPr>
+            <m:sty m:val="p"/>
+          </m:rPr>
+          <m:t>±</m:t>
+        </m:r>
+        <m:r>
+          <m:t>0.12</m:t>
+        </m:r>
+      </m:oMath>
+      <w:r>
+        <w:t xml:space="preserve"> </w:t>
+      </w:r>
+      <w:r>
+        <w:t xml:space="preserve">pre-exposure to</w:t>
+      </w:r>
+      <w:r>
+        <w:t xml:space="preserve"> </w:t>
+      </w:r>
+      <m:oMath>
+        <m:r>
+          <m:t>4.28</m:t>
+        </m:r>
+        <m:r>
+          <m:rPr>
+            <m:sty m:val="p"/>
+          </m:rPr>
+          <m:t>±</m:t>
+        </m:r>
+        <m:r>
+          <m:t>0.28</m:t>
+        </m:r>
+      </m:oMath>
+      <w:r>
+        <w:t xml:space="preserve"> </w:t>
+      </w:r>
+      <w:r>
+        <w:t xml:space="preserve">post-exposure.(p= 0.046) Whereas in the hyperbaric group a greater incraese was observed with pre-exposure levels at</w:t>
+      </w:r>
+      <w:r>
+        <w:t xml:space="preserve"> </w:t>
+      </w:r>
+      <m:oMath>
+        <m:r>
+          <m:t>4.19</m:t>
+        </m:r>
+        <m:r>
+          <m:rPr>
+            <m:sty m:val="p"/>
+          </m:rPr>
+          <m:t>±</m:t>
+        </m:r>
+        <m:r>
+          <m:t>0.26</m:t>
+        </m:r>
+      </m:oMath>
+      <w:r>
+        <w:t xml:space="preserve"> </w:t>
+      </w:r>
+      <w:r>
+        <w:t xml:space="preserve">and post-exposure levels at</w:t>
+      </w:r>
+      <w:r>
+        <w:t xml:space="preserve"> </w:t>
+      </w:r>
+      <m:oMath>
+        <m:r>
+          <m:t>4.55</m:t>
+        </m:r>
+        <m:r>
+          <m:rPr>
+            <m:sty m:val="p"/>
+          </m:rPr>
+          <m:t>±</m:t>
+        </m:r>
+        <m:sSup>
+          <m:e>
+            <m:r>
+              <m:t>0.27</m:t>
+            </m:r>
+          </m:e>
+          <m:sup>
+            <m:r>
+              <m:rPr>
+                <m:sty m:val="p"/>
+              </m:rPr>
+              <m:t>*</m:t>
+            </m:r>
+          </m:sup>
+        </m:sSup>
+      </m:oMath>
+      <w:r>
+        <w:t xml:space="preserve">.(p=0.007046). Calcium levels were also incrased from basline levels of</w:t>
+      </w:r>
+      <w:r>
+        <w:t xml:space="preserve"> </w:t>
+      </w:r>
+      <m:oMath>
+        <m:r>
+          <m:t>1.19</m:t>
+        </m:r>
+        <m:r>
+          <m:rPr>
+            <m:sty m:val="p"/>
+          </m:rPr>
+          <m:t>±</m:t>
+        </m:r>
+        <m:r>
+          <m:t>0.04</m:t>
+        </m:r>
+      </m:oMath>
+      <w:r>
+        <w:t xml:space="preserve"> </w:t>
+      </w:r>
+      <w:r>
+        <w:t xml:space="preserve">for both immediately post-exposure at</w:t>
+      </w:r>
+      <w:r>
+        <w:t xml:space="preserve"> </w:t>
+      </w:r>
+      <m:oMath>
+        <m:r>
+          <m:t>1.21</m:t>
+        </m:r>
+        <m:r>
+          <m:rPr>
+            <m:sty m:val="p"/>
+          </m:rPr>
+          <m:t>±</m:t>
+        </m:r>
+        <m:r>
+          <m:t>0.03</m:t>
+        </m:r>
+      </m:oMath>
+      <w:r>
+        <w:t xml:space="preserve">(p=0.043) and 24 hours post-exposure at</w:t>
+      </w:r>
+      <w:r>
+        <w:t xml:space="preserve"> </w:t>
+      </w:r>
+      <m:oMath>
+        <m:r>
+          <m:t>1.22</m:t>
+        </m:r>
+        <m:r>
+          <m:rPr>
+            <m:sty m:val="p"/>
+          </m:rPr>
+          <m:t>±</m:t>
+        </m:r>
+        <m:r>
+          <m:t>2</m:t>
+        </m:r>
+        <m:sSup>
+          <m:e>
+            <m:r>
+              <m:t>0.02</m:t>
+            </m:r>
+          </m:e>
+          <m:sup>
+            <m:r>
+              <m:rPr>
+                <m:sty m:val="p"/>
+              </m:rPr>
+              <m:t>*</m:t>
+            </m:r>
+          </m:sup>
+        </m:sSup>
+      </m:oMath>
+      <w:r>
+        <w:t xml:space="preserve">(p=0.047) however no similar change was observed in the hyperbaric group.</w:t>
       </w:r>
     </w:p>
     <w:p>
@@ -642,7 +976,7 @@
               <w:jc w:val="left"/>
             </w:pPr>
             <w:r>
-              <w:t xml:space="preserve">Pre</w:t>
+              <w:t xml:space="preserve">Pre (n=13)</w:t>
             </w:r>
           </w:p>
         </w:tc>
@@ -654,7 +988,7 @@
               <w:jc w:val="left"/>
             </w:pPr>
             <w:r>
-              <w:t xml:space="preserve">Post</w:t>
+              <w:t xml:space="preserve">Post (n=13)</w:t>
             </w:r>
           </w:p>
         </w:tc>
@@ -666,7 +1000,7 @@
               <w:jc w:val="left"/>
             </w:pPr>
             <w:r>
-              <w:t xml:space="preserve">Day 10</w:t>
+              <w:t xml:space="preserve">Day 10 (n=10)</w:t>
             </w:r>
           </w:p>
         </w:tc>
@@ -678,7 +1012,7 @@
               <w:jc w:val="left"/>
             </w:pPr>
             <w:r>
-              <w:t xml:space="preserve">Final</w:t>
+              <w:t xml:space="preserve">Final (n=9)</w:t>
             </w:r>
           </w:p>
         </w:tc>
@@ -833,19 +1167,41 @@
                   </m:r>
                 </m:sub>
               </m:sSub>
-            </m:oMath>
-          </w:p>
-        </w:tc>
-        <w:tc>
-          <w:tcPr/>
-          <w:p>
-            <w:pPr>
-              <w:pStyle w:val="Compact"/>
-              <w:jc w:val="left"/>
-            </w:pPr>
-            <m:oMath>
-              <m:r>
-                <m:t>48.46</m:t>
+              <m:d>
+                <m:dPr>
+                  <m:begChr m:val="("/>
+                  <m:endChr m:val=")"/>
+                  <m:sepChr m:val=""/>
+                  <m:grow/>
+                </m:dPr>
+                <m:e>
+                  <m:r>
+                    <m:t>m</m:t>
+                  </m:r>
+                  <m:r>
+                    <m:t>m</m:t>
+                  </m:r>
+                  <m:r>
+                    <m:t>H</m:t>
+                  </m:r>
+                  <m:r>
+                    <m:t>g</m:t>
+                  </m:r>
+                </m:e>
+              </m:d>
+            </m:oMath>
+          </w:p>
+        </w:tc>
+        <w:tc>
+          <w:tcPr/>
+          <w:p>
+            <w:pPr>
+              <w:pStyle w:val="Compact"/>
+              <w:jc w:val="left"/>
+            </w:pPr>
+            <m:oMath>
+              <m:r>
+                <m:t>48.5</m:t>
               </m:r>
               <m:r>
                 <m:rPr>
@@ -854,21 +1210,21 @@
                 <m:t>±</m:t>
               </m:r>
               <m:r>
-                <m:t>5.58</m:t>
-              </m:r>
-            </m:oMath>
-          </w:p>
-        </w:tc>
-        <w:tc>
-          <w:tcPr/>
-          <w:p>
-            <w:pPr>
-              <w:pStyle w:val="Compact"/>
-              <w:jc w:val="left"/>
-            </w:pPr>
-            <m:oMath>
-              <m:r>
-                <m:t>47.08</m:t>
+                <m:t>5.6</m:t>
+              </m:r>
+            </m:oMath>
+          </w:p>
+        </w:tc>
+        <w:tc>
+          <w:tcPr/>
+          <w:p>
+            <w:pPr>
+              <w:pStyle w:val="Compact"/>
+              <w:jc w:val="left"/>
+            </w:pPr>
+            <m:oMath>
+              <m:r>
+                <m:t>47.1</m:t>
               </m:r>
               <m:r>
                 <m:rPr>
@@ -877,21 +1233,21 @@
                 <m:t>±</m:t>
               </m:r>
               <m:r>
-                <m:t>4.28</m:t>
-              </m:r>
-            </m:oMath>
-          </w:p>
-        </w:tc>
-        <w:tc>
-          <w:tcPr/>
-          <w:p>
-            <w:pPr>
-              <w:pStyle w:val="Compact"/>
-              <w:jc w:val="left"/>
-            </w:pPr>
-            <m:oMath>
-              <m:r>
-                <m:t>44.68</m:t>
+                <m:t>4.3</m:t>
+              </m:r>
+            </m:oMath>
+          </w:p>
+        </w:tc>
+        <w:tc>
+          <w:tcPr/>
+          <w:p>
+            <w:pPr>
+              <w:pStyle w:val="Compact"/>
+              <w:jc w:val="left"/>
+            </w:pPr>
+            <m:oMath>
+              <m:r>
+                <m:t>44.7</m:t>
               </m:r>
               <m:r>
                 <m:rPr>
@@ -900,21 +1256,21 @@
                 <m:t>±</m:t>
               </m:r>
               <m:r>
-                <m:t>6.32</m:t>
-              </m:r>
-            </m:oMath>
-          </w:p>
-        </w:tc>
-        <w:tc>
-          <w:tcPr/>
-          <w:p>
-            <w:pPr>
-              <w:pStyle w:val="Compact"/>
-              <w:jc w:val="left"/>
-            </w:pPr>
-            <m:oMath>
-              <m:r>
-                <m:t>38.83</m:t>
+                <m:t>6.3</m:t>
+              </m:r>
+            </m:oMath>
+          </w:p>
+        </w:tc>
+        <w:tc>
+          <w:tcPr/>
+          <w:p>
+            <w:pPr>
+              <w:pStyle w:val="Compact"/>
+              <w:jc w:val="left"/>
+            </w:pPr>
+            <m:oMath>
+              <m:r>
+                <m:t>38.8</m:t>
               </m:r>
               <m:r>
                 <m:rPr>
@@ -925,7 +1281,7 @@
               <m:sSup>
                 <m:e>
                   <m:r>
-                    <m:t>8.69</m:t>
+                    <m:t>8.7</m:t>
                   </m:r>
                 </m:e>
                 <m:sup>
@@ -971,19 +1327,41 @@
                   </m:r>
                 </m:sub>
               </m:sSub>
-            </m:oMath>
-          </w:p>
-        </w:tc>
-        <w:tc>
-          <w:tcPr/>
-          <w:p>
-            <w:pPr>
-              <w:pStyle w:val="Compact"/>
-              <w:jc w:val="left"/>
-            </w:pPr>
-            <m:oMath>
-              <m:r>
-                <m:t>26.25</m:t>
+              <m:d>
+                <m:dPr>
+                  <m:begChr m:val="("/>
+                  <m:endChr m:val=")"/>
+                  <m:sepChr m:val=""/>
+                  <m:grow/>
+                </m:dPr>
+                <m:e>
+                  <m:r>
+                    <m:t>m</m:t>
+                  </m:r>
+                  <m:r>
+                    <m:t>m</m:t>
+                  </m:r>
+                  <m:r>
+                    <m:t>H</m:t>
+                  </m:r>
+                  <m:r>
+                    <m:t>g</m:t>
+                  </m:r>
+                </m:e>
+              </m:d>
+            </m:oMath>
+          </w:p>
+        </w:tc>
+        <w:tc>
+          <w:tcPr/>
+          <w:p>
+            <w:pPr>
+              <w:pStyle w:val="Compact"/>
+              <w:jc w:val="left"/>
+            </w:pPr>
+            <m:oMath>
+              <m:r>
+                <m:t>26.3</m:t>
               </m:r>
               <m:r>
                 <m:rPr>
@@ -992,21 +1370,21 @@
                 <m:t>±</m:t>
               </m:r>
               <m:r>
-                <m:t>8.22</m:t>
-              </m:r>
-            </m:oMath>
-          </w:p>
-        </w:tc>
-        <w:tc>
-          <w:tcPr/>
-          <w:p>
-            <w:pPr>
-              <w:pStyle w:val="Compact"/>
-              <w:jc w:val="left"/>
-            </w:pPr>
-            <m:oMath>
-              <m:r>
-                <m:t>21.79</m:t>
+                <m:t>8.2</m:t>
+              </m:r>
+            </m:oMath>
+          </w:p>
+        </w:tc>
+        <w:tc>
+          <w:tcPr/>
+          <w:p>
+            <w:pPr>
+              <w:pStyle w:val="Compact"/>
+              <w:jc w:val="left"/>
+            </w:pPr>
+            <m:oMath>
+              <m:r>
+                <m:t>21.8</m:t>
               </m:r>
               <m:r>
                 <m:rPr>
@@ -1015,21 +1393,21 @@
                 <m:t>±</m:t>
               </m:r>
               <m:r>
-                <m:t>5.16</m:t>
-              </m:r>
-            </m:oMath>
-          </w:p>
-        </w:tc>
-        <w:tc>
-          <w:tcPr/>
-          <w:p>
-            <w:pPr>
-              <w:pStyle w:val="Compact"/>
-              <w:jc w:val="left"/>
-            </w:pPr>
-            <m:oMath>
-              <m:r>
-                <m:t>30.51</m:t>
+                <m:t>5.2</m:t>
+              </m:r>
+            </m:oMath>
+          </w:p>
+        </w:tc>
+        <w:tc>
+          <w:tcPr/>
+          <w:p>
+            <w:pPr>
+              <w:pStyle w:val="Compact"/>
+              <w:jc w:val="left"/>
+            </w:pPr>
+            <m:oMath>
+              <m:r>
+                <m:t>30.5</m:t>
               </m:r>
               <m:r>
                 <m:rPr>
@@ -1038,21 +1416,21 @@
                 <m:t>±</m:t>
               </m:r>
               <m:r>
-                <m:t>19.62</m:t>
-              </m:r>
-            </m:oMath>
-          </w:p>
-        </w:tc>
-        <w:tc>
-          <w:tcPr/>
-          <w:p>
-            <w:pPr>
-              <w:pStyle w:val="Compact"/>
-              <w:jc w:val="left"/>
-            </w:pPr>
-            <m:oMath>
-              <m:r>
-                <m:t>26.91</m:t>
+                <m:t>19.6</m:t>
+              </m:r>
+            </m:oMath>
+          </w:p>
+        </w:tc>
+        <w:tc>
+          <w:tcPr/>
+          <w:p>
+            <w:pPr>
+              <w:pStyle w:val="Compact"/>
+              <w:jc w:val="left"/>
+            </w:pPr>
+            <m:oMath>
+              <m:r>
+                <m:t>26.9</m:t>
               </m:r>
               <m:r>
                 <m:rPr>
@@ -1077,33 +1455,61 @@
             </w:pPr>
             <m:oMath>
               <m:r>
-                <m:t>S</m:t>
-              </m:r>
-              <m:sSub>
+                <m:t>N</m:t>
+              </m:r>
+              <m:r>
+                <m:t>a</m:t>
+              </m:r>
+              <m:r>
+                <m:rPr>
+                  <m:sty m:val="p"/>
+                </m:rPr>
+                <m:t>+</m:t>
+              </m:r>
+              <m:d>
+                <m:dPr>
+                  <m:begChr m:val="("/>
+                  <m:endChr m:val=")"/>
+                  <m:sepChr m:val=""/>
+                  <m:grow/>
+                </m:dPr>
                 <m:e>
                   <m:r>
-                    <m:t>O</m:t>
+                    <m:t>m</m:t>
+                  </m:r>
+                  <m:r>
+                    <m:t>m</m:t>
+                  </m:r>
+                  <m:r>
+                    <m:t>o</m:t>
+                  </m:r>
+                  <m:r>
+                    <m:t>l</m:t>
+                  </m:r>
+                  <m:r>
+                    <m:rPr>
+                      <m:sty m:val="p"/>
+                    </m:rPr>
+                    <m:t>/</m:t>
+                  </m:r>
+                  <m:r>
+                    <m:t>L</m:t>
                   </m:r>
                 </m:e>
-                <m:sub>
-                  <m:r>
-                    <m:t>2</m:t>
-                  </m:r>
-                </m:sub>
-              </m:sSub>
-            </m:oMath>
-          </w:p>
-        </w:tc>
-        <w:tc>
-          <w:tcPr/>
-          <w:p>
-            <w:pPr>
-              <w:pStyle w:val="Compact"/>
-              <w:jc w:val="left"/>
-            </w:pPr>
-            <m:oMath>
-              <m:r>
-                <m:t>48.18</m:t>
+              </m:d>
+            </m:oMath>
+          </w:p>
+        </w:tc>
+        <w:tc>
+          <w:tcPr/>
+          <w:p>
+            <w:pPr>
+              <w:pStyle w:val="Compact"/>
+              <w:jc w:val="left"/>
+            </w:pPr>
+            <m:oMath>
+              <m:r>
+                <m:t>139.6</m:t>
               </m:r>
               <m:r>
                 <m:rPr>
@@ -1112,21 +1518,21 @@
                 <m:t>±</m:t>
               </m:r>
               <m:r>
-                <m:t>16.28</m:t>
-              </m:r>
-            </m:oMath>
-          </w:p>
-        </w:tc>
-        <w:tc>
-          <w:tcPr/>
-          <w:p>
-            <w:pPr>
-              <w:pStyle w:val="Compact"/>
-              <w:jc w:val="left"/>
-            </w:pPr>
-            <m:oMath>
-              <m:r>
-                <m:t>36.72</m:t>
+                <m:t>0.9</m:t>
+              </m:r>
+            </m:oMath>
+          </w:p>
+        </w:tc>
+        <w:tc>
+          <w:tcPr/>
+          <w:p>
+            <w:pPr>
+              <w:pStyle w:val="Compact"/>
+              <w:jc w:val="left"/>
+            </w:pPr>
+            <m:oMath>
+              <m:r>
+                <m:t>139.2</m:t>
               </m:r>
               <m:r>
                 <m:rPr>
@@ -1135,21 +1541,21 @@
                 <m:t>±</m:t>
               </m:r>
               <m:r>
-                <m:t>11.51</m:t>
-              </m:r>
-            </m:oMath>
-          </w:p>
-        </w:tc>
-        <w:tc>
-          <w:tcPr/>
-          <w:p>
-            <w:pPr>
-              <w:pStyle w:val="Compact"/>
-              <w:jc w:val="left"/>
-            </w:pPr>
-            <m:oMath>
-              <m:r>
-                <m:t>50.22</m:t>
+                <m:t>1.2</m:t>
+              </m:r>
+            </m:oMath>
+          </w:p>
+        </w:tc>
+        <w:tc>
+          <w:tcPr/>
+          <w:p>
+            <w:pPr>
+              <w:pStyle w:val="Compact"/>
+              <w:jc w:val="left"/>
+            </w:pPr>
+            <m:oMath>
+              <m:r>
+                <m:t>139.4</m:t>
               </m:r>
               <m:r>
                 <m:rPr>
@@ -1158,21 +1564,21 @@
                 <m:t>±</m:t>
               </m:r>
               <m:r>
-                <m:t>24.73</m:t>
-              </m:r>
-            </m:oMath>
-          </w:p>
-        </w:tc>
-        <w:tc>
-          <w:tcPr/>
-          <w:p>
-            <w:pPr>
-              <w:pStyle w:val="Compact"/>
-              <w:jc w:val="left"/>
-            </w:pPr>
-            <m:oMath>
-              <m:r>
-                <m:t>47.65</m:t>
+                <m:t>1.7</m:t>
+              </m:r>
+            </m:oMath>
+          </w:p>
+        </w:tc>
+        <w:tc>
+          <w:tcPr/>
+          <w:p>
+            <w:pPr>
+              <w:pStyle w:val="Compact"/>
+              <w:jc w:val="left"/>
+            </w:pPr>
+            <m:oMath>
+              <m:r>
+                <m:t>138.6</m:t>
               </m:r>
               <m:r>
                 <m:rPr>
@@ -1181,7 +1587,7 @@
                 <m:t>±</m:t>
               </m:r>
               <m:r>
-                <m:t>17.57</m:t>
+                <m:t>3.9</m:t>
               </m:r>
             </m:oMath>
           </w:p>
@@ -1197,27 +1603,58 @@
             </w:pPr>
             <m:oMath>
               <m:r>
-                <m:t>H</m:t>
-              </m:r>
-              <m:r>
-                <m:t>c</m:t>
-              </m:r>
-              <m:r>
-                <m:t>t</m:t>
-              </m:r>
-            </m:oMath>
-          </w:p>
-        </w:tc>
-        <w:tc>
-          <w:tcPr/>
-          <w:p>
-            <w:pPr>
-              <w:pStyle w:val="Compact"/>
-              <w:jc w:val="left"/>
-            </w:pPr>
-            <m:oMath>
-              <m:r>
-                <m:t>42.08</m:t>
+                <m:t>K</m:t>
+              </m:r>
+              <m:r>
+                <m:rPr>
+                  <m:sty m:val="p"/>
+                </m:rPr>
+                <m:t>+</m:t>
+              </m:r>
+              <m:d>
+                <m:dPr>
+                  <m:begChr m:val="("/>
+                  <m:endChr m:val=")"/>
+                  <m:sepChr m:val=""/>
+                  <m:grow/>
+                </m:dPr>
+                <m:e>
+                  <m:r>
+                    <m:t>m</m:t>
+                  </m:r>
+                  <m:r>
+                    <m:t>m</m:t>
+                  </m:r>
+                  <m:r>
+                    <m:t>o</m:t>
+                  </m:r>
+                  <m:r>
+                    <m:t>l</m:t>
+                  </m:r>
+                  <m:r>
+                    <m:rPr>
+                      <m:sty m:val="p"/>
+                    </m:rPr>
+                    <m:t>/</m:t>
+                  </m:r>
+                  <m:r>
+                    <m:t>L</m:t>
+                  </m:r>
+                </m:e>
+              </m:d>
+            </m:oMath>
+          </w:p>
+        </w:tc>
+        <w:tc>
+          <w:tcPr/>
+          <w:p>
+            <w:pPr>
+              <w:pStyle w:val="Compact"/>
+              <w:jc w:val="left"/>
+            </w:pPr>
+            <m:oMath>
+              <m:r>
+                <m:t>4.09</m:t>
               </m:r>
               <m:r>
                 <m:rPr>
@@ -1226,21 +1663,21 @@
                 <m:t>±</m:t>
               </m:r>
               <m:r>
-                <m:t>3.59</m:t>
-              </m:r>
-            </m:oMath>
-          </w:p>
-        </w:tc>
-        <w:tc>
-          <w:tcPr/>
-          <w:p>
-            <w:pPr>
-              <w:pStyle w:val="Compact"/>
-              <w:jc w:val="left"/>
-            </w:pPr>
-            <m:oMath>
-              <m:r>
-                <m:t>40.69</m:t>
+                <m:t>0.12</m:t>
+              </m:r>
+            </m:oMath>
+          </w:p>
+        </w:tc>
+        <w:tc>
+          <w:tcPr/>
+          <w:p>
+            <w:pPr>
+              <w:pStyle w:val="Compact"/>
+              <w:jc w:val="left"/>
+            </w:pPr>
+            <m:oMath>
+              <m:r>
+                <m:t>4.28</m:t>
               </m:r>
               <m:r>
                 <m:rPr>
@@ -1251,7 +1688,7 @@
               <m:sSup>
                 <m:e>
                   <m:r>
-                    <m:t>3.61</m:t>
+                    <m:t>0.28</m:t>
                   </m:r>
                 </m:e>
                 <m:sup>
@@ -1275,7 +1712,7 @@
             </w:pPr>
             <m:oMath>
               <m:r>
-                <m:t>42.20</m:t>
+                <m:t>4.28</m:t>
               </m:r>
               <m:r>
                 <m:rPr>
@@ -1284,21 +1721,21 @@
                 <m:t>±</m:t>
               </m:r>
               <m:r>
-                <m:t>3.79</m:t>
-              </m:r>
-            </m:oMath>
-          </w:p>
-        </w:tc>
-        <w:tc>
-          <w:tcPr/>
-          <w:p>
-            <w:pPr>
-              <w:pStyle w:val="Compact"/>
-              <w:jc w:val="left"/>
-            </w:pPr>
-            <m:oMath>
-              <m:r>
-                <m:t>42.44</m:t>
+                <m:t>0.44</m:t>
+              </m:r>
+            </m:oMath>
+          </w:p>
+        </w:tc>
+        <w:tc>
+          <w:tcPr/>
+          <w:p>
+            <w:pPr>
+              <w:pStyle w:val="Compact"/>
+              <w:jc w:val="left"/>
+            </w:pPr>
+            <m:oMath>
+              <m:r>
+                <m:t>4.29</m:t>
               </m:r>
               <m:r>
                 <m:rPr>
@@ -1307,7 +1744,7 @@
                 <m:t>±</m:t>
               </m:r>
               <m:r>
-                <m:t>3.50</m:t>
+                <m:t>0.27</m:t>
               </m:r>
             </m:oMath>
           </w:p>
@@ -1323,24 +1760,61 @@
             </w:pPr>
             <m:oMath>
               <m:r>
-                <m:t>H</m:t>
-              </m:r>
-              <m:r>
-                <m:t>b</m:t>
-              </m:r>
-            </m:oMath>
-          </w:p>
-        </w:tc>
-        <w:tc>
-          <w:tcPr/>
-          <w:p>
-            <w:pPr>
-              <w:pStyle w:val="Compact"/>
-              <w:jc w:val="left"/>
-            </w:pPr>
-            <m:oMath>
-              <m:r>
-                <m:t>13.63</m:t>
+                <m:t>C</m:t>
+              </m:r>
+              <m:r>
+                <m:t>l</m:t>
+              </m:r>
+              <m:r>
+                <m:rPr>
+                  <m:sty m:val="p"/>
+                </m:rPr>
+                <m:t>−</m:t>
+              </m:r>
+              <m:d>
+                <m:dPr>
+                  <m:begChr m:val="("/>
+                  <m:endChr m:val=")"/>
+                  <m:sepChr m:val=""/>
+                  <m:grow/>
+                </m:dPr>
+                <m:e>
+                  <m:r>
+                    <m:t>m</m:t>
+                  </m:r>
+                  <m:r>
+                    <m:t>m</m:t>
+                  </m:r>
+                  <m:r>
+                    <m:t>o</m:t>
+                  </m:r>
+                  <m:r>
+                    <m:t>l</m:t>
+                  </m:r>
+                  <m:r>
+                    <m:rPr>
+                      <m:sty m:val="p"/>
+                    </m:rPr>
+                    <m:t>/</m:t>
+                  </m:r>
+                  <m:r>
+                    <m:t>L</m:t>
+                  </m:r>
+                </m:e>
+              </m:d>
+            </m:oMath>
+          </w:p>
+        </w:tc>
+        <w:tc>
+          <w:tcPr/>
+          <w:p>
+            <w:pPr>
+              <w:pStyle w:val="Compact"/>
+              <w:jc w:val="left"/>
+            </w:pPr>
+            <m:oMath>
+              <m:r>
+                <m:t>106.9</m:t>
               </m:r>
               <m:r>
                 <m:rPr>
@@ -1349,21 +1823,44 @@
                 <m:t>±</m:t>
               </m:r>
               <m:r>
-                <m:t>1.23</m:t>
-              </m:r>
-            </m:oMath>
-          </w:p>
-        </w:tc>
-        <w:tc>
-          <w:tcPr/>
-          <w:p>
-            <w:pPr>
-              <w:pStyle w:val="Compact"/>
-              <w:jc w:val="left"/>
-            </w:pPr>
-            <m:oMath>
-              <m:r>
-                <m:t>13.17</m:t>
+                <m:t>1.5</m:t>
+              </m:r>
+            </m:oMath>
+          </w:p>
+        </w:tc>
+        <w:tc>
+          <w:tcPr/>
+          <w:p>
+            <w:pPr>
+              <w:pStyle w:val="Compact"/>
+              <w:jc w:val="left"/>
+            </w:pPr>
+            <m:oMath>
+              <m:r>
+                <m:t>107.4</m:t>
+              </m:r>
+              <m:r>
+                <m:rPr>
+                  <m:sty m:val="p"/>
+                </m:rPr>
+                <m:t>±</m:t>
+              </m:r>
+              <m:r>
+                <m:t>1.3</m:t>
+              </m:r>
+            </m:oMath>
+          </w:p>
+        </w:tc>
+        <w:tc>
+          <w:tcPr/>
+          <w:p>
+            <w:pPr>
+              <w:pStyle w:val="Compact"/>
+              <w:jc w:val="left"/>
+            </w:pPr>
+            <m:oMath>
+              <m:r>
+                <m:t>105.1</m:t>
               </m:r>
               <m:r>
                 <m:rPr>
@@ -1374,7 +1871,7 @@
               <m:sSup>
                 <m:e>
                   <m:r>
-                    <m:t>1.16</m:t>
+                    <m:t>1.7</m:t>
                   </m:r>
                 </m:e>
                 <m:sup>
@@ -1384,6 +1881,143 @@
                     </m:rPr>
                     <m:t>*</m:t>
                   </m:r>
+                </m:sup>
+              </m:sSup>
+            </m:oMath>
+          </w:p>
+        </w:tc>
+        <w:tc>
+          <w:tcPr/>
+          <w:p>
+            <w:pPr>
+              <w:pStyle w:val="Compact"/>
+              <w:jc w:val="left"/>
+            </w:pPr>
+            <m:oMath>
+              <m:r>
+                <m:t>106.4</m:t>
+              </m:r>
+              <m:r>
+                <m:rPr>
+                  <m:sty m:val="p"/>
+                </m:rPr>
+                <m:t>±</m:t>
+              </m:r>
+              <m:r>
+                <m:t>3.4</m:t>
+              </m:r>
+            </m:oMath>
+          </w:p>
+        </w:tc>
+      </w:tr>
+      <w:tr>
+        <w:tc>
+          <w:tcPr/>
+          <w:p>
+            <w:pPr>
+              <w:pStyle w:val="Compact"/>
+              <w:jc w:val="left"/>
+            </w:pPr>
+            <m:oMath>
+              <m:r>
+                <m:t>C</m:t>
+              </m:r>
+              <m:r>
+                <m:t>a</m:t>
+              </m:r>
+              <m:r>
+                <m:rPr>
+                  <m:sty m:val="p"/>
+                </m:rPr>
+                <m:t>+</m:t>
+              </m:r>
+              <m:r>
+                <m:rPr>
+                  <m:sty m:val="p"/>
+                </m:rPr>
+                <m:t>+</m:t>
+              </m:r>
+              <m:d>
+                <m:dPr>
+                  <m:begChr m:val="("/>
+                  <m:endChr m:val=")"/>
+                  <m:sepChr m:val=""/>
+                  <m:grow/>
+                </m:dPr>
+                <m:e>
+                  <m:r>
+                    <m:t>m</m:t>
+                  </m:r>
+                  <m:r>
+                    <m:t>m</m:t>
+                  </m:r>
+                  <m:r>
+                    <m:t>o</m:t>
+                  </m:r>
+                  <m:r>
+                    <m:t>l</m:t>
+                  </m:r>
+                  <m:r>
+                    <m:rPr>
+                      <m:sty m:val="p"/>
+                    </m:rPr>
+                    <m:t>/</m:t>
+                  </m:r>
+                  <m:r>
+                    <m:t>L</m:t>
+                  </m:r>
+                </m:e>
+              </m:d>
+            </m:oMath>
+          </w:p>
+        </w:tc>
+        <w:tc>
+          <w:tcPr/>
+          <w:p>
+            <w:pPr>
+              <w:pStyle w:val="Compact"/>
+              <w:jc w:val="left"/>
+            </w:pPr>
+            <m:oMath>
+              <m:r>
+                <m:t>1.19</m:t>
+              </m:r>
+              <m:r>
+                <m:rPr>
+                  <m:sty m:val="p"/>
+                </m:rPr>
+                <m:t>±</m:t>
+              </m:r>
+              <m:r>
+                <m:t>0.04</m:t>
+              </m:r>
+            </m:oMath>
+          </w:p>
+        </w:tc>
+        <w:tc>
+          <w:tcPr/>
+          <w:p>
+            <w:pPr>
+              <w:pStyle w:val="Compact"/>
+              <w:jc w:val="left"/>
+            </w:pPr>
+            <m:oMath>
+              <m:r>
+                <m:t>1.21</m:t>
+              </m:r>
+              <m:r>
+                <m:rPr>
+                  <m:sty m:val="p"/>
+                </m:rPr>
+                <m:t>±</m:t>
+              </m:r>
+              <m:sSup>
+                <m:e>
+                  <m:r>
+                    <m:t>0.03</m:t>
+                  </m:r>
+                </m:e>
+                <m:sup>
                   <m:r>
                     <m:rPr>
                       <m:sty m:val="p"/>
@@ -1404,7 +2038,7 @@
             </w:pPr>
             <m:oMath>
               <m:r>
-                <m:t>13.70</m:t>
+                <m:t>1.22</m:t>
               </m:r>
               <m:r>
                 <m:rPr>
@@ -1413,351 +2047,12 @@
                 <m:t>±</m:t>
               </m:r>
               <m:r>
-                <m:t>1.30</m:t>
-              </m:r>
-            </m:oMath>
-          </w:p>
-        </w:tc>
-        <w:tc>
-          <w:tcPr/>
-          <w:p>
-            <w:pPr>
-              <w:pStyle w:val="Compact"/>
-              <w:jc w:val="left"/>
-            </w:pPr>
-            <m:oMath>
-              <m:r>
-                <m:t>13.72</m:t>
-              </m:r>
-              <m:r>
-                <m:rPr>
-                  <m:sty m:val="p"/>
-                </m:rPr>
-                <m:t>±</m:t>
-              </m:r>
-              <m:r>
-                <m:t>1.18</m:t>
-              </m:r>
-            </m:oMath>
-          </w:p>
-        </w:tc>
-      </w:tr>
-      <w:tr>
-        <w:tc>
-          <w:tcPr/>
-          <w:p>
-            <w:pPr>
-              <w:pStyle w:val="Compact"/>
-              <w:jc w:val="left"/>
-            </w:pPr>
-            <m:oMath>
-              <m:r>
-                <m:t>N</m:t>
-              </m:r>
-              <m:r>
-                <m:t>a</m:t>
-              </m:r>
-            </m:oMath>
-          </w:p>
-        </w:tc>
-        <w:tc>
-          <w:tcPr/>
-          <w:p>
-            <w:pPr>
-              <w:pStyle w:val="Compact"/>
-              <w:jc w:val="left"/>
-            </w:pPr>
-            <m:oMath>
-              <m:r>
-                <m:t>139.55</m:t>
-              </m:r>
-              <m:r>
-                <m:rPr>
-                  <m:sty m:val="p"/>
-                </m:rPr>
-                <m:t>±</m:t>
-              </m:r>
-              <m:r>
-                <m:t>0.91</m:t>
-              </m:r>
-            </m:oMath>
-          </w:p>
-        </w:tc>
-        <w:tc>
-          <w:tcPr/>
-          <w:p>
-            <w:pPr>
-              <w:pStyle w:val="Compact"/>
-              <w:jc w:val="left"/>
-            </w:pPr>
-            <m:oMath>
-              <m:r>
-                <m:t>139.23</m:t>
-              </m:r>
-              <m:r>
-                <m:rPr>
-                  <m:sty m:val="p"/>
-                </m:rPr>
-                <m:t>±</m:t>
-              </m:r>
-              <m:r>
-                <m:t>1.19</m:t>
-              </m:r>
-            </m:oMath>
-          </w:p>
-        </w:tc>
-        <w:tc>
-          <w:tcPr/>
-          <w:p>
-            <w:pPr>
-              <w:pStyle w:val="Compact"/>
-              <w:jc w:val="left"/>
-            </w:pPr>
-            <m:oMath>
-              <m:r>
-                <m:t>139.36</m:t>
-              </m:r>
-              <m:r>
-                <m:rPr>
-                  <m:sty m:val="p"/>
-                </m:rPr>
-                <m:t>±</m:t>
-              </m:r>
-              <m:r>
-                <m:t>1.66</m:t>
-              </m:r>
-            </m:oMath>
-          </w:p>
-        </w:tc>
-        <w:tc>
-          <w:tcPr/>
-          <w:p>
-            <w:pPr>
-              <w:pStyle w:val="Compact"/>
-              <w:jc w:val="left"/>
-            </w:pPr>
-            <m:oMath>
-              <m:r>
-                <m:t>138.64</m:t>
-              </m:r>
-              <m:r>
-                <m:rPr>
-                  <m:sty m:val="p"/>
-                </m:rPr>
-                <m:t>±</m:t>
-              </m:r>
-              <m:r>
-                <m:t>3.88</m:t>
-              </m:r>
-            </m:oMath>
-          </w:p>
-        </w:tc>
-      </w:tr>
-      <w:tr>
-        <w:tc>
-          <w:tcPr/>
-          <w:p>
-            <w:pPr>
-              <w:pStyle w:val="Compact"/>
-              <w:jc w:val="left"/>
-            </w:pPr>
-            <m:oMath>
-              <m:r>
-                <m:t>K</m:t>
-              </m:r>
-              <m:r>
-                <m:rPr>
-                  <m:sty m:val="p"/>
-                </m:rPr>
-                <m:t>+</m:t>
-              </m:r>
-            </m:oMath>
-          </w:p>
-        </w:tc>
-        <w:tc>
-          <w:tcPr/>
-          <w:p>
-            <w:pPr>
-              <w:pStyle w:val="Compact"/>
-              <w:jc w:val="left"/>
-            </w:pPr>
-            <m:oMath>
-              <m:r>
-                <m:t>4.09</m:t>
-              </m:r>
-              <m:r>
-                <m:rPr>
-                  <m:sty m:val="p"/>
-                </m:rPr>
-                <m:t>±</m:t>
-              </m:r>
-              <m:r>
-                <m:t>0.12</m:t>
-              </m:r>
-            </m:oMath>
-          </w:p>
-        </w:tc>
-        <w:tc>
-          <w:tcPr/>
-          <w:p>
-            <w:pPr>
-              <w:pStyle w:val="Compact"/>
-              <w:jc w:val="left"/>
-            </w:pPr>
-            <m:oMath>
-              <m:r>
-                <m:t>4.28</m:t>
-              </m:r>
-              <m:r>
-                <m:rPr>
-                  <m:sty m:val="p"/>
-                </m:rPr>
-                <m:t>±</m:t>
-              </m:r>
-              <m:r>
-                <m:t>0.28</m:t>
-              </m:r>
-            </m:oMath>
-          </w:p>
-        </w:tc>
-        <w:tc>
-          <w:tcPr/>
-          <w:p>
-            <w:pPr>
-              <w:pStyle w:val="Compact"/>
-              <w:jc w:val="left"/>
-            </w:pPr>
-            <m:oMath>
-              <m:r>
-                <m:t>4.28</m:t>
-              </m:r>
-              <m:r>
-                <m:rPr>
-                  <m:sty m:val="p"/>
-                </m:rPr>
-                <m:t>±</m:t>
-              </m:r>
-              <m:r>
-                <m:t>0.44</m:t>
-              </m:r>
-            </m:oMath>
-          </w:p>
-        </w:tc>
-        <w:tc>
-          <w:tcPr/>
-          <w:p>
-            <w:pPr>
-              <w:pStyle w:val="Compact"/>
-              <w:jc w:val="left"/>
-            </w:pPr>
-            <m:oMath>
-              <m:r>
-                <m:t>4.29</m:t>
-              </m:r>
-              <m:r>
-                <m:rPr>
-                  <m:sty m:val="p"/>
-                </m:rPr>
-                <m:t>±</m:t>
-              </m:r>
-              <m:r>
-                <m:t>0.27</m:t>
-              </m:r>
-            </m:oMath>
-          </w:p>
-        </w:tc>
-      </w:tr>
-      <w:tr>
-        <w:tc>
-          <w:tcPr/>
-          <w:p>
-            <w:pPr>
-              <w:pStyle w:val="Compact"/>
-              <w:jc w:val="left"/>
-            </w:pPr>
-            <m:oMath>
-              <m:r>
-                <m:t>C</m:t>
-              </m:r>
-              <m:r>
-                <m:t>l</m:t>
-              </m:r>
-              <m:r>
-                <m:rPr>
-                  <m:sty m:val="p"/>
-                </m:rPr>
-                <m:t>−</m:t>
-              </m:r>
-            </m:oMath>
-          </w:p>
-        </w:tc>
-        <w:tc>
-          <w:tcPr/>
-          <w:p>
-            <w:pPr>
-              <w:pStyle w:val="Compact"/>
-              <w:jc w:val="left"/>
-            </w:pPr>
-            <m:oMath>
-              <m:r>
-                <m:t>106.92</m:t>
-              </m:r>
-              <m:r>
-                <m:rPr>
-                  <m:sty m:val="p"/>
-                </m:rPr>
-                <m:t>±</m:t>
-              </m:r>
-              <m:r>
-                <m:t>1.5</m:t>
-              </m:r>
-            </m:oMath>
-          </w:p>
-        </w:tc>
-        <w:tc>
-          <w:tcPr/>
-          <w:p>
-            <w:pPr>
-              <w:pStyle w:val="Compact"/>
-              <w:jc w:val="left"/>
-            </w:pPr>
-            <m:oMath>
-              <m:r>
-                <m:t>107.39</m:t>
-              </m:r>
-              <m:r>
-                <m:rPr>
-                  <m:sty m:val="p"/>
-                </m:rPr>
-                <m:t>±</m:t>
-              </m:r>
-              <m:r>
-                <m:t>1.32</m:t>
-              </m:r>
-            </m:oMath>
-          </w:p>
-        </w:tc>
-        <w:tc>
-          <w:tcPr/>
-          <w:p>
-            <w:pPr>
-              <w:pStyle w:val="Compact"/>
-              <w:jc w:val="left"/>
-            </w:pPr>
-            <m:oMath>
-              <m:r>
-                <m:t>105.13</m:t>
-              </m:r>
-              <m:r>
-                <m:rPr>
-                  <m:sty m:val="p"/>
-                </m:rPr>
-                <m:t>±</m:t>
+                <m:t>2</m:t>
               </m:r>
               <m:sSup>
                 <m:e>
                   <m:r>
-                    <m:t>1.76</m:t>
+                    <m:t>0.02</m:t>
                   </m:r>
                 </m:e>
                 <m:sup>
@@ -1769,138 +2064,6 @@
                   </m:r>
                 </m:sup>
               </m:sSup>
-            </m:oMath>
-          </w:p>
-        </w:tc>
-        <w:tc>
-          <w:tcPr/>
-          <w:p>
-            <w:pPr>
-              <w:pStyle w:val="Compact"/>
-              <w:jc w:val="left"/>
-            </w:pPr>
-            <m:oMath>
-              <m:r>
-                <m:t>106.36</m:t>
-              </m:r>
-              <m:r>
-                <m:rPr>
-                  <m:sty m:val="p"/>
-                </m:rPr>
-                <m:t>±</m:t>
-              </m:r>
-              <m:r>
-                <m:t>3.36</m:t>
-              </m:r>
-            </m:oMath>
-          </w:p>
-        </w:tc>
-      </w:tr>
-      <w:tr>
-        <w:tc>
-          <w:tcPr/>
-          <w:p>
-            <w:pPr>
-              <w:pStyle w:val="Compact"/>
-              <w:jc w:val="left"/>
-            </w:pPr>
-            <m:oMath>
-              <m:r>
-                <m:t>C</m:t>
-              </m:r>
-              <m:r>
-                <m:t>a</m:t>
-              </m:r>
-              <m:r>
-                <m:rPr>
-                  <m:sty m:val="p"/>
-                </m:rPr>
-                <m:t>+</m:t>
-              </m:r>
-            </m:oMath>
-          </w:p>
-        </w:tc>
-        <w:tc>
-          <w:tcPr/>
-          <w:p>
-            <w:pPr>
-              <w:pStyle w:val="Compact"/>
-              <w:jc w:val="left"/>
-            </w:pPr>
-            <m:oMath>
-              <m:r>
-                <m:t>1.19</m:t>
-              </m:r>
-              <m:r>
-                <m:rPr>
-                  <m:sty m:val="p"/>
-                </m:rPr>
-                <m:t>±</m:t>
-              </m:r>
-              <m:r>
-                <m:t>0.04</m:t>
-              </m:r>
-            </m:oMath>
-          </w:p>
-        </w:tc>
-        <w:tc>
-          <w:tcPr/>
-          <w:p>
-            <w:pPr>
-              <w:pStyle w:val="Compact"/>
-              <w:jc w:val="left"/>
-            </w:pPr>
-            <m:oMath>
-              <m:r>
-                <m:t>1.21</m:t>
-              </m:r>
-              <m:r>
-                <m:rPr>
-                  <m:sty m:val="p"/>
-                </m:rPr>
-                <m:t>±</m:t>
-              </m:r>
-              <m:sSup>
-                <m:e>
-                  <m:r>
-                    <m:t>0.03</m:t>
-                  </m:r>
-                </m:e>
-                <m:sup>
-                  <m:r>
-                    <m:rPr>
-                      <m:sty m:val="p"/>
-                    </m:rPr>
-                    <m:t>*</m:t>
-                  </m:r>
-                </m:sup>
-              </m:sSup>
-            </m:oMath>
-          </w:p>
-        </w:tc>
-        <w:tc>
-          <w:tcPr/>
-          <w:p>
-            <w:pPr>
-              <w:pStyle w:val="Compact"/>
-              <w:jc w:val="left"/>
-            </w:pPr>
-            <m:oMath>
-              <m:r>
-                <m:t>1.22</m:t>
-              </m:r>
-              <m:r>
-                <m:rPr>
-                  <m:sty m:val="p"/>
-                </m:rPr>
-                <m:t>±</m:t>
-              </m:r>
-              <m:r>
-                <m:t>2</m:t>
-              </m:r>
-              <m:r>
-                <m:t>0.02</m:t>
-              </m:r>
             </m:oMath>
           </w:p>
         </w:tc>
@@ -1946,11 +2109,11 @@
         <w:tblCaption w:val="Metabolite concentrations for hyperbaric group from pre, post, day 10 and final blood draws. Signifigance denoted by (* &lt; 0.05), (** &lt; 0.001)"/>
       </w:tblPr>
       <w:tblGrid>
-        <w:gridCol w:w="1380"/>
-        <w:gridCol w:w="1525"/>
-        <w:gridCol w:w="1743"/>
-        <w:gridCol w:w="1525"/>
-        <w:gridCol w:w="1743"/>
+        <w:gridCol w:w="1308"/>
+        <w:gridCol w:w="1584"/>
+        <w:gridCol w:w="1652"/>
+        <w:gridCol w:w="1721"/>
+        <w:gridCol w:w="1652"/>
       </w:tblGrid>
       <w:tr>
         <w:trPr>
@@ -1976,7 +2139,7 @@
               <w:jc w:val="left"/>
             </w:pPr>
             <w:r>
-              <w:t xml:space="preserve">Pre</w:t>
+              <w:t xml:space="preserve">Pre (n=11)</w:t>
             </w:r>
           </w:p>
         </w:tc>
@@ -1988,7 +2151,7 @@
               <w:jc w:val="left"/>
             </w:pPr>
             <w:r>
-              <w:t xml:space="preserve">Post</w:t>
+              <w:t xml:space="preserve">Post (n=11)</w:t>
             </w:r>
           </w:p>
         </w:tc>
@@ -2000,7 +2163,7 @@
               <w:jc w:val="left"/>
             </w:pPr>
             <w:r>
-              <w:t xml:space="preserve">Day 10</w:t>
+              <w:t xml:space="preserve">Day 10 (n=11)</w:t>
             </w:r>
           </w:p>
         </w:tc>
@@ -2012,7 +2175,7 @@
               <w:jc w:val="left"/>
             </w:pPr>
             <w:r>
-              <w:t xml:space="preserve">Final</w:t>
+              <w:t xml:space="preserve">Final (n=11)</w:t>
             </w:r>
           </w:p>
         </w:tc>
@@ -2044,7 +2207,7 @@
             </w:pPr>
             <m:oMath>
               <m:r>
-                <m:t>7.383</m:t>
+                <m:t>7.384</m:t>
               </m:r>
               <m:r>
                 <m:rPr>
@@ -2102,6 +2265,12 @@
                 <m:t>0.049</m:t>
               </m:r>
             </m:oMath>
+            <w:r>
+              <w:t xml:space="preserve"> </w:t>
+            </w:r>
+            <w:r>
+              <w:t xml:space="preserve">(n=8)</w:t>
+            </w:r>
           </w:p>
         </w:tc>
         <w:tc>
@@ -2123,6 +2292,915 @@
               </m:r>
               <m:r>
                 <m:t>0.037</m:t>
+              </m:r>
+            </m:oMath>
+          </w:p>
+        </w:tc>
+      </w:tr>
+      <w:tr>
+        <w:tc>
+          <w:tcPr/>
+          <w:p>
+            <w:pPr>
+              <w:pStyle w:val="Compact"/>
+              <w:jc w:val="left"/>
+            </w:pPr>
+            <m:oMath>
+              <m:r>
+                <m:t>p</m:t>
+              </m:r>
+              <m:r>
+                <m:t>C</m:t>
+              </m:r>
+              <m:sSub>
+                <m:e>
+                  <m:r>
+                    <m:t>O</m:t>
+                  </m:r>
+                </m:e>
+                <m:sub>
+                  <m:r>
+                    <m:t>2</m:t>
+                  </m:r>
+                </m:sub>
+              </m:sSub>
+              <m:d>
+                <m:dPr>
+                  <m:begChr m:val="("/>
+                  <m:endChr m:val=")"/>
+                  <m:sepChr m:val=""/>
+                  <m:grow/>
+                </m:dPr>
+                <m:e>
+                  <m:r>
+                    <m:t>m</m:t>
+                  </m:r>
+                  <m:r>
+                    <m:t>m</m:t>
+                  </m:r>
+                  <m:r>
+                    <m:t>H</m:t>
+                  </m:r>
+                  <m:r>
+                    <m:t>g</m:t>
+                  </m:r>
+                </m:e>
+              </m:d>
+            </m:oMath>
+          </w:p>
+        </w:tc>
+        <w:tc>
+          <w:tcPr/>
+          <w:p>
+            <w:pPr>
+              <w:pStyle w:val="Compact"/>
+              <w:jc w:val="left"/>
+            </w:pPr>
+            <m:oMath>
+              <m:r>
+                <m:t>35.8</m:t>
+              </m:r>
+              <m:r>
+                <m:rPr>
+                  <m:sty m:val="p"/>
+                </m:rPr>
+                <m:t>±</m:t>
+              </m:r>
+              <m:r>
+                <m:t>6.8</m:t>
+              </m:r>
+            </m:oMath>
+          </w:p>
+        </w:tc>
+        <w:tc>
+          <w:tcPr/>
+          <w:p>
+            <w:pPr>
+              <w:pStyle w:val="Compact"/>
+              <w:jc w:val="left"/>
+            </w:pPr>
+            <m:oMath>
+              <m:r>
+                <m:t>34.5</m:t>
+              </m:r>
+              <m:r>
+                <m:rPr>
+                  <m:sty m:val="p"/>
+                </m:rPr>
+                <m:t>±</m:t>
+              </m:r>
+              <m:r>
+                <m:t>4.5</m:t>
+              </m:r>
+            </m:oMath>
+          </w:p>
+        </w:tc>
+        <w:tc>
+          <w:tcPr/>
+          <w:p>
+            <w:pPr>
+              <w:pStyle w:val="Compact"/>
+              <w:jc w:val="left"/>
+            </w:pPr>
+            <m:oMath>
+              <m:r>
+                <m:t>36.6</m:t>
+              </m:r>
+              <m:r>
+                <m:rPr>
+                  <m:sty m:val="p"/>
+                </m:rPr>
+                <m:t>±</m:t>
+              </m:r>
+              <m:r>
+                <m:t>10.2</m:t>
+              </m:r>
+            </m:oMath>
+            <w:r>
+              <w:t xml:space="preserve"> </w:t>
+            </w:r>
+            <w:r>
+              <w:t xml:space="preserve">(n=8)</w:t>
+            </w:r>
+          </w:p>
+        </w:tc>
+        <w:tc>
+          <w:tcPr/>
+          <w:p>
+            <w:pPr>
+              <w:pStyle w:val="Compact"/>
+              <w:jc w:val="left"/>
+            </w:pPr>
+            <m:oMath>
+              <m:r>
+                <m:t>39.3</m:t>
+              </m:r>
+              <m:r>
+                <m:rPr>
+                  <m:sty m:val="p"/>
+                </m:rPr>
+                <m:t>±</m:t>
+              </m:r>
+              <m:r>
+                <m:t>10.0</m:t>
+              </m:r>
+            </m:oMath>
+          </w:p>
+        </w:tc>
+      </w:tr>
+      <w:tr>
+        <w:tc>
+          <w:tcPr/>
+          <w:p>
+            <w:pPr>
+              <w:pStyle w:val="Compact"/>
+              <w:jc w:val="left"/>
+            </w:pPr>
+            <m:oMath>
+              <m:r>
+                <m:t>p</m:t>
+              </m:r>
+              <m:sSub>
+                <m:e>
+                  <m:r>
+                    <m:t>O</m:t>
+                  </m:r>
+                </m:e>
+                <m:sub>
+                  <m:r>
+                    <m:t>2</m:t>
+                  </m:r>
+                </m:sub>
+              </m:sSub>
+              <m:d>
+                <m:dPr>
+                  <m:begChr m:val="("/>
+                  <m:endChr m:val=")"/>
+                  <m:sepChr m:val=""/>
+                  <m:grow/>
+                </m:dPr>
+                <m:e>
+                  <m:r>
+                    <m:t>m</m:t>
+                  </m:r>
+                  <m:r>
+                    <m:t>m</m:t>
+                  </m:r>
+                  <m:r>
+                    <m:t>H</m:t>
+                  </m:r>
+                  <m:r>
+                    <m:t>g</m:t>
+                  </m:r>
+                </m:e>
+              </m:d>
+            </m:oMath>
+          </w:p>
+        </w:tc>
+        <w:tc>
+          <w:tcPr/>
+          <w:p>
+            <w:pPr>
+              <w:pStyle w:val="Compact"/>
+              <w:jc w:val="left"/>
+            </w:pPr>
+            <m:oMath>
+              <m:r>
+                <m:t>42.9</m:t>
+              </m:r>
+              <m:r>
+                <m:rPr>
+                  <m:sty m:val="p"/>
+                </m:rPr>
+                <m:t>±</m:t>
+              </m:r>
+              <m:r>
+                <m:t>22.9</m:t>
+              </m:r>
+            </m:oMath>
+            <w:r>
+              <w:t xml:space="preserve"> </w:t>
+            </w:r>
+            <w:r>
+              <w:t xml:space="preserve">(n=8)</w:t>
+            </w:r>
+          </w:p>
+        </w:tc>
+        <w:tc>
+          <w:tcPr/>
+          <w:p>
+            <w:pPr>
+              <w:pStyle w:val="Compact"/>
+              <w:jc w:val="left"/>
+            </w:pPr>
+            <m:oMath>
+              <m:r>
+                <m:t>25.7</m:t>
+              </m:r>
+              <m:r>
+                <m:rPr>
+                  <m:sty m:val="p"/>
+                </m:rPr>
+                <m:t>±</m:t>
+              </m:r>
+              <m:r>
+                <m:t>6.6</m:t>
+              </m:r>
+            </m:oMath>
+            <w:r>
+              <w:t xml:space="preserve"> </w:t>
+            </w:r>
+            <w:r>
+              <w:t xml:space="preserve">(n=7)</w:t>
+            </w:r>
+          </w:p>
+        </w:tc>
+        <w:tc>
+          <w:tcPr/>
+          <w:p>
+            <w:pPr>
+              <w:pStyle w:val="Compact"/>
+              <w:jc w:val="left"/>
+            </w:pPr>
+            <m:oMath>
+              <m:r>
+                <m:t>41.6</m:t>
+              </m:r>
+              <m:r>
+                <m:rPr>
+                  <m:sty m:val="p"/>
+                </m:rPr>
+                <m:t>±</m:t>
+              </m:r>
+              <m:r>
+                <m:t>37.4</m:t>
+              </m:r>
+            </m:oMath>
+            <w:r>
+              <w:t xml:space="preserve"> </w:t>
+            </w:r>
+            <w:r>
+              <w:t xml:space="preserve">(n=10)</w:t>
+            </w:r>
+          </w:p>
+        </w:tc>
+        <w:tc>
+          <w:tcPr/>
+          <w:p>
+            <w:pPr>
+              <w:pStyle w:val="Compact"/>
+              <w:jc w:val="left"/>
+            </w:pPr>
+            <m:oMath>
+              <m:r>
+                <m:t>43.8</m:t>
+              </m:r>
+              <m:r>
+                <m:rPr>
+                  <m:sty m:val="p"/>
+                </m:rPr>
+                <m:t>±</m:t>
+              </m:r>
+              <m:r>
+                <m:t>31.8</m:t>
+              </m:r>
+            </m:oMath>
+          </w:p>
+        </w:tc>
+      </w:tr>
+      <w:tr>
+        <w:tc>
+          <w:tcPr/>
+          <w:p>
+            <w:pPr>
+              <w:pStyle w:val="Compact"/>
+              <w:jc w:val="left"/>
+            </w:pPr>
+            <m:oMath>
+              <m:r>
+                <m:t>N</m:t>
+              </m:r>
+              <m:r>
+                <m:t>a</m:t>
+              </m:r>
+              <m:d>
+                <m:dPr>
+                  <m:begChr m:val="("/>
+                  <m:endChr m:val=")"/>
+                  <m:sepChr m:val=""/>
+                  <m:grow/>
+                </m:dPr>
+                <m:e>
+                  <m:r>
+                    <m:t>m</m:t>
+                  </m:r>
+                  <m:r>
+                    <m:t>m</m:t>
+                  </m:r>
+                  <m:r>
+                    <m:t>o</m:t>
+                  </m:r>
+                  <m:r>
+                    <m:t>l</m:t>
+                  </m:r>
+                  <m:r>
+                    <m:rPr>
+                      <m:sty m:val="p"/>
+                    </m:rPr>
+                    <m:t>/</m:t>
+                  </m:r>
+                  <m:r>
+                    <m:t>L</m:t>
+                  </m:r>
+                </m:e>
+              </m:d>
+            </m:oMath>
+          </w:p>
+        </w:tc>
+        <w:tc>
+          <w:tcPr/>
+          <w:p>
+            <w:pPr>
+              <w:pStyle w:val="Compact"/>
+              <w:jc w:val="left"/>
+            </w:pPr>
+            <m:oMath>
+              <m:r>
+                <m:t>134.0</m:t>
+              </m:r>
+              <m:r>
+                <m:rPr>
+                  <m:sty m:val="p"/>
+                </m:rPr>
+                <m:t>±</m:t>
+              </m:r>
+              <m:r>
+                <m:t>1.2</m:t>
+              </m:r>
+            </m:oMath>
+          </w:p>
+        </w:tc>
+        <w:tc>
+          <w:tcPr/>
+          <w:p>
+            <w:pPr>
+              <w:pStyle w:val="Compact"/>
+              <w:jc w:val="left"/>
+            </w:pPr>
+            <m:oMath>
+              <m:r>
+                <m:t>139.7</m:t>
+              </m:r>
+              <m:r>
+                <m:rPr>
+                  <m:sty m:val="p"/>
+                </m:rPr>
+                <m:t>±</m:t>
+              </m:r>
+              <m:r>
+                <m:t>1.3</m:t>
+              </m:r>
+            </m:oMath>
+          </w:p>
+        </w:tc>
+        <w:tc>
+          <w:tcPr/>
+          <w:p>
+            <w:pPr>
+              <w:pStyle w:val="Compact"/>
+              <w:jc w:val="left"/>
+            </w:pPr>
+            <m:oMath>
+              <m:r>
+                <m:t>139.2</m:t>
+              </m:r>
+              <m:r>
+                <m:rPr>
+                  <m:sty m:val="p"/>
+                </m:rPr>
+                <m:t>±</m:t>
+              </m:r>
+              <m:r>
+                <m:t>1.2</m:t>
+              </m:r>
+            </m:oMath>
+          </w:p>
+        </w:tc>
+        <w:tc>
+          <w:tcPr/>
+          <w:p>
+            <w:pPr>
+              <w:pStyle w:val="Compact"/>
+              <w:jc w:val="left"/>
+            </w:pPr>
+            <m:oMath>
+              <m:r>
+                <m:t>139.4</m:t>
+              </m:r>
+              <m:r>
+                <m:rPr>
+                  <m:sty m:val="p"/>
+                </m:rPr>
+                <m:t>±</m:t>
+              </m:r>
+              <m:r>
+                <m:t>1.3</m:t>
+              </m:r>
+            </m:oMath>
+          </w:p>
+        </w:tc>
+      </w:tr>
+      <w:tr>
+        <w:tc>
+          <w:tcPr/>
+          <w:p>
+            <w:pPr>
+              <w:pStyle w:val="Compact"/>
+              <w:jc w:val="left"/>
+            </w:pPr>
+            <m:oMath>
+              <m:r>
+                <m:t>K</m:t>
+              </m:r>
+              <m:r>
+                <m:rPr>
+                  <m:sty m:val="p"/>
+                </m:rPr>
+                <m:t>+</m:t>
+              </m:r>
+              <m:d>
+                <m:dPr>
+                  <m:begChr m:val="("/>
+                  <m:endChr m:val=")"/>
+                  <m:sepChr m:val=""/>
+                  <m:grow/>
+                </m:dPr>
+                <m:e>
+                  <m:r>
+                    <m:t>m</m:t>
+                  </m:r>
+                  <m:r>
+                    <m:t>m</m:t>
+                  </m:r>
+                  <m:r>
+                    <m:t>o</m:t>
+                  </m:r>
+                  <m:r>
+                    <m:t>l</m:t>
+                  </m:r>
+                  <m:r>
+                    <m:rPr>
+                      <m:sty m:val="p"/>
+                    </m:rPr>
+                    <m:t>/</m:t>
+                  </m:r>
+                  <m:r>
+                    <m:t>L</m:t>
+                  </m:r>
+                </m:e>
+              </m:d>
+            </m:oMath>
+          </w:p>
+        </w:tc>
+        <w:tc>
+          <w:tcPr/>
+          <w:p>
+            <w:pPr>
+              <w:pStyle w:val="Compact"/>
+              <w:jc w:val="left"/>
+            </w:pPr>
+            <m:oMath>
+              <m:r>
+                <m:t>4.19</m:t>
+              </m:r>
+              <m:r>
+                <m:rPr>
+                  <m:sty m:val="p"/>
+                </m:rPr>
+                <m:t>±</m:t>
+              </m:r>
+              <m:r>
+                <m:t>0.26</m:t>
+              </m:r>
+            </m:oMath>
+          </w:p>
+        </w:tc>
+        <w:tc>
+          <w:tcPr/>
+          <w:p>
+            <w:pPr>
+              <w:pStyle w:val="Compact"/>
+              <w:jc w:val="left"/>
+            </w:pPr>
+            <m:oMath>
+              <m:r>
+                <m:t>4.55</m:t>
+              </m:r>
+              <m:r>
+                <m:rPr>
+                  <m:sty m:val="p"/>
+                </m:rPr>
+                <m:t>±</m:t>
+              </m:r>
+              <m:sSup>
+                <m:e>
+                  <m:r>
+                    <m:t>0.27</m:t>
+                  </m:r>
+                </m:e>
+                <m:sup>
+                  <m:r>
+                    <m:rPr>
+                      <m:sty m:val="p"/>
+                    </m:rPr>
+                    <m:t>*</m:t>
+                  </m:r>
+                </m:sup>
+              </m:sSup>
+            </m:oMath>
+          </w:p>
+        </w:tc>
+        <w:tc>
+          <w:tcPr/>
+          <w:p>
+            <w:pPr>
+              <w:pStyle w:val="Compact"/>
+              <w:jc w:val="left"/>
+            </w:pPr>
+            <m:oMath>
+              <m:r>
+                <m:t>4.15</m:t>
+              </m:r>
+              <m:r>
+                <m:rPr>
+                  <m:sty m:val="p"/>
+                </m:rPr>
+                <m:t>±</m:t>
+              </m:r>
+              <m:r>
+                <m:t>0.24</m:t>
+              </m:r>
+            </m:oMath>
+          </w:p>
+        </w:tc>
+        <w:tc>
+          <w:tcPr/>
+          <w:p>
+            <w:pPr>
+              <w:pStyle w:val="Compact"/>
+              <w:jc w:val="left"/>
+            </w:pPr>
+            <m:oMath>
+              <m:r>
+                <m:t>4.23</m:t>
+              </m:r>
+              <m:r>
+                <m:rPr>
+                  <m:sty m:val="p"/>
+                </m:rPr>
+                <m:t>±</m:t>
+              </m:r>
+              <m:r>
+                <m:t>0.25</m:t>
+              </m:r>
+            </m:oMath>
+          </w:p>
+        </w:tc>
+      </w:tr>
+      <w:tr>
+        <w:tc>
+          <w:tcPr/>
+          <w:p>
+            <w:pPr>
+              <w:pStyle w:val="Compact"/>
+              <w:jc w:val="left"/>
+            </w:pPr>
+            <m:oMath>
+              <m:r>
+                <m:t>C</m:t>
+              </m:r>
+              <m:r>
+                <m:t>l</m:t>
+              </m:r>
+              <m:r>
+                <m:rPr>
+                  <m:sty m:val="p"/>
+                </m:rPr>
+                <m:t>−</m:t>
+              </m:r>
+              <m:d>
+                <m:dPr>
+                  <m:begChr m:val="("/>
+                  <m:endChr m:val=")"/>
+                  <m:sepChr m:val=""/>
+                  <m:grow/>
+                </m:dPr>
+                <m:e>
+                  <m:r>
+                    <m:t>m</m:t>
+                  </m:r>
+                  <m:r>
+                    <m:t>m</m:t>
+                  </m:r>
+                  <m:r>
+                    <m:t>o</m:t>
+                  </m:r>
+                  <m:r>
+                    <m:t>l</m:t>
+                  </m:r>
+                  <m:r>
+                    <m:rPr>
+                      <m:sty m:val="p"/>
+                    </m:rPr>
+                    <m:t>/</m:t>
+                  </m:r>
+                  <m:r>
+                    <m:t>L</m:t>
+                  </m:r>
+                </m:e>
+              </m:d>
+            </m:oMath>
+          </w:p>
+        </w:tc>
+        <w:tc>
+          <w:tcPr/>
+          <w:p>
+            <w:pPr>
+              <w:pStyle w:val="Compact"/>
+              <w:jc w:val="left"/>
+            </w:pPr>
+            <m:oMath>
+              <m:r>
+                <m:t>106.5</m:t>
+              </m:r>
+              <m:r>
+                <m:rPr>
+                  <m:sty m:val="p"/>
+                </m:rPr>
+                <m:t>±</m:t>
+              </m:r>
+              <m:r>
+                <m:t>1.6</m:t>
+              </m:r>
+            </m:oMath>
+          </w:p>
+        </w:tc>
+        <w:tc>
+          <w:tcPr/>
+          <w:p>
+            <w:pPr>
+              <w:pStyle w:val="Compact"/>
+              <w:jc w:val="left"/>
+            </w:pPr>
+            <m:oMath>
+              <m:r>
+                <m:t>106.4</m:t>
+              </m:r>
+              <m:r>
+                <m:rPr>
+                  <m:sty m:val="p"/>
+                </m:rPr>
+                <m:t>±</m:t>
+              </m:r>
+              <m:r>
+                <m:t>1.7</m:t>
+              </m:r>
+            </m:oMath>
+          </w:p>
+        </w:tc>
+        <w:tc>
+          <w:tcPr/>
+          <w:p>
+            <w:pPr>
+              <w:pStyle w:val="Compact"/>
+              <w:jc w:val="left"/>
+            </w:pPr>
+            <m:oMath>
+              <m:r>
+                <m:t>106.2</m:t>
+              </m:r>
+              <m:r>
+                <m:rPr>
+                  <m:sty m:val="p"/>
+                </m:rPr>
+                <m:t>±</m:t>
+              </m:r>
+              <m:r>
+                <m:t>2.0</m:t>
+              </m:r>
+            </m:oMath>
+          </w:p>
+        </w:tc>
+        <w:tc>
+          <w:tcPr/>
+          <w:p>
+            <w:pPr>
+              <w:pStyle w:val="Compact"/>
+              <w:jc w:val="left"/>
+            </w:pPr>
+            <m:oMath>
+              <m:r>
+                <m:t>106.2</m:t>
+              </m:r>
+              <m:r>
+                <m:rPr>
+                  <m:sty m:val="p"/>
+                </m:rPr>
+                <m:t>±</m:t>
+              </m:r>
+              <m:r>
+                <m:t>2.0</m:t>
+              </m:r>
+            </m:oMath>
+          </w:p>
+        </w:tc>
+      </w:tr>
+      <w:tr>
+        <w:tc>
+          <w:tcPr/>
+          <w:p>
+            <w:pPr>
+              <w:pStyle w:val="Compact"/>
+              <w:jc w:val="left"/>
+            </w:pPr>
+            <m:oMath>
+              <m:r>
+                <m:t>C</m:t>
+              </m:r>
+              <m:r>
+                <m:t>a</m:t>
+              </m:r>
+              <m:r>
+                <m:rPr>
+                  <m:sty m:val="p"/>
+                </m:rPr>
+                <m:t>+</m:t>
+              </m:r>
+              <m:d>
+                <m:dPr>
+                  <m:begChr m:val="("/>
+                  <m:endChr m:val=")"/>
+                  <m:sepChr m:val=""/>
+                  <m:grow/>
+                </m:dPr>
+                <m:e>
+                  <m:r>
+                    <m:t>m</m:t>
+                  </m:r>
+                  <m:r>
+                    <m:t>m</m:t>
+                  </m:r>
+                  <m:r>
+                    <m:t>o</m:t>
+                  </m:r>
+                  <m:r>
+                    <m:t>l</m:t>
+                  </m:r>
+                  <m:r>
+                    <m:rPr>
+                      <m:sty m:val="p"/>
+                    </m:rPr>
+                    <m:t>/</m:t>
+                  </m:r>
+                  <m:r>
+                    <m:t>L</m:t>
+                  </m:r>
+                </m:e>
+              </m:d>
+            </m:oMath>
+          </w:p>
+        </w:tc>
+        <w:tc>
+          <w:tcPr/>
+          <w:p>
+            <w:pPr>
+              <w:pStyle w:val="Compact"/>
+              <w:jc w:val="left"/>
+            </w:pPr>
+            <m:oMath>
+              <m:r>
+                <m:t>1.24</m:t>
+              </m:r>
+              <m:r>
+                <m:rPr>
+                  <m:sty m:val="p"/>
+                </m:rPr>
+                <m:t>±</m:t>
+              </m:r>
+              <m:r>
+                <m:t>0.03</m:t>
+              </m:r>
+            </m:oMath>
+          </w:p>
+        </w:tc>
+        <w:tc>
+          <w:tcPr/>
+          <w:p>
+            <w:pPr>
+              <w:pStyle w:val="Compact"/>
+              <w:jc w:val="left"/>
+            </w:pPr>
+            <m:oMath>
+              <m:r>
+                <m:t>1.25</m:t>
+              </m:r>
+              <m:r>
+                <m:rPr>
+                  <m:sty m:val="p"/>
+                </m:rPr>
+                <m:t>±</m:t>
+              </m:r>
+              <m:r>
+                <m:t>0.03</m:t>
+              </m:r>
+            </m:oMath>
+          </w:p>
+        </w:tc>
+        <w:tc>
+          <w:tcPr/>
+          <w:p>
+            <w:pPr>
+              <w:pStyle w:val="Compact"/>
+              <w:jc w:val="left"/>
+            </w:pPr>
+            <m:oMath>
+              <m:r>
+                <m:t>1.22</m:t>
+              </m:r>
+              <m:r>
+                <m:rPr>
+                  <m:sty m:val="p"/>
+                </m:rPr>
+                <m:t>±</m:t>
+              </m:r>
+              <m:r>
+                <m:t>2</m:t>
+              </m:r>
+              <m:r>
+                <m:t>0.04</m:t>
+              </m:r>
+            </m:oMath>
+          </w:p>
+        </w:tc>
+        <w:tc>
+          <w:tcPr/>
+          <w:p>
+            <w:pPr>
+              <w:pStyle w:val="Compact"/>
+              <w:jc w:val="left"/>
+            </w:pPr>
+            <m:oMath>
+              <m:r>
+                <m:t>1.22</m:t>
+              </m:r>
+              <m:r>
+                <m:rPr>
+                  <m:sty m:val="p"/>
+                </m:rPr>
+                <m:t>±</m:t>
+              </m:r>
+              <m:r>
+                <m:t>0.05</m:t>
               </m:r>
             </m:oMath>
           </w:p>
@@ -2234,7 +3312,7 @@
         <w:rPr>
           <w:vertAlign w:val="superscript"/>
         </w:rPr>
-        <w:t xml:space="preserve">7</w:t>
+        <w:t xml:space="preserve">2</w:t>
       </w:r>
       <w:r>
         <w:t xml:space="preserve"> </w:t>
@@ -2304,7 +3382,7 @@
       </w:r>
     </w:p>
     <w:bookmarkEnd w:id="24"/>
-    <w:bookmarkStart w:id="51" w:name="references"/>
+    <w:bookmarkStart w:id="57" w:name="references"/>
     <w:p>
       <w:pPr>
         <w:pStyle w:val="Heading1"/>
@@ -2313,8 +3391,8 @@
         <w:t xml:space="preserve">References</w:t>
       </w:r>
     </w:p>
-    <w:bookmarkStart w:id="50" w:name="refs"/>
-    <w:bookmarkStart w:id="25" w:name="ref-moon_hyperbaric_2019"/>
+    <w:bookmarkStart w:id="56" w:name="refs"/>
+    <w:bookmarkStart w:id="26" w:name="ref-aronson_effects_2011"/>
     <w:p>
       <w:pPr>
         <w:pStyle w:val="Bibliography"/>
@@ -2329,423 +3407,12 @@
         <w:t xml:space="preserve">	</w:t>
       </w:r>
       <w:r>
-        <w:rPr>
-          <w:iCs/>
-          <w:i/>
-        </w:rPr>
-        <w:t xml:space="preserve">Hyperbaric</w:t>
-      </w:r>
-      <w:r>
-        <w:rPr>
-          <w:iCs/>
-          <w:i/>
-        </w:rPr>
-        <w:t xml:space="preserve"> </w:t>
-      </w:r>
-      <w:r>
-        <w:rPr>
-          <w:iCs/>
-          <w:i/>
-        </w:rPr>
-        <w:t xml:space="preserve">Oxygen</w:t>
-      </w:r>
-      <w:r>
-        <w:rPr>
-          <w:iCs/>
-          <w:i/>
-        </w:rPr>
-        <w:t xml:space="preserve"> </w:t>
-      </w:r>
-      <w:r>
-        <w:rPr>
-          <w:iCs/>
-          <w:i/>
-        </w:rPr>
-        <w:t xml:space="preserve">Therapy</w:t>
-      </w:r>
-      <w:r>
-        <w:rPr>
-          <w:iCs/>
-          <w:i/>
-        </w:rPr>
-        <w:t xml:space="preserve"> </w:t>
-      </w:r>
-      <w:r>
-        <w:rPr>
-          <w:iCs/>
-          <w:i/>
-        </w:rPr>
-        <w:t xml:space="preserve">Indications</w:t>
-      </w:r>
-      <w:r>
-        <w:t xml:space="preserve">; Moon, R. E., Ed.; Undersea; Hyperbaric Medical Society, 2019; Vol. 14th.</w:t>
-      </w:r>
-    </w:p>
-    <w:bookmarkEnd w:id="25"/>
-    <w:bookmarkStart w:id="27" w:name="ref-noauthor_hyperbaric_2021"/>
-    <w:p>
-      <w:pPr>
-        <w:pStyle w:val="Bibliography"/>
-      </w:pPr>
-      <w:r>
-        <w:t xml:space="preserve">(2)</w:t>
-      </w:r>
-      <w:r>
-        <w:t xml:space="preserve"> </w:t>
-      </w:r>
-      <w:r>
-        <w:t xml:space="preserve">	</w:t>
-      </w:r>
-      <w:hyperlink r:id="rId26">
-        <w:r>
-          <w:rPr>
-            <w:rStyle w:val="Hyperlink"/>
-          </w:rPr>
-          <w:t xml:space="preserve">Hyperbaric</w:t>
-        </w:r>
-        <w:r>
-          <w:rPr>
-            <w:rStyle w:val="Hyperlink"/>
-          </w:rPr>
-          <w:t xml:space="preserve"> </w:t>
-        </w:r>
-        <w:r>
-          <w:rPr>
-            <w:rStyle w:val="Hyperlink"/>
-          </w:rPr>
-          <w:t xml:space="preserve">Oxygen</w:t>
-        </w:r>
-        <w:r>
-          <w:rPr>
-            <w:rStyle w:val="Hyperlink"/>
-          </w:rPr>
-          <w:t xml:space="preserve"> </w:t>
-        </w:r>
-        <w:r>
-          <w:rPr>
-            <w:rStyle w:val="Hyperlink"/>
-          </w:rPr>
-          <w:t xml:space="preserve">Therapy</w:t>
-        </w:r>
-        <w:r>
-          <w:rPr>
-            <w:rStyle w:val="Hyperlink"/>
-          </w:rPr>
-          <w:t xml:space="preserve">:</w:t>
-        </w:r>
-        <w:r>
-          <w:rPr>
-            <w:rStyle w:val="Hyperlink"/>
-          </w:rPr>
-          <w:t xml:space="preserve"> </w:t>
-        </w:r>
-        <w:r>
-          <w:rPr>
-            <w:rStyle w:val="Hyperlink"/>
-          </w:rPr>
-          <w:t xml:space="preserve">Get</w:t>
-        </w:r>
-        <w:r>
-          <w:rPr>
-            <w:rStyle w:val="Hyperlink"/>
-          </w:rPr>
-          <w:t xml:space="preserve"> </w:t>
-        </w:r>
-        <w:r>
-          <w:rPr>
-            <w:rStyle w:val="Hyperlink"/>
-          </w:rPr>
-          <w:t xml:space="preserve">the</w:t>
-        </w:r>
-        <w:r>
-          <w:rPr>
-            <w:rStyle w:val="Hyperlink"/>
-          </w:rPr>
-          <w:t xml:space="preserve"> </w:t>
-        </w:r>
-        <w:r>
-          <w:rPr>
-            <w:rStyle w:val="Hyperlink"/>
-          </w:rPr>
-          <w:t xml:space="preserve">Facts</w:t>
-        </w:r>
-      </w:hyperlink>
-      <w:r>
-        <w:t xml:space="preserve">.</w:t>
-      </w:r>
-      <w:r>
-        <w:t xml:space="preserve"> </w:t>
-      </w:r>
-      <w:r>
-        <w:rPr>
-          <w:iCs/>
-          <w:i/>
-        </w:rPr>
-        <w:t xml:space="preserve">Consumer Updates</w:t>
-      </w:r>
-      <w:r>
-        <w:t xml:space="preserve">, 2021.</w:t>
-      </w:r>
-    </w:p>
-    <w:bookmarkEnd w:id="27"/>
-    <w:bookmarkStart w:id="29" w:name="ref-zyrianova_k2p21_2020"/>
-    <w:p>
-      <w:pPr>
-        <w:pStyle w:val="Bibliography"/>
-      </w:pPr>
-      <w:r>
-        <w:t xml:space="preserve">(3)</w:t>
-      </w:r>
-      <w:r>
-        <w:t xml:space="preserve"> </w:t>
-      </w:r>
-      <w:r>
-        <w:t xml:space="preserve">	</w:t>
-      </w:r>
-      <w:r>
-        <w:t xml:space="preserve">Zyrianova, T.; Lopez, B.; Olcese, R.; Belperio, J.; Waters, C. M.; Wong, L.; Nguyen, V.; Talapaneni, S.; Schwingshackl, A.</w:t>
-      </w:r>
-      <w:r>
-        <w:t xml:space="preserve"> </w:t>
-      </w:r>
-      <w:r>
-        <w:t xml:space="preserve">K2p2</w:t>
-      </w:r>
-      <w:r>
-        <w:t xml:space="preserve">.1 (</w:t>
-      </w:r>
-      <w:r>
-        <w:t xml:space="preserve">TREK</w:t>
-      </w:r>
-      <w:r>
-        <w:t xml:space="preserve">-1) Potassium Channel Activation Protects Against Hyperoxia-Induced Lung Injury.</w:t>
-      </w:r>
-      <w:r>
-        <w:t xml:space="preserve"> </w:t>
-      </w:r>
-      <w:r>
-        <w:rPr>
-          <w:iCs/>
-          <w:i/>
-        </w:rPr>
-        <w:t xml:space="preserve">Scientific Reports</w:t>
-      </w:r>
-      <w:r>
-        <w:t xml:space="preserve"> </w:t>
-      </w:r>
-      <w:r>
-        <w:rPr>
-          <w:bCs/>
-          <w:b/>
-        </w:rPr>
-        <w:t xml:space="preserve">2020</w:t>
-      </w:r>
-      <w:r>
-        <w:t xml:space="preserve">,</w:t>
-      </w:r>
-      <w:r>
-        <w:t xml:space="preserve"> </w:t>
-      </w:r>
-      <w:r>
-        <w:rPr>
-          <w:iCs/>
-          <w:i/>
-        </w:rPr>
-        <w:t xml:space="preserve">10</w:t>
-      </w:r>
-      <w:r>
-        <w:t xml:space="preserve"> </w:t>
-      </w:r>
-      <w:r>
-        <w:t xml:space="preserve">(1), 22011. https://doi.org/</w:t>
-      </w:r>
-      <w:hyperlink r:id="rId28">
-        <w:r>
-          <w:rPr>
-            <w:rStyle w:val="Hyperlink"/>
-          </w:rPr>
-          <w:t xml:space="preserve">10.1038/s41598-020-78886-y</w:t>
-        </w:r>
-      </w:hyperlink>
-      <w:r>
-        <w:t xml:space="preserve">.</w:t>
-      </w:r>
-    </w:p>
-    <w:bookmarkEnd w:id="29"/>
-    <w:bookmarkStart w:id="31" w:name="ref-schwingshackl_regulation_2012"/>
-    <w:p>
-      <w:pPr>
-        <w:pStyle w:val="Bibliography"/>
-      </w:pPr>
-      <w:r>
-        <w:t xml:space="preserve">(4)</w:t>
-      </w:r>
-      <w:r>
-        <w:t xml:space="preserve"> </w:t>
-      </w:r>
-      <w:r>
-        <w:t xml:space="preserve">	</w:t>
-      </w:r>
-      <w:r>
-        <w:t xml:space="preserve">Schwingshackl, A.; Teng, B.; Ghosh, M.; West, A. N.; Makena, P.; Gorantla, V.; Sinclair, S. E.; Waters, C. M. Regulation and Function of the Two-Pore-Domain (</w:t>
-      </w:r>
-      <w:r>
-        <w:t xml:space="preserve">K2p</w:t>
-      </w:r>
-      <w:r>
-        <w:t xml:space="preserve">) Potassium Channel</w:t>
-      </w:r>
-      <w:r>
-        <w:t xml:space="preserve"> </w:t>
-      </w:r>
-      <w:r>
-        <w:t xml:space="preserve">Trek</w:t>
-      </w:r>
-      <w:r>
-        <w:t xml:space="preserve">-1 in Alveolar Epithelial Cells.</w:t>
-      </w:r>
-      <w:r>
-        <w:t xml:space="preserve"> </w:t>
-      </w:r>
-      <w:r>
-        <w:rPr>
-          <w:iCs/>
-          <w:i/>
-        </w:rPr>
-        <w:t xml:space="preserve">American Journal of Physiology-Lung Cellular and Molecular Physiology</w:t>
-      </w:r>
-      <w:r>
-        <w:t xml:space="preserve"> </w:t>
-      </w:r>
-      <w:r>
-        <w:rPr>
-          <w:bCs/>
-          <w:b/>
-        </w:rPr>
-        <w:t xml:space="preserve">2012</w:t>
-      </w:r>
-      <w:r>
-        <w:t xml:space="preserve">,</w:t>
-      </w:r>
-      <w:r>
-        <w:t xml:space="preserve"> </w:t>
-      </w:r>
-      <w:r>
-        <w:rPr>
-          <w:iCs/>
-          <w:i/>
-        </w:rPr>
-        <w:t xml:space="preserve">302</w:t>
-      </w:r>
-      <w:r>
-        <w:t xml:space="preserve"> </w:t>
-      </w:r>
-      <w:r>
-        <w:t xml:space="preserve">(1), L93–L102. https://doi.org/</w:t>
-      </w:r>
-      <w:hyperlink r:id="rId30">
-        <w:r>
-          <w:rPr>
-            <w:rStyle w:val="Hyperlink"/>
-          </w:rPr>
-          <w:t xml:space="preserve">10.1152/ajplung.00078.2011</w:t>
-        </w:r>
-      </w:hyperlink>
-      <w:r>
-        <w:t xml:space="preserve">.</w:t>
-      </w:r>
-    </w:p>
-    <w:bookmarkEnd w:id="31"/>
-    <w:bookmarkStart w:id="33" w:name="ref-chapalamadugu_high_2015"/>
-    <w:p>
-      <w:pPr>
-        <w:pStyle w:val="Bibliography"/>
-      </w:pPr>
-      <w:r>
-        <w:t xml:space="preserve">(5)</w:t>
-      </w:r>
-      <w:r>
-        <w:t xml:space="preserve"> </w:t>
-      </w:r>
-      <w:r>
-        <w:t xml:space="preserve">	</w:t>
-      </w:r>
-      <w:r>
-        <w:t xml:space="preserve">Chapalamadugu, K. C.; Panguluri, S. K.; Bennett, E. S.; Kolliputi, N.; Tipparaju, S. M. High Level of Oxygen Treatment Causes Cardiotoxicity with Arrhythmias and Redox Modulation.</w:t>
-      </w:r>
-      <w:r>
-        <w:t xml:space="preserve"> </w:t>
-      </w:r>
-      <w:r>
-        <w:rPr>
-          <w:iCs/>
-          <w:i/>
-        </w:rPr>
-        <w:t xml:space="preserve">Toxicology and Applied Pharmacology</w:t>
-      </w:r>
-      <w:r>
-        <w:t xml:space="preserve"> </w:t>
-      </w:r>
-      <w:r>
-        <w:rPr>
-          <w:bCs/>
-          <w:b/>
-        </w:rPr>
-        <w:t xml:space="preserve">2015</w:t>
-      </w:r>
-      <w:r>
-        <w:t xml:space="preserve">,</w:t>
-      </w:r>
-      <w:r>
-        <w:t xml:space="preserve"> </w:t>
-      </w:r>
-      <w:r>
-        <w:rPr>
-          <w:iCs/>
-          <w:i/>
-        </w:rPr>
-        <w:t xml:space="preserve">282</w:t>
-      </w:r>
-      <w:r>
-        <w:t xml:space="preserve"> </w:t>
-      </w:r>
-      <w:r>
-        <w:t xml:space="preserve">(1), 100–107. https://doi.org/</w:t>
-      </w:r>
-      <w:hyperlink r:id="rId32">
-        <w:r>
-          <w:rPr>
-            <w:rStyle w:val="Hyperlink"/>
-          </w:rPr>
-          <w:t xml:space="preserve">10.1016/j.taap.2014.10.019</w:t>
-        </w:r>
-      </w:hyperlink>
-      <w:r>
-        <w:t xml:space="preserve">.</w:t>
-      </w:r>
-    </w:p>
-    <w:bookmarkEnd w:id="33"/>
-    <w:bookmarkStart w:id="35" w:name="ref-aronson_effects_2011"/>
-    <w:p>
-      <w:pPr>
-        <w:pStyle w:val="Bibliography"/>
-      </w:pPr>
-      <w:r>
-        <w:t xml:space="preserve">(6)</w:t>
-      </w:r>
-      <w:r>
-        <w:t xml:space="preserve"> </w:t>
-      </w:r>
-      <w:r>
-        <w:t xml:space="preserve">	</w:t>
-      </w:r>
-      <w:r>
         <w:t xml:space="preserve">Aronson, P. S.; Giebisch, G.</w:t>
       </w:r>
       <w:r>
         <w:t xml:space="preserve"> </w:t>
       </w:r>
-      <w:hyperlink r:id="rId34">
+      <w:hyperlink r:id="rId25">
         <w:r>
           <w:rPr>
             <w:rStyle w:val="Hyperlink"/>
@@ -2895,14 +3562,14 @@
         <w:t xml:space="preserve">, 1981–1989.</w:t>
       </w:r>
     </w:p>
-    <w:bookmarkEnd w:id="35"/>
-    <w:bookmarkStart w:id="37" w:name="ref-adrogue_changes_1981"/>
+    <w:bookmarkEnd w:id="26"/>
+    <w:bookmarkStart w:id="28" w:name="ref-adrogue_changes_1981"/>
     <w:p>
       <w:pPr>
         <w:pStyle w:val="Bibliography"/>
       </w:pPr>
       <w:r>
-        <w:t xml:space="preserve">(7)</w:t>
+        <w:t xml:space="preserve">(2)</w:t>
       </w:r>
       <w:r>
         <w:t xml:space="preserve"> </w:t>
@@ -2952,7 +3619,7 @@
       <w:r>
         <w:t xml:space="preserve">(3), 456–467. https://doi.org/</w:t>
       </w:r>
-      <w:hyperlink r:id="rId36">
+      <w:hyperlink r:id="rId27">
         <w:r>
           <w:rPr>
             <w:rStyle w:val="Hyperlink"/>
@@ -2964,14 +3631,14 @@
         <w:t xml:space="preserve">.</w:t>
       </w:r>
     </w:p>
-    <w:bookmarkEnd w:id="37"/>
-    <w:bookmarkStart w:id="39" w:name="ref-youn_recent_2009"/>
+    <w:bookmarkEnd w:id="28"/>
+    <w:bookmarkStart w:id="30" w:name="ref-ingelfinger_integrated_2015"/>
     <w:p>
       <w:pPr>
         <w:pStyle w:val="Bibliography"/>
       </w:pPr>
       <w:r>
-        <w:t xml:space="preserve">(8)</w:t>
+        <w:t xml:space="preserve">(3)</w:t>
       </w:r>
       <w:r>
         <w:t xml:space="preserve"> </w:t>
@@ -2980,37 +3647,19 @@
         <w:t xml:space="preserve">	</w:t>
       </w:r>
       <w:r>
-        <w:t xml:space="preserve">Youn, J. H.; McDonough, A. A. Recent</w:t>
-      </w:r>
-      <w:r>
-        <w:t xml:space="preserve"> </w:t>
-      </w:r>
-      <w:r>
-        <w:t xml:space="preserve">Advances</w:t>
-      </w:r>
-      <w:r>
-        <w:t xml:space="preserve"> </w:t>
-      </w:r>
-      <w:r>
-        <w:t xml:space="preserve">in</w:t>
-      </w:r>
-      <w:r>
-        <w:t xml:space="preserve"> </w:t>
-      </w:r>
-      <w:r>
-        <w:t xml:space="preserve">Understanding</w:t>
-      </w:r>
-      <w:r>
-        <w:t xml:space="preserve"> </w:t>
-      </w:r>
-      <w:r>
-        <w:t xml:space="preserve">Integrative</w:t>
-      </w:r>
-      <w:r>
-        <w:t xml:space="preserve"> </w:t>
-      </w:r>
-      <w:r>
-        <w:t xml:space="preserve">Control</w:t>
+        <w:t xml:space="preserve">Gumz, M. L.; Rabinowitz, L.; Wingo, C. S. An</w:t>
+      </w:r>
+      <w:r>
+        <w:t xml:space="preserve"> </w:t>
+      </w:r>
+      <w:r>
+        <w:t xml:space="preserve">Integrated</w:t>
+      </w:r>
+      <w:r>
+        <w:t xml:space="preserve"> </w:t>
+      </w:r>
+      <w:r>
+        <w:t xml:space="preserve">View</w:t>
       </w:r>
       <w:r>
         <w:t xml:space="preserve"> </w:t>
@@ -3041,7 +3690,7 @@
           <w:iCs/>
           <w:i/>
         </w:rPr>
-        <w:t xml:space="preserve">Annual Review of Physiology</w:t>
+        <w:t xml:space="preserve">New England Journal of Medicine</w:t>
       </w:r>
       <w:r>
         <w:t xml:space="preserve"> </w:t>
@@ -3051,7 +3700,7 @@
           <w:bCs/>
           <w:b/>
         </w:rPr>
-        <w:t xml:space="preserve">2009</w:t>
+        <w:t xml:space="preserve">2015</w:t>
       </w:r>
       <w:r>
         <w:t xml:space="preserve">,</w:t>
@@ -3064,6 +3713,126 @@
           <w:iCs/>
           <w:i/>
         </w:rPr>
+        <w:t xml:space="preserve">373</w:t>
+      </w:r>
+      <w:r>
+        <w:t xml:space="preserve"> </w:t>
+      </w:r>
+      <w:r>
+        <w:t xml:space="preserve">(1), 60–72. https://doi.org/</w:t>
+      </w:r>
+      <w:hyperlink r:id="rId29">
+        <w:r>
+          <w:rPr>
+            <w:rStyle w:val="Hyperlink"/>
+          </w:rPr>
+          <w:t xml:space="preserve">10.1056/NEJMra1313341</w:t>
+        </w:r>
+      </w:hyperlink>
+      <w:r>
+        <w:t xml:space="preserve">.</w:t>
+      </w:r>
+    </w:p>
+    <w:bookmarkEnd w:id="30"/>
+    <w:bookmarkStart w:id="32" w:name="ref-youn_recent_2009"/>
+    <w:p>
+      <w:pPr>
+        <w:pStyle w:val="Bibliography"/>
+      </w:pPr>
+      <w:r>
+        <w:t xml:space="preserve">(4)</w:t>
+      </w:r>
+      <w:r>
+        <w:t xml:space="preserve"> </w:t>
+      </w:r>
+      <w:r>
+        <w:t xml:space="preserve">	</w:t>
+      </w:r>
+      <w:r>
+        <w:t xml:space="preserve">Youn, J. H.; McDonough, A. A. Recent</w:t>
+      </w:r>
+      <w:r>
+        <w:t xml:space="preserve"> </w:t>
+      </w:r>
+      <w:r>
+        <w:t xml:space="preserve">Advances</w:t>
+      </w:r>
+      <w:r>
+        <w:t xml:space="preserve"> </w:t>
+      </w:r>
+      <w:r>
+        <w:t xml:space="preserve">in</w:t>
+      </w:r>
+      <w:r>
+        <w:t xml:space="preserve"> </w:t>
+      </w:r>
+      <w:r>
+        <w:t xml:space="preserve">Understanding</w:t>
+      </w:r>
+      <w:r>
+        <w:t xml:space="preserve"> </w:t>
+      </w:r>
+      <w:r>
+        <w:t xml:space="preserve">Integrative</w:t>
+      </w:r>
+      <w:r>
+        <w:t xml:space="preserve"> </w:t>
+      </w:r>
+      <w:r>
+        <w:t xml:space="preserve">Control</w:t>
+      </w:r>
+      <w:r>
+        <w:t xml:space="preserve"> </w:t>
+      </w:r>
+      <w:r>
+        <w:t xml:space="preserve">of</w:t>
+      </w:r>
+      <w:r>
+        <w:t xml:space="preserve"> </w:t>
+      </w:r>
+      <w:r>
+        <w:t xml:space="preserve">Potassium</w:t>
+      </w:r>
+      <w:r>
+        <w:t xml:space="preserve"> </w:t>
+      </w:r>
+      <w:r>
+        <w:t xml:space="preserve">Homeostasis</w:t>
+      </w:r>
+      <w:r>
+        <w:t xml:space="preserve">.</w:t>
+      </w:r>
+      <w:r>
+        <w:t xml:space="preserve"> </w:t>
+      </w:r>
+      <w:r>
+        <w:rPr>
+          <w:iCs/>
+          <w:i/>
+        </w:rPr>
+        <w:t xml:space="preserve">Annual Review of Physiology</w:t>
+      </w:r>
+      <w:r>
+        <w:t xml:space="preserve"> </w:t>
+      </w:r>
+      <w:r>
+        <w:rPr>
+          <w:bCs/>
+          <w:b/>
+        </w:rPr>
+        <w:t xml:space="preserve">2009</w:t>
+      </w:r>
+      <w:r>
+        <w:t xml:space="preserve">,</w:t>
+      </w:r>
+      <w:r>
+        <w:t xml:space="preserve"> </w:t>
+      </w:r>
+      <w:r>
+        <w:rPr>
+          <w:iCs/>
+          <w:i/>
+        </w:rPr>
         <w:t xml:space="preserve">71</w:t>
       </w:r>
       <w:r>
@@ -3072,7 +3841,7 @@
       <w:r>
         <w:t xml:space="preserve">(1), 381–401. https://doi.org/</w:t>
       </w:r>
-      <w:hyperlink r:id="rId38">
+      <w:hyperlink r:id="rId31">
         <w:r>
           <w:rPr>
             <w:rStyle w:val="Hyperlink"/>
@@ -3082,6 +3851,432 @@
       </w:hyperlink>
       <w:r>
         <w:t xml:space="preserve">.</w:t>
+      </w:r>
+    </w:p>
+    <w:bookmarkEnd w:id="32"/>
+    <w:bookmarkStart w:id="34" w:name="ref-torlen_serum_2012"/>
+    <w:p>
+      <w:pPr>
+        <w:pStyle w:val="Bibliography"/>
+      </w:pPr>
+      <w:r>
+        <w:t xml:space="preserve">(5)</w:t>
+      </w:r>
+      <w:r>
+        <w:t xml:space="preserve"> </w:t>
+      </w:r>
+      <w:r>
+        <w:t xml:space="preserve">	</w:t>
+      </w:r>
+      <w:r>
+        <w:t xml:space="preserve">Torlén, K.; Kalantar-Zadeh, K.; Molnar, M. Z.; Vashistha, T.; Mehrotra, R. Serum</w:t>
+      </w:r>
+      <w:r>
+        <w:t xml:space="preserve"> </w:t>
+      </w:r>
+      <w:r>
+        <w:t xml:space="preserve">Potassium</w:t>
+      </w:r>
+      <w:r>
+        <w:t xml:space="preserve"> </w:t>
+      </w:r>
+      <w:r>
+        <w:t xml:space="preserve">and</w:t>
+      </w:r>
+      <w:r>
+        <w:t xml:space="preserve"> </w:t>
+      </w:r>
+      <w:r>
+        <w:t xml:space="preserve">Cause</w:t>
+      </w:r>
+      <w:r>
+        <w:t xml:space="preserve">-</w:t>
+      </w:r>
+      <w:r>
+        <w:t xml:space="preserve">Specific</w:t>
+      </w:r>
+      <w:r>
+        <w:t xml:space="preserve"> </w:t>
+      </w:r>
+      <w:r>
+        <w:t xml:space="preserve">Mortality</w:t>
+      </w:r>
+      <w:r>
+        <w:t xml:space="preserve"> </w:t>
+      </w:r>
+      <w:r>
+        <w:t xml:space="preserve">in a</w:t>
+      </w:r>
+      <w:r>
+        <w:t xml:space="preserve"> </w:t>
+      </w:r>
+      <w:r>
+        <w:t xml:space="preserve">Large</w:t>
+      </w:r>
+      <w:r>
+        <w:t xml:space="preserve"> </w:t>
+      </w:r>
+      <w:r>
+        <w:t xml:space="preserve">Peritoneal</w:t>
+      </w:r>
+      <w:r>
+        <w:t xml:space="preserve"> </w:t>
+      </w:r>
+      <w:r>
+        <w:t xml:space="preserve">Dialysis</w:t>
+      </w:r>
+      <w:r>
+        <w:t xml:space="preserve"> </w:t>
+      </w:r>
+      <w:r>
+        <w:t xml:space="preserve">Cohort</w:t>
+      </w:r>
+      <w:r>
+        <w:t xml:space="preserve">.</w:t>
+      </w:r>
+      <w:r>
+        <w:t xml:space="preserve"> </w:t>
+      </w:r>
+      <w:r>
+        <w:rPr>
+          <w:iCs/>
+          <w:i/>
+        </w:rPr>
+        <w:t xml:space="preserve">Clinical Journal of the American Society of Nephrology</w:t>
+      </w:r>
+      <w:r>
+        <w:t xml:space="preserve"> </w:t>
+      </w:r>
+      <w:r>
+        <w:rPr>
+          <w:bCs/>
+          <w:b/>
+        </w:rPr>
+        <w:t xml:space="preserve">2012</w:t>
+      </w:r>
+      <w:r>
+        <w:t xml:space="preserve">,</w:t>
+      </w:r>
+      <w:r>
+        <w:t xml:space="preserve"> </w:t>
+      </w:r>
+      <w:r>
+        <w:rPr>
+          <w:iCs/>
+          <w:i/>
+        </w:rPr>
+        <w:t xml:space="preserve">7</w:t>
+      </w:r>
+      <w:r>
+        <w:t xml:space="preserve"> </w:t>
+      </w:r>
+      <w:r>
+        <w:t xml:space="preserve">(8), 1272–1284. https://doi.org/</w:t>
+      </w:r>
+      <w:hyperlink r:id="rId33">
+        <w:r>
+          <w:rPr>
+            <w:rStyle w:val="Hyperlink"/>
+          </w:rPr>
+          <w:t xml:space="preserve">10.2215/CJN.00960112</w:t>
+        </w:r>
+      </w:hyperlink>
+      <w:r>
+        <w:t xml:space="preserve">.</w:t>
+      </w:r>
+    </w:p>
+    <w:bookmarkEnd w:id="34"/>
+    <w:bookmarkStart w:id="36" w:name="ref-goyal_serum_2012"/>
+    <w:p>
+      <w:pPr>
+        <w:pStyle w:val="Bibliography"/>
+      </w:pPr>
+      <w:r>
+        <w:t xml:space="preserve">(6)</w:t>
+      </w:r>
+      <w:r>
+        <w:t xml:space="preserve"> </w:t>
+      </w:r>
+      <w:r>
+        <w:t xml:space="preserve">	</w:t>
+      </w:r>
+      <w:r>
+        <w:t xml:space="preserve">Goyal, A.; Spertus, J. A.; Gosch, K.; Venkitachalam, L.; Jones, P. G.; Van den Berghe, G.; Kosiborod, M. Serum</w:t>
+      </w:r>
+      <w:r>
+        <w:t xml:space="preserve"> </w:t>
+      </w:r>
+      <w:r>
+        <w:t xml:space="preserve">Potassium</w:t>
+      </w:r>
+      <w:r>
+        <w:t xml:space="preserve"> </w:t>
+      </w:r>
+      <w:r>
+        <w:t xml:space="preserve">Levels</w:t>
+      </w:r>
+      <w:r>
+        <w:t xml:space="preserve"> </w:t>
+      </w:r>
+      <w:r>
+        <w:t xml:space="preserve">and</w:t>
+      </w:r>
+      <w:r>
+        <w:t xml:space="preserve"> </w:t>
+      </w:r>
+      <w:r>
+        <w:t xml:space="preserve">Mortality</w:t>
+      </w:r>
+      <w:r>
+        <w:t xml:space="preserve"> </w:t>
+      </w:r>
+      <w:r>
+        <w:t xml:space="preserve">in</w:t>
+      </w:r>
+      <w:r>
+        <w:t xml:space="preserve"> </w:t>
+      </w:r>
+      <w:r>
+        <w:t xml:space="preserve">Acute</w:t>
+      </w:r>
+      <w:r>
+        <w:t xml:space="preserve"> </w:t>
+      </w:r>
+      <w:r>
+        <w:t xml:space="preserve">Myocardial</w:t>
+      </w:r>
+      <w:r>
+        <w:t xml:space="preserve"> </w:t>
+      </w:r>
+      <w:r>
+        <w:t xml:space="preserve">Infarction</w:t>
+      </w:r>
+      <w:r>
+        <w:t xml:space="preserve">.</w:t>
+      </w:r>
+      <w:r>
+        <w:t xml:space="preserve"> </w:t>
+      </w:r>
+      <w:r>
+        <w:rPr>
+          <w:iCs/>
+          <w:i/>
+        </w:rPr>
+        <w:t xml:space="preserve">JAMA</w:t>
+      </w:r>
+      <w:r>
+        <w:t xml:space="preserve"> </w:t>
+      </w:r>
+      <w:r>
+        <w:rPr>
+          <w:bCs/>
+          <w:b/>
+        </w:rPr>
+        <w:t xml:space="preserve">2012</w:t>
+      </w:r>
+      <w:r>
+        <w:t xml:space="preserve">,</w:t>
+      </w:r>
+      <w:r>
+        <w:t xml:space="preserve"> </w:t>
+      </w:r>
+      <w:r>
+        <w:rPr>
+          <w:iCs/>
+          <w:i/>
+        </w:rPr>
+        <w:t xml:space="preserve">307</w:t>
+      </w:r>
+      <w:r>
+        <w:t xml:space="preserve"> </w:t>
+      </w:r>
+      <w:r>
+        <w:t xml:space="preserve">(2), 157–164. https://doi.org/</w:t>
+      </w:r>
+      <w:hyperlink r:id="rId35">
+        <w:r>
+          <w:rPr>
+            <w:rStyle w:val="Hyperlink"/>
+          </w:rPr>
+          <w:t xml:space="preserve">10.1001/jama.2011.1967</w:t>
+        </w:r>
+      </w:hyperlink>
+      <w:r>
+        <w:t xml:space="preserve">.</w:t>
+      </w:r>
+    </w:p>
+    <w:bookmarkEnd w:id="36"/>
+    <w:bookmarkStart w:id="37" w:name="ref-moon_hyperbaric_2019"/>
+    <w:p>
+      <w:pPr>
+        <w:pStyle w:val="Bibliography"/>
+      </w:pPr>
+      <w:r>
+        <w:t xml:space="preserve">(7)</w:t>
+      </w:r>
+      <w:r>
+        <w:t xml:space="preserve"> </w:t>
+      </w:r>
+      <w:r>
+        <w:t xml:space="preserve">	</w:t>
+      </w:r>
+      <w:r>
+        <w:rPr>
+          <w:iCs/>
+          <w:i/>
+        </w:rPr>
+        <w:t xml:space="preserve">Hyperbaric</w:t>
+      </w:r>
+      <w:r>
+        <w:rPr>
+          <w:iCs/>
+          <w:i/>
+        </w:rPr>
+        <w:t xml:space="preserve"> </w:t>
+      </w:r>
+      <w:r>
+        <w:rPr>
+          <w:iCs/>
+          <w:i/>
+        </w:rPr>
+        <w:t xml:space="preserve">Oxygen</w:t>
+      </w:r>
+      <w:r>
+        <w:rPr>
+          <w:iCs/>
+          <w:i/>
+        </w:rPr>
+        <w:t xml:space="preserve"> </w:t>
+      </w:r>
+      <w:r>
+        <w:rPr>
+          <w:iCs/>
+          <w:i/>
+        </w:rPr>
+        <w:t xml:space="preserve">Therapy</w:t>
+      </w:r>
+      <w:r>
+        <w:rPr>
+          <w:iCs/>
+          <w:i/>
+        </w:rPr>
+        <w:t xml:space="preserve"> </w:t>
+      </w:r>
+      <w:r>
+        <w:rPr>
+          <w:iCs/>
+          <w:i/>
+        </w:rPr>
+        <w:t xml:space="preserve">Indications</w:t>
+      </w:r>
+      <w:r>
+        <w:t xml:space="preserve">; Moon, R. E., Ed.; Undersea; Hyperbaric Medical Society, 2019; Vol. 14th.</w:t>
+      </w:r>
+    </w:p>
+    <w:bookmarkEnd w:id="37"/>
+    <w:bookmarkStart w:id="39" w:name="ref-noauthor_hyperbaric_2021"/>
+    <w:p>
+      <w:pPr>
+        <w:pStyle w:val="Bibliography"/>
+      </w:pPr>
+      <w:r>
+        <w:t xml:space="preserve">(8)</w:t>
+      </w:r>
+      <w:r>
+        <w:t xml:space="preserve"> </w:t>
+      </w:r>
+      <w:r>
+        <w:t xml:space="preserve">	</w:t>
+      </w:r>
+      <w:hyperlink r:id="rId38">
+        <w:r>
+          <w:rPr>
+            <w:rStyle w:val="Hyperlink"/>
+          </w:rPr>
+          <w:t xml:space="preserve">Hyperbaric</w:t>
+        </w:r>
+        <w:r>
+          <w:rPr>
+            <w:rStyle w:val="Hyperlink"/>
+          </w:rPr>
+          <w:t xml:space="preserve"> </w:t>
+        </w:r>
+        <w:r>
+          <w:rPr>
+            <w:rStyle w:val="Hyperlink"/>
+          </w:rPr>
+          <w:t xml:space="preserve">Oxygen</w:t>
+        </w:r>
+        <w:r>
+          <w:rPr>
+            <w:rStyle w:val="Hyperlink"/>
+          </w:rPr>
+          <w:t xml:space="preserve"> </w:t>
+        </w:r>
+        <w:r>
+          <w:rPr>
+            <w:rStyle w:val="Hyperlink"/>
+          </w:rPr>
+          <w:t xml:space="preserve">Therapy</w:t>
+        </w:r>
+        <w:r>
+          <w:rPr>
+            <w:rStyle w:val="Hyperlink"/>
+          </w:rPr>
+          <w:t xml:space="preserve">:</w:t>
+        </w:r>
+        <w:r>
+          <w:rPr>
+            <w:rStyle w:val="Hyperlink"/>
+          </w:rPr>
+          <w:t xml:space="preserve"> </w:t>
+        </w:r>
+        <w:r>
+          <w:rPr>
+            <w:rStyle w:val="Hyperlink"/>
+          </w:rPr>
+          <w:t xml:space="preserve">Get</w:t>
+        </w:r>
+        <w:r>
+          <w:rPr>
+            <w:rStyle w:val="Hyperlink"/>
+          </w:rPr>
+          <w:t xml:space="preserve"> </w:t>
+        </w:r>
+        <w:r>
+          <w:rPr>
+            <w:rStyle w:val="Hyperlink"/>
+          </w:rPr>
+          <w:t xml:space="preserve">the</w:t>
+        </w:r>
+        <w:r>
+          <w:rPr>
+            <w:rStyle w:val="Hyperlink"/>
+          </w:rPr>
+          <w:t xml:space="preserve"> </w:t>
+        </w:r>
+        <w:r>
+          <w:rPr>
+            <w:rStyle w:val="Hyperlink"/>
+          </w:rPr>
+          <w:t xml:space="preserve">Facts</w:t>
+        </w:r>
+      </w:hyperlink>
+      <w:r>
+        <w:t xml:space="preserve">.</w:t>
+      </w:r>
+      <w:r>
+        <w:t xml:space="preserve"> </w:t>
+      </w:r>
+      <w:r>
+        <w:rPr>
+          <w:iCs/>
+          <w:i/>
+        </w:rPr>
+        <w:t xml:space="preserve">Consumer Updates</w:t>
+      </w:r>
+      <w:r>
+        <w:t xml:space="preserve">, 2021.</w:t>
       </w:r>
     </w:p>
     <w:bookmarkEnd w:id="39"/>
@@ -3154,7 +4349,7 @@
       </w:r>
     </w:p>
     <w:bookmarkEnd w:id="41"/>
-    <w:bookmarkStart w:id="43" w:name="ref-barlow_effect_1994"/>
+    <w:bookmarkStart w:id="43" w:name="ref-zyrianova_k2p21_2020"/>
     <w:p>
       <w:pPr>
         <w:pStyle w:val="Bibliography"/>
@@ -3169,7 +4364,22 @@
         <w:t xml:space="preserve">	</w:t>
       </w:r>
       <w:r>
-        <w:t xml:space="preserve">Barlow, C. W.; Qayyum, M. S.; Davey, P. P.; Paterson, D. J.; Robbins, P. A. Effect of Hypoxia on Arterial Potassium Concentration at Rest and During Exercise in Man.</w:t>
+        <w:t xml:space="preserve">Zyrianova, T.; Lopez, B.; Olcese, R.; Belperio, J.; Waters, C. M.; Wong, L.; Nguyen, V.; Talapaneni, S.; Schwingshackl, A.</w:t>
+      </w:r>
+      <w:r>
+        <w:t xml:space="preserve"> </w:t>
+      </w:r>
+      <w:r>
+        <w:t xml:space="preserve">K2p2</w:t>
+      </w:r>
+      <w:r>
+        <w:t xml:space="preserve">.1 (</w:t>
+      </w:r>
+      <w:r>
+        <w:t xml:space="preserve">TREK</w:t>
+      </w:r>
+      <w:r>
+        <w:t xml:space="preserve">-1) Potassium Channel Activation Protects Against Hyperoxia-Induced Lung Injury.</w:t>
       </w:r>
       <w:r>
         <w:t xml:space="preserve"> </w:t>
@@ -3179,7 +4389,7 @@
           <w:iCs/>
           <w:i/>
         </w:rPr>
-        <w:t xml:space="preserve">Exp Physiol</w:t>
+        <w:t xml:space="preserve">Scientific Reports</w:t>
       </w:r>
       <w:r>
         <w:t xml:space="preserve"> </w:t>
@@ -3189,7 +4399,7 @@
           <w:bCs/>
           <w:b/>
         </w:rPr>
-        <w:t xml:space="preserve">1994</w:t>
+        <w:t xml:space="preserve">2020</w:t>
       </w:r>
       <w:r>
         <w:t xml:space="preserve">,</w:t>
@@ -3202,6 +4412,228 @@
           <w:iCs/>
           <w:i/>
         </w:rPr>
+        <w:t xml:space="preserve">10</w:t>
+      </w:r>
+      <w:r>
+        <w:t xml:space="preserve"> </w:t>
+      </w:r>
+      <w:r>
+        <w:t xml:space="preserve">(1), 22011. https://doi.org/</w:t>
+      </w:r>
+      <w:hyperlink r:id="rId42">
+        <w:r>
+          <w:rPr>
+            <w:rStyle w:val="Hyperlink"/>
+          </w:rPr>
+          <w:t xml:space="preserve">10.1038/s41598-020-78886-y</w:t>
+        </w:r>
+      </w:hyperlink>
+      <w:r>
+        <w:t xml:space="preserve">.</w:t>
+      </w:r>
+    </w:p>
+    <w:bookmarkEnd w:id="43"/>
+    <w:bookmarkStart w:id="45" w:name="ref-schwingshackl_regulation_2012"/>
+    <w:p>
+      <w:pPr>
+        <w:pStyle w:val="Bibliography"/>
+      </w:pPr>
+      <w:r>
+        <w:t xml:space="preserve">(11)</w:t>
+      </w:r>
+      <w:r>
+        <w:t xml:space="preserve"> </w:t>
+      </w:r>
+      <w:r>
+        <w:t xml:space="preserve">	</w:t>
+      </w:r>
+      <w:r>
+        <w:t xml:space="preserve">Schwingshackl, A.; Teng, B.; Ghosh, M.; West, A. N.; Makena, P.; Gorantla, V.; Sinclair, S. E.; Waters, C. M. Regulation and Function of the Two-Pore-Domain (</w:t>
+      </w:r>
+      <w:r>
+        <w:t xml:space="preserve">K2p</w:t>
+      </w:r>
+      <w:r>
+        <w:t xml:space="preserve">) Potassium Channel</w:t>
+      </w:r>
+      <w:r>
+        <w:t xml:space="preserve"> </w:t>
+      </w:r>
+      <w:r>
+        <w:t xml:space="preserve">Trek</w:t>
+      </w:r>
+      <w:r>
+        <w:t xml:space="preserve">-1 in Alveolar Epithelial Cells.</w:t>
+      </w:r>
+      <w:r>
+        <w:t xml:space="preserve"> </w:t>
+      </w:r>
+      <w:r>
+        <w:rPr>
+          <w:iCs/>
+          <w:i/>
+        </w:rPr>
+        <w:t xml:space="preserve">American Journal of Physiology-Lung Cellular and Molecular Physiology</w:t>
+      </w:r>
+      <w:r>
+        <w:t xml:space="preserve"> </w:t>
+      </w:r>
+      <w:r>
+        <w:rPr>
+          <w:bCs/>
+          <w:b/>
+        </w:rPr>
+        <w:t xml:space="preserve">2012</w:t>
+      </w:r>
+      <w:r>
+        <w:t xml:space="preserve">,</w:t>
+      </w:r>
+      <w:r>
+        <w:t xml:space="preserve"> </w:t>
+      </w:r>
+      <w:r>
+        <w:rPr>
+          <w:iCs/>
+          <w:i/>
+        </w:rPr>
+        <w:t xml:space="preserve">302</w:t>
+      </w:r>
+      <w:r>
+        <w:t xml:space="preserve"> </w:t>
+      </w:r>
+      <w:r>
+        <w:t xml:space="preserve">(1), L93–L102. https://doi.org/</w:t>
+      </w:r>
+      <w:hyperlink r:id="rId44">
+        <w:r>
+          <w:rPr>
+            <w:rStyle w:val="Hyperlink"/>
+          </w:rPr>
+          <w:t xml:space="preserve">10.1152/ajplung.00078.2011</w:t>
+        </w:r>
+      </w:hyperlink>
+      <w:r>
+        <w:t xml:space="preserve">.</w:t>
+      </w:r>
+    </w:p>
+    <w:bookmarkEnd w:id="45"/>
+    <w:bookmarkStart w:id="47" w:name="ref-chapalamadugu_high_2015"/>
+    <w:p>
+      <w:pPr>
+        <w:pStyle w:val="Bibliography"/>
+      </w:pPr>
+      <w:r>
+        <w:t xml:space="preserve">(12)</w:t>
+      </w:r>
+      <w:r>
+        <w:t xml:space="preserve"> </w:t>
+      </w:r>
+      <w:r>
+        <w:t xml:space="preserve">	</w:t>
+      </w:r>
+      <w:r>
+        <w:t xml:space="preserve">Chapalamadugu, K. C.; Panguluri, S. K.; Bennett, E. S.; Kolliputi, N.; Tipparaju, S. M. High Level of Oxygen Treatment Causes Cardiotoxicity with Arrhythmias and Redox Modulation.</w:t>
+      </w:r>
+      <w:r>
+        <w:t xml:space="preserve"> </w:t>
+      </w:r>
+      <w:r>
+        <w:rPr>
+          <w:iCs/>
+          <w:i/>
+        </w:rPr>
+        <w:t xml:space="preserve">Toxicology and Applied Pharmacology</w:t>
+      </w:r>
+      <w:r>
+        <w:t xml:space="preserve"> </w:t>
+      </w:r>
+      <w:r>
+        <w:rPr>
+          <w:bCs/>
+          <w:b/>
+        </w:rPr>
+        <w:t xml:space="preserve">2015</w:t>
+      </w:r>
+      <w:r>
+        <w:t xml:space="preserve">,</w:t>
+      </w:r>
+      <w:r>
+        <w:t xml:space="preserve"> </w:t>
+      </w:r>
+      <w:r>
+        <w:rPr>
+          <w:iCs/>
+          <w:i/>
+        </w:rPr>
+        <w:t xml:space="preserve">282</w:t>
+      </w:r>
+      <w:r>
+        <w:t xml:space="preserve"> </w:t>
+      </w:r>
+      <w:r>
+        <w:t xml:space="preserve">(1), 100–107. https://doi.org/</w:t>
+      </w:r>
+      <w:hyperlink r:id="rId46">
+        <w:r>
+          <w:rPr>
+            <w:rStyle w:val="Hyperlink"/>
+          </w:rPr>
+          <w:t xml:space="preserve">10.1016/j.taap.2014.10.019</w:t>
+        </w:r>
+      </w:hyperlink>
+      <w:r>
+        <w:t xml:space="preserve">.</w:t>
+      </w:r>
+    </w:p>
+    <w:bookmarkEnd w:id="47"/>
+    <w:bookmarkStart w:id="49" w:name="ref-barlow_effect_1994"/>
+    <w:p>
+      <w:pPr>
+        <w:pStyle w:val="Bibliography"/>
+      </w:pPr>
+      <w:r>
+        <w:t xml:space="preserve">(13)</w:t>
+      </w:r>
+      <w:r>
+        <w:t xml:space="preserve"> </w:t>
+      </w:r>
+      <w:r>
+        <w:t xml:space="preserve">	</w:t>
+      </w:r>
+      <w:r>
+        <w:t xml:space="preserve">Barlow, C. W.; Qayyum, M. S.; Davey, P. P.; Paterson, D. J.; Robbins, P. A. Effect of Hypoxia on Arterial Potassium Concentration at Rest and During Exercise in Man.</w:t>
+      </w:r>
+      <w:r>
+        <w:t xml:space="preserve"> </w:t>
+      </w:r>
+      <w:r>
+        <w:rPr>
+          <w:iCs/>
+          <w:i/>
+        </w:rPr>
+        <w:t xml:space="preserve">Exp Physiol</w:t>
+      </w:r>
+      <w:r>
+        <w:t xml:space="preserve"> </w:t>
+      </w:r>
+      <w:r>
+        <w:rPr>
+          <w:bCs/>
+          <w:b/>
+        </w:rPr>
+        <w:t xml:space="preserve">1994</w:t>
+      </w:r>
+      <w:r>
+        <w:t xml:space="preserve">,</w:t>
+      </w:r>
+      <w:r>
+        <w:t xml:space="preserve"> </w:t>
+      </w:r>
+      <w:r>
+        <w:rPr>
+          <w:iCs/>
+          <w:i/>
+        </w:rPr>
         <w:t xml:space="preserve">79</w:t>
       </w:r>
       <w:r>
@@ -3210,7 +4642,7 @@
       <w:r>
         <w:t xml:space="preserve">(2), 257–260. https://doi.org/</w:t>
       </w:r>
-      <w:hyperlink r:id="rId42">
+      <w:hyperlink r:id="rId48">
         <w:r>
           <w:rPr>
             <w:rStyle w:val="Hyperlink"/>
@@ -3222,14 +4654,14 @@
         <w:t xml:space="preserve">.</w:t>
       </w:r>
     </w:p>
-    <w:bookmarkEnd w:id="43"/>
-    <w:bookmarkStart w:id="45" w:name="ref-whitman_endothelin-1_2008"/>
+    <w:bookmarkEnd w:id="49"/>
+    <w:bookmarkStart w:id="51" w:name="ref-whitman_endothelin-1_2008"/>
     <w:p>
       <w:pPr>
         <w:pStyle w:val="Bibliography"/>
       </w:pPr>
       <w:r>
-        <w:t xml:space="preserve">(11)</w:t>
+        <w:t xml:space="preserve">(14)</w:t>
       </w:r>
       <w:r>
         <w:t xml:space="preserve"> </w:t>
@@ -3288,7 +4720,7 @@
       <w:r>
         <w:t xml:space="preserve">(2), L309–L318. https://doi.org/</w:t>
       </w:r>
-      <w:hyperlink r:id="rId44">
+      <w:hyperlink r:id="rId50">
         <w:r>
           <w:rPr>
             <w:rStyle w:val="Hyperlink"/>
@@ -3300,14 +4732,14 @@
         <w:t xml:space="preserve">.</w:t>
       </w:r>
     </w:p>
-    <w:bookmarkEnd w:id="45"/>
-    <w:bookmarkStart w:id="47" w:name="ref-dong_hypoxia_2012"/>
+    <w:bookmarkEnd w:id="51"/>
+    <w:bookmarkStart w:id="53" w:name="ref-dong_hypoxia_2012"/>
     <w:p>
       <w:pPr>
         <w:pStyle w:val="Bibliography"/>
       </w:pPr>
       <w:r>
-        <w:t xml:space="preserve">(12)</w:t>
+        <w:t xml:space="preserve">(15)</w:t>
       </w:r>
       <w:r>
         <w:t xml:space="preserve"> </w:t>
@@ -3378,7 +4810,7 @@
       <w:r>
         <w:t xml:space="preserve">(3), 158–163. https://doi.org/</w:t>
       </w:r>
-      <w:hyperlink r:id="rId46">
+      <w:hyperlink r:id="rId52">
         <w:r>
           <w:rPr>
             <w:rStyle w:val="Hyperlink"/>
@@ -3390,14 +4822,14 @@
         <w:t xml:space="preserve">.</w:t>
       </w:r>
     </w:p>
-    <w:bookmarkEnd w:id="47"/>
-    <w:bookmarkStart w:id="49" w:name="ref-semenza_regulation_2009"/>
+    <w:bookmarkEnd w:id="53"/>
+    <w:bookmarkStart w:id="55" w:name="ref-semenza_regulation_2009"/>
     <w:p>
       <w:pPr>
         <w:pStyle w:val="Bibliography"/>
       </w:pPr>
       <w:r>
-        <w:t xml:space="preserve">(13)</w:t>
+        <w:t xml:space="preserve">(16)</w:t>
       </w:r>
       <w:r>
         <w:t xml:space="preserve"> </w:t>
@@ -3473,7 +4905,7 @@
       <w:r>
         <w:t xml:space="preserve">. https://doi.org/</w:t>
       </w:r>
-      <w:hyperlink r:id="rId48">
+      <w:hyperlink r:id="rId54">
         <w:r>
           <w:rPr>
             <w:rStyle w:val="Hyperlink"/>
@@ -3485,9 +4917,9 @@
         <w:t xml:space="preserve">.</w:t>
       </w:r>
     </w:p>
-    <w:bookmarkEnd w:id="49"/>
-    <w:bookmarkEnd w:id="50"/>
-    <w:bookmarkEnd w:id="51"/>
+    <w:bookmarkEnd w:id="55"/>
+    <w:bookmarkEnd w:id="56"/>
+    <w:bookmarkEnd w:id="57"/>
     <w:sectPr/>
   </w:body>
 </w:document>

</xml_diff>

<commit_message>
Completed First Draft of the Intro
</commit_message>
<xml_diff>
--- a/Paper/paper.docx
+++ b/Paper/paper.docx
@@ -4,18 +4,164 @@
   <w:body>
     <w:p>
       <w:pPr>
-        <w:pStyle w:val="FirstParagraph"/>
+        <w:pStyle w:val="Title"/>
       </w:pPr>
       <w:r>
-        <w:t xml:space="preserve">Increase in venous [K+] During Hyperbaric Exposure Independent of Changes in pH or O2 Concentration</w:t>
+        <w:t xml:space="preserve">Increase</w:t>
+      </w:r>
+      <w:r>
+        <w:t xml:space="preserve"> </w:t>
+      </w:r>
+      <w:r>
+        <w:t xml:space="preserve">in</w:t>
+      </w:r>
+      <w:r>
+        <w:t xml:space="preserve"> </w:t>
+      </w:r>
+      <w:r>
+        <w:t xml:space="preserve">venous</w:t>
+      </w:r>
+      <w:r>
+        <w:t xml:space="preserve"> </w:t>
+      </w:r>
+      <w:r>
+        <w:t xml:space="preserve">[K+]</w:t>
+      </w:r>
+      <w:r>
+        <w:t xml:space="preserve"> </w:t>
+      </w:r>
+      <w:r>
+        <w:t xml:space="preserve">During</w:t>
+      </w:r>
+      <w:r>
+        <w:t xml:space="preserve"> </w:t>
+      </w:r>
+      <w:r>
+        <w:t xml:space="preserve">Hyperbaric</w:t>
+      </w:r>
+      <w:r>
+        <w:t xml:space="preserve"> </w:t>
+      </w:r>
+      <w:r>
+        <w:t xml:space="preserve">Exposure</w:t>
+      </w:r>
+      <w:r>
+        <w:t xml:space="preserve"> </w:t>
+      </w:r>
+      <w:r>
+        <w:t xml:space="preserve">Independent</w:t>
+      </w:r>
+      <w:r>
+        <w:t xml:space="preserve"> </w:t>
+      </w:r>
+      <w:r>
+        <w:t xml:space="preserve">of</w:t>
+      </w:r>
+      <w:r>
+        <w:t xml:space="preserve"> </w:t>
+      </w:r>
+      <w:r>
+        <w:t xml:space="preserve">Changes</w:t>
+      </w:r>
+      <w:r>
+        <w:t xml:space="preserve"> </w:t>
+      </w:r>
+      <w:r>
+        <w:t xml:space="preserve">in</w:t>
+      </w:r>
+      <w:r>
+        <w:t xml:space="preserve"> </w:t>
+      </w:r>
+      <w:r>
+        <w:t xml:space="preserve">pH</w:t>
+      </w:r>
+      <w:r>
+        <w:t xml:space="preserve"> </w:t>
+      </w:r>
+      <w:r>
+        <w:t xml:space="preserve">or</w:t>
+      </w:r>
+      <w:r>
+        <w:t xml:space="preserve"> </w:t>
+      </w:r>
+      <w:r>
+        <w:t xml:space="preserve">O2</w:t>
+      </w:r>
+      <w:r>
+        <w:t xml:space="preserve"> </w:t>
+      </w:r>
+      <w:r>
+        <w:t xml:space="preserve">Concentration</w:t>
       </w:r>
     </w:p>
     <w:p>
       <w:pPr>
-        <w:pStyle w:val="BodyText"/>
+        <w:pStyle w:val="Author"/>
       </w:pPr>
       <w:r>
-        <w:t xml:space="preserve">Increase in venous [K+] During Hyperbaric Exposure</w:t>
+        <w:t xml:space="preserve">Jacob</w:t>
+      </w:r>
+      <w:r>
+        <w:t xml:space="preserve"> </w:t>
+      </w:r>
+      <w:r>
+        <w:t xml:space="preserve">Lamers,</w:t>
+      </w:r>
+    </w:p>
+    <w:p>
+      <w:pPr>
+        <w:pStyle w:val="Author"/>
+      </w:pPr>
+      <w:r>
+        <w:t xml:space="preserve">Matthew</w:t>
+      </w:r>
+      <w:r>
+        <w:t xml:space="preserve"> </w:t>
+      </w:r>
+      <w:r>
+        <w:t xml:space="preserve">Marcou, </w:t>
+      </w:r>
+    </w:p>
+    <w:p>
+      <w:pPr>
+        <w:pStyle w:val="Author"/>
+      </w:pPr>
+      <w:r>
+        <w:t xml:space="preserve">Kent</w:t>
+      </w:r>
+      <w:r>
+        <w:t xml:space="preserve"> </w:t>
+      </w:r>
+      <w:r>
+        <w:t xml:space="preserve">MacLaughlin, </w:t>
+      </w:r>
+    </w:p>
+    <w:p>
+      <w:pPr>
+        <w:pStyle w:val="Author"/>
+      </w:pPr>
+      <w:r>
+        <w:t xml:space="preserve">Rudolf</w:t>
+      </w:r>
+      <w:r>
+        <w:t xml:space="preserve"> </w:t>
+      </w:r>
+      <w:r>
+        <w:t xml:space="preserve">Braun, </w:t>
+      </w:r>
+    </w:p>
+    <w:p>
+      <w:pPr>
+        <w:pStyle w:val="Author"/>
+      </w:pPr>
+      <w:r>
+        <w:t xml:space="preserve">Marlowe</w:t>
+      </w:r>
+      <w:r>
+        <w:t xml:space="preserve"> </w:t>
+      </w:r>
+      <w:r>
+        <w:t xml:space="preserve">Eldridge</w:t>
       </w:r>
     </w:p>
     <w:bookmarkStart w:id="20" w:name="abstract"/>
@@ -30,6 +176,30 @@
     <w:p>
       <w:pPr>
         <w:pStyle w:val="FirstParagraph"/>
+      </w:pPr>
+      <w:r>
+        <w:rPr>
+          <w:bCs/>
+          <w:b/>
+        </w:rPr>
+        <w:t xml:space="preserve">Increase in venous [K+] During Hyperbaric Exposure Independent of Changes in pH or O2 Concentration</w:t>
+      </w:r>
+    </w:p>
+    <w:p>
+      <w:pPr>
+        <w:pStyle w:val="BodyText"/>
+      </w:pPr>
+      <w:r>
+        <w:rPr>
+          <w:bCs/>
+          <w:b/>
+        </w:rPr>
+        <w:t xml:space="preserve">Increase in venous [K+] During Hyperbaric Exposure</w:t>
+      </w:r>
+    </w:p>
+    <w:p>
+      <w:pPr>
+        <w:pStyle w:val="BodyText"/>
       </w:pPr>
       <w:r>
         <w:t xml:space="preserve">Plasma potassium regulation is important for function of numerous cells in the body. Changes in potassium levels during exposure to an increased O2 concentration is thought to be the result of the changes in pH and increasing reactive oxygen species. However, the effects of hyperbaria on plasma potassium concentration are not well understood.</w:t>
@@ -94,31 +264,208 @@
         <w:t xml:space="preserve"> </w:t>
       </w:r>
       <w:r>
-        <w:t xml:space="preserve">Plasma potassium levels are heavly regulated to fall within a narrow range of 3.5 to 5.0 mmol per liter and maintenance at these concentrations are of extreme importance to the function of many organs in the body.</w:t>
+        <w:t xml:space="preserve">While potassium is viewed as an intracellular cation significant levels are observed extracellularly.</w:t>
       </w:r>
       <w:r>
         <w:rPr>
           <w:vertAlign w:val="superscript"/>
         </w:rPr>
+        <w:t xml:space="preserve">4</w:t>
+      </w:r>
+      <w:r>
+        <w:t xml:space="preserve"> </w:t>
+      </w:r>
+      <w:r>
+        <w:t xml:space="preserve">Extracellular plasma potassium levels are heavily regulated to fall within a narrow range of 3.5 to 5.0 mmol per liter and maintenance at these concentrations are of extreme importance to the role of organs throughout the body.</w:t>
+      </w:r>
+      <w:r>
+        <w:rPr>
+          <w:vertAlign w:val="superscript"/>
+        </w:rPr>
         <w:t xml:space="preserve">3</w:t>
       </w:r>
       <w:r>
         <w:t xml:space="preserve"> </w:t>
       </w:r>
       <w:r>
-        <w:t xml:space="preserve">This is underscored by the fact that both hypokalemia or hyperkalemia lead to an increased death rate in certain conditions.</w:t>
+        <w:t xml:space="preserve">This importance is underscored by the fact plasma potassium levels in both hypokalemia or hyperkalemia lead to an increased death rates in certain conditions.</w:t>
       </w:r>
       <w:r>
         <w:rPr>
           <w:vertAlign w:val="superscript"/>
         </w:rPr>
-        <w:t xml:space="preserve">5,6</w:t>
-      </w:r>
-      <w:r>
-        <w:t xml:space="preserve"> </w:t>
-      </w:r>
-      <w:r>
-        <w:t xml:space="preserve">This places importance on the determination of pathways of regulation and disease that lead to changes in plasma potassium levels. Factors investigated in this study that may lead to changes in plasma potassium levels, but remains understudied, are the effect of</w:t>
+        <w:t xml:space="preserve">6,7</w:t>
+      </w:r>
+      <w:r>
+        <w:t xml:space="preserve"> </w:t>
+      </w:r>
+      <w:r>
+        <w:t xml:space="preserve">Based on these findings, the determination of pathways of regulation leading to changes in plasma potassium levels are of importance.</w:t>
+      </w:r>
+    </w:p>
+    <w:p>
+      <w:pPr>
+        <w:pStyle w:val="BodyText"/>
+      </w:pPr>
+      <w:r>
+        <w:t xml:space="preserve">      Classic explanations for variations in plasma potassium levels emphasize the importance of acid-base distribution through their effects on ion transporters.</w:t>
+      </w:r>
+      <w:r>
+        <w:rPr>
+          <w:vertAlign w:val="superscript"/>
+        </w:rPr>
+        <w:t xml:space="preserve">1</w:t>
+      </w:r>
+      <w:r>
+        <w:t xml:space="preserve"> </w:t>
+      </w:r>
+      <w:r>
+        <w:t xml:space="preserve">Ion exchanges involving</w:t>
+      </w:r>
+      <w:r>
+        <w:t xml:space="preserve"> </w:t>
+      </w:r>
+      <m:oMath>
+        <m:r>
+          <m:t>H</m:t>
+        </m:r>
+        <m:r>
+          <m:rPr>
+            <m:sty m:val="p"/>
+          </m:rPr>
+          <m:t>+</m:t>
+        </m:r>
+      </m:oMath>
+      <w:r>
+        <w:t xml:space="preserve">,</w:t>
+      </w:r>
+      <w:r>
+        <w:t xml:space="preserve"> </w:t>
+      </w:r>
+      <m:oMath>
+        <m:r>
+          <m:t>N</m:t>
+        </m:r>
+        <m:r>
+          <m:t>a</m:t>
+        </m:r>
+        <m:r>
+          <m:rPr>
+            <m:sty m:val="p"/>
+          </m:rPr>
+          <m:t>+</m:t>
+        </m:r>
+      </m:oMath>
+      <w:r>
+        <w:t xml:space="preserve">,</w:t>
+      </w:r>
+      <w:r>
+        <w:t xml:space="preserve"> </w:t>
+      </w:r>
+      <m:oMath>
+        <m:r>
+          <m:t>H</m:t>
+        </m:r>
+        <m:r>
+          <m:t>C</m:t>
+        </m:r>
+        <m:sSubSup>
+          <m:e>
+            <m:r>
+              <m:t>O</m:t>
+            </m:r>
+          </m:e>
+          <m:sub>
+            <m:r>
+              <m:t>3</m:t>
+            </m:r>
+          </m:sub>
+          <m:sup>
+            <m:r>
+              <m:rPr>
+                <m:sty m:val="p"/>
+              </m:rPr>
+              <m:t>−</m:t>
+            </m:r>
+          </m:sup>
+        </m:sSubSup>
+      </m:oMath>
+      <w:r>
+        <w:t xml:space="preserve"> </w:t>
+      </w:r>
+      <w:r>
+        <w:t xml:space="preserve">and</w:t>
+      </w:r>
+      <w:r>
+        <w:t xml:space="preserve"> </w:t>
+      </w:r>
+      <m:oMath>
+        <m:r>
+          <m:t>C</m:t>
+        </m:r>
+        <m:r>
+          <m:t>l</m:t>
+        </m:r>
+        <m:r>
+          <m:rPr>
+            <m:sty m:val="p"/>
+          </m:rPr>
+          <m:t>−</m:t>
+        </m:r>
+      </m:oMath>
+      <w:r>
+        <w:t xml:space="preserve"> </w:t>
+      </w:r>
+      <w:r>
+        <w:t xml:space="preserve">are important for maintaining the intracellular and extracellular levels of potassium.</w:t>
+      </w:r>
+      <w:r>
+        <w:rPr>
+          <w:vertAlign w:val="superscript"/>
+        </w:rPr>
+        <w:t xml:space="preserve">1</w:t>
+      </w:r>
+      <w:r>
+        <w:t xml:space="preserve"> </w:t>
+      </w:r>
+      <w:r>
+        <w:t xml:space="preserve">Renal function is also of integral to the regulation of potassium.</w:t>
+      </w:r>
+      <w:r>
+        <w:rPr>
+          <w:vertAlign w:val="superscript"/>
+        </w:rPr>
+        <w:t xml:space="preserve">1</w:t>
+      </w:r>
+      <w:r>
+        <w:t xml:space="preserve"> </w:t>
+      </w:r>
+      <w:r>
+        <w:t xml:space="preserve">Previously mentioned ions and their transporters and the hormone aldosterone play a central role in modulating renal excretion and re-uptake rates of potassium.</w:t>
+      </w:r>
+      <w:r>
+        <w:rPr>
+          <w:vertAlign w:val="superscript"/>
+        </w:rPr>
+        <w:t xml:space="preserve">1</w:t>
+      </w:r>
+      <w:r>
+        <w:t xml:space="preserve"> </w:t>
+      </w:r>
+      <w:r>
+        <w:t xml:space="preserve">Although acid-base distribution, ion-exchange and renal excretion/re-absorption offer the main explanation of plasma potassium levels other factors influence their physiological concentrations.</w:t>
+      </w:r>
+      <w:r>
+        <w:rPr>
+          <w:vertAlign w:val="superscript"/>
+        </w:rPr>
+        <w:t xml:space="preserve">2,8</w:t>
+      </w:r>
+      <w:r>
+        <w:t xml:space="preserve"> </w:t>
+      </w:r>
+      <w:r>
+        <w:t xml:space="preserve">In this study</w:t>
       </w:r>
       <w:r>
         <w:t xml:space="preserve"> </w:t>
@@ -141,7 +488,7 @@
         <w:t xml:space="preserve"> </w:t>
       </w:r>
       <w:r>
-        <w:t xml:space="preserve">concentration and increased pressure.</w:t>
+        <w:t xml:space="preserve">concentration and increased pressure were the factors under investigation which may lead to changes in plasma potassium levels.</w:t>
       </w:r>
     </w:p>
     <w:p>
@@ -172,7 +519,7 @@
         <w:t xml:space="preserve"> </w:t>
       </w:r>
       <w:r>
-        <w:t xml:space="preserve">concentration has been used as an effectives treatment for many conditions. The two main methods to administer this concentration increase are by directly varying concentration of inspired gases or by varying the ambient pressure. By combining these to aspects of concentration, three of the main modes of</w:t>
+        <w:t xml:space="preserve">concentration has been used as an effectives treatment for a multitude of conditions. The two main methods to administer this concentration increase are by directly varying concentration of inspired gases or by varying the ambient pressure. By combining these to aspects of concentration, three of the main modes of</w:t>
       </w:r>
       <w:r>
         <w:t xml:space="preserve"> </w:t>
@@ -290,48 +637,7 @@
         <w:rPr>
           <w:vertAlign w:val="superscript"/>
         </w:rPr>
-        <w:t xml:space="preserve">7</w:t>
-      </w:r>
-      <w:r>
-        <w:t xml:space="preserve"> </w:t>
-      </w:r>
-      <w:r>
-        <w:t xml:space="preserve">As of July 2021 the FDA has cleared</w:t>
-      </w:r>
-      <w:r>
-        <w:t xml:space="preserve"> </w:t>
-      </w:r>
-      <m:oMath>
-        <m:r>
-          <m:t>H</m:t>
-        </m:r>
-        <m:r>
-          <m:t>B</m:t>
-        </m:r>
-        <m:sSub>
-          <m:e>
-            <m:r>
-              <m:t>O</m:t>
-            </m:r>
-          </m:e>
-          <m:sub>
-            <m:r>
-              <m:t>2</m:t>
-            </m:r>
-          </m:sub>
-        </m:sSub>
-      </m:oMath>
-      <w:r>
-        <w:t xml:space="preserve"> </w:t>
-      </w:r>
-      <w:r>
-        <w:t xml:space="preserve">for 13 different conditions.</w:t>
-      </w:r>
-      <w:r>
-        <w:rPr>
-          <w:vertAlign w:val="superscript"/>
-        </w:rPr>
-        <w:t xml:space="preserve">8</w:t>
+        <w:t xml:space="preserve">9</w:t>
       </w:r>
       <w:r>
         <w:t xml:space="preserve"> </w:t>
@@ -406,7 +712,7 @@
         <w:t xml:space="preserve"> </w:t>
       </w:r>
       <w:r>
-        <w:t xml:space="preserve">than normal air. Concentrated oxygen and hyperbaric treatment were the two treatments administered in this study.</w:t>
+        <w:t xml:space="preserve">than normal air. Concentrated oxygen and hyperbaric treatment were the two treatments under investigation in this study.</w:t>
       </w:r>
     </w:p>
     <w:p>
@@ -432,7 +738,7 @@
         <w:rPr>
           <w:vertAlign w:val="superscript"/>
         </w:rPr>
-        <w:t xml:space="preserve">2,9</w:t>
+        <w:t xml:space="preserve">2,10</w:t>
       </w:r>
       <w:r>
         <w:t xml:space="preserve"> </w:t>
@@ -444,7 +750,7 @@
         <w:rPr>
           <w:vertAlign w:val="superscript"/>
         </w:rPr>
-        <w:t xml:space="preserve">10–12</w:t>
+        <w:t xml:space="preserve">11–13</w:t>
       </w:r>
       <w:r>
         <w:t xml:space="preserve"> </w:t>
@@ -456,7 +762,7 @@
         <w:rPr>
           <w:vertAlign w:val="superscript"/>
         </w:rPr>
-        <w:t xml:space="preserve">10,11</w:t>
+        <w:t xml:space="preserve">11,12</w:t>
       </w:r>
       <w:r>
         <w:t xml:space="preserve"> </w:t>
@@ -468,13 +774,13 @@
         <w:rPr>
           <w:vertAlign w:val="superscript"/>
         </w:rPr>
-        <w:t xml:space="preserve">12</w:t>
-      </w:r>
-      <w:r>
-        <w:t xml:space="preserve"> </w:t>
-      </w:r>
-      <w:r>
-        <w:t xml:space="preserve">Internal potassium homeostasis and the distribution of intracellular and extracellular potassium in the body is primarly the reuslt of ion-exchanges pumps and passive efflux.</w:t>
+        <w:t xml:space="preserve">13</w:t>
+      </w:r>
+      <w:r>
+        <w:t xml:space="preserve"> </w:t>
+      </w:r>
+      <w:r>
+        <w:t xml:space="preserve">Internal potassium homeostasis and the distribution of intracellular and extracellular potassium in the body is primarily the result of ion-exchanges pumps and passive efflux.</w:t>
       </w:r>
       <w:r>
         <w:rPr>
@@ -518,7 +824,7 @@
         <w:t xml:space="preserve"> </w:t>
       </w:r>
       <w:r>
-        <w:t xml:space="preserve">indicating some pathway through which potassium levels are modulated via changes in</w:t>
+        <w:t xml:space="preserve">indicating a potential pathway through which potassium levels are modulated via changes in</w:t>
       </w:r>
       <w:r>
         <w:t xml:space="preserve"> </w:t>
@@ -547,13 +853,13 @@
         <w:rPr>
           <w:vertAlign w:val="superscript"/>
         </w:rPr>
-        <w:t xml:space="preserve">13–16</w:t>
-      </w:r>
-      <w:r>
-        <w:t xml:space="preserve"> </w:t>
-      </w:r>
-      <w:r>
-        <w:t xml:space="preserve">Therefore changes in activity or expression of these channels offers a potential linkage between effects hyperoxia on plasma poatassium.</w:t>
+        <w:t xml:space="preserve">8,14–16</w:t>
+      </w:r>
+      <w:r>
+        <w:t xml:space="preserve"> </w:t>
+      </w:r>
+      <w:r>
+        <w:t xml:space="preserve">Therefore changes in activity or expression of these channels offers a potential linkage between effects hyperoxia on plasma potassium.</w:t>
       </w:r>
     </w:p>
     <w:p>
@@ -561,7 +867,101 @@
         <w:pStyle w:val="BodyText"/>
       </w:pPr>
       <w:r>
-        <w:t xml:space="preserve">      The main goal of this study was to determine the similarities and differences in effects of conentrated</w:t>
+        <w:t xml:space="preserve">       Historically,</w:t>
+      </w:r>
+      <w:r>
+        <w:t xml:space="preserve"> </w:t>
+      </w:r>
+      <m:oMath>
+        <m:r>
+          <m:t>H</m:t>
+        </m:r>
+        <m:r>
+          <m:t>B</m:t>
+        </m:r>
+        <m:sSub>
+          <m:e>
+            <m:r>
+              <m:t>O</m:t>
+            </m:r>
+          </m:e>
+          <m:sub>
+            <m:r>
+              <m:t>2</m:t>
+            </m:r>
+          </m:sub>
+        </m:sSub>
+      </m:oMath>
+      <w:r>
+        <w:t xml:space="preserve"> </w:t>
+      </w:r>
+      <w:r>
+        <w:t xml:space="preserve">studies in mice and rats have shown that</w:t>
+      </w:r>
+      <w:r>
+        <w:t xml:space="preserve"> </w:t>
+      </w:r>
+      <m:oMath>
+        <m:r>
+          <m:t>H</m:t>
+        </m:r>
+        <m:r>
+          <m:t>B</m:t>
+        </m:r>
+        <m:sSub>
+          <m:e>
+            <m:r>
+              <m:t>O</m:t>
+            </m:r>
+          </m:e>
+          <m:sub>
+            <m:r>
+              <m:t>2</m:t>
+            </m:r>
+          </m:sub>
+        </m:sSub>
+      </m:oMath>
+      <w:r>
+        <w:t xml:space="preserve"> </w:t>
+      </w:r>
+      <w:r>
+        <w:t xml:space="preserve">exposure reduces lung injury and can help alleviate the effects of hypoxia and hypoxemia.</w:t>
+      </w:r>
+      <w:r>
+        <w:rPr>
+          <w:vertAlign w:val="superscript"/>
+        </w:rPr>
+        <w:t xml:space="preserve">17</w:t>
+      </w:r>
+      <w:r>
+        <w:t xml:space="preserve"> </w:t>
+      </w:r>
+      <w:r>
+        <w:t xml:space="preserve">While the mechanism for this is not entirely understood, it has been proposed that an upregulation in the activity of Na+/K+ ATPase and a subsequent increase in movement of Na+ and K+ ions inside the cells of lung tissue assists in relieving lung injury.</w:t>
+      </w:r>
+      <w:r>
+        <w:rPr>
+          <w:vertAlign w:val="superscript"/>
+        </w:rPr>
+        <w:t xml:space="preserve">18</w:t>
+      </w:r>
+      <w:r>
+        <w:t xml:space="preserve"> </w:t>
+      </w:r>
+      <w:r>
+        <w:t xml:space="preserve">In multiple cases, hyperbaric treatment has been shown to be effective in clearing edema in the lungs.</w:t>
+      </w:r>
+      <w:r>
+        <w:rPr>
+          <w:vertAlign w:val="superscript"/>
+        </w:rPr>
+        <w:t xml:space="preserve">17,18</w:t>
+      </w:r>
+      <w:r>
+        <w:t xml:space="preserve"> </w:t>
+      </w:r>
+      <w:r>
+        <w:t xml:space="preserve">Pulmonary edema is a common occurrence when using a SCUBA device for deep-sea diving, and hyperbaric oxygen has been an approved treatment for diving-related conditions for several years. Due to the risks that can be associated with breathing 100%</w:t>
       </w:r>
       <w:r>
         <w:t xml:space="preserve"> </w:t>
@@ -584,59 +984,7 @@
         <w:t xml:space="preserve"> </w:t>
       </w:r>
       <w:r>
-        <w:t xml:space="preserve">and hyperbaria on the blood metabolites, specifically plasma potassium levels.</w:t>
-      </w:r>
-    </w:p>
-    <w:bookmarkEnd w:id="21"/>
-    <w:bookmarkStart w:id="22" w:name="methods"/>
-    <w:p>
-      <w:pPr>
-        <w:pStyle w:val="Heading1"/>
-      </w:pPr>
-      <w:r>
-        <w:t xml:space="preserve">Methods</w:t>
-      </w:r>
-    </w:p>
-    <w:p>
-      <w:pPr>
-        <w:pStyle w:val="FirstParagraph"/>
-      </w:pPr>
-      <w:r>
-        <w:t xml:space="preserve">      Healthy adult subjects were recruited via REDCap using a University of Wisconsin’s email list. A questionnaire was administered to determine characteristics of individuals such as pre-existing conditions and age. Individuals who responded to the survey were selected at random contacted via phone. Participants in the study were separated into two groups. The first group received hyperbaric treatment in altitude sickness bags (n=14) while the second group received concentrated oxygen at room pressure (n=12).</w:t>
-      </w:r>
-    </w:p>
-    <w:p>
-      <w:pPr>
-        <w:pStyle w:val="BodyText"/>
-      </w:pPr>
-      <w:r>
-        <w:t xml:space="preserve">      Although treatment varied between groups, treatment schedule remained consistent and was the following. Subjects arrived Monday and height and weight were determined. Blood collected via venipuncture before treatment was used for a baseline metabolic panel and analyzed on arterial blood gas (ABG) machine. Following blood draws subjects underwent 1.5 hours of their respective treatments. After treatment blood was collected to determine acute response in blood metabolites. Following this, treatment was given Tuesday through Friday of the following week, taking a break for weekends where no treatment was administered. A blood draw and ABG analysis was preformed before the tenth and final treatment. After a weekend of no treatment following the final treatment a blood draw occurred and subsequent analysis was preformed.</w:t>
-      </w:r>
-    </w:p>
-    <w:p>
-      <w:pPr>
-        <w:pStyle w:val="BodyText"/>
-      </w:pPr>
-      <w:r>
-        <w:t xml:space="preserve">      A total of 36 metabolic indicators were reported by the ABG machine. Indicators were compared pairwise between the four draws. Statistical analysis and data visualization was performed using R (The R Foundation) and paired student t-tests.</w:t>
-      </w:r>
-    </w:p>
-    <w:bookmarkEnd w:id="22"/>
-    <w:bookmarkStart w:id="23" w:name="results"/>
-    <w:p>
-      <w:pPr>
-        <w:pStyle w:val="Heading1"/>
-      </w:pPr>
-      <w:r>
-        <w:t xml:space="preserve">Results</w:t>
-      </w:r>
-    </w:p>
-    <w:p>
-      <w:pPr>
-        <w:pStyle w:val="FirstParagraph"/>
-      </w:pPr>
-      <w:r>
-        <w:t xml:space="preserve">      Tables one and two display values for classical ions of interest in potassium homeostasis for concentrated</w:t>
+        <w:t xml:space="preserve">for extended periods of time, it is worthwhile to discover if it is possible to alleviate these conditions with solely hyperbaric treatment, eliminating the harmful effects of 100%</w:t>
       </w:r>
       <w:r>
         <w:t xml:space="preserve"> </w:t>
@@ -659,7 +1007,62 @@
         <w:t xml:space="preserve"> </w:t>
       </w:r>
       <w:r>
-        <w:t xml:space="preserve">and hyperbaric air respectively. The concentrated</w:t>
+        <w:t xml:space="preserve">exposure. Literature detailing hyperbaric effects on plasma ion concentrations mostly focus on</w:t>
+      </w:r>
+      <w:r>
+        <w:t xml:space="preserve"> </w:t>
+      </w:r>
+      <m:oMath>
+        <m:r>
+          <m:t>H</m:t>
+        </m:r>
+        <m:r>
+          <m:t>B</m:t>
+        </m:r>
+        <m:sSub>
+          <m:e>
+            <m:r>
+              <m:t>O</m:t>
+            </m:r>
+          </m:e>
+          <m:sub>
+            <m:r>
+              <m:t>2</m:t>
+            </m:r>
+          </m:sub>
+        </m:sSub>
+      </m:oMath>
+      <w:r>
+        <w:t xml:space="preserve">. As previously mentioned exposure to hyperoxia also causes changes in plasma ion concentrations. This means studies of</w:t>
+      </w:r>
+      <w:r>
+        <w:t xml:space="preserve"> </w:t>
+      </w:r>
+      <m:oMath>
+        <m:r>
+          <m:t>H</m:t>
+        </m:r>
+        <m:r>
+          <m:t>B</m:t>
+        </m:r>
+        <m:sSub>
+          <m:e>
+            <m:r>
+              <m:t>O</m:t>
+            </m:r>
+          </m:e>
+          <m:sub>
+            <m:r>
+              <m:t>2</m:t>
+            </m:r>
+          </m:sub>
+        </m:sSub>
+      </m:oMath>
+      <w:r>
+        <w:t xml:space="preserve"> </w:t>
+      </w:r>
+      <w:r>
+        <w:t xml:space="preserve">and its effects on these concentrations can not seperate the effects of increased pressure and increased</w:t>
       </w:r>
       <w:r>
         <w:t xml:space="preserve"> </w:t>
@@ -679,10 +1082,214 @@
         </m:sSub>
       </m:oMath>
       <w:r>
-        <w:t xml:space="preserve"> </w:t>
-      </w:r>
-      <w:r>
-        <w:t xml:space="preserve">group saw a signiﬁcant increase in pH from baseline levels of</w:t>
+        <w:t xml:space="preserve">. The main goal of this study was to determine the similarities and differences in effects of concentrated</w:t>
+      </w:r>
+      <w:r>
+        <w:t xml:space="preserve"> </w:t>
+      </w:r>
+      <m:oMath>
+        <m:sSub>
+          <m:e>
+            <m:r>
+              <m:t>O</m:t>
+            </m:r>
+          </m:e>
+          <m:sub>
+            <m:r>
+              <m:t>2</m:t>
+            </m:r>
+          </m:sub>
+        </m:sSub>
+      </m:oMath>
+      <w:r>
+        <w:t xml:space="preserve"> </w:t>
+      </w:r>
+      <w:r>
+        <w:t xml:space="preserve">and hyperbaria on the blood metabolites, specifically plasma potassium levels.</w:t>
+      </w:r>
+    </w:p>
+    <w:bookmarkEnd w:id="21"/>
+    <w:bookmarkStart w:id="22" w:name="methods"/>
+    <w:p>
+      <w:pPr>
+        <w:pStyle w:val="Heading1"/>
+      </w:pPr>
+      <w:r>
+        <w:t xml:space="preserve">Methods</w:t>
+      </w:r>
+    </w:p>
+    <w:p>
+      <w:pPr>
+        <w:pStyle w:val="FirstParagraph"/>
+      </w:pPr>
+      <w:r>
+        <w:t xml:space="preserve">      Healthy adult subjects were recruited via REDCap using a University of Wisconsin’s email list. A questionnaire was administered to determine characteristics of individuals such as pre-existing conditions and age. Individuals who responded to the survey were selected at random and contacted via phone. Participants in the study were separated into two groups. The first group received hyperbaric treatment in altitude sickness bags (n=13) while the second group received concentrated oxygen at room pressure (n=11).</w:t>
+      </w:r>
+    </w:p>
+    <w:p>
+      <w:pPr>
+        <w:pStyle w:val="BodyText"/>
+      </w:pPr>
+      <w:r>
+        <w:t xml:space="preserve">      Although treatment varied between groups, treatment schedule remained consistent and was the following. Subjects arrived Monday and height and weight were determined. Blood was collected via venipuncture before treatment was used for a baseline metabolic panel and analyzed on arterial blood gas (ABG) machine. Following blood draws subjects underwent 1.5 hours if in the hyperbaric arm and 1 hour if in the concentrated</w:t>
+      </w:r>
+      <w:r>
+        <w:t xml:space="preserve"> </w:t>
+      </w:r>
+      <m:oMath>
+        <m:sSub>
+          <m:e>
+            <m:r>
+              <m:t>O</m:t>
+            </m:r>
+          </m:e>
+          <m:sub>
+            <m:r>
+              <m:t>2</m:t>
+            </m:r>
+          </m:sub>
+        </m:sSub>
+      </m:oMath>
+      <w:r>
+        <w:t xml:space="preserve"> </w:t>
+      </w:r>
+      <w:r>
+        <w:t xml:space="preserve">arm of their respective treatments. After treatment blood was collected to determine acute response in blood metabolites. Following this, treatment was given Tuesday through Friday of the following week, taking a break for weekends where no treatment was administered. A blood draw and ABG analysis was preformed before the tenth and final treatment and after a weekend of no treatment following the final treatment another blood draw occurred and subsequent analysis was preformed.</w:t>
+      </w:r>
+    </w:p>
+    <w:p>
+      <w:pPr>
+        <w:pStyle w:val="BodyText"/>
+      </w:pPr>
+      <w:r>
+        <w:t xml:space="preserve">      A total of 36 metabolic indicators were reported by the ABG machine. Indicators were compared pairwise between the four draws. Statistical analysis and data visualization was performed using R (The R Foundation) where paired student t-tests were used for normally distributed lab results and while wilcox tests were used for the</w:t>
+      </w:r>
+      <w:r>
+        <w:t xml:space="preserve"> </w:t>
+      </w:r>
+      <m:oMath>
+        <m:r>
+          <m:t>K</m:t>
+        </m:r>
+        <m:r>
+          <m:rPr>
+            <m:sty m:val="p"/>
+          </m:rPr>
+          <m:t>+</m:t>
+        </m:r>
+      </m:oMath>
+      <w:r>
+        <w:t xml:space="preserve"> </w:t>
+      </w:r>
+      <w:r>
+        <w:t xml:space="preserve">and</w:t>
+      </w:r>
+      <w:r>
+        <w:t xml:space="preserve"> </w:t>
+      </w:r>
+      <m:oMath>
+        <m:r>
+          <m:t>H</m:t>
+        </m:r>
+        <m:r>
+          <m:t>C</m:t>
+        </m:r>
+        <m:sSubSup>
+          <m:e>
+            <m:r>
+              <m:t>O</m:t>
+            </m:r>
+          </m:e>
+          <m:sub>
+            <m:r>
+              <m:t>3</m:t>
+            </m:r>
+          </m:sub>
+          <m:sup>
+            <m:r>
+              <m:rPr>
+                <m:sty m:val="p"/>
+              </m:rPr>
+              <m:t>−</m:t>
+            </m:r>
+          </m:sup>
+        </m:sSubSup>
+      </m:oMath>
+      <w:r>
+        <w:t xml:space="preserve"> </w:t>
+      </w:r>
+      <w:r>
+        <w:t xml:space="preserve">because of their skewed distributions.</w:t>
+      </w:r>
+      <w:r>
+        <w:rPr>
+          <w:vertAlign w:val="superscript"/>
+        </w:rPr>
+        <w:t xml:space="preserve">19</w:t>
+      </w:r>
+    </w:p>
+    <w:bookmarkEnd w:id="22"/>
+    <w:bookmarkStart w:id="23" w:name="results"/>
+    <w:p>
+      <w:pPr>
+        <w:pStyle w:val="Heading1"/>
+      </w:pPr>
+      <w:r>
+        <w:t xml:space="preserve">Results</w:t>
+      </w:r>
+    </w:p>
+    <w:p>
+      <w:pPr>
+        <w:pStyle w:val="FirstParagraph"/>
+      </w:pPr>
+      <w:r>
+        <w:t xml:space="preserve">      Tables one and two display values for classical ions of interest in potassium homeostasis for concentrated</w:t>
+      </w:r>
+      <w:r>
+        <w:t xml:space="preserve"> </w:t>
+      </w:r>
+      <m:oMath>
+        <m:sSub>
+          <m:e>
+            <m:r>
+              <m:t>O</m:t>
+            </m:r>
+          </m:e>
+          <m:sub>
+            <m:r>
+              <m:t>2</m:t>
+            </m:r>
+          </m:sub>
+        </m:sSub>
+      </m:oMath>
+      <w:r>
+        <w:t xml:space="preserve"> </w:t>
+      </w:r>
+      <w:r>
+        <w:t xml:space="preserve">and hyperbaric air respectively. The concentrated</w:t>
+      </w:r>
+      <w:r>
+        <w:t xml:space="preserve"> </w:t>
+      </w:r>
+      <m:oMath>
+        <m:sSub>
+          <m:e>
+            <m:r>
+              <m:t>O</m:t>
+            </m:r>
+          </m:e>
+          <m:sub>
+            <m:r>
+              <m:t>2</m:t>
+            </m:r>
+          </m:sub>
+        </m:sSub>
+      </m:oMath>
+      <w:r>
+        <w:t xml:space="preserve"> </w:t>
+      </w:r>
+      <w:r>
+        <w:t xml:space="preserve">group saw a significant increase in pH from baseline levels of</w:t>
       </w:r>
       <w:r>
         <w:t xml:space="preserve"> </w:t>
@@ -705,7 +1312,7 @@
         <w:t xml:space="preserve"> </w:t>
       </w:r>
       <w:r>
-        <w:t xml:space="preserve">to post exsposure levels of</w:t>
+        <w:t xml:space="preserve">to post-exposure levels of</w:t>
       </w:r>
       <w:r>
         <w:t xml:space="preserve"> </w:t>
@@ -725,76 +1332,7 @@
         </m:r>
       </m:oMath>
       <w:r>
-        <w:t xml:space="preserve">(p=0.023) while the hyperbaric group saw no similar signifigant increase. Potassium levels were also increased in both the concentrated</w:t>
-      </w:r>
-      <w:r>
-        <w:t xml:space="preserve"> </w:t>
-      </w:r>
-      <m:oMath>
-        <m:sSub>
-          <m:e>
-            <m:r>
-              <m:t>O</m:t>
-            </m:r>
-          </m:e>
-          <m:sub>
-            <m:r>
-              <m:t>2</m:t>
-            </m:r>
-          </m:sub>
-        </m:sSub>
-      </m:oMath>
-      <w:r>
-        <w:t xml:space="preserve"> </w:t>
-      </w:r>
-      <w:r>
-        <w:t xml:space="preserve">group and the hyperbaric oxygen group immediately post exposure. In the concentrated group the potassium levels were increased from</w:t>
-      </w:r>
-      <w:r>
-        <w:t xml:space="preserve"> </w:t>
-      </w:r>
-      <m:oMath>
-        <m:r>
-          <m:t>4.09</m:t>
-        </m:r>
-        <m:r>
-          <m:rPr>
-            <m:sty m:val="p"/>
-          </m:rPr>
-          <m:t>±</m:t>
-        </m:r>
-        <m:r>
-          <m:t>0.12</m:t>
-        </m:r>
-      </m:oMath>
-      <w:r>
-        <w:t xml:space="preserve"> </w:t>
-      </w:r>
-      <w:r>
-        <w:t xml:space="preserve">pre-exposure to</w:t>
-      </w:r>
-      <w:r>
-        <w:t xml:space="preserve"> </w:t>
-      </w:r>
-      <m:oMath>
-        <m:r>
-          <m:t>4.28</m:t>
-        </m:r>
-        <m:r>
-          <m:rPr>
-            <m:sty m:val="p"/>
-          </m:rPr>
-          <m:t>±</m:t>
-        </m:r>
-        <m:r>
-          <m:t>0.28</m:t>
-        </m:r>
-      </m:oMath>
-      <w:r>
-        <w:t xml:space="preserve"> </w:t>
-      </w:r>
-      <w:r>
-        <w:t xml:space="preserve">post-exposure.(p= 0.046) Whereas in the hyperbaric group a greater incraese was observed with pre-exposure levels at</w:t>
+        <w:t xml:space="preserve">(p=0.023) while the hyperbaric group saw no similar significant increase. Plasma potassium levels were significantly increased in the hyperbaric oxygen group immediately post exposure. The hyperbaric groups base line potassium levels were at</w:t>
       </w:r>
       <w:r>
         <w:t xml:space="preserve"> </w:t>
@@ -817,7 +1355,7 @@
         <w:t xml:space="preserve"> </w:t>
       </w:r>
       <w:r>
-        <w:t xml:space="preserve">and post-exposure levels at</w:t>
+        <w:t xml:space="preserve">and post-exposure levels were</w:t>
       </w:r>
       <w:r>
         <w:t xml:space="preserve"> </w:t>
@@ -849,85 +1387,7 @@
         </m:sSup>
       </m:oMath>
       <w:r>
-        <w:t xml:space="preserve">.(p=0.007046). Calcium levels were also incrased from basline levels of</w:t>
-      </w:r>
-      <w:r>
-        <w:t xml:space="preserve"> </w:t>
-      </w:r>
-      <m:oMath>
-        <m:r>
-          <m:t>1.19</m:t>
-        </m:r>
-        <m:r>
-          <m:rPr>
-            <m:sty m:val="p"/>
-          </m:rPr>
-          <m:t>±</m:t>
-        </m:r>
-        <m:r>
-          <m:t>0.04</m:t>
-        </m:r>
-      </m:oMath>
-      <w:r>
-        <w:t xml:space="preserve"> </w:t>
-      </w:r>
-      <w:r>
-        <w:t xml:space="preserve">for both immediately post-exposure at</w:t>
-      </w:r>
-      <w:r>
-        <w:t xml:space="preserve"> </w:t>
-      </w:r>
-      <m:oMath>
-        <m:r>
-          <m:t>1.21</m:t>
-        </m:r>
-        <m:r>
-          <m:rPr>
-            <m:sty m:val="p"/>
-          </m:rPr>
-          <m:t>±</m:t>
-        </m:r>
-        <m:r>
-          <m:t>0.03</m:t>
-        </m:r>
-      </m:oMath>
-      <w:r>
-        <w:t xml:space="preserve">(p=0.043) and 24 hours post-exposure at</w:t>
-      </w:r>
-      <w:r>
-        <w:t xml:space="preserve"> </w:t>
-      </w:r>
-      <m:oMath>
-        <m:r>
-          <m:t>1.22</m:t>
-        </m:r>
-        <m:r>
-          <m:rPr>
-            <m:sty m:val="p"/>
-          </m:rPr>
-          <m:t>±</m:t>
-        </m:r>
-        <m:r>
-          <m:t>2</m:t>
-        </m:r>
-        <m:sSup>
-          <m:e>
-            <m:r>
-              <m:t>0.02</m:t>
-            </m:r>
-          </m:e>
-          <m:sup>
-            <m:r>
-              <m:rPr>
-                <m:sty m:val="p"/>
-              </m:rPr>
-              <m:t>*</m:t>
-            </m:r>
-          </m:sup>
-        </m:sSup>
-      </m:oMath>
-      <w:r>
-        <w:t xml:space="preserve">(p=0.047) however no similar change was observed in the hyperbaric group.</w:t>
+        <w:t xml:space="preserve">.(p=0.0068). Figure one displays paired changes in plasma potassium for hyperbaric exposure. Although a few subjects show no change or slight decrease in plasma potassium a strong trend toward increase is observed. However, in figure two there is so similar trend towards increase observed with only a view subjects experiencing a marked increase in plasma potassium levels.</w:t>
       </w:r>
     </w:p>
     <w:p>
@@ -946,11 +1406,11 @@
         <w:tblCaption w:val="Metabolite concentrations for concentrated oxygen group from pre, post, day 10 and final blood draws. Signifigance denoted by (* &lt; 0.05), (** &lt; 0.001)"/>
       </w:tblPr>
       <w:tblGrid>
-        <w:gridCol w:w="1380"/>
-        <w:gridCol w:w="1525"/>
-        <w:gridCol w:w="1743"/>
-        <w:gridCol w:w="1525"/>
-        <w:gridCol w:w="1743"/>
+        <w:gridCol w:w="1440"/>
+        <w:gridCol w:w="1512"/>
+        <w:gridCol w:w="1728"/>
+        <w:gridCol w:w="1512"/>
+        <w:gridCol w:w="1728"/>
       </w:tblGrid>
       <w:tr>
         <w:trPr>
@@ -1685,21 +2145,9 @@
                 </m:rPr>
                 <m:t>±</m:t>
               </m:r>
-              <m:sSup>
-                <m:e>
-                  <m:r>
-                    <m:t>0.28</m:t>
-                  </m:r>
-                </m:e>
-                <m:sup>
-                  <m:r>
-                    <m:rPr>
-                      <m:sty m:val="p"/>
-                    </m:rPr>
-                    <m:t>*</m:t>
-                  </m:r>
-                </m:sup>
-              </m:sSup>
+              <m:r>
+                <m:t>0.28</m:t>
+              </m:r>
             </m:oMath>
           </w:p>
         </w:tc>
@@ -1920,23 +2368,31 @@
             </w:pPr>
             <m:oMath>
               <m:r>
+                <m:t>H</m:t>
+              </m:r>
+              <m:r>
                 <m:t>C</m:t>
               </m:r>
-              <m:r>
-                <m:t>a</m:t>
-              </m:r>
-              <m:r>
-                <m:rPr>
-                  <m:sty m:val="p"/>
-                </m:rPr>
-                <m:t>+</m:t>
-              </m:r>
-              <m:r>
-                <m:rPr>
-                  <m:sty m:val="p"/>
-                </m:rPr>
-                <m:t>+</m:t>
-              </m:r>
+              <m:sSubSup>
+                <m:e>
+                  <m:r>
+                    <m:t>O</m:t>
+                  </m:r>
+                </m:e>
+                <m:sub>
+                  <m:r>
+                    <m:t>3</m:t>
+                  </m:r>
+                </m:sub>
+                <m:sup>
+                  <m:r>
+                    <m:rPr>
+                      <m:sty m:val="p"/>
+                    </m:rPr>
+                    <m:t>−</m:t>
+                  </m:r>
+                </m:sup>
+              </m:sSubSup>
               <m:d>
                 <m:dPr>
                   <m:begChr m:val="("/>
@@ -1980,7 +2436,7 @@
             </w:pPr>
             <m:oMath>
               <m:r>
-                <m:t>1.19</m:t>
+                <m:t>28.4</m:t>
               </m:r>
               <m:r>
                 <m:rPr>
@@ -1989,7 +2445,7 @@
                 <m:t>±</m:t>
               </m:r>
               <m:r>
-                <m:t>0.04</m:t>
+                <m:t>2.1</m:t>
               </m:r>
             </m:oMath>
           </w:p>
@@ -2003,7 +2459,7 @@
             </w:pPr>
             <m:oMath>
               <m:r>
-                <m:t>1.21</m:t>
+                <m:t>28.9</m:t>
               </m:r>
               <m:r>
                 <m:rPr>
@@ -2011,10 +2467,33 @@
                 </m:rPr>
                 <m:t>±</m:t>
               </m:r>
+              <m:r>
+                <m:t>2.2</m:t>
+              </m:r>
+            </m:oMath>
+          </w:p>
+        </w:tc>
+        <w:tc>
+          <w:tcPr/>
+          <w:p>
+            <w:pPr>
+              <w:pStyle w:val="Compact"/>
+              <w:jc w:val="left"/>
+            </w:pPr>
+            <m:oMath>
+              <m:r>
+                <m:t>25.8</m:t>
+              </m:r>
+              <m:r>
+                <m:rPr>
+                  <m:sty m:val="p"/>
+                </m:rPr>
+                <m:t>±</m:t>
+              </m:r>
               <m:sSup>
                 <m:e>
                   <m:r>
-                    <m:t>0.03</m:t>
+                    <m:t>1.9</m:t>
                   </m:r>
                 </m:e>
                 <m:sup>
@@ -2038,7 +2517,7 @@
             </w:pPr>
             <m:oMath>
               <m:r>
-                <m:t>1.22</m:t>
+                <m:t>23.2</m:t>
               </m:r>
               <m:r>
                 <m:rPr>
@@ -2046,13 +2525,10 @@
                 </m:rPr>
                 <m:t>±</m:t>
               </m:r>
-              <m:r>
-                <m:t>2</m:t>
-              </m:r>
               <m:sSup>
                 <m:e>
                   <m:r>
-                    <m:t>0.02</m:t>
+                    <m:t>4.6</m:t>
                   </m:r>
                 </m:e>
                 <m:sup>
@@ -2064,29 +2540,6 @@
                   </m:r>
                 </m:sup>
               </m:sSup>
-            </m:oMath>
-          </w:p>
-        </w:tc>
-        <w:tc>
-          <w:tcPr/>
-          <w:p>
-            <w:pPr>
-              <w:pStyle w:val="Compact"/>
-              <w:jc w:val="left"/>
-            </w:pPr>
-            <m:oMath>
-              <m:r>
-                <m:t>1.21</m:t>
-              </m:r>
-              <m:r>
-                <m:rPr>
-                  <m:sty m:val="p"/>
-                </m:rPr>
-                <m:t>±</m:t>
-              </m:r>
-              <m:r>
-                <m:t>0.04</m:t>
-              </m:r>
             </m:oMath>
           </w:p>
         </w:tc>
@@ -2109,11 +2562,11 @@
         <w:tblCaption w:val="Metabolite concentrations for hyperbaric group from pre, post, day 10 and final blood draws. Signifigance denoted by (* &lt; 0.05), (** &lt; 0.001)"/>
       </w:tblPr>
       <w:tblGrid>
-        <w:gridCol w:w="1308"/>
-        <w:gridCol w:w="1584"/>
-        <w:gridCol w:w="1652"/>
-        <w:gridCol w:w="1721"/>
-        <w:gridCol w:w="1652"/>
+        <w:gridCol w:w="1365"/>
+        <w:gridCol w:w="1570"/>
+        <w:gridCol w:w="1638"/>
+        <w:gridCol w:w="1706"/>
+        <w:gridCol w:w="1638"/>
       </w:tblGrid>
       <w:tr>
         <w:trPr>
@@ -3065,17 +3518,31 @@
             </w:pPr>
             <m:oMath>
               <m:r>
+                <m:t>H</m:t>
+              </m:r>
+              <m:r>
                 <m:t>C</m:t>
               </m:r>
-              <m:r>
-                <m:t>a</m:t>
-              </m:r>
-              <m:r>
-                <m:rPr>
-                  <m:sty m:val="p"/>
-                </m:rPr>
-                <m:t>+</m:t>
-              </m:r>
+              <m:sSubSup>
+                <m:e>
+                  <m:r>
+                    <m:t>O</m:t>
+                  </m:r>
+                </m:e>
+                <m:sub>
+                  <m:r>
+                    <m:t>3</m:t>
+                  </m:r>
+                </m:sub>
+                <m:sup>
+                  <m:r>
+                    <m:rPr>
+                      <m:sty m:val="p"/>
+                    </m:rPr>
+                    <m:t>−</m:t>
+                  </m:r>
+                </m:sup>
+              </m:sSubSup>
               <m:d>
                 <m:dPr>
                   <m:begChr m:val="("/>
@@ -3119,7 +3586,7 @@
             </w:pPr>
             <m:oMath>
               <m:r>
-                <m:t>1.24</m:t>
+                <m:t>21.5</m:t>
               </m:r>
               <m:r>
                 <m:rPr>
@@ -3128,7 +3595,7 @@
                 <m:t>±</m:t>
               </m:r>
               <m:r>
-                <m:t>0.03</m:t>
+                <m:t>3.3</m:t>
               </m:r>
             </m:oMath>
           </w:p>
@@ -3142,7 +3609,7 @@
             </w:pPr>
             <m:oMath>
               <m:r>
-                <m:t>1.25</m:t>
+                <m:t>22.0</m:t>
               </m:r>
               <m:r>
                 <m:rPr>
@@ -3151,7 +3618,7 @@
                 <m:t>±</m:t>
               </m:r>
               <m:r>
-                <m:t>0.03</m:t>
+                <m:t>2.6</m:t>
               </m:r>
             </m:oMath>
           </w:p>
@@ -3165,7 +3632,7 @@
             </w:pPr>
             <m:oMath>
               <m:r>
-                <m:t>1.22</m:t>
+                <m:t>22.1</m:t>
               </m:r>
               <m:r>
                 <m:rPr>
@@ -3174,10 +3641,7 @@
                 <m:t>±</m:t>
               </m:r>
               <m:r>
-                <m:t>2</m:t>
-              </m:r>
-              <m:r>
-                <m:t>0.04</m:t>
+                <m:t>4.0</m:t>
               </m:r>
             </m:oMath>
           </w:p>
@@ -3191,7 +3655,7 @@
             </w:pPr>
             <m:oMath>
               <m:r>
-                <m:t>1.22</m:t>
+                <m:t>23.5</m:t>
               </m:r>
               <m:r>
                 <m:rPr>
@@ -3200,13 +3664,29 @@
                 <m:t>±</m:t>
               </m:r>
               <m:r>
-                <m:t>0.05</m:t>
+                <m:t>4.4</m:t>
               </m:r>
             </m:oMath>
           </w:p>
         </w:tc>
       </w:tr>
     </w:tbl>
+    <w:p>
+      <w:pPr>
+        <w:pStyle w:val="BodyText"/>
+      </w:pPr>
+      <w:r>
+        <w:t xml:space="preserve">Comparison of plasma potassium concentration before and after treatment in the hyperbaric group</w:t>
+      </w:r>
+    </w:p>
+    <w:p>
+      <w:pPr>
+        <w:pStyle w:val="BodyText"/>
+      </w:pPr>
+      <w:r>
+        <w:t xml:space="preserve">Comparison of plasma potassium concentration before and after treatment in the concentrated oxygen group</w:t>
+      </w:r>
+    </w:p>
     <w:bookmarkEnd w:id="23"/>
     <w:bookmarkStart w:id="24" w:name="discussion"/>
     <w:p>
@@ -3248,7 +3728,7 @@
         <w:t xml:space="preserve"> </w:t>
       </w:r>
       <w:r>
-        <w:t xml:space="preserve">resulting in mild respratory acidosis, increase in</w:t>
+        <w:t xml:space="preserve">resulting in mild respiratory acidosis, increase in</w:t>
       </w:r>
       <w:r>
         <w:t xml:space="preserve"> </w:t>
@@ -3271,7 +3751,7 @@
         <w:t xml:space="preserve"> </w:t>
       </w:r>
       <w:r>
-        <w:t xml:space="preserve">and creation of reactive nitrogen species (RNS) in tissue, potassium mediated fluctuations in vasoconstriction/dilation in resonse to changes in pressure and changes in potassium channel expression via</w:t>
+        <w:t xml:space="preserve">and creation of reactive nitrogen species (RNS) in tissue, potassium mediated fluctuations in vasoconstriction/dilation in response to changes in pressure and changes in potassium channel expression via</w:t>
       </w:r>
       <w:r>
         <w:t xml:space="preserve"> </w:t>
@@ -3382,7 +3862,7 @@
       </w:r>
     </w:p>
     <w:bookmarkEnd w:id="24"/>
-    <w:bookmarkStart w:id="57" w:name="references"/>
+    <w:bookmarkStart w:id="63" w:name="references"/>
     <w:p>
       <w:pPr>
         <w:pStyle w:val="Heading1"/>
@@ -3391,7 +3871,7 @@
         <w:t xml:space="preserve">References</w:t>
       </w:r>
     </w:p>
-    <w:bookmarkStart w:id="56" w:name="refs"/>
+    <w:bookmarkStart w:id="62" w:name="refs"/>
     <w:bookmarkStart w:id="26" w:name="ref-aronson_effects_2011"/>
     <w:p>
       <w:pPr>
@@ -3734,7 +4214,7 @@
       </w:r>
     </w:p>
     <w:bookmarkEnd w:id="30"/>
-    <w:bookmarkStart w:id="32" w:name="ref-youn_recent_2009"/>
+    <w:bookmarkStart w:id="32" w:name="ref-gupta_distribution_2017"/>
     <w:p>
       <w:pPr>
         <w:pStyle w:val="Bibliography"/>
@@ -3749,37 +4229,13 @@
         <w:t xml:space="preserve">	</w:t>
       </w:r>
       <w:r>
-        <w:t xml:space="preserve">Youn, J. H.; McDonough, A. A. Recent</w:t>
-      </w:r>
-      <w:r>
-        <w:t xml:space="preserve"> </w:t>
-      </w:r>
-      <w:r>
-        <w:t xml:space="preserve">Advances</w:t>
-      </w:r>
-      <w:r>
-        <w:t xml:space="preserve"> </w:t>
-      </w:r>
-      <w:r>
-        <w:t xml:space="preserve">in</w:t>
-      </w:r>
-      <w:r>
-        <w:t xml:space="preserve"> </w:t>
-      </w:r>
-      <w:r>
-        <w:t xml:space="preserve">Understanding</w:t>
-      </w:r>
-      <w:r>
-        <w:t xml:space="preserve"> </w:t>
-      </w:r>
-      <w:r>
-        <w:t xml:space="preserve">Integrative</w:t>
-      </w:r>
-      <w:r>
-        <w:t xml:space="preserve"> </w:t>
-      </w:r>
-      <w:r>
-        <w:t xml:space="preserve">Control</w:t>
+        <w:t xml:space="preserve">Gupta, S.; Fenves, A. Z. The</w:t>
+      </w:r>
+      <w:r>
+        <w:t xml:space="preserve"> </w:t>
+      </w:r>
+      <w:r>
+        <w:t xml:space="preserve">Distribution</w:t>
       </w:r>
       <w:r>
         <w:t xml:space="preserve"> </w:t>
@@ -3791,13 +4247,13 @@
         <w:t xml:space="preserve"> </w:t>
       </w:r>
       <w:r>
-        <w:t xml:space="preserve">Potassium</w:t>
-      </w:r>
-      <w:r>
-        <w:t xml:space="preserve"> </w:t>
-      </w:r>
-      <w:r>
-        <w:t xml:space="preserve">Homeostasis</w:t>
+        <w:t xml:space="preserve">Plasma</w:t>
+      </w:r>
+      <w:r>
+        <w:t xml:space="preserve"> </w:t>
+      </w:r>
+      <w:r>
+        <w:t xml:space="preserve">Electrolytes</w:t>
       </w:r>
       <w:r>
         <w:t xml:space="preserve">.</w:t>
@@ -3810,7 +4266,7 @@
           <w:iCs/>
           <w:i/>
         </w:rPr>
-        <w:t xml:space="preserve">Annual Review of Physiology</w:t>
+        <w:t xml:space="preserve">The American Journal of the Medical Sciences</w:t>
       </w:r>
       <w:r>
         <w:t xml:space="preserve"> </w:t>
@@ -3820,7 +4276,7 @@
           <w:bCs/>
           <w:b/>
         </w:rPr>
-        <w:t xml:space="preserve">2009</w:t>
+        <w:t xml:space="preserve">2017</w:t>
       </w:r>
       <w:r>
         <w:t xml:space="preserve">,</w:t>
@@ -3833,6 +4289,126 @@
           <w:iCs/>
           <w:i/>
         </w:rPr>
+        <w:t xml:space="preserve">354</w:t>
+      </w:r>
+      <w:r>
+        <w:t xml:space="preserve"> </w:t>
+      </w:r>
+      <w:r>
+        <w:t xml:space="preserve">(5), 443–444. https://doi.org/</w:t>
+      </w:r>
+      <w:hyperlink r:id="rId31">
+        <w:r>
+          <w:rPr>
+            <w:rStyle w:val="Hyperlink"/>
+          </w:rPr>
+          <w:t xml:space="preserve">10.1016/j.amjms.2017.08.025</w:t>
+        </w:r>
+      </w:hyperlink>
+      <w:r>
+        <w:t xml:space="preserve">.</w:t>
+      </w:r>
+    </w:p>
+    <w:bookmarkEnd w:id="32"/>
+    <w:bookmarkStart w:id="34" w:name="ref-youn_recent_2009"/>
+    <w:p>
+      <w:pPr>
+        <w:pStyle w:val="Bibliography"/>
+      </w:pPr>
+      <w:r>
+        <w:t xml:space="preserve">(5)</w:t>
+      </w:r>
+      <w:r>
+        <w:t xml:space="preserve"> </w:t>
+      </w:r>
+      <w:r>
+        <w:t xml:space="preserve">	</w:t>
+      </w:r>
+      <w:r>
+        <w:t xml:space="preserve">Youn, J. H.; McDonough, A. A. Recent</w:t>
+      </w:r>
+      <w:r>
+        <w:t xml:space="preserve"> </w:t>
+      </w:r>
+      <w:r>
+        <w:t xml:space="preserve">Advances</w:t>
+      </w:r>
+      <w:r>
+        <w:t xml:space="preserve"> </w:t>
+      </w:r>
+      <w:r>
+        <w:t xml:space="preserve">in</w:t>
+      </w:r>
+      <w:r>
+        <w:t xml:space="preserve"> </w:t>
+      </w:r>
+      <w:r>
+        <w:t xml:space="preserve">Understanding</w:t>
+      </w:r>
+      <w:r>
+        <w:t xml:space="preserve"> </w:t>
+      </w:r>
+      <w:r>
+        <w:t xml:space="preserve">Integrative</w:t>
+      </w:r>
+      <w:r>
+        <w:t xml:space="preserve"> </w:t>
+      </w:r>
+      <w:r>
+        <w:t xml:space="preserve">Control</w:t>
+      </w:r>
+      <w:r>
+        <w:t xml:space="preserve"> </w:t>
+      </w:r>
+      <w:r>
+        <w:t xml:space="preserve">of</w:t>
+      </w:r>
+      <w:r>
+        <w:t xml:space="preserve"> </w:t>
+      </w:r>
+      <w:r>
+        <w:t xml:space="preserve">Potassium</w:t>
+      </w:r>
+      <w:r>
+        <w:t xml:space="preserve"> </w:t>
+      </w:r>
+      <w:r>
+        <w:t xml:space="preserve">Homeostasis</w:t>
+      </w:r>
+      <w:r>
+        <w:t xml:space="preserve">.</w:t>
+      </w:r>
+      <w:r>
+        <w:t xml:space="preserve"> </w:t>
+      </w:r>
+      <w:r>
+        <w:rPr>
+          <w:iCs/>
+          <w:i/>
+        </w:rPr>
+        <w:t xml:space="preserve">Annual Review of Physiology</w:t>
+      </w:r>
+      <w:r>
+        <w:t xml:space="preserve"> </w:t>
+      </w:r>
+      <w:r>
+        <w:rPr>
+          <w:bCs/>
+          <w:b/>
+        </w:rPr>
+        <w:t xml:space="preserve">2009</w:t>
+      </w:r>
+      <w:r>
+        <w:t xml:space="preserve">,</w:t>
+      </w:r>
+      <w:r>
+        <w:t xml:space="preserve"> </w:t>
+      </w:r>
+      <w:r>
+        <w:rPr>
+          <w:iCs/>
+          <w:i/>
+        </w:rPr>
         <w:t xml:space="preserve">71</w:t>
       </w:r>
       <w:r>
@@ -3841,7 +4417,7 @@
       <w:r>
         <w:t xml:space="preserve">(1), 381–401. https://doi.org/</w:t>
       </w:r>
-      <w:hyperlink r:id="rId31">
+      <w:hyperlink r:id="rId33">
         <w:r>
           <w:rPr>
             <w:rStyle w:val="Hyperlink"/>
@@ -3853,14 +4429,14 @@
         <w:t xml:space="preserve">.</w:t>
       </w:r>
     </w:p>
-    <w:bookmarkEnd w:id="32"/>
-    <w:bookmarkStart w:id="34" w:name="ref-torlen_serum_2012"/>
+    <w:bookmarkEnd w:id="34"/>
+    <w:bookmarkStart w:id="36" w:name="ref-torlen_serum_2012"/>
     <w:p>
       <w:pPr>
         <w:pStyle w:val="Bibliography"/>
       </w:pPr>
       <w:r>
-        <w:t xml:space="preserve">(5)</w:t>
+        <w:t xml:space="preserve">(6)</w:t>
       </w:r>
       <w:r>
         <w:t xml:space="preserve"> </w:t>
@@ -3973,7 +4549,7 @@
       <w:r>
         <w:t xml:space="preserve">(8), 1272–1284. https://doi.org/</w:t>
       </w:r>
-      <w:hyperlink r:id="rId33">
+      <w:hyperlink r:id="rId35">
         <w:r>
           <w:rPr>
             <w:rStyle w:val="Hyperlink"/>
@@ -3985,14 +4561,14 @@
         <w:t xml:space="preserve">.</w:t>
       </w:r>
     </w:p>
-    <w:bookmarkEnd w:id="34"/>
-    <w:bookmarkStart w:id="36" w:name="ref-goyal_serum_2012"/>
+    <w:bookmarkEnd w:id="36"/>
+    <w:bookmarkStart w:id="38" w:name="ref-goyal_serum_2012"/>
     <w:p>
       <w:pPr>
         <w:pStyle w:val="Bibliography"/>
       </w:pPr>
       <w:r>
-        <w:t xml:space="preserve">(6)</w:t>
+        <w:t xml:space="preserve">(7)</w:t>
       </w:r>
       <w:r>
         <w:t xml:space="preserve"> </w:t>
@@ -4093,7 +4669,7 @@
       <w:r>
         <w:t xml:space="preserve">(2), 157–164. https://doi.org/</w:t>
       </w:r>
-      <w:hyperlink r:id="rId35">
+      <w:hyperlink r:id="rId37">
         <w:r>
           <w:rPr>
             <w:rStyle w:val="Hyperlink"/>
@@ -4105,82 +4681,83 @@
         <w:t xml:space="preserve">.</w:t>
       </w:r>
     </w:p>
-    <w:bookmarkEnd w:id="36"/>
-    <w:bookmarkStart w:id="37" w:name="ref-moon_hyperbaric_2019"/>
+    <w:bookmarkEnd w:id="38"/>
+    <w:bookmarkStart w:id="40" w:name="ref-barlow_effect_1994"/>
     <w:p>
       <w:pPr>
         <w:pStyle w:val="Bibliography"/>
       </w:pPr>
       <w:r>
-        <w:t xml:space="preserve">(7)</w:t>
+        <w:t xml:space="preserve">(8)</w:t>
       </w:r>
       <w:r>
         <w:t xml:space="preserve"> </w:t>
       </w:r>
       <w:r>
         <w:t xml:space="preserve">	</w:t>
+      </w:r>
+      <w:r>
+        <w:t xml:space="preserve">Barlow, C. W.; Qayyum, M. S.; Davey, P. P.; Paterson, D. J.; Robbins, P. A. Effect of Hypoxia on Arterial Potassium Concentration at Rest and During Exercise in Man.</w:t>
+      </w:r>
+      <w:r>
+        <w:t xml:space="preserve"> </w:t>
       </w:r>
       <w:r>
         <w:rPr>
           <w:iCs/>
           <w:i/>
         </w:rPr>
-        <w:t xml:space="preserve">Hyperbaric</w:t>
+        <w:t xml:space="preserve">Exp Physiol</w:t>
+      </w:r>
+      <w:r>
+        <w:t xml:space="preserve"> </w:t>
+      </w:r>
+      <w:r>
+        <w:rPr>
+          <w:bCs/>
+          <w:b/>
+        </w:rPr>
+        <w:t xml:space="preserve">1994</w:t>
+      </w:r>
+      <w:r>
+        <w:t xml:space="preserve">,</w:t>
+      </w:r>
+      <w:r>
+        <w:t xml:space="preserve"> </w:t>
       </w:r>
       <w:r>
         <w:rPr>
           <w:iCs/>
           <w:i/>
         </w:rPr>
-        <w:t xml:space="preserve"> </w:t>
-      </w:r>
-      <w:r>
-        <w:rPr>
-          <w:iCs/>
-          <w:i/>
-        </w:rPr>
-        <w:t xml:space="preserve">Oxygen</w:t>
-      </w:r>
-      <w:r>
-        <w:rPr>
-          <w:iCs/>
-          <w:i/>
-        </w:rPr>
-        <w:t xml:space="preserve"> </w:t>
-      </w:r>
-      <w:r>
-        <w:rPr>
-          <w:iCs/>
-          <w:i/>
-        </w:rPr>
-        <w:t xml:space="preserve">Therapy</w:t>
-      </w:r>
-      <w:r>
-        <w:rPr>
-          <w:iCs/>
-          <w:i/>
-        </w:rPr>
-        <w:t xml:space="preserve"> </w:t>
-      </w:r>
-      <w:r>
-        <w:rPr>
-          <w:iCs/>
-          <w:i/>
-        </w:rPr>
-        <w:t xml:space="preserve">Indications</w:t>
-      </w:r>
-      <w:r>
-        <w:t xml:space="preserve">; Moon, R. E., Ed.; Undersea; Hyperbaric Medical Society, 2019; Vol. 14th.</w:t>
+        <w:t xml:space="preserve">79</w:t>
+      </w:r>
+      <w:r>
+        <w:t xml:space="preserve"> </w:t>
+      </w:r>
+      <w:r>
+        <w:t xml:space="preserve">(2), 257–260. https://doi.org/</w:t>
+      </w:r>
+      <w:hyperlink r:id="rId39">
+        <w:r>
+          <w:rPr>
+            <w:rStyle w:val="Hyperlink"/>
+          </w:rPr>
+          <w:t xml:space="preserve">10.1113/expphysiol.1994.sp003759</w:t>
+        </w:r>
+      </w:hyperlink>
+      <w:r>
+        <w:t xml:space="preserve">.</w:t>
       </w:r>
     </w:p>
-    <w:bookmarkEnd w:id="37"/>
-    <w:bookmarkStart w:id="39" w:name="ref-noauthor_hyperbaric_2021"/>
+    <w:bookmarkEnd w:id="40"/>
+    <w:bookmarkStart w:id="41" w:name="ref-moon_hyperbaric_2019"/>
     <w:p>
       <w:pPr>
         <w:pStyle w:val="Bibliography"/>
       </w:pPr>
       <w:r>
-        <w:t xml:space="preserve">(8)</w:t>
+        <w:t xml:space="preserve">(9)</w:t>
       </w:r>
       <w:r>
         <w:t xml:space="preserve"> </w:t>
@@ -4188,12 +4765,655 @@
       <w:r>
         <w:t xml:space="preserve">	</w:t>
       </w:r>
-      <w:hyperlink r:id="rId38">
+      <w:r>
+        <w:rPr>
+          <w:iCs/>
+          <w:i/>
+        </w:rPr>
+        <w:t xml:space="preserve">Hyperbaric</w:t>
+      </w:r>
+      <w:r>
+        <w:rPr>
+          <w:iCs/>
+          <w:i/>
+        </w:rPr>
+        <w:t xml:space="preserve"> </w:t>
+      </w:r>
+      <w:r>
+        <w:rPr>
+          <w:iCs/>
+          <w:i/>
+        </w:rPr>
+        <w:t xml:space="preserve">Oxygen</w:t>
+      </w:r>
+      <w:r>
+        <w:rPr>
+          <w:iCs/>
+          <w:i/>
+        </w:rPr>
+        <w:t xml:space="preserve"> </w:t>
+      </w:r>
+      <w:r>
+        <w:rPr>
+          <w:iCs/>
+          <w:i/>
+        </w:rPr>
+        <w:t xml:space="preserve">Therapy</w:t>
+      </w:r>
+      <w:r>
+        <w:rPr>
+          <w:iCs/>
+          <w:i/>
+        </w:rPr>
+        <w:t xml:space="preserve"> </w:t>
+      </w:r>
+      <w:r>
+        <w:rPr>
+          <w:iCs/>
+          <w:i/>
+        </w:rPr>
+        <w:t xml:space="preserve">Indications</w:t>
+      </w:r>
+      <w:r>
+        <w:t xml:space="preserve">; Moon, R. E., Ed.; Undersea; Hyperbaric Medical Society, 2019; Vol. 14th.</w:t>
+      </w:r>
+    </w:p>
+    <w:bookmarkEnd w:id="41"/>
+    <w:bookmarkStart w:id="43" w:name="ref-fraley_isohydric_1976"/>
+    <w:p>
+      <w:pPr>
+        <w:pStyle w:val="Bibliography"/>
+      </w:pPr>
+      <w:r>
+        <w:t xml:space="preserve">(10)</w:t>
+      </w:r>
+      <w:r>
+        <w:t xml:space="preserve"> </w:t>
+      </w:r>
+      <w:r>
+        <w:t xml:space="preserve">	</w:t>
+      </w:r>
+      <w:r>
+        <w:t xml:space="preserve">Fraley, D. S.; Adler, S. Isohydric Regulation of Plasma Potassium by Bicarbonate in the Rat.</w:t>
+      </w:r>
+      <w:r>
+        <w:t xml:space="preserve"> </w:t>
+      </w:r>
+      <w:r>
+        <w:rPr>
+          <w:iCs/>
+          <w:i/>
+        </w:rPr>
+        <w:t xml:space="preserve">Kidney International</w:t>
+      </w:r>
+      <w:r>
+        <w:t xml:space="preserve"> </w:t>
+      </w:r>
+      <w:r>
+        <w:rPr>
+          <w:bCs/>
+          <w:b/>
+        </w:rPr>
+        <w:t xml:space="preserve">1976</w:t>
+      </w:r>
+      <w:r>
+        <w:t xml:space="preserve">,</w:t>
+      </w:r>
+      <w:r>
+        <w:t xml:space="preserve"> </w:t>
+      </w:r>
+      <w:r>
+        <w:rPr>
+          <w:iCs/>
+          <w:i/>
+        </w:rPr>
+        <w:t xml:space="preserve">9</w:t>
+      </w:r>
+      <w:r>
+        <w:t xml:space="preserve"> </w:t>
+      </w:r>
+      <w:r>
+        <w:t xml:space="preserve">(4), 333–343. https://doi.org/</w:t>
+      </w:r>
+      <w:hyperlink r:id="rId42">
         <w:r>
           <w:rPr>
             <w:rStyle w:val="Hyperlink"/>
           </w:rPr>
-          <w:t xml:space="preserve">Hyperbaric</w:t>
+          <w:t xml:space="preserve">10.1038/ki.1976.39</w:t>
+        </w:r>
+      </w:hyperlink>
+      <w:r>
+        <w:t xml:space="preserve">.</w:t>
+      </w:r>
+    </w:p>
+    <w:bookmarkEnd w:id="43"/>
+    <w:bookmarkStart w:id="45" w:name="ref-zyrianova_k2p21_2020"/>
+    <w:p>
+      <w:pPr>
+        <w:pStyle w:val="Bibliography"/>
+      </w:pPr>
+      <w:r>
+        <w:t xml:space="preserve">(11)</w:t>
+      </w:r>
+      <w:r>
+        <w:t xml:space="preserve"> </w:t>
+      </w:r>
+      <w:r>
+        <w:t xml:space="preserve">	</w:t>
+      </w:r>
+      <w:r>
+        <w:t xml:space="preserve">Zyrianova, T.; Lopez, B.; Olcese, R.; Belperio, J.; Waters, C. M.; Wong, L.; Nguyen, V.; Talapaneni, S.; Schwingshackl, A.</w:t>
+      </w:r>
+      <w:r>
+        <w:t xml:space="preserve"> </w:t>
+      </w:r>
+      <w:r>
+        <w:t xml:space="preserve">K2p2</w:t>
+      </w:r>
+      <w:r>
+        <w:t xml:space="preserve">.1 (</w:t>
+      </w:r>
+      <w:r>
+        <w:t xml:space="preserve">TREK</w:t>
+      </w:r>
+      <w:r>
+        <w:t xml:space="preserve">-1) Potassium Channel Activation Protects Against Hyperoxia-Induced Lung Injury.</w:t>
+      </w:r>
+      <w:r>
+        <w:t xml:space="preserve"> </w:t>
+      </w:r>
+      <w:r>
+        <w:rPr>
+          <w:iCs/>
+          <w:i/>
+        </w:rPr>
+        <w:t xml:space="preserve">Scientific Reports</w:t>
+      </w:r>
+      <w:r>
+        <w:t xml:space="preserve"> </w:t>
+      </w:r>
+      <w:r>
+        <w:rPr>
+          <w:bCs/>
+          <w:b/>
+        </w:rPr>
+        <w:t xml:space="preserve">2020</w:t>
+      </w:r>
+      <w:r>
+        <w:t xml:space="preserve">,</w:t>
+      </w:r>
+      <w:r>
+        <w:t xml:space="preserve"> </w:t>
+      </w:r>
+      <w:r>
+        <w:rPr>
+          <w:iCs/>
+          <w:i/>
+        </w:rPr>
+        <w:t xml:space="preserve">10</w:t>
+      </w:r>
+      <w:r>
+        <w:t xml:space="preserve"> </w:t>
+      </w:r>
+      <w:r>
+        <w:t xml:space="preserve">(1), 22011. https://doi.org/</w:t>
+      </w:r>
+      <w:hyperlink r:id="rId44">
+        <w:r>
+          <w:rPr>
+            <w:rStyle w:val="Hyperlink"/>
+          </w:rPr>
+          <w:t xml:space="preserve">10.1038/s41598-020-78886-y</w:t>
+        </w:r>
+      </w:hyperlink>
+      <w:r>
+        <w:t xml:space="preserve">.</w:t>
+      </w:r>
+    </w:p>
+    <w:bookmarkEnd w:id="45"/>
+    <w:bookmarkStart w:id="47" w:name="ref-schwingshackl_regulation_2012"/>
+    <w:p>
+      <w:pPr>
+        <w:pStyle w:val="Bibliography"/>
+      </w:pPr>
+      <w:r>
+        <w:t xml:space="preserve">(12)</w:t>
+      </w:r>
+      <w:r>
+        <w:t xml:space="preserve"> </w:t>
+      </w:r>
+      <w:r>
+        <w:t xml:space="preserve">	</w:t>
+      </w:r>
+      <w:r>
+        <w:t xml:space="preserve">Schwingshackl, A.; Teng, B.; Ghosh, M.; West, A. N.; Makena, P.; Gorantla, V.; Sinclair, S. E.; Waters, C. M. Regulation and Function of the Two-Pore-Domain (</w:t>
+      </w:r>
+      <w:r>
+        <w:t xml:space="preserve">K2p</w:t>
+      </w:r>
+      <w:r>
+        <w:t xml:space="preserve">) Potassium Channel</w:t>
+      </w:r>
+      <w:r>
+        <w:t xml:space="preserve"> </w:t>
+      </w:r>
+      <w:r>
+        <w:t xml:space="preserve">Trek</w:t>
+      </w:r>
+      <w:r>
+        <w:t xml:space="preserve">-1 in Alveolar Epithelial Cells.</w:t>
+      </w:r>
+      <w:r>
+        <w:t xml:space="preserve"> </w:t>
+      </w:r>
+      <w:r>
+        <w:rPr>
+          <w:iCs/>
+          <w:i/>
+        </w:rPr>
+        <w:t xml:space="preserve">American Journal of Physiology-Lung Cellular and Molecular Physiology</w:t>
+      </w:r>
+      <w:r>
+        <w:t xml:space="preserve"> </w:t>
+      </w:r>
+      <w:r>
+        <w:rPr>
+          <w:bCs/>
+          <w:b/>
+        </w:rPr>
+        <w:t xml:space="preserve">2012</w:t>
+      </w:r>
+      <w:r>
+        <w:t xml:space="preserve">,</w:t>
+      </w:r>
+      <w:r>
+        <w:t xml:space="preserve"> </w:t>
+      </w:r>
+      <w:r>
+        <w:rPr>
+          <w:iCs/>
+          <w:i/>
+        </w:rPr>
+        <w:t xml:space="preserve">302</w:t>
+      </w:r>
+      <w:r>
+        <w:t xml:space="preserve"> </w:t>
+      </w:r>
+      <w:r>
+        <w:t xml:space="preserve">(1), L93–L102. https://doi.org/</w:t>
+      </w:r>
+      <w:hyperlink r:id="rId46">
+        <w:r>
+          <w:rPr>
+            <w:rStyle w:val="Hyperlink"/>
+          </w:rPr>
+          <w:t xml:space="preserve">10.1152/ajplung.00078.2011</w:t>
+        </w:r>
+      </w:hyperlink>
+      <w:r>
+        <w:t xml:space="preserve">.</w:t>
+      </w:r>
+    </w:p>
+    <w:bookmarkEnd w:id="47"/>
+    <w:bookmarkStart w:id="49" w:name="ref-chapalamadugu_high_2015"/>
+    <w:p>
+      <w:pPr>
+        <w:pStyle w:val="Bibliography"/>
+      </w:pPr>
+      <w:r>
+        <w:t xml:space="preserve">(13)</w:t>
+      </w:r>
+      <w:r>
+        <w:t xml:space="preserve"> </w:t>
+      </w:r>
+      <w:r>
+        <w:t xml:space="preserve">	</w:t>
+      </w:r>
+      <w:r>
+        <w:t xml:space="preserve">Chapalamadugu, K. C.; Panguluri, S. K.; Bennett, E. S.; Kolliputi, N.; Tipparaju, S. M. High Level of Oxygen Treatment Causes Cardiotoxicity with Arrhythmias and Redox Modulation.</w:t>
+      </w:r>
+      <w:r>
+        <w:t xml:space="preserve"> </w:t>
+      </w:r>
+      <w:r>
+        <w:rPr>
+          <w:iCs/>
+          <w:i/>
+        </w:rPr>
+        <w:t xml:space="preserve">Toxicology and Applied Pharmacology</w:t>
+      </w:r>
+      <w:r>
+        <w:t xml:space="preserve"> </w:t>
+      </w:r>
+      <w:r>
+        <w:rPr>
+          <w:bCs/>
+          <w:b/>
+        </w:rPr>
+        <w:t xml:space="preserve">2015</w:t>
+      </w:r>
+      <w:r>
+        <w:t xml:space="preserve">,</w:t>
+      </w:r>
+      <w:r>
+        <w:t xml:space="preserve"> </w:t>
+      </w:r>
+      <w:r>
+        <w:rPr>
+          <w:iCs/>
+          <w:i/>
+        </w:rPr>
+        <w:t xml:space="preserve">282</w:t>
+      </w:r>
+      <w:r>
+        <w:t xml:space="preserve"> </w:t>
+      </w:r>
+      <w:r>
+        <w:t xml:space="preserve">(1), 100–107. https://doi.org/</w:t>
+      </w:r>
+      <w:hyperlink r:id="rId48">
+        <w:r>
+          <w:rPr>
+            <w:rStyle w:val="Hyperlink"/>
+          </w:rPr>
+          <w:t xml:space="preserve">10.1016/j.taap.2014.10.019</w:t>
+        </w:r>
+      </w:hyperlink>
+      <w:r>
+        <w:t xml:space="preserve">.</w:t>
+      </w:r>
+    </w:p>
+    <w:bookmarkEnd w:id="49"/>
+    <w:bookmarkStart w:id="51" w:name="ref-whitman_endothelin-1_2008"/>
+    <w:p>
+      <w:pPr>
+        <w:pStyle w:val="Bibliography"/>
+      </w:pPr>
+      <w:r>
+        <w:t xml:space="preserve">(14)</w:t>
+      </w:r>
+      <w:r>
+        <w:t xml:space="preserve"> </w:t>
+      </w:r>
+      <w:r>
+        <w:t xml:space="preserve">	</w:t>
+      </w:r>
+      <w:r>
+        <w:t xml:space="preserve">Whitman, E. M.; Pisarcik, S.; Luke, T.; Fallon, M.; Wang, J.; Sylvester, J. T.; Semenza, G. L.; Shimoda, L. A. Endothelin-1 Mediates Hypoxia-Induced Inhibition of Voltage-Gated</w:t>
+      </w:r>
+      <w:r>
+        <w:t xml:space="preserve"> </w:t>
+      </w:r>
+      <w:r>
+        <w:t xml:space="preserve">K</w:t>
+      </w:r>
+      <w:r>
+        <w:t xml:space="preserve">+ Channel Expression in Pulmonary Arterial Myocytes.</w:t>
+      </w:r>
+      <w:r>
+        <w:t xml:space="preserve"> </w:t>
+      </w:r>
+      <w:r>
+        <w:rPr>
+          <w:iCs/>
+          <w:i/>
+        </w:rPr>
+        <w:t xml:space="preserve">American Journal of Physiology-Lung Cellular and Molecular Physiology</w:t>
+      </w:r>
+      <w:r>
+        <w:t xml:space="preserve"> </w:t>
+      </w:r>
+      <w:r>
+        <w:rPr>
+          <w:bCs/>
+          <w:b/>
+        </w:rPr>
+        <w:t xml:space="preserve">2008</w:t>
+      </w:r>
+      <w:r>
+        <w:t xml:space="preserve">,</w:t>
+      </w:r>
+      <w:r>
+        <w:t xml:space="preserve"> </w:t>
+      </w:r>
+      <w:r>
+        <w:rPr>
+          <w:iCs/>
+          <w:i/>
+        </w:rPr>
+        <w:t xml:space="preserve">294</w:t>
+      </w:r>
+      <w:r>
+        <w:t xml:space="preserve"> </w:t>
+      </w:r>
+      <w:r>
+        <w:t xml:space="preserve">(2), L309–L318. https://doi.org/</w:t>
+      </w:r>
+      <w:hyperlink r:id="rId50">
+        <w:r>
+          <w:rPr>
+            <w:rStyle w:val="Hyperlink"/>
+          </w:rPr>
+          <w:t xml:space="preserve">10.1152/ajplung.00091.2007</w:t>
+        </w:r>
+      </w:hyperlink>
+      <w:r>
+        <w:t xml:space="preserve">.</w:t>
+      </w:r>
+    </w:p>
+    <w:bookmarkEnd w:id="51"/>
+    <w:bookmarkStart w:id="53" w:name="ref-dong_hypoxia_2012"/>
+    <w:p>
+      <w:pPr>
+        <w:pStyle w:val="Bibliography"/>
+      </w:pPr>
+      <w:r>
+        <w:t xml:space="preserve">(15)</w:t>
+      </w:r>
+      <w:r>
+        <w:t xml:space="preserve"> </w:t>
+      </w:r>
+      <w:r>
+        <w:t xml:space="preserve">	</w:t>
+      </w:r>
+      <w:r>
+        <w:t xml:space="preserve">Dong, Q.; Zhao, N.; Xia, C. K.; Du, L. L.; Fu, X. X.; Du, Y. M. Hypoxia Induces Voltage-Gated</w:t>
+      </w:r>
+      <w:r>
+        <w:t xml:space="preserve"> </w:t>
+      </w:r>
+      <w:r>
+        <w:t xml:space="preserve">K</w:t>
+      </w:r>
+      <w:r>
+        <w:t xml:space="preserve">+ (</w:t>
+      </w:r>
+      <w:r>
+        <w:t xml:space="preserve">Kv</w:t>
+      </w:r>
+      <w:r>
+        <w:t xml:space="preserve">) Channel Expression in Pulmonary Arterial Smooth Muscle Cells Through Hypoxia-Inducible Factor-1 (</w:t>
+      </w:r>
+      <w:r>
+        <w:t xml:space="preserve">HIF</w:t>
+      </w:r>
+      <w:r>
+        <w:t xml:space="preserve">-1).</w:t>
+      </w:r>
+      <w:r>
+        <w:t xml:space="preserve"> </w:t>
+      </w:r>
+      <w:r>
+        <w:rPr>
+          <w:iCs/>
+          <w:i/>
+        </w:rPr>
+        <w:t xml:space="preserve">Bosn J Basic Med Sci</w:t>
+      </w:r>
+      <w:r>
+        <w:t xml:space="preserve"> </w:t>
+      </w:r>
+      <w:r>
+        <w:rPr>
+          <w:bCs/>
+          <w:b/>
+        </w:rPr>
+        <w:t xml:space="preserve">2012</w:t>
+      </w:r>
+      <w:r>
+        <w:t xml:space="preserve">,</w:t>
+      </w:r>
+      <w:r>
+        <w:t xml:space="preserve"> </w:t>
+      </w:r>
+      <w:r>
+        <w:rPr>
+          <w:iCs/>
+          <w:i/>
+        </w:rPr>
+        <w:t xml:space="preserve">12</w:t>
+      </w:r>
+      <w:r>
+        <w:t xml:space="preserve"> </w:t>
+      </w:r>
+      <w:r>
+        <w:t xml:space="preserve">(3), 158–163. https://doi.org/</w:t>
+      </w:r>
+      <w:hyperlink r:id="rId52">
+        <w:r>
+          <w:rPr>
+            <w:rStyle w:val="Hyperlink"/>
+          </w:rPr>
+          <w:t xml:space="preserve">10.17305/bjbms.2012.2463</w:t>
+        </w:r>
+      </w:hyperlink>
+      <w:r>
+        <w:t xml:space="preserve">.</w:t>
+      </w:r>
+    </w:p>
+    <w:bookmarkEnd w:id="53"/>
+    <w:bookmarkStart w:id="55" w:name="ref-semenza_regulation_2009"/>
+    <w:p>
+      <w:pPr>
+        <w:pStyle w:val="Bibliography"/>
+      </w:pPr>
+      <w:r>
+        <w:t xml:space="preserve">(16)</w:t>
+      </w:r>
+      <w:r>
+        <w:t xml:space="preserve"> </w:t>
+      </w:r>
+      <w:r>
+        <w:t xml:space="preserve">	</w:t>
+      </w:r>
+      <w:r>
+        <w:t xml:space="preserve">Semenza, G. L. Regulation of</w:t>
+      </w:r>
+      <w:r>
+        <w:t xml:space="preserve"> </w:t>
+      </w:r>
+      <w:r>
+        <w:t xml:space="preserve">Oxygen</w:t>
+      </w:r>
+      <w:r>
+        <w:t xml:space="preserve"> </w:t>
+      </w:r>
+      <w:r>
+        <w:t xml:space="preserve">Homeostasis</w:t>
+      </w:r>
+      <w:r>
+        <w:t xml:space="preserve"> </w:t>
+      </w:r>
+      <w:r>
+        <w:t xml:space="preserve">by</w:t>
+      </w:r>
+      <w:r>
+        <w:t xml:space="preserve"> </w:t>
+      </w:r>
+      <w:r>
+        <w:t xml:space="preserve">Hypoxia</w:t>
+      </w:r>
+      <w:r>
+        <w:t xml:space="preserve">-</w:t>
+      </w:r>
+      <w:r>
+        <w:t xml:space="preserve">Inducible</w:t>
+      </w:r>
+      <w:r>
+        <w:t xml:space="preserve"> </w:t>
+      </w:r>
+      <w:r>
+        <w:t xml:space="preserve">Factor</w:t>
+      </w:r>
+      <w:r>
+        <w:t xml:space="preserve"> </w:t>
+      </w:r>
+      <w:r>
+        <w:t xml:space="preserve">1.</w:t>
+      </w:r>
+      <w:r>
+        <w:t xml:space="preserve"> </w:t>
+      </w:r>
+      <w:r>
+        <w:rPr>
+          <w:iCs/>
+          <w:i/>
+        </w:rPr>
+        <w:t xml:space="preserve">Physiology</w:t>
+      </w:r>
+      <w:r>
+        <w:t xml:space="preserve"> </w:t>
+      </w:r>
+      <w:r>
+        <w:rPr>
+          <w:bCs/>
+          <w:b/>
+        </w:rPr>
+        <w:t xml:space="preserve">2009</w:t>
+      </w:r>
+      <w:r>
+        <w:t xml:space="preserve">. https://doi.org/</w:t>
+      </w:r>
+      <w:hyperlink r:id="rId54">
+        <w:r>
+          <w:rPr>
+            <w:rStyle w:val="Hyperlink"/>
+          </w:rPr>
+          <w:t xml:space="preserve">10.1152/physiol.00045.2008</w:t>
+        </w:r>
+      </w:hyperlink>
+      <w:r>
+        <w:t xml:space="preserve">.</w:t>
+      </w:r>
+    </w:p>
+    <w:bookmarkEnd w:id="55"/>
+    <w:bookmarkStart w:id="57" w:name="ref-perng_effect_2004"/>
+    <w:p>
+      <w:pPr>
+        <w:pStyle w:val="Bibliography"/>
+      </w:pPr>
+      <w:r>
+        <w:t xml:space="preserve">(17)</w:t>
+      </w:r>
+      <w:r>
+        <w:t xml:space="preserve"> </w:t>
+      </w:r>
+      <w:r>
+        <w:t xml:space="preserve">	</w:t>
+      </w:r>
+      <w:r>
+        <w:t xml:space="preserve">Perng, W.-C.; Wu, C.-P.; Chu, S.-J.; Kang, B.-H.; Huang, K.-L.</w:t>
+      </w:r>
+      <w:r>
+        <w:t xml:space="preserve"> </w:t>
+      </w:r>
+      <w:hyperlink r:id="rId56">
+        <w:r>
+          <w:rPr>
+            <w:rStyle w:val="Hyperlink"/>
+          </w:rPr>
+          <w:t xml:space="preserve">EFFECT</w:t>
         </w:r>
         <w:r>
           <w:rPr>
@@ -4205,7 +5425,7 @@
           <w:rPr>
             <w:rStyle w:val="Hyperlink"/>
           </w:rPr>
-          <w:t xml:space="preserve">Oxygen</w:t>
+          <w:t xml:space="preserve">OF</w:t>
         </w:r>
         <w:r>
           <w:rPr>
@@ -4217,13 +5437,7 @@
           <w:rPr>
             <w:rStyle w:val="Hyperlink"/>
           </w:rPr>
-          <w:t xml:space="preserve">Therapy</w:t>
-        </w:r>
-        <w:r>
-          <w:rPr>
-            <w:rStyle w:val="Hyperlink"/>
-          </w:rPr>
-          <w:t xml:space="preserve">:</w:t>
+          <w:t xml:space="preserve">HYPERBARIC</w:t>
         </w:r>
         <w:r>
           <w:rPr>
@@ -4235,7 +5449,7 @@
           <w:rPr>
             <w:rStyle w:val="Hyperlink"/>
           </w:rPr>
-          <w:t xml:space="preserve">Get</w:t>
+          <w:t xml:space="preserve">OXYGEN</w:t>
         </w:r>
         <w:r>
           <w:rPr>
@@ -4247,7 +5461,7 @@
           <w:rPr>
             <w:rStyle w:val="Hyperlink"/>
           </w:rPr>
-          <w:t xml:space="preserve">the</w:t>
+          <w:t xml:space="preserve">ON</w:t>
         </w:r>
         <w:r>
           <w:rPr>
@@ -4259,7 +5473,67 @@
           <w:rPr>
             <w:rStyle w:val="Hyperlink"/>
           </w:rPr>
-          <w:t xml:space="preserve">Facts</w:t>
+          <w:t xml:space="preserve">ENDOTOXIN</w:t>
+        </w:r>
+        <w:r>
+          <w:rPr>
+            <w:rStyle w:val="Hyperlink"/>
+          </w:rPr>
+          <w:t xml:space="preserve">-</w:t>
+        </w:r>
+        <w:r>
+          <w:rPr>
+            <w:rStyle w:val="Hyperlink"/>
+          </w:rPr>
+          <w:t xml:space="preserve">INDUCED</w:t>
+        </w:r>
+        <w:r>
+          <w:rPr>
+            <w:rStyle w:val="Hyperlink"/>
+          </w:rPr>
+          <w:t xml:space="preserve"> </w:t>
+        </w:r>
+        <w:r>
+          <w:rPr>
+            <w:rStyle w:val="Hyperlink"/>
+          </w:rPr>
+          <w:t xml:space="preserve">LUNG</w:t>
+        </w:r>
+        <w:r>
+          <w:rPr>
+            <w:rStyle w:val="Hyperlink"/>
+          </w:rPr>
+          <w:t xml:space="preserve"> </w:t>
+        </w:r>
+        <w:r>
+          <w:rPr>
+            <w:rStyle w:val="Hyperlink"/>
+          </w:rPr>
+          <w:t xml:space="preserve">INJURY</w:t>
+        </w:r>
+        <w:r>
+          <w:rPr>
+            <w:rStyle w:val="Hyperlink"/>
+          </w:rPr>
+          <w:t xml:space="preserve"> </w:t>
+        </w:r>
+        <w:r>
+          <w:rPr>
+            <w:rStyle w:val="Hyperlink"/>
+          </w:rPr>
+          <w:t xml:space="preserve">IN</w:t>
+        </w:r>
+        <w:r>
+          <w:rPr>
+            <w:rStyle w:val="Hyperlink"/>
+          </w:rPr>
+          <w:t xml:space="preserve"> </w:t>
+        </w:r>
+        <w:r>
+          <w:rPr>
+            <w:rStyle w:val="Hyperlink"/>
+          </w:rPr>
+          <w:t xml:space="preserve">RATS</w:t>
         </w:r>
       </w:hyperlink>
       <w:r>
@@ -4273,20 +5547,46 @@
           <w:iCs/>
           <w:i/>
         </w:rPr>
-        <w:t xml:space="preserve">Consumer Updates</w:t>
-      </w:r>
-      <w:r>
-        <w:t xml:space="preserve">, 2021.</w:t>
+        <w:t xml:space="preserve">Shock</w:t>
+      </w:r>
+      <w:r>
+        <w:t xml:space="preserve"> </w:t>
+      </w:r>
+      <w:r>
+        <w:rPr>
+          <w:bCs/>
+          <w:b/>
+        </w:rPr>
+        <w:t xml:space="preserve">2004</w:t>
+      </w:r>
+      <w:r>
+        <w:t xml:space="preserve">,</w:t>
+      </w:r>
+      <w:r>
+        <w:t xml:space="preserve"> </w:t>
+      </w:r>
+      <w:r>
+        <w:rPr>
+          <w:iCs/>
+          <w:i/>
+        </w:rPr>
+        <w:t xml:space="preserve">21</w:t>
+      </w:r>
+      <w:r>
+        <w:t xml:space="preserve"> </w:t>
+      </w:r>
+      <w:r>
+        <w:t xml:space="preserve">(4), 370–375.</w:t>
       </w:r>
     </w:p>
-    <w:bookmarkEnd w:id="39"/>
-    <w:bookmarkStart w:id="41" w:name="ref-fraley_isohydric_1976"/>
+    <w:bookmarkEnd w:id="57"/>
+    <w:bookmarkStart w:id="59" w:name="ref-harris_hyperbaric_1996"/>
     <w:p>
       <w:pPr>
         <w:pStyle w:val="Bibliography"/>
       </w:pPr>
       <w:r>
-        <w:t xml:space="preserve">(9)</w:t>
+        <w:t xml:space="preserve">(18)</w:t>
       </w:r>
       <w:r>
         <w:t xml:space="preserve"> </w:t>
@@ -4295,7 +5595,28 @@
         <w:t xml:space="preserve">	</w:t>
       </w:r>
       <w:r>
-        <w:t xml:space="preserve">Fraley, D. S.; Adler, S. Isohydric Regulation of Plasma Potassium by Bicarbonate in the Rat.</w:t>
+        <w:t xml:space="preserve">Harris, Z. L.; Ridge, K. M.; Gonzalez-Flecha, B.; Gottlieb, L.; Zucker, A.; Sznajder, J. I. Hyperbaric Oxygenation Upregulates Rat Lung</w:t>
+      </w:r>
+      <w:r>
+        <w:t xml:space="preserve"> </w:t>
+      </w:r>
+      <w:r>
+        <w:t xml:space="preserve">Na</w:t>
+      </w:r>
+      <w:r>
+        <w:t xml:space="preserve">,</w:t>
+      </w:r>
+      <w:r>
+        <w:t xml:space="preserve">K</w:t>
+      </w:r>
+      <w:r>
+        <w:t xml:space="preserve">-</w:t>
+      </w:r>
+      <w:r>
+        <w:t xml:space="preserve">ATPase</w:t>
+      </w:r>
+      <w:r>
+        <w:t xml:space="preserve">.</w:t>
       </w:r>
       <w:r>
         <w:t xml:space="preserve"> </w:t>
@@ -4305,7 +5626,7 @@
           <w:iCs/>
           <w:i/>
         </w:rPr>
-        <w:t xml:space="preserve">Kidney International</w:t>
+        <w:t xml:space="preserve">European Respiratory Journal</w:t>
       </w:r>
       <w:r>
         <w:t xml:space="preserve"> </w:t>
@@ -4315,7 +5636,7 @@
           <w:bCs/>
           <w:b/>
         </w:rPr>
-        <w:t xml:space="preserve">1976</w:t>
+        <w:t xml:space="preserve">1996</w:t>
       </w:r>
       <w:r>
         <w:t xml:space="preserve">,</w:t>
@@ -4334,28 +5655,28 @@
         <w:t xml:space="preserve"> </w:t>
       </w:r>
       <w:r>
-        <w:t xml:space="preserve">(4), 333–343. https://doi.org/</w:t>
-      </w:r>
-      <w:hyperlink r:id="rId40">
+        <w:t xml:space="preserve">(3), 472–477. https://doi.org/</w:t>
+      </w:r>
+      <w:hyperlink r:id="rId58">
         <w:r>
           <w:rPr>
             <w:rStyle w:val="Hyperlink"/>
           </w:rPr>
-          <w:t xml:space="preserve">10.1038/ki.1976.39</w:t>
+          <w:t xml:space="preserve">10.1183/09031936.96.09030472</w:t>
         </w:r>
       </w:hyperlink>
       <w:r>
         <w:t xml:space="preserve">.</w:t>
       </w:r>
     </w:p>
-    <w:bookmarkEnd w:id="41"/>
-    <w:bookmarkStart w:id="43" w:name="ref-zyrianova_k2p21_2020"/>
+    <w:bookmarkEnd w:id="59"/>
+    <w:bookmarkStart w:id="61" w:name="ref-feldman_plasma_2017"/>
     <w:p>
       <w:pPr>
         <w:pStyle w:val="Bibliography"/>
       </w:pPr>
       <w:r>
-        <w:t xml:space="preserve">(10)</w:t>
+        <w:t xml:space="preserve">(19)</w:t>
       </w:r>
       <w:r>
         <w:t xml:space="preserve"> </w:t>
@@ -4364,22 +5685,52 @@
         <w:t xml:space="preserve">	</w:t>
       </w:r>
       <w:r>
-        <w:t xml:space="preserve">Zyrianova, T.; Lopez, B.; Olcese, R.; Belperio, J.; Waters, C. M.; Wong, L.; Nguyen, V.; Talapaneni, S.; Schwingshackl, A.</w:t>
-      </w:r>
-      <w:r>
-        <w:t xml:space="preserve"> </w:t>
-      </w:r>
-      <w:r>
-        <w:t xml:space="preserve">K2p2</w:t>
-      </w:r>
-      <w:r>
-        <w:t xml:space="preserve">.1 (</w:t>
-      </w:r>
-      <w:r>
-        <w:t xml:space="preserve">TREK</w:t>
-      </w:r>
-      <w:r>
-        <w:t xml:space="preserve">-1) Potassium Channel Activation Protects Against Hyperoxia-Induced Lung Injury.</w:t>
+        <w:t xml:space="preserve">Feldman, M.; Dickson, B. Plasma</w:t>
+      </w:r>
+      <w:r>
+        <w:t xml:space="preserve"> </w:t>
+      </w:r>
+      <w:r>
+        <w:t xml:space="preserve">Electrolyte</w:t>
+      </w:r>
+      <w:r>
+        <w:t xml:space="preserve"> </w:t>
+      </w:r>
+      <w:r>
+        <w:t xml:space="preserve">Distributions</w:t>
+      </w:r>
+      <w:r>
+        <w:t xml:space="preserve"> </w:t>
+      </w:r>
+      <w:r>
+        <w:t xml:space="preserve">in</w:t>
+      </w:r>
+      <w:r>
+        <w:t xml:space="preserve"> </w:t>
+      </w:r>
+      <w:r>
+        <w:t xml:space="preserve">Humans</w:t>
+      </w:r>
+      <w:r>
+        <w:t xml:space="preserve">—</w:t>
+      </w:r>
+      <w:r>
+        <w:t xml:space="preserve">Normal</w:t>
+      </w:r>
+      <w:r>
+        <w:t xml:space="preserve"> </w:t>
+      </w:r>
+      <w:r>
+        <w:t xml:space="preserve">or</w:t>
+      </w:r>
+      <w:r>
+        <w:t xml:space="preserve"> </w:t>
+      </w:r>
+      <w:r>
+        <w:t xml:space="preserve">Skewed</w:t>
+      </w:r>
+      <w:r>
+        <w:t xml:space="preserve">?</w:t>
       </w:r>
       <w:r>
         <w:t xml:space="preserve"> </w:t>
@@ -4389,7 +5740,7 @@
           <w:iCs/>
           <w:i/>
         </w:rPr>
-        <w:t xml:space="preserve">Scientific Reports</w:t>
+        <w:t xml:space="preserve">The American Journal of the Medical Sciences</w:t>
       </w:r>
       <w:r>
         <w:t xml:space="preserve"> </w:t>
@@ -4399,7 +5750,7 @@
           <w:bCs/>
           <w:b/>
         </w:rPr>
-        <w:t xml:space="preserve">2020</w:t>
+        <w:t xml:space="preserve">2017</w:t>
       </w:r>
       <w:r>
         <w:t xml:space="preserve">,</w:t>
@@ -4412,514 +5763,29 @@
           <w:iCs/>
           <w:i/>
         </w:rPr>
-        <w:t xml:space="preserve">10</w:t>
-      </w:r>
-      <w:r>
-        <w:t xml:space="preserve"> </w:t>
-      </w:r>
-      <w:r>
-        <w:t xml:space="preserve">(1), 22011. https://doi.org/</w:t>
-      </w:r>
-      <w:hyperlink r:id="rId42">
+        <w:t xml:space="preserve">354</w:t>
+      </w:r>
+      <w:r>
+        <w:t xml:space="preserve"> </w:t>
+      </w:r>
+      <w:r>
+        <w:t xml:space="preserve">(5), 453–457. https://doi.org/</w:t>
+      </w:r>
+      <w:hyperlink r:id="rId60">
         <w:r>
           <w:rPr>
             <w:rStyle w:val="Hyperlink"/>
           </w:rPr>
-          <w:t xml:space="preserve">10.1038/s41598-020-78886-y</w:t>
+          <w:t xml:space="preserve">10.1016/j.amjms.2017.07.012</w:t>
         </w:r>
       </w:hyperlink>
       <w:r>
         <w:t xml:space="preserve">.</w:t>
       </w:r>
     </w:p>
-    <w:bookmarkEnd w:id="43"/>
-    <w:bookmarkStart w:id="45" w:name="ref-schwingshackl_regulation_2012"/>
-    <w:p>
-      <w:pPr>
-        <w:pStyle w:val="Bibliography"/>
-      </w:pPr>
-      <w:r>
-        <w:t xml:space="preserve">(11)</w:t>
-      </w:r>
-      <w:r>
-        <w:t xml:space="preserve"> </w:t>
-      </w:r>
-      <w:r>
-        <w:t xml:space="preserve">	</w:t>
-      </w:r>
-      <w:r>
-        <w:t xml:space="preserve">Schwingshackl, A.; Teng, B.; Ghosh, M.; West, A. N.; Makena, P.; Gorantla, V.; Sinclair, S. E.; Waters, C. M. Regulation and Function of the Two-Pore-Domain (</w:t>
-      </w:r>
-      <w:r>
-        <w:t xml:space="preserve">K2p</w:t>
-      </w:r>
-      <w:r>
-        <w:t xml:space="preserve">) Potassium Channel</w:t>
-      </w:r>
-      <w:r>
-        <w:t xml:space="preserve"> </w:t>
-      </w:r>
-      <w:r>
-        <w:t xml:space="preserve">Trek</w:t>
-      </w:r>
-      <w:r>
-        <w:t xml:space="preserve">-1 in Alveolar Epithelial Cells.</w:t>
-      </w:r>
-      <w:r>
-        <w:t xml:space="preserve"> </w:t>
-      </w:r>
-      <w:r>
-        <w:rPr>
-          <w:iCs/>
-          <w:i/>
-        </w:rPr>
-        <w:t xml:space="preserve">American Journal of Physiology-Lung Cellular and Molecular Physiology</w:t>
-      </w:r>
-      <w:r>
-        <w:t xml:space="preserve"> </w:t>
-      </w:r>
-      <w:r>
-        <w:rPr>
-          <w:bCs/>
-          <w:b/>
-        </w:rPr>
-        <w:t xml:space="preserve">2012</w:t>
-      </w:r>
-      <w:r>
-        <w:t xml:space="preserve">,</w:t>
-      </w:r>
-      <w:r>
-        <w:t xml:space="preserve"> </w:t>
-      </w:r>
-      <w:r>
-        <w:rPr>
-          <w:iCs/>
-          <w:i/>
-        </w:rPr>
-        <w:t xml:space="preserve">302</w:t>
-      </w:r>
-      <w:r>
-        <w:t xml:space="preserve"> </w:t>
-      </w:r>
-      <w:r>
-        <w:t xml:space="preserve">(1), L93–L102. https://doi.org/</w:t>
-      </w:r>
-      <w:hyperlink r:id="rId44">
-        <w:r>
-          <w:rPr>
-            <w:rStyle w:val="Hyperlink"/>
-          </w:rPr>
-          <w:t xml:space="preserve">10.1152/ajplung.00078.2011</w:t>
-        </w:r>
-      </w:hyperlink>
-      <w:r>
-        <w:t xml:space="preserve">.</w:t>
-      </w:r>
-    </w:p>
-    <w:bookmarkEnd w:id="45"/>
-    <w:bookmarkStart w:id="47" w:name="ref-chapalamadugu_high_2015"/>
-    <w:p>
-      <w:pPr>
-        <w:pStyle w:val="Bibliography"/>
-      </w:pPr>
-      <w:r>
-        <w:t xml:space="preserve">(12)</w:t>
-      </w:r>
-      <w:r>
-        <w:t xml:space="preserve"> </w:t>
-      </w:r>
-      <w:r>
-        <w:t xml:space="preserve">	</w:t>
-      </w:r>
-      <w:r>
-        <w:t xml:space="preserve">Chapalamadugu, K. C.; Panguluri, S. K.; Bennett, E. S.; Kolliputi, N.; Tipparaju, S. M. High Level of Oxygen Treatment Causes Cardiotoxicity with Arrhythmias and Redox Modulation.</w:t>
-      </w:r>
-      <w:r>
-        <w:t xml:space="preserve"> </w:t>
-      </w:r>
-      <w:r>
-        <w:rPr>
-          <w:iCs/>
-          <w:i/>
-        </w:rPr>
-        <w:t xml:space="preserve">Toxicology and Applied Pharmacology</w:t>
-      </w:r>
-      <w:r>
-        <w:t xml:space="preserve"> </w:t>
-      </w:r>
-      <w:r>
-        <w:rPr>
-          <w:bCs/>
-          <w:b/>
-        </w:rPr>
-        <w:t xml:space="preserve">2015</w:t>
-      </w:r>
-      <w:r>
-        <w:t xml:space="preserve">,</w:t>
-      </w:r>
-      <w:r>
-        <w:t xml:space="preserve"> </w:t>
-      </w:r>
-      <w:r>
-        <w:rPr>
-          <w:iCs/>
-          <w:i/>
-        </w:rPr>
-        <w:t xml:space="preserve">282</w:t>
-      </w:r>
-      <w:r>
-        <w:t xml:space="preserve"> </w:t>
-      </w:r>
-      <w:r>
-        <w:t xml:space="preserve">(1), 100–107. https://doi.org/</w:t>
-      </w:r>
-      <w:hyperlink r:id="rId46">
-        <w:r>
-          <w:rPr>
-            <w:rStyle w:val="Hyperlink"/>
-          </w:rPr>
-          <w:t xml:space="preserve">10.1016/j.taap.2014.10.019</w:t>
-        </w:r>
-      </w:hyperlink>
-      <w:r>
-        <w:t xml:space="preserve">.</w:t>
-      </w:r>
-    </w:p>
-    <w:bookmarkEnd w:id="47"/>
-    <w:bookmarkStart w:id="49" w:name="ref-barlow_effect_1994"/>
-    <w:p>
-      <w:pPr>
-        <w:pStyle w:val="Bibliography"/>
-      </w:pPr>
-      <w:r>
-        <w:t xml:space="preserve">(13)</w:t>
-      </w:r>
-      <w:r>
-        <w:t xml:space="preserve"> </w:t>
-      </w:r>
-      <w:r>
-        <w:t xml:space="preserve">	</w:t>
-      </w:r>
-      <w:r>
-        <w:t xml:space="preserve">Barlow, C. W.; Qayyum, M. S.; Davey, P. P.; Paterson, D. J.; Robbins, P. A. Effect of Hypoxia on Arterial Potassium Concentration at Rest and During Exercise in Man.</w:t>
-      </w:r>
-      <w:r>
-        <w:t xml:space="preserve"> </w:t>
-      </w:r>
-      <w:r>
-        <w:rPr>
-          <w:iCs/>
-          <w:i/>
-        </w:rPr>
-        <w:t xml:space="preserve">Exp Physiol</w:t>
-      </w:r>
-      <w:r>
-        <w:t xml:space="preserve"> </w:t>
-      </w:r>
-      <w:r>
-        <w:rPr>
-          <w:bCs/>
-          <w:b/>
-        </w:rPr>
-        <w:t xml:space="preserve">1994</w:t>
-      </w:r>
-      <w:r>
-        <w:t xml:space="preserve">,</w:t>
-      </w:r>
-      <w:r>
-        <w:t xml:space="preserve"> </w:t>
-      </w:r>
-      <w:r>
-        <w:rPr>
-          <w:iCs/>
-          <w:i/>
-        </w:rPr>
-        <w:t xml:space="preserve">79</w:t>
-      </w:r>
-      <w:r>
-        <w:t xml:space="preserve"> </w:t>
-      </w:r>
-      <w:r>
-        <w:t xml:space="preserve">(2), 257–260. https://doi.org/</w:t>
-      </w:r>
-      <w:hyperlink r:id="rId48">
-        <w:r>
-          <w:rPr>
-            <w:rStyle w:val="Hyperlink"/>
-          </w:rPr>
-          <w:t xml:space="preserve">10.1113/expphysiol.1994.sp003759</w:t>
-        </w:r>
-      </w:hyperlink>
-      <w:r>
-        <w:t xml:space="preserve">.</w:t>
-      </w:r>
-    </w:p>
-    <w:bookmarkEnd w:id="49"/>
-    <w:bookmarkStart w:id="51" w:name="ref-whitman_endothelin-1_2008"/>
-    <w:p>
-      <w:pPr>
-        <w:pStyle w:val="Bibliography"/>
-      </w:pPr>
-      <w:r>
-        <w:t xml:space="preserve">(14)</w:t>
-      </w:r>
-      <w:r>
-        <w:t xml:space="preserve"> </w:t>
-      </w:r>
-      <w:r>
-        <w:t xml:space="preserve">	</w:t>
-      </w:r>
-      <w:r>
-        <w:t xml:space="preserve">Whitman, E. M.; Pisarcik, S.; Luke, T.; Fallon, M.; Wang, J.; Sylvester, J. T.; Semenza, G. L.; Shimoda, L. A. Endothelin-1 Mediates Hypoxia-Induced Inhibition of Voltage-Gated</w:t>
-      </w:r>
-      <w:r>
-        <w:t xml:space="preserve"> </w:t>
-      </w:r>
-      <w:r>
-        <w:t xml:space="preserve">K</w:t>
-      </w:r>
-      <w:r>
-        <w:t xml:space="preserve">+ Channel Expression in Pulmonary Arterial Myocytes.</w:t>
-      </w:r>
-      <w:r>
-        <w:t xml:space="preserve"> </w:t>
-      </w:r>
-      <w:r>
-        <w:rPr>
-          <w:iCs/>
-          <w:i/>
-        </w:rPr>
-        <w:t xml:space="preserve">American Journal of Physiology-Lung Cellular and Molecular Physiology</w:t>
-      </w:r>
-      <w:r>
-        <w:t xml:space="preserve"> </w:t>
-      </w:r>
-      <w:r>
-        <w:rPr>
-          <w:bCs/>
-          <w:b/>
-        </w:rPr>
-        <w:t xml:space="preserve">2008</w:t>
-      </w:r>
-      <w:r>
-        <w:t xml:space="preserve">,</w:t>
-      </w:r>
-      <w:r>
-        <w:t xml:space="preserve"> </w:t>
-      </w:r>
-      <w:r>
-        <w:rPr>
-          <w:iCs/>
-          <w:i/>
-        </w:rPr>
-        <w:t xml:space="preserve">294</w:t>
-      </w:r>
-      <w:r>
-        <w:t xml:space="preserve"> </w:t>
-      </w:r>
-      <w:r>
-        <w:t xml:space="preserve">(2), L309–L318. https://doi.org/</w:t>
-      </w:r>
-      <w:hyperlink r:id="rId50">
-        <w:r>
-          <w:rPr>
-            <w:rStyle w:val="Hyperlink"/>
-          </w:rPr>
-          <w:t xml:space="preserve">10.1152/ajplung.00091.2007</w:t>
-        </w:r>
-      </w:hyperlink>
-      <w:r>
-        <w:t xml:space="preserve">.</w:t>
-      </w:r>
-    </w:p>
-    <w:bookmarkEnd w:id="51"/>
-    <w:bookmarkStart w:id="53" w:name="ref-dong_hypoxia_2012"/>
-    <w:p>
-      <w:pPr>
-        <w:pStyle w:val="Bibliography"/>
-      </w:pPr>
-      <w:r>
-        <w:t xml:space="preserve">(15)</w:t>
-      </w:r>
-      <w:r>
-        <w:t xml:space="preserve"> </w:t>
-      </w:r>
-      <w:r>
-        <w:t xml:space="preserve">	</w:t>
-      </w:r>
-      <w:r>
-        <w:t xml:space="preserve">Dong, Q.; Zhao, N.; Xia, C. K.; Du, L. L.; Fu, X. X.; Du, Y. M. Hypoxia Induces Voltage-Gated</w:t>
-      </w:r>
-      <w:r>
-        <w:t xml:space="preserve"> </w:t>
-      </w:r>
-      <w:r>
-        <w:t xml:space="preserve">K</w:t>
-      </w:r>
-      <w:r>
-        <w:t xml:space="preserve">+ (</w:t>
-      </w:r>
-      <w:r>
-        <w:t xml:space="preserve">Kv</w:t>
-      </w:r>
-      <w:r>
-        <w:t xml:space="preserve">) Channel Expression in Pulmonary Arterial Smooth Muscle Cells Through Hypoxia-Inducible Factor-1 (</w:t>
-      </w:r>
-      <w:r>
-        <w:t xml:space="preserve">HIF</w:t>
-      </w:r>
-      <w:r>
-        <w:t xml:space="preserve">-1).</w:t>
-      </w:r>
-      <w:r>
-        <w:t xml:space="preserve"> </w:t>
-      </w:r>
-      <w:r>
-        <w:rPr>
-          <w:iCs/>
-          <w:i/>
-        </w:rPr>
-        <w:t xml:space="preserve">Bosn J Basic Med Sci</w:t>
-      </w:r>
-      <w:r>
-        <w:t xml:space="preserve"> </w:t>
-      </w:r>
-      <w:r>
-        <w:rPr>
-          <w:bCs/>
-          <w:b/>
-        </w:rPr>
-        <w:t xml:space="preserve">2012</w:t>
-      </w:r>
-      <w:r>
-        <w:t xml:space="preserve">,</w:t>
-      </w:r>
-      <w:r>
-        <w:t xml:space="preserve"> </w:t>
-      </w:r>
-      <w:r>
-        <w:rPr>
-          <w:iCs/>
-          <w:i/>
-        </w:rPr>
-        <w:t xml:space="preserve">12</w:t>
-      </w:r>
-      <w:r>
-        <w:t xml:space="preserve"> </w:t>
-      </w:r>
-      <w:r>
-        <w:t xml:space="preserve">(3), 158–163. https://doi.org/</w:t>
-      </w:r>
-      <w:hyperlink r:id="rId52">
-        <w:r>
-          <w:rPr>
-            <w:rStyle w:val="Hyperlink"/>
-          </w:rPr>
-          <w:t xml:space="preserve">10.17305/bjbms.2012.2463</w:t>
-        </w:r>
-      </w:hyperlink>
-      <w:r>
-        <w:t xml:space="preserve">.</w:t>
-      </w:r>
-    </w:p>
-    <w:bookmarkEnd w:id="53"/>
-    <w:bookmarkStart w:id="55" w:name="ref-semenza_regulation_2009"/>
-    <w:p>
-      <w:pPr>
-        <w:pStyle w:val="Bibliography"/>
-      </w:pPr>
-      <w:r>
-        <w:t xml:space="preserve">(16)</w:t>
-      </w:r>
-      <w:r>
-        <w:t xml:space="preserve"> </w:t>
-      </w:r>
-      <w:r>
-        <w:t xml:space="preserve">	</w:t>
-      </w:r>
-      <w:r>
-        <w:t xml:space="preserve">Semenza, G. L. Regulation of</w:t>
-      </w:r>
-      <w:r>
-        <w:t xml:space="preserve"> </w:t>
-      </w:r>
-      <w:r>
-        <w:t xml:space="preserve">Oxygen</w:t>
-      </w:r>
-      <w:r>
-        <w:t xml:space="preserve"> </w:t>
-      </w:r>
-      <w:r>
-        <w:t xml:space="preserve">Homeostasis</w:t>
-      </w:r>
-      <w:r>
-        <w:t xml:space="preserve"> </w:t>
-      </w:r>
-      <w:r>
-        <w:t xml:space="preserve">by</w:t>
-      </w:r>
-      <w:r>
-        <w:t xml:space="preserve"> </w:t>
-      </w:r>
-      <w:r>
-        <w:t xml:space="preserve">Hypoxia</w:t>
-      </w:r>
-      <w:r>
-        <w:t xml:space="preserve">-</w:t>
-      </w:r>
-      <w:r>
-        <w:t xml:space="preserve">Inducible</w:t>
-      </w:r>
-      <w:r>
-        <w:t xml:space="preserve"> </w:t>
-      </w:r>
-      <w:r>
-        <w:t xml:space="preserve">Factor</w:t>
-      </w:r>
-      <w:r>
-        <w:t xml:space="preserve"> </w:t>
-      </w:r>
-      <w:r>
-        <w:t xml:space="preserve">1.</w:t>
-      </w:r>
-      <w:r>
-        <w:t xml:space="preserve"> </w:t>
-      </w:r>
-      <w:r>
-        <w:rPr>
-          <w:iCs/>
-          <w:i/>
-        </w:rPr>
-        <w:t xml:space="preserve">Physiology</w:t>
-      </w:r>
-      <w:r>
-        <w:t xml:space="preserve"> </w:t>
-      </w:r>
-      <w:r>
-        <w:rPr>
-          <w:bCs/>
-          <w:b/>
-        </w:rPr>
-        <w:t xml:space="preserve">2009</w:t>
-      </w:r>
-      <w:r>
-        <w:t xml:space="preserve">. https://doi.org/</w:t>
-      </w:r>
-      <w:hyperlink r:id="rId54">
-        <w:r>
-          <w:rPr>
-            <w:rStyle w:val="Hyperlink"/>
-          </w:rPr>
-          <w:t xml:space="preserve">10.1152/physiol.00045.2008</w:t>
-        </w:r>
-      </w:hyperlink>
-      <w:r>
-        <w:t xml:space="preserve">.</w:t>
-      </w:r>
-    </w:p>
-    <w:bookmarkEnd w:id="55"/>
-    <w:bookmarkEnd w:id="56"/>
-    <w:bookmarkEnd w:id="57"/>
+    <w:bookmarkEnd w:id="61"/>
+    <w:bookmarkEnd w:id="62"/>
+    <w:bookmarkEnd w:id="63"/>
     <w:sectPr/>
   </w:body>
 </w:document>

</xml_diff>

<commit_message>
Completed Intial First Draft of the Results
</commit_message>
<xml_diff>
--- a/Paper/paper.docx
+++ b/Paper/paper.docx
@@ -1229,7 +1229,7 @@
       </w:r>
     </w:p>
     <w:bookmarkEnd w:id="22"/>
-    <w:bookmarkStart w:id="23" w:name="results"/>
+    <w:bookmarkStart w:id="29" w:name="results"/>
     <w:p>
       <w:pPr>
         <w:pStyle w:val="Heading1"/>
@@ -3673,22 +3673,136 @@
     </w:tbl>
     <w:p>
       <w:pPr>
-        <w:pStyle w:val="BodyText"/>
+        <w:pStyle w:val="CaptionedFigure"/>
       </w:pPr>
       <w:r>
-        <w:t xml:space="preserve">Comparison of plasma potassium concentration before and after treatment in the hyperbaric group</w:t>
+        <w:drawing>
+          <wp:inline>
+            <wp:extent cx="5334000" cy="5811837"/>
+            <wp:effectExtent b="0" l="0" r="0" t="0"/>
+            <wp:docPr descr="Figure 1. Signifigant acute increase in plasma potassium concentration before and after treatment in the hyperbaric group" title="" id="24" name="Picture"/>
+            <a:graphic>
+              <a:graphicData uri="http://schemas.openxmlformats.org/drawingml/2006/picture">
+                <pic:pic>
+                  <pic:nvPicPr>
+                    <pic:cNvPr descr="..\Figures\hyper_K+.jpg" id="25" name="Picture"/>
+                    <pic:cNvPicPr>
+                      <a:picLocks noChangeArrowheads="1" noChangeAspect="1"/>
+                    </pic:cNvPicPr>
+                  </pic:nvPicPr>
+                  <pic:blipFill>
+                    <a:blip r:embed="rId23"/>
+                    <a:stretch>
+                      <a:fillRect/>
+                    </a:stretch>
+                  </pic:blipFill>
+                  <pic:spPr bwMode="auto">
+                    <a:xfrm>
+                      <a:off x="0" y="0"/>
+                      <a:ext cx="5334000" cy="5811837"/>
+                    </a:xfrm>
+                    <a:prstGeom prst="rect">
+                      <a:avLst/>
+                    </a:prstGeom>
+                    <a:noFill/>
+                    <a:ln w="9525">
+                      <a:noFill/>
+                      <a:headEnd/>
+                      <a:tailEnd/>
+                    </a:ln>
+                  </pic:spPr>
+                </pic:pic>
+              </a:graphicData>
+            </a:graphic>
+          </wp:inline>
+        </w:drawing>
       </w:r>
     </w:p>
     <w:p>
       <w:pPr>
-        <w:pStyle w:val="BodyText"/>
+        <w:pStyle w:val="ImageCaption"/>
       </w:pPr>
       <w:r>
+        <w:rPr>
+          <w:bCs/>
+          <w:b/>
+        </w:rPr>
+        <w:t xml:space="preserve">Figure 1.</w:t>
+      </w:r>
+      <w:r>
+        <w:t xml:space="preserve"> </w:t>
+      </w:r>
+      <w:r>
+        <w:t xml:space="preserve">Signifigant acute increase in plasma potassium concentration before and after treatment in the hyperbaric group</w:t>
+      </w:r>
+    </w:p>
+    <w:p>
+      <w:pPr>
+        <w:pStyle w:val="CaptionedFigure"/>
+      </w:pPr>
+      <w:r>
+        <w:drawing>
+          <wp:inline>
+            <wp:extent cx="5334000" cy="5767387"/>
+            <wp:effectExtent b="0" l="0" r="0" t="0"/>
+            <wp:docPr descr="Figure 2. Comparison of plasma potassium concentration before and after treatment in the concentrated oxygen group" title="" id="27" name="Picture"/>
+            <a:graphic>
+              <a:graphicData uri="http://schemas.openxmlformats.org/drawingml/2006/picture">
+                <pic:pic>
+                  <pic:nvPicPr>
+                    <pic:cNvPr descr="..\Figures\conc_K+.jpg" id="28" name="Picture"/>
+                    <pic:cNvPicPr>
+                      <a:picLocks noChangeArrowheads="1" noChangeAspect="1"/>
+                    </pic:cNvPicPr>
+                  </pic:nvPicPr>
+                  <pic:blipFill>
+                    <a:blip r:embed="rId26"/>
+                    <a:stretch>
+                      <a:fillRect/>
+                    </a:stretch>
+                  </pic:blipFill>
+                  <pic:spPr bwMode="auto">
+                    <a:xfrm>
+                      <a:off x="0" y="0"/>
+                      <a:ext cx="5334000" cy="5767387"/>
+                    </a:xfrm>
+                    <a:prstGeom prst="rect">
+                      <a:avLst/>
+                    </a:prstGeom>
+                    <a:noFill/>
+                    <a:ln w="9525">
+                      <a:noFill/>
+                      <a:headEnd/>
+                      <a:tailEnd/>
+                    </a:ln>
+                  </pic:spPr>
+                </pic:pic>
+              </a:graphicData>
+            </a:graphic>
+          </wp:inline>
+        </w:drawing>
+      </w:r>
+    </w:p>
+    <w:p>
+      <w:pPr>
+        <w:pStyle w:val="ImageCaption"/>
+      </w:pPr>
+      <w:r>
+        <w:rPr>
+          <w:bCs/>
+          <w:b/>
+        </w:rPr>
+        <w:t xml:space="preserve">Figure 2.</w:t>
+      </w:r>
+      <w:r>
+        <w:t xml:space="preserve"> </w:t>
+      </w:r>
+      <w:r>
         <w:t xml:space="preserve">Comparison of plasma potassium concentration before and after treatment in the concentrated oxygen group</w:t>
       </w:r>
     </w:p>
-    <w:bookmarkEnd w:id="23"/>
-    <w:bookmarkStart w:id="24" w:name="discussion"/>
+    <w:bookmarkEnd w:id="29"/>
+    <w:bookmarkStart w:id="30" w:name="discussion"/>
     <w:p>
       <w:pPr>
         <w:pStyle w:val="Heading1"/>
@@ -3861,8 +3975,8 @@
         <w:t xml:space="preserve">     Further limitations of this study include lack of dietary restrictions on subjects, single Pre vs Post draw time point and variations between treatment cohorts.</w:t>
       </w:r>
     </w:p>
-    <w:bookmarkEnd w:id="24"/>
-    <w:bookmarkStart w:id="63" w:name="references"/>
+    <w:bookmarkEnd w:id="30"/>
+    <w:bookmarkStart w:id="69" w:name="references"/>
     <w:p>
       <w:pPr>
         <w:pStyle w:val="Heading1"/>
@@ -3871,8 +3985,8 @@
         <w:t xml:space="preserve">References</w:t>
       </w:r>
     </w:p>
-    <w:bookmarkStart w:id="62" w:name="refs"/>
-    <w:bookmarkStart w:id="26" w:name="ref-aronson_effects_2011"/>
+    <w:bookmarkStart w:id="68" w:name="refs"/>
+    <w:bookmarkStart w:id="32" w:name="ref-aronson_effects_2011"/>
     <w:p>
       <w:pPr>
         <w:pStyle w:val="Bibliography"/>
@@ -3892,7 +4006,7 @@
       <w:r>
         <w:t xml:space="preserve"> </w:t>
       </w:r>
-      <w:hyperlink r:id="rId25">
+      <w:hyperlink r:id="rId31">
         <w:r>
           <w:rPr>
             <w:rStyle w:val="Hyperlink"/>
@@ -4042,8 +4156,8 @@
         <w:t xml:space="preserve">, 1981–1989.</w:t>
       </w:r>
     </w:p>
-    <w:bookmarkEnd w:id="26"/>
-    <w:bookmarkStart w:id="28" w:name="ref-adrogue_changes_1981"/>
+    <w:bookmarkEnd w:id="32"/>
+    <w:bookmarkStart w:id="34" w:name="ref-adrogue_changes_1981"/>
     <w:p>
       <w:pPr>
         <w:pStyle w:val="Bibliography"/>
@@ -4099,7 +4213,7 @@
       <w:r>
         <w:t xml:space="preserve">(3), 456–467. https://doi.org/</w:t>
       </w:r>
-      <w:hyperlink r:id="rId27">
+      <w:hyperlink r:id="rId33">
         <w:r>
           <w:rPr>
             <w:rStyle w:val="Hyperlink"/>
@@ -4111,8 +4225,8 @@
         <w:t xml:space="preserve">.</w:t>
       </w:r>
     </w:p>
-    <w:bookmarkEnd w:id="28"/>
-    <w:bookmarkStart w:id="30" w:name="ref-ingelfinger_integrated_2015"/>
+    <w:bookmarkEnd w:id="34"/>
+    <w:bookmarkStart w:id="36" w:name="ref-ingelfinger_integrated_2015"/>
     <w:p>
       <w:pPr>
         <w:pStyle w:val="Bibliography"/>
@@ -4201,7 +4315,7 @@
       <w:r>
         <w:t xml:space="preserve">(1), 60–72. https://doi.org/</w:t>
       </w:r>
-      <w:hyperlink r:id="rId29">
+      <w:hyperlink r:id="rId35">
         <w:r>
           <w:rPr>
             <w:rStyle w:val="Hyperlink"/>
@@ -4213,8 +4327,8 @@
         <w:t xml:space="preserve">.</w:t>
       </w:r>
     </w:p>
-    <w:bookmarkEnd w:id="30"/>
-    <w:bookmarkStart w:id="32" w:name="ref-gupta_distribution_2017"/>
+    <w:bookmarkEnd w:id="36"/>
+    <w:bookmarkStart w:id="38" w:name="ref-gupta_distribution_2017"/>
     <w:p>
       <w:pPr>
         <w:pStyle w:val="Bibliography"/>
@@ -4297,7 +4411,7 @@
       <w:r>
         <w:t xml:space="preserve">(5), 443–444. https://doi.org/</w:t>
       </w:r>
-      <w:hyperlink r:id="rId31">
+      <w:hyperlink r:id="rId37">
         <w:r>
           <w:rPr>
             <w:rStyle w:val="Hyperlink"/>
@@ -4309,8 +4423,8 @@
         <w:t xml:space="preserve">.</w:t>
       </w:r>
     </w:p>
-    <w:bookmarkEnd w:id="32"/>
-    <w:bookmarkStart w:id="34" w:name="ref-youn_recent_2009"/>
+    <w:bookmarkEnd w:id="38"/>
+    <w:bookmarkStart w:id="40" w:name="ref-youn_recent_2009"/>
     <w:p>
       <w:pPr>
         <w:pStyle w:val="Bibliography"/>
@@ -4417,7 +4531,7 @@
       <w:r>
         <w:t xml:space="preserve">(1), 381–401. https://doi.org/</w:t>
       </w:r>
-      <w:hyperlink r:id="rId33">
+      <w:hyperlink r:id="rId39">
         <w:r>
           <w:rPr>
             <w:rStyle w:val="Hyperlink"/>
@@ -4429,8 +4543,8 @@
         <w:t xml:space="preserve">.</w:t>
       </w:r>
     </w:p>
-    <w:bookmarkEnd w:id="34"/>
-    <w:bookmarkStart w:id="36" w:name="ref-torlen_serum_2012"/>
+    <w:bookmarkEnd w:id="40"/>
+    <w:bookmarkStart w:id="42" w:name="ref-torlen_serum_2012"/>
     <w:p>
       <w:pPr>
         <w:pStyle w:val="Bibliography"/>
@@ -4549,7 +4663,7 @@
       <w:r>
         <w:t xml:space="preserve">(8), 1272–1284. https://doi.org/</w:t>
       </w:r>
-      <w:hyperlink r:id="rId35">
+      <w:hyperlink r:id="rId41">
         <w:r>
           <w:rPr>
             <w:rStyle w:val="Hyperlink"/>
@@ -4561,8 +4675,8 @@
         <w:t xml:space="preserve">.</w:t>
       </w:r>
     </w:p>
-    <w:bookmarkEnd w:id="36"/>
-    <w:bookmarkStart w:id="38" w:name="ref-goyal_serum_2012"/>
+    <w:bookmarkEnd w:id="42"/>
+    <w:bookmarkStart w:id="44" w:name="ref-goyal_serum_2012"/>
     <w:p>
       <w:pPr>
         <w:pStyle w:val="Bibliography"/>
@@ -4669,7 +4783,7 @@
       <w:r>
         <w:t xml:space="preserve">(2), 157–164. https://doi.org/</w:t>
       </w:r>
-      <w:hyperlink r:id="rId37">
+      <w:hyperlink r:id="rId43">
         <w:r>
           <w:rPr>
             <w:rStyle w:val="Hyperlink"/>
@@ -4681,8 +4795,8 @@
         <w:t xml:space="preserve">.</w:t>
       </w:r>
     </w:p>
-    <w:bookmarkEnd w:id="38"/>
-    <w:bookmarkStart w:id="40" w:name="ref-barlow_effect_1994"/>
+    <w:bookmarkEnd w:id="44"/>
+    <w:bookmarkStart w:id="46" w:name="ref-barlow_effect_1994"/>
     <w:p>
       <w:pPr>
         <w:pStyle w:val="Bibliography"/>
@@ -4738,7 +4852,7 @@
       <w:r>
         <w:t xml:space="preserve">(2), 257–260. https://doi.org/</w:t>
       </w:r>
-      <w:hyperlink r:id="rId39">
+      <w:hyperlink r:id="rId45">
         <w:r>
           <w:rPr>
             <w:rStyle w:val="Hyperlink"/>
@@ -4750,8 +4864,8 @@
         <w:t xml:space="preserve">.</w:t>
       </w:r>
     </w:p>
-    <w:bookmarkEnd w:id="40"/>
-    <w:bookmarkStart w:id="41" w:name="ref-moon_hyperbaric_2019"/>
+    <w:bookmarkEnd w:id="46"/>
+    <w:bookmarkStart w:id="47" w:name="ref-moon_hyperbaric_2019"/>
     <w:p>
       <w:pPr>
         <w:pStyle w:val="Bibliography"/>
@@ -4818,8 +4932,8 @@
         <w:t xml:space="preserve">; Moon, R. E., Ed.; Undersea; Hyperbaric Medical Society, 2019; Vol. 14th.</w:t>
       </w:r>
     </w:p>
-    <w:bookmarkEnd w:id="41"/>
-    <w:bookmarkStart w:id="43" w:name="ref-fraley_isohydric_1976"/>
+    <w:bookmarkEnd w:id="47"/>
+    <w:bookmarkStart w:id="49" w:name="ref-fraley_isohydric_1976"/>
     <w:p>
       <w:pPr>
         <w:pStyle w:val="Bibliography"/>
@@ -4875,7 +4989,7 @@
       <w:r>
         <w:t xml:space="preserve">(4), 333–343. https://doi.org/</w:t>
       </w:r>
-      <w:hyperlink r:id="rId42">
+      <w:hyperlink r:id="rId48">
         <w:r>
           <w:rPr>
             <w:rStyle w:val="Hyperlink"/>
@@ -4887,8 +5001,8 @@
         <w:t xml:space="preserve">.</w:t>
       </w:r>
     </w:p>
-    <w:bookmarkEnd w:id="43"/>
-    <w:bookmarkStart w:id="45" w:name="ref-zyrianova_k2p21_2020"/>
+    <w:bookmarkEnd w:id="49"/>
+    <w:bookmarkStart w:id="51" w:name="ref-zyrianova_k2p21_2020"/>
     <w:p>
       <w:pPr>
         <w:pStyle w:val="Bibliography"/>
@@ -4959,7 +5073,7 @@
       <w:r>
         <w:t xml:space="preserve">(1), 22011. https://doi.org/</w:t>
       </w:r>
-      <w:hyperlink r:id="rId44">
+      <w:hyperlink r:id="rId50">
         <w:r>
           <w:rPr>
             <w:rStyle w:val="Hyperlink"/>
@@ -4971,8 +5085,8 @@
         <w:t xml:space="preserve">.</w:t>
       </w:r>
     </w:p>
-    <w:bookmarkEnd w:id="45"/>
-    <w:bookmarkStart w:id="47" w:name="ref-schwingshackl_regulation_2012"/>
+    <w:bookmarkEnd w:id="51"/>
+    <w:bookmarkStart w:id="53" w:name="ref-schwingshackl_regulation_2012"/>
     <w:p>
       <w:pPr>
         <w:pStyle w:val="Bibliography"/>
@@ -5043,7 +5157,7 @@
       <w:r>
         <w:t xml:space="preserve">(1), L93–L102. https://doi.org/</w:t>
       </w:r>
-      <w:hyperlink r:id="rId46">
+      <w:hyperlink r:id="rId52">
         <w:r>
           <w:rPr>
             <w:rStyle w:val="Hyperlink"/>
@@ -5055,8 +5169,8 @@
         <w:t xml:space="preserve">.</w:t>
       </w:r>
     </w:p>
-    <w:bookmarkEnd w:id="47"/>
-    <w:bookmarkStart w:id="49" w:name="ref-chapalamadugu_high_2015"/>
+    <w:bookmarkEnd w:id="53"/>
+    <w:bookmarkStart w:id="55" w:name="ref-chapalamadugu_high_2015"/>
     <w:p>
       <w:pPr>
         <w:pStyle w:val="Bibliography"/>
@@ -5112,7 +5226,7 @@
       <w:r>
         <w:t xml:space="preserve">(1), 100–107. https://doi.org/</w:t>
       </w:r>
-      <w:hyperlink r:id="rId48">
+      <w:hyperlink r:id="rId54">
         <w:r>
           <w:rPr>
             <w:rStyle w:val="Hyperlink"/>
@@ -5124,8 +5238,8 @@
         <w:t xml:space="preserve">.</w:t>
       </w:r>
     </w:p>
-    <w:bookmarkEnd w:id="49"/>
-    <w:bookmarkStart w:id="51" w:name="ref-whitman_endothelin-1_2008"/>
+    <w:bookmarkEnd w:id="55"/>
+    <w:bookmarkStart w:id="57" w:name="ref-whitman_endothelin-1_2008"/>
     <w:p>
       <w:pPr>
         <w:pStyle w:val="Bibliography"/>
@@ -5190,7 +5304,7 @@
       <w:r>
         <w:t xml:space="preserve">(2), L309–L318. https://doi.org/</w:t>
       </w:r>
-      <w:hyperlink r:id="rId50">
+      <w:hyperlink r:id="rId56">
         <w:r>
           <w:rPr>
             <w:rStyle w:val="Hyperlink"/>
@@ -5202,8 +5316,8 @@
         <w:t xml:space="preserve">.</w:t>
       </w:r>
     </w:p>
-    <w:bookmarkEnd w:id="51"/>
-    <w:bookmarkStart w:id="53" w:name="ref-dong_hypoxia_2012"/>
+    <w:bookmarkEnd w:id="57"/>
+    <w:bookmarkStart w:id="59" w:name="ref-dong_hypoxia_2012"/>
     <w:p>
       <w:pPr>
         <w:pStyle w:val="Bibliography"/>
@@ -5280,7 +5394,7 @@
       <w:r>
         <w:t xml:space="preserve">(3), 158–163. https://doi.org/</w:t>
       </w:r>
-      <w:hyperlink r:id="rId52">
+      <w:hyperlink r:id="rId58">
         <w:r>
           <w:rPr>
             <w:rStyle w:val="Hyperlink"/>
@@ -5292,8 +5406,8 @@
         <w:t xml:space="preserve">.</w:t>
       </w:r>
     </w:p>
-    <w:bookmarkEnd w:id="53"/>
-    <w:bookmarkStart w:id="55" w:name="ref-semenza_regulation_2009"/>
+    <w:bookmarkEnd w:id="59"/>
+    <w:bookmarkStart w:id="61" w:name="ref-semenza_regulation_2009"/>
     <w:p>
       <w:pPr>
         <w:pStyle w:val="Bibliography"/>
@@ -5375,7 +5489,7 @@
       <w:r>
         <w:t xml:space="preserve">. https://doi.org/</w:t>
       </w:r>
-      <w:hyperlink r:id="rId54">
+      <w:hyperlink r:id="rId60">
         <w:r>
           <w:rPr>
             <w:rStyle w:val="Hyperlink"/>
@@ -5387,8 +5501,8 @@
         <w:t xml:space="preserve">.</w:t>
       </w:r>
     </w:p>
-    <w:bookmarkEnd w:id="55"/>
-    <w:bookmarkStart w:id="57" w:name="ref-perng_effect_2004"/>
+    <w:bookmarkEnd w:id="61"/>
+    <w:bookmarkStart w:id="63" w:name="ref-perng_effect_2004"/>
     <w:p>
       <w:pPr>
         <w:pStyle w:val="Bibliography"/>
@@ -5408,7 +5522,7 @@
       <w:r>
         <w:t xml:space="preserve"> </w:t>
       </w:r>
-      <w:hyperlink r:id="rId56">
+      <w:hyperlink r:id="rId62">
         <w:r>
           <w:rPr>
             <w:rStyle w:val="Hyperlink"/>
@@ -5579,8 +5693,8 @@
         <w:t xml:space="preserve">(4), 370–375.</w:t>
       </w:r>
     </w:p>
-    <w:bookmarkEnd w:id="57"/>
-    <w:bookmarkStart w:id="59" w:name="ref-harris_hyperbaric_1996"/>
+    <w:bookmarkEnd w:id="63"/>
+    <w:bookmarkStart w:id="65" w:name="ref-harris_hyperbaric_1996"/>
     <w:p>
       <w:pPr>
         <w:pStyle w:val="Bibliography"/>
@@ -5657,7 +5771,7 @@
       <w:r>
         <w:t xml:space="preserve">(3), 472–477. https://doi.org/</w:t>
       </w:r>
-      <w:hyperlink r:id="rId58">
+      <w:hyperlink r:id="rId64">
         <w:r>
           <w:rPr>
             <w:rStyle w:val="Hyperlink"/>
@@ -5669,8 +5783,8 @@
         <w:t xml:space="preserve">.</w:t>
       </w:r>
     </w:p>
-    <w:bookmarkEnd w:id="59"/>
-    <w:bookmarkStart w:id="61" w:name="ref-feldman_plasma_2017"/>
+    <w:bookmarkEnd w:id="65"/>
+    <w:bookmarkStart w:id="67" w:name="ref-feldman_plasma_2017"/>
     <w:p>
       <w:pPr>
         <w:pStyle w:val="Bibliography"/>
@@ -5771,7 +5885,7 @@
       <w:r>
         <w:t xml:space="preserve">(5), 453–457. https://doi.org/</w:t>
       </w:r>
-      <w:hyperlink r:id="rId60">
+      <w:hyperlink r:id="rId66">
         <w:r>
           <w:rPr>
             <w:rStyle w:val="Hyperlink"/>
@@ -5783,9 +5897,9 @@
         <w:t xml:space="preserve">.</w:t>
       </w:r>
     </w:p>
-    <w:bookmarkEnd w:id="61"/>
-    <w:bookmarkEnd w:id="62"/>
-    <w:bookmarkEnd w:id="63"/>
+    <w:bookmarkEnd w:id="67"/>
+    <w:bookmarkEnd w:id="68"/>
+    <w:bookmarkEnd w:id="69"/>
     <w:sectPr/>
   </w:body>
 </w:document>

</xml_diff>

<commit_message>
Completed Methods First Draft
</commit_message>
<xml_diff>
--- a/Paper/paper.docx
+++ b/Paper/paper.docx
@@ -1109,7 +1109,7 @@
       </w:r>
     </w:p>
     <w:bookmarkEnd w:id="21"/>
-    <w:bookmarkStart w:id="22" w:name="methods"/>
+    <w:bookmarkStart w:id="25" w:name="methods"/>
     <w:p>
       <w:pPr>
         <w:pStyle w:val="Heading1"/>
@@ -1123,15 +1123,7 @@
         <w:pStyle w:val="FirstParagraph"/>
       </w:pPr>
       <w:r>
-        <w:t xml:space="preserve">      Healthy adult subjects were recruited via REDCap using a University of Wisconsin’s email list. A questionnaire was administered to determine characteristics of individuals such as pre-existing conditions and age. Individuals who responded to the survey were selected at random and contacted via phone. Participants in the study were separated into two groups. The first group received hyperbaric treatment in altitude sickness bags (n=13) while the second group received concentrated oxygen at room pressure (n=11).</w:t>
-      </w:r>
-    </w:p>
-    <w:p>
-      <w:pPr>
-        <w:pStyle w:val="BodyText"/>
-      </w:pPr>
-      <w:r>
-        <w:t xml:space="preserve">      Although treatment varied between groups, treatment schedule remained consistent and was the following. Subjects arrived Monday and height and weight were determined. Blood was collected via venipuncture before treatment was used for a baseline metabolic panel and analyzed on arterial blood gas (ABG) machine. Following blood draws subjects underwent 1.5 hours if in the hyperbaric arm and 1 hour if in the concentrated</w:t>
+        <w:t xml:space="preserve">      Healthy adult subjects were recruited via REDCap using a University of Wisconsin’s email list. A questionnaire was administered to determine characteristics of individuals such as pre-existing conditions and age. Individuals who responded to the survey were selected at random and contacted via phone. Participants in the study were separated into two groups. The first group received hyperbaric treatment in altitude sickness bags (n=13) while the second group received concentrated</w:t>
       </w:r>
       <w:r>
         <w:t xml:space="preserve"> </w:t>
@@ -1154,7 +1146,103 @@
         <w:t xml:space="preserve"> </w:t>
       </w:r>
       <w:r>
-        <w:t xml:space="preserve">arm of their respective treatments. After treatment blood was collected to determine acute response in blood metabolites. Following this, treatment was given Tuesday through Friday of the following week, taking a break for weekends where no treatment was administered. A blood draw and ABG analysis was preformed before the tenth and final treatment and after a weekend of no treatment following the final treatment another blood draw occurred and subsequent analysis was preformed.</w:t>
+        <w:t xml:space="preserve">at room pressure (n=11).</w:t>
+      </w:r>
+    </w:p>
+    <w:p>
+      <w:pPr>
+        <w:pStyle w:val="BodyText"/>
+      </w:pPr>
+      <w:r>
+        <w:t xml:space="preserve">      Although treatment varied between groups, treatment schedule remained consistent as shown in figure 1. Subjects arrived Monday and height and weight were determined. Blood was collected via venipuncture before treatment was used for a baseline metabolic panel and was analyzed on arterial blood gas (ABG) machine. Following blood draws subjects underwent 1.5 hours if in the hyperbaric arm or 1 hour if in the concentrated</w:t>
+      </w:r>
+      <w:r>
+        <w:t xml:space="preserve"> </w:t>
+      </w:r>
+      <m:oMath>
+        <m:sSub>
+          <m:e>
+            <m:r>
+              <m:t>O</m:t>
+            </m:r>
+          </m:e>
+          <m:sub>
+            <m:r>
+              <m:t>2</m:t>
+            </m:r>
+          </m:sub>
+        </m:sSub>
+      </m:oMath>
+      <w:r>
+        <w:t xml:space="preserve"> </w:t>
+      </w:r>
+      <w:r>
+        <w:t xml:space="preserve">arm. After treatment blood was collected to determine acute response in blood metabolites. Following this, treatment was given Tuesday through Friday of the following week, taking a break for weekends where no treatment was administered. A blood draw and ABG analysis was preformed before the tenth and final treatment and after a weekend of no treatment following the final treatment another blood draw occurred and subsequent analysis was preformed.</w:t>
+      </w:r>
+    </w:p>
+    <w:p>
+      <w:pPr>
+        <w:pStyle w:val="CaptionedFigure"/>
+      </w:pPr>
+      <w:r>
+        <w:drawing>
+          <wp:inline>
+            <wp:extent cx="5334000" cy="3218793"/>
+            <wp:effectExtent b="0" l="0" r="0" t="0"/>
+            <wp:docPr descr="Figure 1. Outline detailing treatment schedule for both hyperbaric and hyperoxia treatment groups." title="" id="23" name="Picture"/>
+            <a:graphic>
+              <a:graphicData uri="http://schemas.openxmlformats.org/drawingml/2006/picture">
+                <pic:pic>
+                  <pic:nvPicPr>
+                    <pic:cNvPr descr="..\Figures\K+%20Methods%20Figure.jpeg" id="24" name="Picture"/>
+                    <pic:cNvPicPr>
+                      <a:picLocks noChangeArrowheads="1" noChangeAspect="1"/>
+                    </pic:cNvPicPr>
+                  </pic:nvPicPr>
+                  <pic:blipFill>
+                    <a:blip r:embed="rId22"/>
+                    <a:stretch>
+                      <a:fillRect/>
+                    </a:stretch>
+                  </pic:blipFill>
+                  <pic:spPr bwMode="auto">
+                    <a:xfrm>
+                      <a:off x="0" y="0"/>
+                      <a:ext cx="5334000" cy="3218793"/>
+                    </a:xfrm>
+                    <a:prstGeom prst="rect">
+                      <a:avLst/>
+                    </a:prstGeom>
+                    <a:noFill/>
+                    <a:ln w="9525">
+                      <a:noFill/>
+                      <a:headEnd/>
+                      <a:tailEnd/>
+                    </a:ln>
+                  </pic:spPr>
+                </pic:pic>
+              </a:graphicData>
+            </a:graphic>
+          </wp:inline>
+        </w:drawing>
+      </w:r>
+    </w:p>
+    <w:p>
+      <w:pPr>
+        <w:pStyle w:val="ImageCaption"/>
+      </w:pPr>
+      <w:r>
+        <w:rPr>
+          <w:bCs/>
+          <w:b/>
+        </w:rPr>
+        <w:t xml:space="preserve">Figure 1.</w:t>
+      </w:r>
+      <w:r>
+        <w:t xml:space="preserve"> </w:t>
+      </w:r>
+      <w:r>
+        <w:t xml:space="preserve">Outline detailing treatment schedule for both hyperbaric and hyperoxia treatment groups.</w:t>
       </w:r>
     </w:p>
     <w:p>
@@ -1228,8 +1316,8 @@
         <w:t xml:space="preserve">19</w:t>
       </w:r>
     </w:p>
-    <w:bookmarkEnd w:id="22"/>
-    <w:bookmarkStart w:id="29" w:name="results"/>
+    <w:bookmarkEnd w:id="25"/>
+    <w:bookmarkStart w:id="32" w:name="results"/>
     <w:p>
       <w:pPr>
         <w:pStyle w:val="Heading1"/>
@@ -1332,7 +1420,7 @@
         </m:r>
       </m:oMath>
       <w:r>
-        <w:t xml:space="preserve">(p=0.023) while the hyperbaric group saw no similar significant increase. Plasma potassium levels were significantly increased in the hyperbaric oxygen group immediately post exposure. The hyperbaric groups base line potassium levels were at</w:t>
+        <w:t xml:space="preserve">(p=0.023) while the hyperbaric group saw no similar significant increase. Plasma potassium levels were significantly increased in the hyperbaric oxygen group immediately post exposure when compared to thier baseline values as shown in figure one. The hyperbaric groups intial potassium levels were at</w:t>
       </w:r>
       <w:r>
         <w:t xml:space="preserve"> </w:t>
@@ -1355,7 +1443,7 @@
         <w:t xml:space="preserve"> </w:t>
       </w:r>
       <w:r>
-        <w:t xml:space="preserve">and post-exposure levels were</w:t>
+        <w:t xml:space="preserve">and the post-exposure levels were</w:t>
       </w:r>
       <w:r>
         <w:t xml:space="preserve"> </w:t>
@@ -1387,7 +1475,7 @@
         </m:sSup>
       </m:oMath>
       <w:r>
-        <w:t xml:space="preserve">.(p=0.0068). Figure one displays paired changes in plasma potassium for hyperbaric exposure. Although a few subjects show no change or slight decrease in plasma potassium a strong trend toward increase is observed. However, in figure two there is so similar trend towards increase observed with only a view subjects experiencing a marked increase in plasma potassium levels.</w:t>
+        <w:t xml:space="preserve">.(p=0.0068). Although a few subjects show no change or slight decrease in plasma potassium a strong trend toward increase is observed in this group. However, in figure two there is so similar trend towards increase observed with only a few subjects experiencing a increase in plasma potassium levels.</w:t>
       </w:r>
     </w:p>
     <w:p>
@@ -3680,18 +3768,18 @@
           <wp:inline>
             <wp:extent cx="5334000" cy="5811837"/>
             <wp:effectExtent b="0" l="0" r="0" t="0"/>
-            <wp:docPr descr="Figure 1. Signifigant acute increase in plasma potassium concentration before and after treatment in the hyperbaric group" title="" id="24" name="Picture"/>
+            <wp:docPr descr="Figure 2. Signifigant acute increase in plasma potassium concentration before and after treatment in the hyperbaric group." title="" id="27" name="Picture"/>
             <a:graphic>
               <a:graphicData uri="http://schemas.openxmlformats.org/drawingml/2006/picture">
                 <pic:pic>
                   <pic:nvPicPr>
-                    <pic:cNvPr descr="..\Figures\hyper_K+.jpg" id="25" name="Picture"/>
+                    <pic:cNvPr descr="..\Figures\hyper_K+.jpg" id="28" name="Picture"/>
                     <pic:cNvPicPr>
                       <a:picLocks noChangeArrowheads="1" noChangeAspect="1"/>
                     </pic:cNvPicPr>
                   </pic:nvPicPr>
                   <pic:blipFill>
-                    <a:blip r:embed="rId23"/>
+                    <a:blip r:embed="rId26"/>
                     <a:stretch>
                       <a:fillRect/>
                     </a:stretch>
@@ -3727,13 +3815,13 @@
           <w:bCs/>
           <w:b/>
         </w:rPr>
-        <w:t xml:space="preserve">Figure 1.</w:t>
-      </w:r>
-      <w:r>
-        <w:t xml:space="preserve"> </w:t>
-      </w:r>
-      <w:r>
-        <w:t xml:space="preserve">Signifigant acute increase in plasma potassium concentration before and after treatment in the hyperbaric group</w:t>
+        <w:t xml:space="preserve">Figure 2.</w:t>
+      </w:r>
+      <w:r>
+        <w:t xml:space="preserve"> </w:t>
+      </w:r>
+      <w:r>
+        <w:t xml:space="preserve">Signifigant acute increase in plasma potassium concentration before and after treatment in the hyperbaric group.</w:t>
       </w:r>
     </w:p>
     <w:p>
@@ -3745,18 +3833,18 @@
           <wp:inline>
             <wp:extent cx="5334000" cy="5767387"/>
             <wp:effectExtent b="0" l="0" r="0" t="0"/>
-            <wp:docPr descr="Figure 2. Comparison of plasma potassium concentration before and after treatment in the concentrated oxygen group" title="" id="27" name="Picture"/>
+            <wp:docPr descr="Figure 3. Comparison of plasma potassium concentration before and after treatment in the concentrated oxygen group." title="" id="30" name="Picture"/>
             <a:graphic>
               <a:graphicData uri="http://schemas.openxmlformats.org/drawingml/2006/picture">
                 <pic:pic>
                   <pic:nvPicPr>
-                    <pic:cNvPr descr="..\Figures\conc_K+.jpg" id="28" name="Picture"/>
+                    <pic:cNvPr descr="..\Figures\conc_K+.jpg" id="31" name="Picture"/>
                     <pic:cNvPicPr>
                       <a:picLocks noChangeArrowheads="1" noChangeAspect="1"/>
                     </pic:cNvPicPr>
                   </pic:nvPicPr>
                   <pic:blipFill>
-                    <a:blip r:embed="rId26"/>
+                    <a:blip r:embed="rId29"/>
                     <a:stretch>
                       <a:fillRect/>
                     </a:stretch>
@@ -3792,17 +3880,17 @@
           <w:bCs/>
           <w:b/>
         </w:rPr>
-        <w:t xml:space="preserve">Figure 2.</w:t>
-      </w:r>
-      <w:r>
-        <w:t xml:space="preserve"> </w:t>
-      </w:r>
-      <w:r>
-        <w:t xml:space="preserve">Comparison of plasma potassium concentration before and after treatment in the concentrated oxygen group</w:t>
+        <w:t xml:space="preserve">Figure 3.</w:t>
+      </w:r>
+      <w:r>
+        <w:t xml:space="preserve"> </w:t>
+      </w:r>
+      <w:r>
+        <w:t xml:space="preserve">Comparison of plasma potassium concentration before and after treatment in the concentrated oxygen group.</w:t>
       </w:r>
     </w:p>
-    <w:bookmarkEnd w:id="29"/>
-    <w:bookmarkStart w:id="30" w:name="discussion"/>
+    <w:bookmarkEnd w:id="32"/>
+    <w:bookmarkStart w:id="33" w:name="discussion"/>
     <w:p>
       <w:pPr>
         <w:pStyle w:val="Heading1"/>
@@ -3975,8 +4063,8 @@
         <w:t xml:space="preserve">     Further limitations of this study include lack of dietary restrictions on subjects, single Pre vs Post draw time point and variations between treatment cohorts.</w:t>
       </w:r>
     </w:p>
-    <w:bookmarkEnd w:id="30"/>
-    <w:bookmarkStart w:id="69" w:name="references"/>
+    <w:bookmarkEnd w:id="33"/>
+    <w:bookmarkStart w:id="72" w:name="references"/>
     <w:p>
       <w:pPr>
         <w:pStyle w:val="Heading1"/>
@@ -3985,8 +4073,8 @@
         <w:t xml:space="preserve">References</w:t>
       </w:r>
     </w:p>
-    <w:bookmarkStart w:id="68" w:name="refs"/>
-    <w:bookmarkStart w:id="32" w:name="ref-aronson_effects_2011"/>
+    <w:bookmarkStart w:id="71" w:name="refs"/>
+    <w:bookmarkStart w:id="35" w:name="ref-aronson_effects_2011"/>
     <w:p>
       <w:pPr>
         <w:pStyle w:val="Bibliography"/>
@@ -4006,7 +4094,7 @@
       <w:r>
         <w:t xml:space="preserve"> </w:t>
       </w:r>
-      <w:hyperlink r:id="rId31">
+      <w:hyperlink r:id="rId34">
         <w:r>
           <w:rPr>
             <w:rStyle w:val="Hyperlink"/>
@@ -4156,8 +4244,8 @@
         <w:t xml:space="preserve">, 1981–1989.</w:t>
       </w:r>
     </w:p>
-    <w:bookmarkEnd w:id="32"/>
-    <w:bookmarkStart w:id="34" w:name="ref-adrogue_changes_1981"/>
+    <w:bookmarkEnd w:id="35"/>
+    <w:bookmarkStart w:id="37" w:name="ref-adrogue_changes_1981"/>
     <w:p>
       <w:pPr>
         <w:pStyle w:val="Bibliography"/>
@@ -4213,7 +4301,7 @@
       <w:r>
         <w:t xml:space="preserve">(3), 456–467. https://doi.org/</w:t>
       </w:r>
-      <w:hyperlink r:id="rId33">
+      <w:hyperlink r:id="rId36">
         <w:r>
           <w:rPr>
             <w:rStyle w:val="Hyperlink"/>
@@ -4225,8 +4313,8 @@
         <w:t xml:space="preserve">.</w:t>
       </w:r>
     </w:p>
-    <w:bookmarkEnd w:id="34"/>
-    <w:bookmarkStart w:id="36" w:name="ref-ingelfinger_integrated_2015"/>
+    <w:bookmarkEnd w:id="37"/>
+    <w:bookmarkStart w:id="39" w:name="ref-ingelfinger_integrated_2015"/>
     <w:p>
       <w:pPr>
         <w:pStyle w:val="Bibliography"/>
@@ -4315,7 +4403,7 @@
       <w:r>
         <w:t xml:space="preserve">(1), 60–72. https://doi.org/</w:t>
       </w:r>
-      <w:hyperlink r:id="rId35">
+      <w:hyperlink r:id="rId38">
         <w:r>
           <w:rPr>
             <w:rStyle w:val="Hyperlink"/>
@@ -4327,8 +4415,8 @@
         <w:t xml:space="preserve">.</w:t>
       </w:r>
     </w:p>
-    <w:bookmarkEnd w:id="36"/>
-    <w:bookmarkStart w:id="38" w:name="ref-gupta_distribution_2017"/>
+    <w:bookmarkEnd w:id="39"/>
+    <w:bookmarkStart w:id="41" w:name="ref-gupta_distribution_2017"/>
     <w:p>
       <w:pPr>
         <w:pStyle w:val="Bibliography"/>
@@ -4411,7 +4499,7 @@
       <w:r>
         <w:t xml:space="preserve">(5), 443–444. https://doi.org/</w:t>
       </w:r>
-      <w:hyperlink r:id="rId37">
+      <w:hyperlink r:id="rId40">
         <w:r>
           <w:rPr>
             <w:rStyle w:val="Hyperlink"/>
@@ -4423,8 +4511,8 @@
         <w:t xml:space="preserve">.</w:t>
       </w:r>
     </w:p>
-    <w:bookmarkEnd w:id="38"/>
-    <w:bookmarkStart w:id="40" w:name="ref-youn_recent_2009"/>
+    <w:bookmarkEnd w:id="41"/>
+    <w:bookmarkStart w:id="43" w:name="ref-youn_recent_2009"/>
     <w:p>
       <w:pPr>
         <w:pStyle w:val="Bibliography"/>
@@ -4531,7 +4619,7 @@
       <w:r>
         <w:t xml:space="preserve">(1), 381–401. https://doi.org/</w:t>
       </w:r>
-      <w:hyperlink r:id="rId39">
+      <w:hyperlink r:id="rId42">
         <w:r>
           <w:rPr>
             <w:rStyle w:val="Hyperlink"/>
@@ -4543,8 +4631,8 @@
         <w:t xml:space="preserve">.</w:t>
       </w:r>
     </w:p>
-    <w:bookmarkEnd w:id="40"/>
-    <w:bookmarkStart w:id="42" w:name="ref-torlen_serum_2012"/>
+    <w:bookmarkEnd w:id="43"/>
+    <w:bookmarkStart w:id="45" w:name="ref-torlen_serum_2012"/>
     <w:p>
       <w:pPr>
         <w:pStyle w:val="Bibliography"/>
@@ -4663,7 +4751,7 @@
       <w:r>
         <w:t xml:space="preserve">(8), 1272–1284. https://doi.org/</w:t>
       </w:r>
-      <w:hyperlink r:id="rId41">
+      <w:hyperlink r:id="rId44">
         <w:r>
           <w:rPr>
             <w:rStyle w:val="Hyperlink"/>
@@ -4675,8 +4763,8 @@
         <w:t xml:space="preserve">.</w:t>
       </w:r>
     </w:p>
-    <w:bookmarkEnd w:id="42"/>
-    <w:bookmarkStart w:id="44" w:name="ref-goyal_serum_2012"/>
+    <w:bookmarkEnd w:id="45"/>
+    <w:bookmarkStart w:id="47" w:name="ref-goyal_serum_2012"/>
     <w:p>
       <w:pPr>
         <w:pStyle w:val="Bibliography"/>
@@ -4783,7 +4871,7 @@
       <w:r>
         <w:t xml:space="preserve">(2), 157–164. https://doi.org/</w:t>
       </w:r>
-      <w:hyperlink r:id="rId43">
+      <w:hyperlink r:id="rId46">
         <w:r>
           <w:rPr>
             <w:rStyle w:val="Hyperlink"/>
@@ -4795,8 +4883,8 @@
         <w:t xml:space="preserve">.</w:t>
       </w:r>
     </w:p>
-    <w:bookmarkEnd w:id="44"/>
-    <w:bookmarkStart w:id="46" w:name="ref-barlow_effect_1994"/>
+    <w:bookmarkEnd w:id="47"/>
+    <w:bookmarkStart w:id="49" w:name="ref-barlow_effect_1994"/>
     <w:p>
       <w:pPr>
         <w:pStyle w:val="Bibliography"/>
@@ -4852,7 +4940,7 @@
       <w:r>
         <w:t xml:space="preserve">(2), 257–260. https://doi.org/</w:t>
       </w:r>
-      <w:hyperlink r:id="rId45">
+      <w:hyperlink r:id="rId48">
         <w:r>
           <w:rPr>
             <w:rStyle w:val="Hyperlink"/>
@@ -4864,8 +4952,8 @@
         <w:t xml:space="preserve">.</w:t>
       </w:r>
     </w:p>
-    <w:bookmarkEnd w:id="46"/>
-    <w:bookmarkStart w:id="47" w:name="ref-moon_hyperbaric_2019"/>
+    <w:bookmarkEnd w:id="49"/>
+    <w:bookmarkStart w:id="50" w:name="ref-moon_hyperbaric_2019"/>
     <w:p>
       <w:pPr>
         <w:pStyle w:val="Bibliography"/>
@@ -4932,8 +5020,8 @@
         <w:t xml:space="preserve">; Moon, R. E., Ed.; Undersea; Hyperbaric Medical Society, 2019; Vol. 14th.</w:t>
       </w:r>
     </w:p>
-    <w:bookmarkEnd w:id="47"/>
-    <w:bookmarkStart w:id="49" w:name="ref-fraley_isohydric_1976"/>
+    <w:bookmarkEnd w:id="50"/>
+    <w:bookmarkStart w:id="52" w:name="ref-fraley_isohydric_1976"/>
     <w:p>
       <w:pPr>
         <w:pStyle w:val="Bibliography"/>
@@ -4989,7 +5077,7 @@
       <w:r>
         <w:t xml:space="preserve">(4), 333–343. https://doi.org/</w:t>
       </w:r>
-      <w:hyperlink r:id="rId48">
+      <w:hyperlink r:id="rId51">
         <w:r>
           <w:rPr>
             <w:rStyle w:val="Hyperlink"/>
@@ -5001,8 +5089,8 @@
         <w:t xml:space="preserve">.</w:t>
       </w:r>
     </w:p>
-    <w:bookmarkEnd w:id="49"/>
-    <w:bookmarkStart w:id="51" w:name="ref-zyrianova_k2p21_2020"/>
+    <w:bookmarkEnd w:id="52"/>
+    <w:bookmarkStart w:id="54" w:name="ref-zyrianova_k2p21_2020"/>
     <w:p>
       <w:pPr>
         <w:pStyle w:val="Bibliography"/>
@@ -5073,7 +5161,7 @@
       <w:r>
         <w:t xml:space="preserve">(1), 22011. https://doi.org/</w:t>
       </w:r>
-      <w:hyperlink r:id="rId50">
+      <w:hyperlink r:id="rId53">
         <w:r>
           <w:rPr>
             <w:rStyle w:val="Hyperlink"/>
@@ -5085,8 +5173,8 @@
         <w:t xml:space="preserve">.</w:t>
       </w:r>
     </w:p>
-    <w:bookmarkEnd w:id="51"/>
-    <w:bookmarkStart w:id="53" w:name="ref-schwingshackl_regulation_2012"/>
+    <w:bookmarkEnd w:id="54"/>
+    <w:bookmarkStart w:id="56" w:name="ref-schwingshackl_regulation_2012"/>
     <w:p>
       <w:pPr>
         <w:pStyle w:val="Bibliography"/>
@@ -5157,7 +5245,7 @@
       <w:r>
         <w:t xml:space="preserve">(1), L93–L102. https://doi.org/</w:t>
       </w:r>
-      <w:hyperlink r:id="rId52">
+      <w:hyperlink r:id="rId55">
         <w:r>
           <w:rPr>
             <w:rStyle w:val="Hyperlink"/>
@@ -5169,8 +5257,8 @@
         <w:t xml:space="preserve">.</w:t>
       </w:r>
     </w:p>
-    <w:bookmarkEnd w:id="53"/>
-    <w:bookmarkStart w:id="55" w:name="ref-chapalamadugu_high_2015"/>
+    <w:bookmarkEnd w:id="56"/>
+    <w:bookmarkStart w:id="58" w:name="ref-chapalamadugu_high_2015"/>
     <w:p>
       <w:pPr>
         <w:pStyle w:val="Bibliography"/>
@@ -5226,7 +5314,7 @@
       <w:r>
         <w:t xml:space="preserve">(1), 100–107. https://doi.org/</w:t>
       </w:r>
-      <w:hyperlink r:id="rId54">
+      <w:hyperlink r:id="rId57">
         <w:r>
           <w:rPr>
             <w:rStyle w:val="Hyperlink"/>
@@ -5238,8 +5326,8 @@
         <w:t xml:space="preserve">.</w:t>
       </w:r>
     </w:p>
-    <w:bookmarkEnd w:id="55"/>
-    <w:bookmarkStart w:id="57" w:name="ref-whitman_endothelin-1_2008"/>
+    <w:bookmarkEnd w:id="58"/>
+    <w:bookmarkStart w:id="60" w:name="ref-whitman_endothelin-1_2008"/>
     <w:p>
       <w:pPr>
         <w:pStyle w:val="Bibliography"/>
@@ -5304,7 +5392,7 @@
       <w:r>
         <w:t xml:space="preserve">(2), L309–L318. https://doi.org/</w:t>
       </w:r>
-      <w:hyperlink r:id="rId56">
+      <w:hyperlink r:id="rId59">
         <w:r>
           <w:rPr>
             <w:rStyle w:val="Hyperlink"/>
@@ -5316,8 +5404,8 @@
         <w:t xml:space="preserve">.</w:t>
       </w:r>
     </w:p>
-    <w:bookmarkEnd w:id="57"/>
-    <w:bookmarkStart w:id="59" w:name="ref-dong_hypoxia_2012"/>
+    <w:bookmarkEnd w:id="60"/>
+    <w:bookmarkStart w:id="62" w:name="ref-dong_hypoxia_2012"/>
     <w:p>
       <w:pPr>
         <w:pStyle w:val="Bibliography"/>
@@ -5394,7 +5482,7 @@
       <w:r>
         <w:t xml:space="preserve">(3), 158–163. https://doi.org/</w:t>
       </w:r>
-      <w:hyperlink r:id="rId58">
+      <w:hyperlink r:id="rId61">
         <w:r>
           <w:rPr>
             <w:rStyle w:val="Hyperlink"/>
@@ -5406,8 +5494,8 @@
         <w:t xml:space="preserve">.</w:t>
       </w:r>
     </w:p>
-    <w:bookmarkEnd w:id="59"/>
-    <w:bookmarkStart w:id="61" w:name="ref-semenza_regulation_2009"/>
+    <w:bookmarkEnd w:id="62"/>
+    <w:bookmarkStart w:id="64" w:name="ref-semenza_regulation_2009"/>
     <w:p>
       <w:pPr>
         <w:pStyle w:val="Bibliography"/>
@@ -5489,7 +5577,7 @@
       <w:r>
         <w:t xml:space="preserve">. https://doi.org/</w:t>
       </w:r>
-      <w:hyperlink r:id="rId60">
+      <w:hyperlink r:id="rId63">
         <w:r>
           <w:rPr>
             <w:rStyle w:val="Hyperlink"/>
@@ -5501,8 +5589,8 @@
         <w:t xml:space="preserve">.</w:t>
       </w:r>
     </w:p>
-    <w:bookmarkEnd w:id="61"/>
-    <w:bookmarkStart w:id="63" w:name="ref-perng_effect_2004"/>
+    <w:bookmarkEnd w:id="64"/>
+    <w:bookmarkStart w:id="66" w:name="ref-perng_effect_2004"/>
     <w:p>
       <w:pPr>
         <w:pStyle w:val="Bibliography"/>
@@ -5522,7 +5610,7 @@
       <w:r>
         <w:t xml:space="preserve"> </w:t>
       </w:r>
-      <w:hyperlink r:id="rId62">
+      <w:hyperlink r:id="rId65">
         <w:r>
           <w:rPr>
             <w:rStyle w:val="Hyperlink"/>
@@ -5693,8 +5781,8 @@
         <w:t xml:space="preserve">(4), 370–375.</w:t>
       </w:r>
     </w:p>
-    <w:bookmarkEnd w:id="63"/>
-    <w:bookmarkStart w:id="65" w:name="ref-harris_hyperbaric_1996"/>
+    <w:bookmarkEnd w:id="66"/>
+    <w:bookmarkStart w:id="68" w:name="ref-harris_hyperbaric_1996"/>
     <w:p>
       <w:pPr>
         <w:pStyle w:val="Bibliography"/>
@@ -5771,7 +5859,7 @@
       <w:r>
         <w:t xml:space="preserve">(3), 472–477. https://doi.org/</w:t>
       </w:r>
-      <w:hyperlink r:id="rId64">
+      <w:hyperlink r:id="rId67">
         <w:r>
           <w:rPr>
             <w:rStyle w:val="Hyperlink"/>
@@ -5783,8 +5871,8 @@
         <w:t xml:space="preserve">.</w:t>
       </w:r>
     </w:p>
-    <w:bookmarkEnd w:id="65"/>
-    <w:bookmarkStart w:id="67" w:name="ref-feldman_plasma_2017"/>
+    <w:bookmarkEnd w:id="68"/>
+    <w:bookmarkStart w:id="70" w:name="ref-feldman_plasma_2017"/>
     <w:p>
       <w:pPr>
         <w:pStyle w:val="Bibliography"/>
@@ -5885,7 +5973,7 @@
       <w:r>
         <w:t xml:space="preserve">(5), 453–457. https://doi.org/</w:t>
       </w:r>
-      <w:hyperlink r:id="rId66">
+      <w:hyperlink r:id="rId69">
         <w:r>
           <w:rPr>
             <w:rStyle w:val="Hyperlink"/>
@@ -5897,9 +5985,9 @@
         <w:t xml:space="preserve">.</w:t>
       </w:r>
     </w:p>
-    <w:bookmarkEnd w:id="67"/>
-    <w:bookmarkEnd w:id="68"/>
-    <w:bookmarkEnd w:id="69"/>
+    <w:bookmarkEnd w:id="70"/>
+    <w:bookmarkEnd w:id="71"/>
+    <w:bookmarkEnd w:id="72"/>
     <w:sectPr/>
   </w:body>
 </w:document>

</xml_diff>

<commit_message>
Draft of Disc without matts theory
</commit_message>
<xml_diff>
--- a/Paper/paper.docx
+++ b/Paper/paper.docx
@@ -202,7 +202,7 @@
         <w:pStyle w:val="BodyText"/>
       </w:pPr>
       <w:r>
-        <w:t xml:space="preserve">Plasma potassium regulation is important for function of numerous cells in the body. Changes in potassium levels during exposure to an increased O2 concentration is thought to be the result of the changes in pH and increasing reactive oxygen species. However, the effects of hyperbaria on plasma potassium concentration are not well understood.</w:t>
+        <w:t xml:space="preserve">Plasma potassium regulation is important for function of numerous cells in the body. Changes in potassium levels during exposure to an increased O2 concentration is thought to be the result of the changes in pH and increasing reactive oxygen species (ROS). However, the effects of hyperbaria on plasma potassium concentration are not well understood.</w:t>
       </w:r>
     </w:p>
     <w:p>
@@ -3904,7 +3904,210 @@
         <w:pStyle w:val="FirstParagraph"/>
       </w:pPr>
       <w:r>
-        <w:t xml:space="preserve">     Based on the fact that the classical metabolites implicated in plasma potassium levels experienced no significant fluctuations this hints at a possible novel relationship between plasma potassium and hyperbaric treatment. However, limitations of this study mean that an exact explication for the observed plasma potassium levels in the hyperbaric group was not be determined. In spite of this fact several possible explanations based on findings in the literature and conditions present in this study arose and were as follows: an increase in hyperbaric chamber</w:t>
+        <w:t xml:space="preserve">     Our results show that hyperbaric exposure for 1.5 hours leads to an acute increase in plasma potassium levels. A similar increase was not observed in individuals exposed to 1 hour of hyperoxia. The increase in the hyperbaric group and lack there of in the hyperoxia group suggest changes in plasma potassium concentrations in the hyperbaric group are the result of a mechanism independent of exposure to increased</w:t>
+      </w:r>
+      <w:r>
+        <w:t xml:space="preserve"> </w:t>
+      </w:r>
+      <m:oMath>
+        <m:sSub>
+          <m:e>
+            <m:r>
+              <m:t>O</m:t>
+            </m:r>
+          </m:e>
+          <m:sub>
+            <m:r>
+              <m:t>2</m:t>
+            </m:r>
+          </m:sub>
+        </m:sSub>
+      </m:oMath>
+      <w:r>
+        <w:t xml:space="preserve"> </w:t>
+      </w:r>
+      <w:r>
+        <w:t xml:space="preserve">pressure. Based on this finding and the fact that the classical metabolites implicated in plasma potassium levels experienced no significant fluctuations in this study hint a possible novel relationship between plasma potassium and hyperbaric treatment seems likely. Limitations of this study mean that exact mechanisms causing this relationship could not be determined based on findings in literature a few were preposed.</w:t>
+      </w:r>
+    </w:p>
+    <w:p>
+      <w:pPr>
+        <w:pStyle w:val="BodyText"/>
+      </w:pPr>
+      <w:r>
+        <w:t xml:space="preserve">     Hypoxia-inducible factor 1 (HIF-1) is an important transcriptional factor that is integral to the bodies response to ROS.</w:t>
+      </w:r>
+      <w:r>
+        <w:rPr>
+          <w:vertAlign w:val="superscript"/>
+        </w:rPr>
+        <w:t xml:space="preserve">16</w:t>
+      </w:r>
+      <w:r>
+        <w:t xml:space="preserve"> </w:t>
+      </w:r>
+      <w:r>
+        <w:t xml:space="preserve">Hypoxia has been linked to changes in to expression and activity of certain potassium pumps.</w:t>
+      </w:r>
+      <w:r>
+        <w:rPr>
+          <w:vertAlign w:val="superscript"/>
+        </w:rPr>
+        <w:t xml:space="preserve">14–16</w:t>
+      </w:r>
+      <w:r>
+        <w:t xml:space="preserve"> </w:t>
+      </w:r>
+      <w:r>
+        <w:t xml:space="preserve">According to the hyperoxic-hypoxic paradox fluctuations in free</w:t>
+      </w:r>
+      <w:r>
+        <w:t xml:space="preserve"> </w:t>
+      </w:r>
+      <m:oMath>
+        <m:sSub>
+          <m:e>
+            <m:r>
+              <m:t>O</m:t>
+            </m:r>
+          </m:e>
+          <m:sub>
+            <m:r>
+              <m:t>2</m:t>
+            </m:r>
+          </m:sub>
+        </m:sSub>
+      </m:oMath>
+      <w:r>
+        <w:t xml:space="preserve"> </w:t>
+      </w:r>
+      <w:r>
+        <w:t xml:space="preserve">concentration are integral to the</w:t>
+      </w:r>
+      <w:r>
+        <w:t xml:space="preserve"> </w:t>
+      </w:r>
+      <m:oMath>
+        <m:sSub>
+          <m:e>
+            <m:r>
+              <m:t>O</m:t>
+            </m:r>
+          </m:e>
+          <m:sub>
+            <m:r>
+              <m:t>2</m:t>
+            </m:r>
+          </m:sub>
+        </m:sSub>
+      </m:oMath>
+      <w:r>
+        <w:t xml:space="preserve"> </w:t>
+      </w:r>
+      <w:r>
+        <w:t xml:space="preserve">response observed in cells rather than sign of those changes.</w:t>
+      </w:r>
+      <w:r>
+        <w:rPr>
+          <w:vertAlign w:val="superscript"/>
+        </w:rPr>
+        <w:t xml:space="preserve">20</w:t>
+      </w:r>
+      <w:r>
+        <w:t xml:space="preserve"> </w:t>
+      </w:r>
+      <w:r>
+        <w:t xml:space="preserve">This means that some physiological responses can be markedly similar between hypoxia and hyperoxia.</w:t>
+      </w:r>
+      <w:r>
+        <w:rPr>
+          <w:vertAlign w:val="superscript"/>
+        </w:rPr>
+        <w:t xml:space="preserve">20</w:t>
+      </w:r>
+      <w:r>
+        <w:t xml:space="preserve"> </w:t>
+      </w:r>
+      <w:r>
+        <w:t xml:space="preserve">Although the</w:t>
+      </w:r>
+      <w:r>
+        <w:t xml:space="preserve"> </w:t>
+      </w:r>
+      <m:oMath>
+        <m:sSub>
+          <m:e>
+            <m:r>
+              <m:t>O</m:t>
+            </m:r>
+          </m:e>
+          <m:sub>
+            <m:r>
+              <m:t>2</m:t>
+            </m:r>
+          </m:sub>
+        </m:sSub>
+      </m:oMath>
+      <w:r>
+        <w:t xml:space="preserve"> </w:t>
+      </w:r>
+      <w:r>
+        <w:t xml:space="preserve">concentration is lower in the hyperbaric group, hyperbaria also increases the concentration of</w:t>
+      </w:r>
+      <w:r>
+        <w:t xml:space="preserve"> </w:t>
+      </w:r>
+      <m:oMath>
+        <m:sSub>
+          <m:e>
+            <m:r>
+              <m:t>N</m:t>
+            </m:r>
+          </m:e>
+          <m:sub>
+            <m:r>
+              <m:t>2</m:t>
+            </m:r>
+          </m:sub>
+        </m:sSub>
+      </m:oMath>
+      <w:r>
+        <w:t xml:space="preserve"> </w:t>
+      </w:r>
+      <w:r>
+        <w:t xml:space="preserve">which in turn increases the amount of reactive nitrogen species (RNS). RNS have been shown to induce HIF-1 under non-hypoxic conditions.</w:t>
+      </w:r>
+      <w:r>
+        <w:rPr>
+          <w:vertAlign w:val="superscript"/>
+        </w:rPr>
+        <w:t xml:space="preserve">21</w:t>
+      </w:r>
+      <w:r>
+        <w:t xml:space="preserve"> </w:t>
+      </w:r>
+      <w:r>
+        <w:t xml:space="preserve">Based on the effects of RNS and ROS on HIF-1 and the fact that HIF-1 can cause fluctions in potassium pump activity and expression, RNS and ROS generated by hyperbaric exposure and thier effects on HIF-1 offer one possible explanation for the differences in changes in plasma potassium levels between the two groups.</w:t>
+      </w:r>
+    </w:p>
+    <w:p>
+      <w:pPr>
+        <w:pStyle w:val="BodyText"/>
+      </w:pPr>
+      <w:r>
+        <w:t xml:space="preserve">    Finally correlations between respratory acidosis and an increase in plasma potassium have been reported with few exceptions.</w:t>
+      </w:r>
+      <w:r>
+        <w:rPr>
+          <w:vertAlign w:val="superscript"/>
+        </w:rPr>
+        <w:t xml:space="preserve">2</w:t>
+      </w:r>
+      <w:r>
+        <w:t xml:space="preserve"> </w:t>
+      </w:r>
+      <w:r>
+        <w:t xml:space="preserve">During hyperbaric exprosure subjects exprienced an increase of levels of</w:t>
       </w:r>
       <w:r>
         <w:t xml:space="preserve"> </w:t>
@@ -3930,77 +4133,7 @@
         <w:t xml:space="preserve"> </w:t>
       </w:r>
       <w:r>
-        <w:t xml:space="preserve">resulting in mild respiratory acidosis, increase in</w:t>
-      </w:r>
-      <w:r>
-        <w:t xml:space="preserve"> </w:t>
-      </w:r>
-      <m:oMath>
-        <m:sSub>
-          <m:e>
-            <m:r>
-              <m:t>N</m:t>
-            </m:r>
-          </m:e>
-          <m:sub>
-            <m:r>
-              <m:t>2</m:t>
-            </m:r>
-          </m:sub>
-        </m:sSub>
-      </m:oMath>
-      <w:r>
-        <w:t xml:space="preserve"> </w:t>
-      </w:r>
-      <w:r>
-        <w:t xml:space="preserve">and creation of reactive nitrogen species (RNS) in tissue, potassium mediated fluctuations in vasoconstriction/dilation in response to changes in pressure and changes in potassium channel expression via</w:t>
-      </w:r>
-      <w:r>
-        <w:t xml:space="preserve"> </w:t>
-      </w:r>
-      <m:oMath>
-        <m:r>
-          <m:t>H</m:t>
-        </m:r>
-        <m:r>
-          <m:t>I</m:t>
-        </m:r>
-        <m:r>
-          <m:t>F</m:t>
-        </m:r>
-        <m:r>
-          <m:rPr>
-            <m:sty m:val="p"/>
-          </m:rPr>
-          <m:t>−</m:t>
-        </m:r>
-        <m:r>
-          <m:t>1</m:t>
-        </m:r>
-        <m:r>
-          <m:t>α</m:t>
-        </m:r>
-      </m:oMath>
-      <w:r>
-        <w:t xml:space="preserve">.</w:t>
-      </w:r>
-      <w:r>
-        <w:br/>
-      </w:r>
-      <w:r>
-        <w:t xml:space="preserve">     Correlations between respratory acidosis and an increase in plasma potassium have been reported with few exceptions.</w:t>
-      </w:r>
-      <w:r>
-        <w:rPr>
-          <w:vertAlign w:val="superscript"/>
-        </w:rPr>
-        <w:t xml:space="preserve">2</w:t>
-      </w:r>
-      <w:r>
-        <w:t xml:space="preserve"> </w:t>
-      </w:r>
-      <w:r>
-        <w:t xml:space="preserve">During hyperbaric exprosure subjects exprienced an increase of levels of</w:t>
+        <w:t xml:space="preserve">by =FIXME:INSERT CO2 LEVELS IN CHAMBER==. Subject expired gases and a lack of outflow of those respired gases in the altitude sickness bags is most likely responsible for the increase in</w:t>
       </w:r>
       <w:r>
         <w:t xml:space="preserve"> </w:t>
@@ -4026,7 +4159,7 @@
         <w:t xml:space="preserve"> </w:t>
       </w:r>
       <w:r>
-        <w:t xml:space="preserve">by =FIXME:INSERT CO2 LEVELS IN CHAMBER==. Subject expired gases and a lack of outflow of those respired gases in the altitude sickness bags is most likely responsible for the increase in</w:t>
+        <w:t xml:space="preserve">observed in chamber. This increase in</w:t>
       </w:r>
       <w:r>
         <w:t xml:space="preserve"> </w:t>
@@ -4052,7 +4185,7 @@
         <w:t xml:space="preserve"> </w:t>
       </w:r>
       <w:r>
-        <w:t xml:space="preserve">observed in chamber.</w:t>
+        <w:t xml:space="preserve">may result in a mild respratory acidosis which could be causing the corresponding increase in plasma potassium levels. However the lack of changes indicitive of respratory acidosis observed in other blood metabolites makes this explanation unlikely.</w:t>
       </w:r>
     </w:p>
     <w:p>
@@ -4060,11 +4193,42 @@
         <w:pStyle w:val="BodyText"/>
       </w:pPr>
       <w:r>
-        <w:t xml:space="preserve">     Further limitations of this study include lack of dietary restrictions on subjects, single Pre vs Post draw time point and variations between treatment cohorts.</w:t>
+        <w:t xml:space="preserve">    Further limitations of this study include lack of dietary restrictions on subjects, single Pre vs Post draw time point and variations between treatment cohorts.</w:t>
+      </w:r>
+    </w:p>
+    <w:p>
+      <w:pPr>
+        <w:pStyle w:val="BodyText"/>
+      </w:pPr>
+      <w:r>
+        <w:t xml:space="preserve">    This study provides a novel finding relating an increase in plasma potassium to hyperbaric exposure. However further research is required in order to better understand the mechanism driving this change and how it differs from other routes</w:t>
+      </w:r>
+      <w:r>
+        <w:t xml:space="preserve"> </w:t>
+      </w:r>
+      <m:oMath>
+        <m:sSub>
+          <m:e>
+            <m:r>
+              <m:t>O</m:t>
+            </m:r>
+          </m:e>
+          <m:sub>
+            <m:r>
+              <m:t>2</m:t>
+            </m:r>
+          </m:sub>
+        </m:sSub>
+      </m:oMath>
+      <w:r>
+        <w:t xml:space="preserve"> </w:t>
+      </w:r>
+      <w:r>
+        <w:t xml:space="preserve">administration and thier effects on blood metabilites.</w:t>
       </w:r>
     </w:p>
     <w:bookmarkEnd w:id="33"/>
-    <w:bookmarkStart w:id="72" w:name="references"/>
+    <w:bookmarkStart w:id="76" w:name="references"/>
     <w:p>
       <w:pPr>
         <w:pStyle w:val="Heading1"/>
@@ -4073,7 +4237,7 @@
         <w:t xml:space="preserve">References</w:t>
       </w:r>
     </w:p>
-    <w:bookmarkStart w:id="71" w:name="refs"/>
+    <w:bookmarkStart w:id="75" w:name="refs"/>
     <w:bookmarkStart w:id="35" w:name="ref-aronson_effects_2011"/>
     <w:p>
       <w:pPr>
@@ -5986,8 +6150,176 @@
       </w:r>
     </w:p>
     <w:bookmarkEnd w:id="70"/>
-    <w:bookmarkEnd w:id="71"/>
+    <w:bookmarkStart w:id="72" w:name="ref-hadanny_hyperoxic-hypoxic_2020"/>
+    <w:p>
+      <w:pPr>
+        <w:pStyle w:val="Bibliography"/>
+      </w:pPr>
+      <w:r>
+        <w:t xml:space="preserve">(20)</w:t>
+      </w:r>
+      <w:r>
+        <w:t xml:space="preserve"> </w:t>
+      </w:r>
+      <w:r>
+        <w:t xml:space="preserve">	</w:t>
+      </w:r>
+      <w:r>
+        <w:t xml:space="preserve">Hadanny, A.; Efrati, S. The</w:t>
+      </w:r>
+      <w:r>
+        <w:t xml:space="preserve"> </w:t>
+      </w:r>
+      <w:r>
+        <w:t xml:space="preserve">Hyperoxic</w:t>
+      </w:r>
+      <w:r>
+        <w:t xml:space="preserve">-</w:t>
+      </w:r>
+      <w:r>
+        <w:t xml:space="preserve">Hypoxic</w:t>
+      </w:r>
+      <w:r>
+        <w:t xml:space="preserve"> </w:t>
+      </w:r>
+      <w:r>
+        <w:t xml:space="preserve">Paradox</w:t>
+      </w:r>
+      <w:r>
+        <w:t xml:space="preserve">.</w:t>
+      </w:r>
+      <w:r>
+        <w:t xml:space="preserve"> </w:t>
+      </w:r>
+      <w:r>
+        <w:rPr>
+          <w:iCs/>
+          <w:i/>
+        </w:rPr>
+        <w:t xml:space="preserve">Biomolecules</w:t>
+      </w:r>
+      <w:r>
+        <w:t xml:space="preserve"> </w:t>
+      </w:r>
+      <w:r>
+        <w:rPr>
+          <w:bCs/>
+          <w:b/>
+        </w:rPr>
+        <w:t xml:space="preserve">2020</w:t>
+      </w:r>
+      <w:r>
+        <w:t xml:space="preserve">,</w:t>
+      </w:r>
+      <w:r>
+        <w:t xml:space="preserve"> </w:t>
+      </w:r>
+      <w:r>
+        <w:rPr>
+          <w:iCs/>
+          <w:i/>
+        </w:rPr>
+        <w:t xml:space="preserve">10</w:t>
+      </w:r>
+      <w:r>
+        <w:t xml:space="preserve"> </w:t>
+      </w:r>
+      <w:r>
+        <w:t xml:space="preserve">(6), 958. https://doi.org/</w:t>
+      </w:r>
+      <w:hyperlink r:id="rId71">
+        <w:r>
+          <w:rPr>
+            <w:rStyle w:val="Hyperlink"/>
+          </w:rPr>
+          <w:t xml:space="preserve">10.3390/biom10060958</w:t>
+        </w:r>
+      </w:hyperlink>
+      <w:r>
+        <w:t xml:space="preserve">.</w:t>
+      </w:r>
+    </w:p>
     <w:bookmarkEnd w:id="72"/>
+    <w:bookmarkStart w:id="74" w:name="ref-semenza_hif-1_2001"/>
+    <w:p>
+      <w:pPr>
+        <w:pStyle w:val="Bibliography"/>
+      </w:pPr>
+      <w:r>
+        <w:t xml:space="preserve">(21)</w:t>
+      </w:r>
+      <w:r>
+        <w:t xml:space="preserve"> </w:t>
+      </w:r>
+      <w:r>
+        <w:t xml:space="preserve">	</w:t>
+      </w:r>
+      <w:r>
+        <w:t xml:space="preserve">Semenza, G. L.</w:t>
+      </w:r>
+      <w:r>
+        <w:t xml:space="preserve"> </w:t>
+      </w:r>
+      <w:r>
+        <w:t xml:space="preserve">HIF</w:t>
+      </w:r>
+      <w:r>
+        <w:t xml:space="preserve">-1 and Mechanisms of Hypoxia Sensing.</w:t>
+      </w:r>
+      <w:r>
+        <w:t xml:space="preserve"> </w:t>
+      </w:r>
+      <w:r>
+        <w:rPr>
+          <w:iCs/>
+          <w:i/>
+        </w:rPr>
+        <w:t xml:space="preserve">Current Opinion in Cell Biology</w:t>
+      </w:r>
+      <w:r>
+        <w:t xml:space="preserve"> </w:t>
+      </w:r>
+      <w:r>
+        <w:rPr>
+          <w:bCs/>
+          <w:b/>
+        </w:rPr>
+        <w:t xml:space="preserve">2001</w:t>
+      </w:r>
+      <w:r>
+        <w:t xml:space="preserve">,</w:t>
+      </w:r>
+      <w:r>
+        <w:t xml:space="preserve"> </w:t>
+      </w:r>
+      <w:r>
+        <w:rPr>
+          <w:iCs/>
+          <w:i/>
+        </w:rPr>
+        <w:t xml:space="preserve">13</w:t>
+      </w:r>
+      <w:r>
+        <w:t xml:space="preserve"> </w:t>
+      </w:r>
+      <w:r>
+        <w:t xml:space="preserve">(2), 167–171. https://doi.org/</w:t>
+      </w:r>
+      <w:hyperlink r:id="rId73">
+        <w:r>
+          <w:rPr>
+            <w:rStyle w:val="Hyperlink"/>
+          </w:rPr>
+          <w:t xml:space="preserve">10.1016/S0955-0674(00)00194-0</w:t>
+        </w:r>
+      </w:hyperlink>
+      <w:r>
+        <w:t xml:space="preserve">.</w:t>
+      </w:r>
+    </w:p>
+    <w:bookmarkEnd w:id="74"/>
+    <w:bookmarkEnd w:id="75"/>
+    <w:bookmarkEnd w:id="76"/>
     <w:sectPr/>
   </w:body>
 </w:document>

</xml_diff>

<commit_message>
added first draft of matts theory to discussion
</commit_message>
<xml_diff>
--- a/Paper/paper.docx
+++ b/Paper/paper.docx
@@ -4088,6 +4088,14 @@
       </w:r>
       <w:r>
         <w:t xml:space="preserve">Based on the effects of RNS and ROS on HIF-1 and the fact that HIF-1 can cause fluctions in potassium pump activity and expression, RNS and ROS generated by hyperbaric exposure and thier effects on HIF-1 offer one possible explanation for the differences in changes in plasma potassium levels between the two groups.</w:t>
+      </w:r>
+    </w:p>
+    <w:p>
+      <w:pPr>
+        <w:pStyle w:val="BodyText"/>
+      </w:pPr>
+      <w:r>
+        <w:t xml:space="preserve">      Based on results obtained from the hyperbaric chamber group, a possible explanation for the observed rise in [K+] seen after hyperbaric exposure is an attempt of the cardiovascular system to combat pulmonary edema. We theorize that the external pressure experienced from the hyperbaric environment results in increased breathing effort and heart preload as a result of negative pressure breathing. This increased preload leads to both an increase in cardiac output, as well as the release of atrial natriuretic peptide (ANP) by cardiac muscle cells, a hormone that increases capillary permeability. Both effects are known to increase intravascular leakage and contribute to edema and have been well studied in SCUBA divers who experience pressures similar to those experienced by the hyperbaric study group 22. Therefore, it is plausible that similar effects could be seen here. Additionally, it has been found in similar studies that the activity of ion transporters in cells, specifically Na+/K+ ATPases of alveolar epithelial cells, is upregulated by hyperbaric (and hyperoxic) exposure 23-24. Due to this upregulation, and the increase in intracellular K+ observed when exposed to hyperoxia 23, we theorize the increase in Na+/K+ ATPase activity is a natural mechanism to combat pulmonary edema. By taking in more K+ ions into the cell, more Na+ ions are released from the cell via Na+/K+ ATPase and can be utilized by the body to absorb fluid accumulating in the lungs. The studies referenced were conducted using rat lung models, and further study is needed to determine if the same significant effect can be seen in a human model.</w:t>
       </w:r>
     </w:p>
     <w:p>

</xml_diff>

<commit_message>
Added CO2 and completed first draft
</commit_message>
<xml_diff>
--- a/Paper/paper.docx
+++ b/Paper/paper.docx
@@ -4095,7 +4095,43 @@
         <w:pStyle w:val="BodyText"/>
       </w:pPr>
       <w:r>
-        <w:t xml:space="preserve">      Based on results obtained from the hyperbaric chamber group, a possible explanation for the observed rise in [K+] seen after hyperbaric exposure is an attempt of the cardiovascular system to combat pulmonary edema. We theorize that the external pressure experienced from the hyperbaric environment results in increased breathing effort and heart preload as a result of negative pressure breathing. This increased preload leads to both an increase in cardiac output, as well as the release of atrial natriuretic peptide (ANP) by cardiac muscle cells, a hormone that increases capillary permeability. Both effects are known to increase intravascular leakage and contribute to edema and have been well studied in SCUBA divers who experience pressures similar to those experienced by the hyperbaric study group 22. Therefore, it is plausible that similar effects could be seen here. Additionally, it has been found in similar studies that the activity of ion transporters in cells, specifically Na+/K+ ATPases of alveolar epithelial cells, is upregulated by hyperbaric (and hyperoxic) exposure 23-24. Due to this upregulation, and the increase in intracellular K+ observed when exposed to hyperoxia 23, we theorize the increase in Na+/K+ ATPase activity is a natural mechanism to combat pulmonary edema. By taking in more K+ ions into the cell, more Na+ ions are released from the cell via Na+/K+ ATPase and can be utilized by the body to absorb fluid accumulating in the lungs. The studies referenced were conducted using rat lung models, and further study is needed to determine if the same significant effect can be seen in a human model.</w:t>
+        <w:t xml:space="preserve">      Another possible explanation for the observed rise in plasma potassium seen after hyperbaric exposure is an attempt of the cardiovascular system to combat pulmonary edema. We theorize that the external pressure experienced from the hyperbaric environment results in increased breathing effort and heart preload as a result of negative pressure breathing. This increased preload leads to both an increase in cardiac output, as well as the release of atrial natriuretic peptide (ANP) by cardiac muscle cells, a hormone that increases capillary permeability. Both effects are known to increase intravascular leakage and contribute to edema and have been well studied in SCUBA divers who experience pressures similar to those experienced by the hyperbaric study group.</w:t>
+      </w:r>
+      <w:r>
+        <w:rPr>
+          <w:vertAlign w:val="superscript"/>
+        </w:rPr>
+        <w:t xml:space="preserve">22</w:t>
+      </w:r>
+      <w:r>
+        <w:t xml:space="preserve"> </w:t>
+      </w:r>
+      <w:r>
+        <w:t xml:space="preserve">Therefore, it is plausible that similar effects could be seen here. Additionally, it has been found in similar studies that the activity of ion transporters in cells, specifically Na+/K+ ATPases of alveolar epithelial cells, is upregulated by hyperbaric (and hyperoxic) exposure.</w:t>
+      </w:r>
+      <w:r>
+        <w:rPr>
+          <w:vertAlign w:val="superscript"/>
+        </w:rPr>
+        <w:t xml:space="preserve">18,23</w:t>
+      </w:r>
+      <w:r>
+        <w:t xml:space="preserve"> </w:t>
+      </w:r>
+      <w:r>
+        <w:t xml:space="preserve">Due to this upregulation, and the increase in intracellular K+ observed when exposed to hyperoxia, we theorize the increase in Na+/K+ ATPase activity is a natural mechanism to combat pulmonary edema.</w:t>
+      </w:r>
+      <w:r>
+        <w:rPr>
+          <w:vertAlign w:val="superscript"/>
+        </w:rPr>
+        <w:t xml:space="preserve">23</w:t>
+      </w:r>
+      <w:r>
+        <w:t xml:space="preserve"> </w:t>
+      </w:r>
+      <w:r>
+        <w:t xml:space="preserve">By taking in more K+ ions into the cell, more Na+ ions are released from the cell via Na+/K+ ATPase and can be utilized by the body to absorb fluid accumulating in the lungs. The studies referenced were conducted using rat lung models, and further study is needed to determine if the same significant effect can be seen in a human model.</w:t>
       </w:r>
     </w:p>
     <w:p>
@@ -4115,7 +4151,7 @@
         <w:t xml:space="preserve"> </w:t>
       </w:r>
       <w:r>
-        <w:t xml:space="preserve">During hyperbaric exprosure subjects exprienced an increase of levels of</w:t>
+        <w:t xml:space="preserve">During hyperbaric exprosure subjects exprienced an increase of level of</w:t>
       </w:r>
       <w:r>
         <w:t xml:space="preserve"> </w:t>
@@ -4141,7 +4177,24 @@
         <w:t xml:space="preserve"> </w:t>
       </w:r>
       <w:r>
-        <w:t xml:space="preserve">by =FIXME:INSERT CO2 LEVELS IN CHAMBER==. Subject expired gases and a lack of outflow of those respired gases in the altitude sickness bags is most likely responsible for the increase in</w:t>
+        <w:t xml:space="preserve">at about 0.35</w:t>
+      </w:r>
+      <w:r>
+        <w:t xml:space="preserve"> </w:t>
+      </w:r>
+      <m:oMath>
+        <m:r>
+          <m:rPr>
+            <m:sty m:val="p"/>
+          </m:rPr>
+          <m:t>±</m:t>
+        </m:r>
+      </m:oMath>
+      <w:r>
+        <w:t xml:space="preserve"> </w:t>
+      </w:r>
+      <w:r>
+        <w:t xml:space="preserve">0.02% over room air. Subject expired gases and a lack of outflow of those respired gases in the altitude sickness bags is most likely responsible for the increase in</w:t>
       </w:r>
       <w:r>
         <w:t xml:space="preserve"> </w:t>
@@ -4193,28 +4246,15 @@
         <w:t xml:space="preserve"> </w:t>
       </w:r>
       <w:r>
-        <w:t xml:space="preserve">may result in a mild respratory acidosis which could be causing the corresponding increase in plasma potassium levels. However the lack of changes indicitive of respratory acidosis observed in other blood metabolites makes this explanation unlikely.</w:t>
-      </w:r>
-    </w:p>
-    <w:p>
-      <w:pPr>
-        <w:pStyle w:val="BodyText"/>
-      </w:pPr>
-      <w:r>
-        <w:t xml:space="preserve">    Further limitations of this study include lack of dietary restrictions on subjects, single Pre vs Post draw time point and variations between treatment cohorts.</w:t>
-      </w:r>
-    </w:p>
-    <w:p>
-      <w:pPr>
-        <w:pStyle w:val="BodyText"/>
-      </w:pPr>
-      <w:r>
-        <w:t xml:space="preserve">    This study provides a novel finding relating an increase in plasma potassium to hyperbaric exposure. However further research is required in order to better understand the mechanism driving this change and how it differs from other routes</w:t>
+        <w:t xml:space="preserve">may result in a mild respratory acidosis which could be causing the corresponding increase in plasma potassium levels. However the lack of changes indicitive of respratory acidosis observed in other blood metabolites and the mild increase in</w:t>
       </w:r>
       <w:r>
         <w:t xml:space="preserve"> </w:t>
       </w:r>
       <m:oMath>
+        <m:r>
+          <m:t>C</m:t>
+        </m:r>
         <m:sSub>
           <m:e>
             <m:r>
@@ -4232,11 +4272,19 @@
         <w:t xml:space="preserve"> </w:t>
       </w:r>
       <w:r>
-        <w:t xml:space="preserve">administration and thier effects on blood metabilites.</w:t>
+        <w:t xml:space="preserve">concentration makes this explanation unlikely.</w:t>
+      </w:r>
+    </w:p>
+    <w:p>
+      <w:pPr>
+        <w:pStyle w:val="BodyText"/>
+      </w:pPr>
+      <w:r>
+        <w:t xml:space="preserve">    This study provides a novel finding relating an increase in plasma potassium to hyperbaric exposure. However, limitations in study design and potential confounding variables mean that futher research is required to confirm the cause of this observation and its relationship with hyperbaric exposure.</w:t>
       </w:r>
     </w:p>
     <w:bookmarkEnd w:id="33"/>
-    <w:bookmarkStart w:id="76" w:name="references"/>
+    <w:bookmarkStart w:id="80" w:name="references"/>
     <w:p>
       <w:pPr>
         <w:pStyle w:val="Heading1"/>
@@ -4245,7 +4293,7 @@
         <w:t xml:space="preserve">References</w:t>
       </w:r>
     </w:p>
-    <w:bookmarkStart w:id="75" w:name="refs"/>
+    <w:bookmarkStart w:id="79" w:name="refs"/>
     <w:bookmarkStart w:id="35" w:name="ref-aronson_effects_2011"/>
     <w:p>
       <w:pPr>
@@ -6326,8 +6374,299 @@
       </w:r>
     </w:p>
     <w:bookmarkEnd w:id="74"/>
-    <w:bookmarkEnd w:id="75"/>
+    <w:bookmarkStart w:id="76" w:name="ref-castagna_key_2018"/>
+    <w:p>
+      <w:pPr>
+        <w:pStyle w:val="Bibliography"/>
+      </w:pPr>
+      <w:r>
+        <w:t xml:space="preserve">(22)</w:t>
+      </w:r>
+      <w:r>
+        <w:t xml:space="preserve"> </w:t>
+      </w:r>
+      <w:r>
+        <w:t xml:space="preserve">	</w:t>
+      </w:r>
+      <w:r>
+        <w:t xml:space="preserve">Castagna, O.; Regnard, J.; Gempp, E.; Louge, P.; Brocq, F. X.; Schmid, B.; Desruelle, A.-V.; Crunel, V.; Maurin, A.; Chopard, R.; MacIver, D. H. The</w:t>
+      </w:r>
+      <w:r>
+        <w:t xml:space="preserve"> </w:t>
+      </w:r>
+      <w:r>
+        <w:t xml:space="preserve">Key</w:t>
+      </w:r>
+      <w:r>
+        <w:t xml:space="preserve"> </w:t>
+      </w:r>
+      <w:r>
+        <w:t xml:space="preserve">Roles</w:t>
+      </w:r>
+      <w:r>
+        <w:t xml:space="preserve"> </w:t>
+      </w:r>
+      <w:r>
+        <w:t xml:space="preserve">of</w:t>
+      </w:r>
+      <w:r>
+        <w:t xml:space="preserve"> </w:t>
+      </w:r>
+      <w:r>
+        <w:t xml:space="preserve">Negative</w:t>
+      </w:r>
+      <w:r>
+        <w:t xml:space="preserve"> </w:t>
+      </w:r>
+      <w:r>
+        <w:t xml:space="preserve">Pressure</w:t>
+      </w:r>
+      <w:r>
+        <w:t xml:space="preserve"> </w:t>
+      </w:r>
+      <w:r>
+        <w:t xml:space="preserve">Breathing</w:t>
+      </w:r>
+      <w:r>
+        <w:t xml:space="preserve"> </w:t>
+      </w:r>
+      <w:r>
+        <w:t xml:space="preserve">and</w:t>
+      </w:r>
+      <w:r>
+        <w:t xml:space="preserve"> </w:t>
+      </w:r>
+      <w:r>
+        <w:t xml:space="preserve">Exercise</w:t>
+      </w:r>
+      <w:r>
+        <w:t xml:space="preserve"> </w:t>
+      </w:r>
+      <w:r>
+        <w:t xml:space="preserve">in the</w:t>
+      </w:r>
+      <w:r>
+        <w:t xml:space="preserve"> </w:t>
+      </w:r>
+      <w:r>
+        <w:t xml:space="preserve">Development</w:t>
+      </w:r>
+      <w:r>
+        <w:t xml:space="preserve"> </w:t>
+      </w:r>
+      <w:r>
+        <w:t xml:space="preserve">of</w:t>
+      </w:r>
+      <w:r>
+        <w:t xml:space="preserve"> </w:t>
+      </w:r>
+      <w:r>
+        <w:t xml:space="preserve">Interstitial</w:t>
+      </w:r>
+      <w:r>
+        <w:t xml:space="preserve"> </w:t>
+      </w:r>
+      <w:r>
+        <w:t xml:space="preserve">Pulmonary</w:t>
+      </w:r>
+      <w:r>
+        <w:t xml:space="preserve"> </w:t>
+      </w:r>
+      <w:r>
+        <w:t xml:space="preserve">Edema</w:t>
+      </w:r>
+      <w:r>
+        <w:t xml:space="preserve"> </w:t>
+      </w:r>
+      <w:r>
+        <w:t xml:space="preserve">in</w:t>
+      </w:r>
+      <w:r>
+        <w:t xml:space="preserve"> </w:t>
+      </w:r>
+      <w:r>
+        <w:t xml:space="preserve">Professional</w:t>
+      </w:r>
+      <w:r>
+        <w:t xml:space="preserve"> </w:t>
+      </w:r>
+      <w:r>
+        <w:t xml:space="preserve">Male</w:t>
+      </w:r>
+      <w:r>
+        <w:t xml:space="preserve"> </w:t>
+      </w:r>
+      <w:r>
+        <w:t xml:space="preserve">SCUBA</w:t>
+      </w:r>
+      <w:r>
+        <w:t xml:space="preserve"> </w:t>
+      </w:r>
+      <w:r>
+        <w:t xml:space="preserve">Divers</w:t>
+      </w:r>
+      <w:r>
+        <w:t xml:space="preserve">.</w:t>
+      </w:r>
+      <w:r>
+        <w:t xml:space="preserve"> </w:t>
+      </w:r>
+      <w:r>
+        <w:rPr>
+          <w:iCs/>
+          <w:i/>
+        </w:rPr>
+        <w:t xml:space="preserve">Sports Medicine - Open</w:t>
+      </w:r>
+      <w:r>
+        <w:t xml:space="preserve"> </w:t>
+      </w:r>
+      <w:r>
+        <w:rPr>
+          <w:bCs/>
+          <w:b/>
+        </w:rPr>
+        <w:t xml:space="preserve">2018</w:t>
+      </w:r>
+      <w:r>
+        <w:t xml:space="preserve">,</w:t>
+      </w:r>
+      <w:r>
+        <w:t xml:space="preserve"> </w:t>
+      </w:r>
+      <w:r>
+        <w:rPr>
+          <w:iCs/>
+          <w:i/>
+        </w:rPr>
+        <w:t xml:space="preserve">4</w:t>
+      </w:r>
+      <w:r>
+        <w:t xml:space="preserve"> </w:t>
+      </w:r>
+      <w:r>
+        <w:t xml:space="preserve">(1), 1. https://doi.org/</w:t>
+      </w:r>
+      <w:hyperlink r:id="rId75">
+        <w:r>
+          <w:rPr>
+            <w:rStyle w:val="Hyperlink"/>
+          </w:rPr>
+          <w:t xml:space="preserve">10.1186/s40798-017-0116-x</w:t>
+        </w:r>
+      </w:hyperlink>
+      <w:r>
+        <w:t xml:space="preserve">.</w:t>
+      </w:r>
+    </w:p>
     <w:bookmarkEnd w:id="76"/>
+    <w:bookmarkStart w:id="78" w:name="ref-carter_effects_1997"/>
+    <w:p>
+      <w:pPr>
+        <w:pStyle w:val="Bibliography"/>
+      </w:pPr>
+      <w:r>
+        <w:t xml:space="preserve">(23)</w:t>
+      </w:r>
+      <w:r>
+        <w:t xml:space="preserve"> </w:t>
+      </w:r>
+      <w:r>
+        <w:t xml:space="preserve">	</w:t>
+      </w:r>
+      <w:r>
+        <w:t xml:space="preserve">Carter, E. P.; Wangensteen, O. D.; O’Grady, S. M.; Ingbar, D. H. Effects of Hyperoxia on Type</w:t>
+      </w:r>
+      <w:r>
+        <w:t xml:space="preserve"> </w:t>
+      </w:r>
+      <w:r>
+        <w:t xml:space="preserve">II</w:t>
+      </w:r>
+      <w:r>
+        <w:t xml:space="preserve"> </w:t>
+      </w:r>
+      <w:r>
+        <w:t xml:space="preserve">Cell</w:t>
+      </w:r>
+      <w:r>
+        <w:t xml:space="preserve"> </w:t>
+      </w:r>
+      <w:r>
+        <w:t xml:space="preserve">Na</w:t>
+      </w:r>
+      <w:r>
+        <w:t xml:space="preserve">-</w:t>
+      </w:r>
+      <w:r>
+        <w:t xml:space="preserve">K</w:t>
+      </w:r>
+      <w:r>
+        <w:t xml:space="preserve">-</w:t>
+      </w:r>
+      <w:r>
+        <w:t xml:space="preserve">ATPase</w:t>
+      </w:r>
+      <w:r>
+        <w:t xml:space="preserve"> </w:t>
+      </w:r>
+      <w:r>
+        <w:t xml:space="preserve">Function and Expression.</w:t>
+      </w:r>
+      <w:r>
+        <w:t xml:space="preserve"> </w:t>
+      </w:r>
+      <w:r>
+        <w:rPr>
+          <w:iCs/>
+          <w:i/>
+        </w:rPr>
+        <w:t xml:space="preserve">American Journal of Physiology-Lung Cellular and Molecular Physiology</w:t>
+      </w:r>
+      <w:r>
+        <w:t xml:space="preserve"> </w:t>
+      </w:r>
+      <w:r>
+        <w:rPr>
+          <w:bCs/>
+          <w:b/>
+        </w:rPr>
+        <w:t xml:space="preserve">1997</w:t>
+      </w:r>
+      <w:r>
+        <w:t xml:space="preserve">,</w:t>
+      </w:r>
+      <w:r>
+        <w:t xml:space="preserve"> </w:t>
+      </w:r>
+      <w:r>
+        <w:rPr>
+          <w:iCs/>
+          <w:i/>
+        </w:rPr>
+        <w:t xml:space="preserve">272</w:t>
+      </w:r>
+      <w:r>
+        <w:t xml:space="preserve"> </w:t>
+      </w:r>
+      <w:r>
+        <w:t xml:space="preserve">(3), L542–L551. https://doi.org/</w:t>
+      </w:r>
+      <w:hyperlink r:id="rId77">
+        <w:r>
+          <w:rPr>
+            <w:rStyle w:val="Hyperlink"/>
+          </w:rPr>
+          <w:t xml:space="preserve">10.1152/ajplung.1997.272.3.L542</w:t>
+        </w:r>
+      </w:hyperlink>
+      <w:r>
+        <w:t xml:space="preserve">.</w:t>
+      </w:r>
+    </w:p>
+    <w:bookmarkEnd w:id="78"/>
+    <w:bookmarkEnd w:id="79"/>
+    <w:bookmarkEnd w:id="80"/>
     <w:sectPr/>
   </w:body>
 </w:document>

</xml_diff>